<commit_message>
Started work on handling non-String files. Made command line client in Rust. Modified Final Report
</commit_message>
<xml_diff>
--- a/Final Report Draft.docx
+++ b/Final Report Draft.docx
@@ -644,10 +644,17 @@
     <w:p>
       <w:pPr>
         <w:pStyle w:val="Heading1"/>
-        <w:spacing w:line="360" w:lineRule="auto"/>
       </w:pPr>
       <w:r>
         <w:lastRenderedPageBreak/>
+        <w:t>Introduction</w:t>
+      </w:r>
+    </w:p>
+    <w:p>
+      <w:pPr>
+        <w:pStyle w:val="Heading2"/>
+      </w:pPr>
+      <w:r>
         <w:t>Project Aims &amp; Objectives</w:t>
       </w:r>
     </w:p>
@@ -762,8 +769,7 @@
     </w:p>
     <w:p>
       <w:pPr>
-        <w:pStyle w:val="Heading1"/>
-        <w:spacing w:line="360" w:lineRule="auto"/>
+        <w:pStyle w:val="Heading2"/>
       </w:pPr>
       <w:r>
         <w:t>Project Specification</w:t>
@@ -909,600 +915,30 @@
     </w:p>
     <w:p>
       <w:pPr>
-        <w:spacing w:line="360" w:lineRule="auto"/>
-      </w:pPr>
-    </w:p>
-    <w:p>
-      <w:pPr>
-        <w:pStyle w:val="Heading1"/>
-        <w:spacing w:line="360" w:lineRule="auto"/>
-      </w:pPr>
-      <w:r>
-        <w:lastRenderedPageBreak/>
-        <w:t>Project Plan</w:t>
-      </w:r>
-    </w:p>
-    <w:p>
-      <w:pPr>
-        <w:spacing w:line="360" w:lineRule="auto"/>
-      </w:pPr>
-      <w:r>
-        <w:t>My project plan is inspired by Agile development as it is split in 2-week chunks (they’re called sprint in Agile). There is a certain planes milestone to complete at the end of each fortnight.</w:t>
-      </w:r>
-      <w:r>
-        <w:t xml:space="preserve"> Additionally, there are key dates that have been added when appropriate.</w:t>
-      </w:r>
-    </w:p>
-    <w:tbl>
-      <w:tblPr>
-        <w:tblStyle w:val="TableGrid"/>
-        <w:tblW w:w="0" w:type="auto"/>
-        <w:tblLook w:val="04A0" w:firstRow="1" w:lastRow="0" w:firstColumn="1" w:lastColumn="0" w:noHBand="0" w:noVBand="1"/>
-      </w:tblPr>
-      <w:tblGrid>
-        <w:gridCol w:w="4508"/>
-        <w:gridCol w:w="4508"/>
-      </w:tblGrid>
-      <w:tr>
-        <w:tc>
-          <w:tcPr>
-            <w:tcW w:w="4508" w:type="dxa"/>
-            <w:shd w:val="clear" w:color="auto" w:fill="D9E2F3" w:themeFill="accent1" w:themeFillTint="33"/>
-          </w:tcPr>
-          <w:p>
-            <w:pPr>
-              <w:spacing w:line="360" w:lineRule="auto"/>
-              <w:rPr>
-                <w:b/>
-                <w:bCs/>
-              </w:rPr>
-            </w:pPr>
-            <w:r>
-              <w:rPr>
-                <w:b/>
-                <w:bCs/>
-              </w:rPr>
-              <w:t>Date</w:t>
-            </w:r>
-          </w:p>
-        </w:tc>
-        <w:tc>
-          <w:tcPr>
-            <w:tcW w:w="4508" w:type="dxa"/>
-            <w:shd w:val="clear" w:color="auto" w:fill="D9E2F3" w:themeFill="accent1" w:themeFillTint="33"/>
-          </w:tcPr>
-          <w:p>
-            <w:pPr>
-              <w:spacing w:line="360" w:lineRule="auto"/>
-              <w:rPr>
-                <w:b/>
-                <w:bCs/>
-              </w:rPr>
-            </w:pPr>
-            <w:r>
-              <w:rPr>
-                <w:b/>
-                <w:bCs/>
-              </w:rPr>
-              <w:t>Task</w:t>
-            </w:r>
-            <w:r>
-              <w:rPr>
-                <w:b/>
-                <w:bCs/>
-              </w:rPr>
-              <w:t>(s) to be completed</w:t>
-            </w:r>
-          </w:p>
-        </w:tc>
-      </w:tr>
-      <w:tr>
-        <w:tc>
-          <w:tcPr>
-            <w:tcW w:w="4508" w:type="dxa"/>
-          </w:tcPr>
-          <w:p>
-            <w:pPr>
-              <w:spacing w:line="360" w:lineRule="auto"/>
-            </w:pPr>
-            <w:r>
-              <w:t>26/09/19</w:t>
-            </w:r>
-          </w:p>
-        </w:tc>
-        <w:tc>
-          <w:tcPr>
-            <w:tcW w:w="4508" w:type="dxa"/>
-          </w:tcPr>
-          <w:p>
-            <w:pPr>
-              <w:spacing w:line="360" w:lineRule="auto"/>
-            </w:pPr>
-            <w:r>
-              <w:t>Started project by reading about Rust</w:t>
-            </w:r>
-          </w:p>
-        </w:tc>
-      </w:tr>
-      <w:tr>
-        <w:tc>
-          <w:tcPr>
-            <w:tcW w:w="4508" w:type="dxa"/>
-          </w:tcPr>
-          <w:p>
-            <w:pPr>
-              <w:spacing w:line="360" w:lineRule="auto"/>
-            </w:pPr>
-            <w:r>
-              <w:t>10/10/19</w:t>
-            </w:r>
-          </w:p>
-        </w:tc>
-        <w:tc>
-          <w:tcPr>
-            <w:tcW w:w="4508" w:type="dxa"/>
-          </w:tcPr>
-          <w:p>
-            <w:pPr>
-              <w:spacing w:line="360" w:lineRule="auto"/>
-            </w:pPr>
-            <w:r>
-              <w:t>Have a command line String manipulator program</w:t>
-            </w:r>
-          </w:p>
-        </w:tc>
-      </w:tr>
-      <w:tr>
-        <w:tc>
-          <w:tcPr>
-            <w:tcW w:w="4508" w:type="dxa"/>
-          </w:tcPr>
-          <w:p>
-            <w:pPr>
-              <w:spacing w:line="360" w:lineRule="auto"/>
-            </w:pPr>
-            <w:r>
-              <w:t>24/10/19</w:t>
-            </w:r>
-          </w:p>
-        </w:tc>
-        <w:tc>
-          <w:tcPr>
-            <w:tcW w:w="4508" w:type="dxa"/>
-          </w:tcPr>
-          <w:p>
-            <w:pPr>
-              <w:spacing w:line="360" w:lineRule="auto"/>
-            </w:pPr>
-            <w:r>
-              <w:t>Finish reading Rust book</w:t>
-            </w:r>
-          </w:p>
-        </w:tc>
-      </w:tr>
-      <w:tr>
-        <w:tc>
-          <w:tcPr>
-            <w:tcW w:w="4508" w:type="dxa"/>
-          </w:tcPr>
-          <w:p>
-            <w:pPr>
-              <w:spacing w:line="360" w:lineRule="auto"/>
-            </w:pPr>
-            <w:r>
-              <w:t>07/11/19</w:t>
-            </w:r>
-          </w:p>
-        </w:tc>
-        <w:tc>
-          <w:tcPr>
-            <w:tcW w:w="4508" w:type="dxa"/>
-          </w:tcPr>
-          <w:p>
-            <w:pPr>
-              <w:spacing w:line="360" w:lineRule="auto"/>
-            </w:pPr>
-            <w:r>
-              <w:t>Make a simple server that accepts Telnet requests</w:t>
-            </w:r>
-          </w:p>
-        </w:tc>
-      </w:tr>
-      <w:tr>
-        <w:tc>
-          <w:tcPr>
-            <w:tcW w:w="4508" w:type="dxa"/>
-          </w:tcPr>
-          <w:p>
-            <w:pPr>
-              <w:spacing w:line="360" w:lineRule="auto"/>
-            </w:pPr>
-            <w:r>
-              <w:t>21/11/19</w:t>
-            </w:r>
-          </w:p>
-        </w:tc>
-        <w:tc>
-          <w:tcPr>
-            <w:tcW w:w="4508" w:type="dxa"/>
-          </w:tcPr>
-          <w:p>
-            <w:pPr>
-              <w:spacing w:line="360" w:lineRule="auto"/>
-            </w:pPr>
-            <w:r>
-              <w:t>Have a server that has shared-state variables and have the first semester Project Report finished</w:t>
-            </w:r>
-          </w:p>
-        </w:tc>
-      </w:tr>
-      <w:tr>
-        <w:tc>
-          <w:tcPr>
-            <w:tcW w:w="4508" w:type="dxa"/>
-          </w:tcPr>
-          <w:p>
-            <w:pPr>
-              <w:spacing w:line="360" w:lineRule="auto"/>
-            </w:pPr>
-            <w:r>
-              <w:t>25/11/19</w:t>
-            </w:r>
-          </w:p>
-        </w:tc>
-        <w:tc>
-          <w:tcPr>
-            <w:tcW w:w="4508" w:type="dxa"/>
-          </w:tcPr>
-          <w:p>
-            <w:pPr>
-              <w:spacing w:line="360" w:lineRule="auto"/>
-            </w:pPr>
-            <w:r>
-              <w:rPr>
-                <w:b/>
-                <w:bCs/>
-              </w:rPr>
-              <w:t>Initial Project Report Due</w:t>
-            </w:r>
-          </w:p>
-        </w:tc>
-      </w:tr>
-      <w:tr>
-        <w:tc>
-          <w:tcPr>
-            <w:tcW w:w="4508" w:type="dxa"/>
-          </w:tcPr>
-          <w:p>
-            <w:pPr>
-              <w:spacing w:line="360" w:lineRule="auto"/>
-            </w:pPr>
-            <w:r>
-              <w:t>05/12/19</w:t>
-            </w:r>
-          </w:p>
-        </w:tc>
-        <w:tc>
-          <w:tcPr>
-            <w:tcW w:w="4508" w:type="dxa"/>
-          </w:tcPr>
-          <w:p>
-            <w:pPr>
-              <w:spacing w:line="360" w:lineRule="auto"/>
-            </w:pPr>
-            <w:r>
-              <w:t>Have a simple database that uses a BTreeMap and has simple commands like get, set, delete.</w:t>
-            </w:r>
-          </w:p>
-        </w:tc>
-      </w:tr>
-      <w:tr>
-        <w:tc>
-          <w:tcPr>
-            <w:tcW w:w="4508" w:type="dxa"/>
-          </w:tcPr>
-          <w:p>
-            <w:pPr>
-              <w:spacing w:line="360" w:lineRule="auto"/>
-            </w:pPr>
-            <w:r>
-              <w:t>19/12/19</w:t>
-            </w:r>
-          </w:p>
-        </w:tc>
-        <w:tc>
-          <w:tcPr>
-            <w:tcW w:w="4508" w:type="dxa"/>
-          </w:tcPr>
-          <w:p>
-            <w:pPr>
-              <w:spacing w:line="360" w:lineRule="auto"/>
-            </w:pPr>
-            <w:r>
-              <w:t>Implement simple testing functionality for the above functions</w:t>
-            </w:r>
-          </w:p>
-        </w:tc>
-      </w:tr>
-      <w:tr>
-        <w:tc>
-          <w:tcPr>
-            <w:tcW w:w="4508" w:type="dxa"/>
-          </w:tcPr>
-          <w:p>
-            <w:pPr>
-              <w:spacing w:line="360" w:lineRule="auto"/>
-            </w:pPr>
-            <w:r>
-              <w:t>02/01/20</w:t>
-            </w:r>
-          </w:p>
-        </w:tc>
-        <w:tc>
-          <w:tcPr>
-            <w:tcW w:w="4508" w:type="dxa"/>
-          </w:tcPr>
-          <w:p>
-            <w:pPr>
-              <w:spacing w:line="360" w:lineRule="auto"/>
-            </w:pPr>
-            <w:r>
-              <w:t>Christmas holiday</w:t>
-            </w:r>
-          </w:p>
-        </w:tc>
-      </w:tr>
-      <w:tr>
-        <w:tc>
-          <w:tcPr>
-            <w:tcW w:w="4508" w:type="dxa"/>
-          </w:tcPr>
-          <w:p>
-            <w:pPr>
-              <w:spacing w:line="360" w:lineRule="auto"/>
-            </w:pPr>
-            <w:r>
-              <w:t>16/01/20</w:t>
-            </w:r>
-          </w:p>
-        </w:tc>
-        <w:tc>
-          <w:tcPr>
-            <w:tcW w:w="4508" w:type="dxa"/>
-          </w:tcPr>
-          <w:p>
-            <w:pPr>
-              <w:spacing w:line="360" w:lineRule="auto"/>
-            </w:pPr>
-            <w:r>
-              <w:t xml:space="preserve">Add </w:t>
-            </w:r>
-            <w:r>
-              <w:t xml:space="preserve">operation </w:t>
-            </w:r>
-            <w:r>
-              <w:t>logging</w:t>
-            </w:r>
-            <w:r>
-              <w:br/>
-              <w:t xml:space="preserve">Add </w:t>
-            </w:r>
-            <w:r>
-              <w:t>filesystem writing functionality</w:t>
-            </w:r>
-          </w:p>
-        </w:tc>
-      </w:tr>
-      <w:tr>
-        <w:tc>
-          <w:tcPr>
-            <w:tcW w:w="4508" w:type="dxa"/>
-          </w:tcPr>
-          <w:p>
-            <w:pPr>
-              <w:spacing w:line="360" w:lineRule="auto"/>
-            </w:pPr>
-            <w:r>
-              <w:t>30/01/20</w:t>
-            </w:r>
-          </w:p>
-        </w:tc>
-        <w:tc>
-          <w:tcPr>
-            <w:tcW w:w="4508" w:type="dxa"/>
-          </w:tcPr>
-          <w:p>
-            <w:pPr>
-              <w:spacing w:line="360" w:lineRule="auto"/>
-            </w:pPr>
-            <w:r>
-              <w:t>Add crash recovery mechanism</w:t>
-            </w:r>
-          </w:p>
-        </w:tc>
-      </w:tr>
-      <w:tr>
-        <w:tc>
-          <w:tcPr>
-            <w:tcW w:w="4508" w:type="dxa"/>
-          </w:tcPr>
-          <w:p>
-            <w:pPr>
-              <w:spacing w:line="360" w:lineRule="auto"/>
-            </w:pPr>
-            <w:r>
-              <w:t>13/02/20</w:t>
-            </w:r>
-          </w:p>
-        </w:tc>
-        <w:tc>
-          <w:tcPr>
-            <w:tcW w:w="4508" w:type="dxa"/>
-          </w:tcPr>
-          <w:p>
-            <w:pPr>
-              <w:spacing w:line="360" w:lineRule="auto"/>
-            </w:pPr>
-            <w:r>
-              <w:t>Implement more testing for the new functions</w:t>
-            </w:r>
-          </w:p>
-        </w:tc>
-      </w:tr>
-      <w:tr>
-        <w:tc>
-          <w:tcPr>
-            <w:tcW w:w="4508" w:type="dxa"/>
-          </w:tcPr>
-          <w:p>
-            <w:pPr>
-              <w:spacing w:line="360" w:lineRule="auto"/>
-            </w:pPr>
-            <w:r>
-              <w:t>27/02/20</w:t>
-            </w:r>
-          </w:p>
-        </w:tc>
-        <w:tc>
-          <w:tcPr>
-            <w:tcW w:w="4508" w:type="dxa"/>
-          </w:tcPr>
-          <w:p>
-            <w:pPr>
-              <w:spacing w:line="360" w:lineRule="auto"/>
-            </w:pPr>
-            <w:r>
-              <w:t>Implement a web API</w:t>
-            </w:r>
-          </w:p>
-        </w:tc>
-      </w:tr>
-      <w:tr>
-        <w:tc>
-          <w:tcPr>
-            <w:tcW w:w="4508" w:type="dxa"/>
-          </w:tcPr>
-          <w:p>
-            <w:pPr>
-              <w:spacing w:line="360" w:lineRule="auto"/>
-            </w:pPr>
-            <w:r>
-              <w:t>12/03/20</w:t>
-            </w:r>
-          </w:p>
-        </w:tc>
-        <w:tc>
-          <w:tcPr>
-            <w:tcW w:w="4508" w:type="dxa"/>
-          </w:tcPr>
-          <w:p>
-            <w:pPr>
-              <w:spacing w:line="360" w:lineRule="auto"/>
-            </w:pPr>
-            <w:r>
-              <w:t>Implementation is satisfactory by this time</w:t>
-            </w:r>
-          </w:p>
-          <w:p>
-            <w:pPr>
-              <w:spacing w:line="360" w:lineRule="auto"/>
-            </w:pPr>
-            <w:r>
-              <w:t>Work on Final Project Report</w:t>
-            </w:r>
-          </w:p>
-          <w:p>
-            <w:pPr>
-              <w:spacing w:line="360" w:lineRule="auto"/>
-            </w:pPr>
-            <w:r>
-              <w:t>Optimize code</w:t>
-            </w:r>
-          </w:p>
-        </w:tc>
-      </w:tr>
-      <w:tr>
-        <w:tc>
-          <w:tcPr>
-            <w:tcW w:w="4508" w:type="dxa"/>
-          </w:tcPr>
-          <w:p>
-            <w:pPr>
-              <w:spacing w:line="360" w:lineRule="auto"/>
-            </w:pPr>
-            <w:r>
-              <w:t>26/03/20</w:t>
-            </w:r>
-          </w:p>
-        </w:tc>
-        <w:tc>
-          <w:tcPr>
-            <w:tcW w:w="4508" w:type="dxa"/>
-          </w:tcPr>
-          <w:p>
-            <w:pPr>
-              <w:spacing w:line="360" w:lineRule="auto"/>
-            </w:pPr>
-            <w:r>
-              <w:t>Have project implementation and report finished</w:t>
-            </w:r>
-          </w:p>
-        </w:tc>
-      </w:tr>
-      <w:tr>
-        <w:tc>
-          <w:tcPr>
-            <w:tcW w:w="4508" w:type="dxa"/>
-          </w:tcPr>
-          <w:p>
-            <w:pPr>
-              <w:spacing w:line="360" w:lineRule="auto"/>
-            </w:pPr>
-            <w:r>
-              <w:t>30/03/20</w:t>
-            </w:r>
-          </w:p>
-        </w:tc>
-        <w:tc>
-          <w:tcPr>
-            <w:tcW w:w="4508" w:type="dxa"/>
-          </w:tcPr>
-          <w:p>
-            <w:pPr>
-              <w:spacing w:line="360" w:lineRule="auto"/>
-              <w:rPr>
-                <w:b/>
-                <w:bCs/>
-              </w:rPr>
-            </w:pPr>
-            <w:r>
-              <w:rPr>
-                <w:b/>
-                <w:bCs/>
-              </w:rPr>
-              <w:t>Final Project Report and Implementation due</w:t>
-            </w:r>
-          </w:p>
-        </w:tc>
-      </w:tr>
-    </w:tbl>
-    <w:p>
-      <w:pPr>
-        <w:spacing w:line="360" w:lineRule="auto"/>
-      </w:pPr>
-      <w:r>
-        <w:br/>
-        <w:t xml:space="preserve">I believe this plan to be slightly on the conservative side but still quite realistic. As I work on my </w:t>
-      </w:r>
-      <w:r>
-        <w:lastRenderedPageBreak/>
-        <w:t>project, I may finish some tasks earlier which would allow me to improve my implementation further.</w:t>
-      </w:r>
-    </w:p>
-    <w:p>
-      <w:pPr>
-        <w:pStyle w:val="Heading1"/>
-        <w:spacing w:line="360" w:lineRule="auto"/>
+        <w:pStyle w:val="Heading2"/>
+      </w:pPr>
+    </w:p>
+    <w:p>
+      <w:pPr>
+        <w:pStyle w:val="Heading2"/>
+      </w:pPr>
+    </w:p>
+    <w:p>
+      <w:pPr>
+        <w:pStyle w:val="Heading2"/>
+      </w:pPr>
+      <w:r>
+        <w:t>Outcome Overview</w:t>
+      </w:r>
+    </w:p>
+    <w:p>
+      <w:r>
+        <w:t>Lorem Ipsum</w:t>
+      </w:r>
+    </w:p>
+    <w:p>
+      <w:pPr>
+        <w:pStyle w:val="Heading2"/>
       </w:pPr>
       <w:r>
         <w:t>Development Methodology</w:t>
@@ -1805,13 +1241,15 @@
     </w:p>
     <w:p>
       <w:pPr>
-        <w:pStyle w:val="Heading1"/>
-        <w:spacing w:line="360" w:lineRule="auto"/>
+        <w:pStyle w:val="Heading2"/>
       </w:pPr>
       <w:r>
         <w:lastRenderedPageBreak/>
         <w:t>Testing</w:t>
       </w:r>
+      <w:r>
+        <w:t xml:space="preserve"> Strategy</w:t>
+      </w:r>
     </w:p>
     <w:p>
       <w:pPr>
@@ -1848,11 +1286,427 @@
         <w:spacing w:line="360" w:lineRule="auto"/>
       </w:pPr>
       <w:r>
-        <w:t xml:space="preserve">Project </w:t>
-      </w:r>
-      <w:r>
-        <w:t>Progress</w:t>
-      </w:r>
+        <w:t>Related Work</w:t>
+      </w:r>
+    </w:p>
+    <w:p>
+      <w:pPr>
+        <w:spacing w:line="360" w:lineRule="auto"/>
+      </w:pPr>
+      <w:r>
+        <w:t>Most of my related work focused on researching database design and studying different key-value storage implementations. I decided to research key-value storage databases specifically because my initial milestone for this project is to implement a simple Key-Value storage database in Rust.</w:t>
+      </w:r>
+    </w:p>
+    <w:p>
+      <w:pPr>
+        <w:pStyle w:val="Heading2"/>
+        <w:spacing w:line="360" w:lineRule="auto"/>
+      </w:pPr>
+      <w:r>
+        <w:t>RocksDB</w:t>
+      </w:r>
+    </w:p>
+    <w:p>
+      <w:pPr>
+        <w:spacing w:line="360" w:lineRule="auto"/>
+      </w:pPr>
+      <w:r>
+        <w:t>I decided to start by looking into “RocksDB” as I had heard about this database before while watching a seminar on a database implementation in Rust, as I mentioned previously in my report.</w:t>
+      </w:r>
+    </w:p>
+    <w:p>
+      <w:pPr>
+        <w:spacing w:line="360" w:lineRule="auto"/>
+      </w:pPr>
+      <w:r>
+        <w:t xml:space="preserve">RocksDB </w:t>
+      </w:r>
+      <w:hyperlink w:anchor="_References" w:history="1">
+        <w:r>
+          <w:rPr>
+            <w:rStyle w:val="Hyperlink"/>
+          </w:rPr>
+          <w:t>[7]</w:t>
+        </w:r>
+      </w:hyperlink>
+      <w:r>
+        <w:t xml:space="preserve"> is a database maintained by Facebook and it is based on another database called “LevelDB” with the aim of being specially tailored for fast storage media, specifically Flash media. It aims to stand out for server workloads that include high-random reads and high-update reads (i.e. overwriting).</w:t>
+      </w:r>
+      <w:r>
+        <w:br/>
+        <w:t>When it comes to the architecture (design) of it, the developers base their database on 3 foundational objects: the “memtable” which is a data structure that is in-memory (RAM), the “logfile” which keeps track of changes done to the memtable and is always written to permanent storage (Hard Disk or Solid State Drives) and the “sstfile”, which is the one that hold the database structure in permanent storage.</w:t>
+      </w:r>
+      <w:r>
+        <w:br/>
+        <w:t>When a change is made to the DB through some of the operations provided by the DB such as Get, Put, or Delete, the changes are made to the memtable and written to the logfile. Once the memtable fills up (because the OS may not be able to provide more RAM to the DB), the memtable gets “flushed” to the sstfile i.e. all of the changes made to the database are written to permanent storage and then the memtable get cleared of data. The logfile is then removed so a new one can be created for the newly cleared out memtable. The data is stored in sorted order according to an Iterator definition.</w:t>
+      </w:r>
+      <w:r>
+        <w:br/>
+        <w:t>The above is the basic architecture I want to follow for my key-value database, that’s why reading about RocksDB’s architecture helped concretize my ideas.</w:t>
+      </w:r>
+    </w:p>
+    <w:p>
+      <w:pPr>
+        <w:spacing w:line="360" w:lineRule="auto"/>
+      </w:pPr>
+      <w:r>
+        <w:t>The database also implements checksums to prevent against corrupted data.</w:t>
+      </w:r>
+    </w:p>
+    <w:p>
+      <w:pPr>
+        <w:spacing w:line="360" w:lineRule="auto"/>
+      </w:pPr>
+      <w:r>
+        <w:lastRenderedPageBreak/>
+        <w:t>Lastly, on the database’s wiki I read they “provide different types of ACID guarantees” and that they support “optimistic” &amp; “pessimistic” transactions. I had heard of ACID before, but I still don’t know what it is, and I had never heard of pessimistic &amp; optimistic transactions”. For those reasons I decided to find out about them next.</w:t>
+      </w:r>
+    </w:p>
+    <w:p>
+      <w:pPr>
+        <w:pStyle w:val="Heading2"/>
+        <w:spacing w:line="360" w:lineRule="auto"/>
+      </w:pPr>
+      <w:bookmarkStart w:id="0" w:name="_ACID_&amp;_Database"/>
+      <w:bookmarkEnd w:id="0"/>
+      <w:r>
+        <w:t>ACID &amp; Database Transactions</w:t>
+      </w:r>
+    </w:p>
+    <w:p>
+      <w:pPr>
+        <w:spacing w:line="360" w:lineRule="auto"/>
+      </w:pPr>
+      <w:r>
+        <w:t xml:space="preserve">According to an article on </w:t>
+      </w:r>
+      <w:r>
+        <w:rPr>
+          <w:i/>
+          <w:iCs/>
+        </w:rPr>
+        <w:t>Lifewire</w:t>
+      </w:r>
+      <w:r>
+        <w:t xml:space="preserve"> “</w:t>
+      </w:r>
+      <w:r>
+        <w:t>The ACID model of database design is one of the oldest and most important concepts of database theory.</w:t>
+      </w:r>
+      <w:r>
+        <w:t xml:space="preserve">” </w:t>
+      </w:r>
+      <w:hyperlink w:anchor="_References" w:history="1">
+        <w:r>
+          <w:rPr>
+            <w:rStyle w:val="Hyperlink"/>
+          </w:rPr>
+          <w:t>[8]</w:t>
+        </w:r>
+      </w:hyperlink>
+      <w:r>
+        <w:t xml:space="preserve"> It is a set of four properties that database systems must try to meet as these four properties, when met by a database, indicate that the database is reliable. It is probably the most popular database paradigm. I have also now learned that a Transaction is an operation or sequence of operations on the database that satisfy the ACID properties. </w:t>
+      </w:r>
+      <w:hyperlink w:anchor="_References" w:history="1">
+        <w:r>
+          <w:rPr>
+            <w:rStyle w:val="Hyperlink"/>
+          </w:rPr>
+          <w:t>[9]</w:t>
+        </w:r>
+      </w:hyperlink>
+      <w:r>
+        <w:t xml:space="preserve"> These four properties are the following:</w:t>
+      </w:r>
+    </w:p>
+    <w:p>
+      <w:pPr>
+        <w:pStyle w:val="ListParagraph"/>
+        <w:numPr>
+          <w:ilvl w:val="0"/>
+          <w:numId w:val="3"/>
+        </w:numPr>
+        <w:spacing w:line="360" w:lineRule="auto"/>
+      </w:pPr>
+      <w:r>
+        <w:rPr>
+          <w:b/>
+          <w:bCs/>
+        </w:rPr>
+        <w:t>Atomicity</w:t>
+      </w:r>
+      <w:r>
+        <w:t>: This means that if a transaction consists of multiple operations on the database, the Database Management System (DBMS) has to have measures in place to guarantee that either all the operations of the transaction complete or if one fails then all of the operations fail. e.g. if a transaction consists of a read, write and deletion, if the writing operation fails for some reason (like a hardware or software failure) then the deletion operation must not happen.</w:t>
+      </w:r>
+    </w:p>
+    <w:p>
+      <w:pPr>
+        <w:pStyle w:val="ListParagraph"/>
+        <w:numPr>
+          <w:ilvl w:val="0"/>
+          <w:numId w:val="3"/>
+        </w:numPr>
+        <w:spacing w:line="360" w:lineRule="auto"/>
+        <w:rPr>
+          <w:b/>
+          <w:bCs/>
+        </w:rPr>
+      </w:pPr>
+      <w:r>
+        <w:rPr>
+          <w:b/>
+          <w:bCs/>
+        </w:rPr>
+        <w:t>Consistency:</w:t>
+      </w:r>
+      <w:r>
+        <w:t xml:space="preserve"> This means that each transaction on the database must always comply with the rules of the database. For example, in an SQL database where there is a column defined with the datatype “Date” then the DBMS must not allow a value like “John” to be stored in it, otherwise this would break the rules of the database. If for some reason, a transaction happens that violates the rules of the database, the DBMS must have measures in place to roll back the database to a previous state where the rules have not been violated.</w:t>
+      </w:r>
+    </w:p>
+    <w:p>
+      <w:pPr>
+        <w:pStyle w:val="ListParagraph"/>
+        <w:numPr>
+          <w:ilvl w:val="0"/>
+          <w:numId w:val="3"/>
+        </w:numPr>
+        <w:spacing w:line="360" w:lineRule="auto"/>
+        <w:rPr>
+          <w:b/>
+          <w:bCs/>
+        </w:rPr>
+      </w:pPr>
+      <w:r>
+        <w:rPr>
+          <w:b/>
+          <w:bCs/>
+        </w:rPr>
+        <w:t>Isolation:</w:t>
+      </w:r>
+      <w:r>
+        <w:t xml:space="preserve"> Isolation is very important in the context of concurrent modifications and databases that have multiple users, as isolation means that if two different transactions have to take place, say by two different users, they must happen without interfering with each other. One of the ways to achieve this is to use a transaction queue where only one transaction can happen at the same time. If two transactions happen concurrently, they must not modify the same value. In my Rust project I have achieved this by using Atomic Reference Counters (Arcs) and Mutexes where a value grants a lock to the thread that wants to modify it and other threads must wait to acquire the lock before they can do so themselves.</w:t>
+      </w:r>
+    </w:p>
+    <w:p>
+      <w:pPr>
+        <w:pStyle w:val="ListParagraph"/>
+        <w:numPr>
+          <w:ilvl w:val="0"/>
+          <w:numId w:val="3"/>
+        </w:numPr>
+        <w:spacing w:line="360" w:lineRule="auto"/>
+        <w:rPr>
+          <w:b/>
+          <w:bCs/>
+        </w:rPr>
+      </w:pPr>
+      <w:r>
+        <w:rPr>
+          <w:b/>
+          <w:bCs/>
+        </w:rPr>
+        <w:lastRenderedPageBreak/>
+        <w:t>Durability:</w:t>
+      </w:r>
+      <w:r>
+        <w:t xml:space="preserve"> Lastly, durability simply means that information must not be lost by the database. For example, by using backups and “write-ahead logging” which writes transactions to a log before they are actually committed to the database. Since writing to a log is very quick, if there is a problem like a hardware failure during the actual transaction then the transaction is not lost once the database is restored as it was written to the log. </w:t>
+      </w:r>
+    </w:p>
+    <w:p>
+      <w:pPr>
+        <w:spacing w:line="360" w:lineRule="auto"/>
+        <w:ind w:left="360"/>
+      </w:pPr>
+      <w:r>
+        <w:t>The “write-ahead-logging” method also ensures atomicity since if some of the operations in the transaction have taken place, but not all before the failure, then through scanning the log, the DBMS can tell what was left to be performed of the transaction.</w:t>
+      </w:r>
+    </w:p>
+    <w:p>
+      <w:pPr>
+        <w:pStyle w:val="Heading2"/>
+        <w:spacing w:line="360" w:lineRule="auto"/>
+      </w:pPr>
+      <w:r>
+        <w:t>Log Structured Database Design</w:t>
+      </w:r>
+    </w:p>
+    <w:p>
+      <w:pPr>
+        <w:spacing w:line="360" w:lineRule="auto"/>
+      </w:pPr>
+      <w:r>
+        <w:t>On the main website of RocksDB (rocksdb.org) they mention that “</w:t>
+      </w:r>
+      <w:r>
+        <w:t>RocksDB uses a log structured database engine</w:t>
+      </w:r>
+      <w:r>
+        <w:t>”.</w:t>
+      </w:r>
+    </w:p>
+    <w:p>
+      <w:pPr>
+        <w:spacing w:line="360" w:lineRule="auto"/>
+      </w:pPr>
+      <w:r>
+        <w:t xml:space="preserve">I decided to look into what that is. I came across a blog post by </w:t>
+      </w:r>
+      <w:r>
+        <w:t>Nick Johnson</w:t>
+      </w:r>
+      <w:r>
+        <w:t xml:space="preserve"> </w:t>
+      </w:r>
+      <w:hyperlink w:anchor="_References" w:history="1">
+        <w:r>
+          <w:rPr>
+            <w:rStyle w:val="Hyperlink"/>
+          </w:rPr>
+          <w:t>[10]</w:t>
+        </w:r>
+      </w:hyperlink>
+      <w:r>
+        <w:t xml:space="preserve"> where he described this system in the context of databases (because this system can also be used for filesystem applications, that’s how it originated in the 1980s).</w:t>
+      </w:r>
+      <w:r>
+        <w:br/>
+        <w:t xml:space="preserve">Log structured design is a way to store data where the data is never overwritten in the disk, it is always appended to then end of the previous piece of data. At the end of the database storage file, which can be thought of as a log (hence the name) an index node keeps track of the most up-to-date values. Every time a transaction is complete, the index is updated. Some of the advantages of this method are: </w:t>
+      </w:r>
+    </w:p>
+    <w:p>
+      <w:pPr>
+        <w:pStyle w:val="ListParagraph"/>
+        <w:numPr>
+          <w:ilvl w:val="0"/>
+          <w:numId w:val="5"/>
+        </w:numPr>
+        <w:spacing w:line="360" w:lineRule="auto"/>
+      </w:pPr>
+      <w:r>
+        <w:t>Cleaning up unused disk space is quite easy when you break the storage up into chunks: once a chunk has very little values in it or none at all, you can move those values to another chunk and mark that section of the disk as being free.</w:t>
+      </w:r>
+    </w:p>
+    <w:p>
+      <w:pPr>
+        <w:pStyle w:val="ListParagraph"/>
+        <w:numPr>
+          <w:ilvl w:val="0"/>
+          <w:numId w:val="5"/>
+        </w:numPr>
+        <w:spacing w:line="360" w:lineRule="auto"/>
+      </w:pPr>
+      <w:r>
+        <w:t xml:space="preserve">Concurrent transactions can be more easily handled. In a read operation for example, the DBMS can access the last index and not worry about data being modified as once it has read the index it holds a “snapshot” of the database at the time that will not change since in this system, existing data is never modified. I learned that this is called Multiversion Concurrency Control (MVCC) </w:t>
+      </w:r>
+      <w:hyperlink w:anchor="_References" w:history="1">
+        <w:r>
+          <w:rPr>
+            <w:rStyle w:val="Hyperlink"/>
+          </w:rPr>
+          <w:t>[1</w:t>
+        </w:r>
+        <w:r>
+          <w:rPr>
+            <w:rStyle w:val="Hyperlink"/>
+          </w:rPr>
+          <w:t>1</w:t>
+        </w:r>
+        <w:r>
+          <w:rPr>
+            <w:rStyle w:val="Hyperlink"/>
+          </w:rPr>
+          <w:t>]</w:t>
+        </w:r>
+      </w:hyperlink>
+      <w:r>
+        <w:t xml:space="preserve"> . During a writing operation, a way to check that data that a transaction wants to modify has not being modified by another transaction is by looking at the most up to date index before modification and checking that the index node still points to the data that we want to modify, if it does, then the data has not been modified by another transaction otherwise we just do the whole read operation again to get the most up-to-date data again. All of this without having to using write locks. This latter methodology is called Optimistic concurrency control. </w:t>
+      </w:r>
+      <w:hyperlink w:anchor="_References" w:history="1">
+        <w:r>
+          <w:rPr>
+            <w:rStyle w:val="Hyperlink"/>
+          </w:rPr>
+          <w:t>[1</w:t>
+        </w:r>
+        <w:r>
+          <w:rPr>
+            <w:rStyle w:val="Hyperlink"/>
+          </w:rPr>
+          <w:t>2</w:t>
+        </w:r>
+        <w:r>
+          <w:rPr>
+            <w:rStyle w:val="Hyperlink"/>
+          </w:rPr>
+          <w:t>]</w:t>
+        </w:r>
+      </w:hyperlink>
+    </w:p>
+    <w:p>
+      <w:pPr>
+        <w:spacing w:line="360" w:lineRule="auto"/>
+      </w:pPr>
+      <w:r>
+        <w:lastRenderedPageBreak/>
+        <w:t>I have learned that many databases employ this design or aspects of it, among them: RocksDB, CouchDB, PostgreSQL, Apache Cassandra, Datomic…</w:t>
+      </w:r>
+      <w:r>
+        <w:br/>
+        <w:t>Note that these are not only key-value databases but also relational, this shows the universal utility of this design method.</w:t>
+      </w:r>
+    </w:p>
+    <w:p>
+      <w:pPr>
+        <w:pStyle w:val="Heading2"/>
+        <w:spacing w:line="360" w:lineRule="auto"/>
+      </w:pPr>
+      <w:bookmarkStart w:id="1" w:name="_BTrees"/>
+      <w:bookmarkEnd w:id="1"/>
+      <w:r>
+        <w:t>BTrees</w:t>
+      </w:r>
+    </w:p>
+    <w:p>
+      <w:pPr>
+        <w:spacing w:line="360" w:lineRule="auto"/>
+      </w:pPr>
+      <w:r>
+        <w:t xml:space="preserve">I decided to do a little bit of research on BTrees as my memory wasn’t fresh from when this was mentioned in university classes. I now understand that BTrees are self-balancing tree data structures that try to minimize tree depth, therefore BTrees are very wide trees. The main benefit of BTrees is that disk access times are minimized as much as possible </w:t>
+      </w:r>
+      <w:hyperlink w:anchor="_BTrees" w:history="1">
+        <w:r>
+          <w:rPr>
+            <w:rStyle w:val="Hyperlink"/>
+          </w:rPr>
+          <w:t>[1</w:t>
+        </w:r>
+        <w:r>
+          <w:rPr>
+            <w:rStyle w:val="Hyperlink"/>
+          </w:rPr>
+          <w:t>3</w:t>
+        </w:r>
+        <w:r>
+          <w:rPr>
+            <w:rStyle w:val="Hyperlink"/>
+          </w:rPr>
+          <w:t>]</w:t>
+        </w:r>
+      </w:hyperlink>
+      <w:r>
+        <w:t xml:space="preserve"> and since disk access time is significantly slower compared to main memory access time, this means that operating data on BTrees is significantly quicker in comparison to other Tree data structures like Binary Search Trees.</w:t>
+      </w:r>
+    </w:p>
+    <w:p>
+      <w:pPr>
+        <w:pStyle w:val="Heading1"/>
+        <w:spacing w:line="360" w:lineRule="auto"/>
+      </w:pPr>
+      <w:r>
+        <w:t>Detailed Design &amp; Implementation</w:t>
+      </w:r>
+      <w:bookmarkStart w:id="2" w:name="_GoBack"/>
+      <w:bookmarkEnd w:id="2"/>
     </w:p>
     <w:p>
       <w:pPr>
@@ -2154,8 +2008,8 @@
           </mc:Fallback>
         </mc:AlternateContent>
       </w:r>
-      <w:bookmarkStart w:id="0" w:name="_MON_1635078376"/>
-      <w:bookmarkEnd w:id="0"/>
+      <w:bookmarkStart w:id="3" w:name="_MON_1635078376"/>
+      <w:bookmarkEnd w:id="3"/>
       <w:r>
         <w:object w:dxaOrig="9026" w:dyaOrig="6352" w14:anchorId="11FDE486">
           <v:shapetype id="_x0000_t75" coordsize="21600,21600" o:spt="75" o:preferrelative="t" path="m@4@5l@4@11@9@11@9@5xe" filled="f" stroked="f">
@@ -2177,10 +2031,10 @@
             <v:path o:extrusionok="f" gradientshapeok="t" o:connecttype="rect"/>
             <o:lock v:ext="edit" aspectratio="t"/>
           </v:shapetype>
-          <v:shape id="_x0000_i1025" type="#_x0000_t75" style="width:417.6pt;height:295.2pt" o:ole="">
+          <v:shape id="_x0000_i1281" type="#_x0000_t75" style="width:417.75pt;height:294.75pt" o:ole="">
             <v:imagedata r:id="rId12" o:title="" cropbottom="5231f" cropright="4572f"/>
           </v:shape>
-          <o:OLEObject Type="Embed" ProgID="Word.OpenDocumentText.12" ShapeID="_x0000_i1025" DrawAspect="Content" ObjectID="_1646914754" r:id="rId13"/>
+          <o:OLEObject Type="Embed" ProgID="Word.OpenDocumentText.12" ShapeID="_x0000_i1281" DrawAspect="Content" ObjectID="_1647177253" r:id="rId13"/>
         </w:object>
       </w:r>
     </w:p>
@@ -2376,14 +2230,14 @@
           </mc:Fallback>
         </mc:AlternateContent>
       </w:r>
-      <w:bookmarkStart w:id="1" w:name="_MON_1635078503"/>
-      <w:bookmarkEnd w:id="1"/>
+      <w:bookmarkStart w:id="4" w:name="_MON_1635078503"/>
+      <w:bookmarkEnd w:id="4"/>
       <w:r>
         <w:object w:dxaOrig="9026" w:dyaOrig="4688" w14:anchorId="1262D5F2">
-          <v:shape id="_x0000_i1026" type="#_x0000_t75" style="width:439.2pt;height:208.8pt" o:ole="">
+          <v:shape id="_x0000_i1282" type="#_x0000_t75" style="width:438.75pt;height:208.5pt" o:ole="">
             <v:imagedata r:id="rId14" o:title="" cropbottom="6700f" cropright="2177f"/>
           </v:shape>
-          <o:OLEObject Type="Embed" ProgID="Word.OpenDocumentText.12" ShapeID="_x0000_i1026" DrawAspect="Content" ObjectID="_1646914755" r:id="rId15"/>
+          <o:OLEObject Type="Embed" ProgID="Word.OpenDocumentText.12" ShapeID="_x0000_i1282" DrawAspect="Content" ObjectID="_1647177254" r:id="rId15"/>
         </w:object>
       </w:r>
     </w:p>
@@ -2683,14 +2537,14 @@
           </mc:Fallback>
         </mc:AlternateContent>
       </w:r>
-      <w:bookmarkStart w:id="2" w:name="_MON_1635078739"/>
-      <w:bookmarkEnd w:id="2"/>
+      <w:bookmarkStart w:id="5" w:name="_MON_1635078739"/>
+      <w:bookmarkEnd w:id="5"/>
       <w:r>
         <w:object w:dxaOrig="9026" w:dyaOrig="3468" w14:anchorId="78AC4A35">
-          <v:shape id="_x0000_i1027" type="#_x0000_t75" style="width:424.8pt;height:151.2pt" o:ole="">
+          <v:shape id="_x0000_i1283" type="#_x0000_t75" style="width:424.5pt;height:151.5pt" o:ole="">
             <v:imagedata r:id="rId16" o:title="" cropbottom="9079f" cropright="3919f"/>
           </v:shape>
-          <o:OLEObject Type="Embed" ProgID="Word.OpenDocumentText.12" ShapeID="_x0000_i1027" DrawAspect="Content" ObjectID="_1646914756" r:id="rId17"/>
+          <o:OLEObject Type="Embed" ProgID="Word.OpenDocumentText.12" ShapeID="_x0000_i1283" DrawAspect="Content" ObjectID="_1647177255" r:id="rId17"/>
         </w:object>
       </w:r>
     </w:p>
@@ -2776,8 +2630,8 @@
         <w:t xml:space="preserve"> that would only send back “h” if one pressed the Enter key. Therefore, unlike my previous version, now a user could type “hello” then the Enter key and get “hello” back.</w:t>
       </w:r>
     </w:p>
-    <w:bookmarkStart w:id="3" w:name="_MON_1635078906"/>
-    <w:bookmarkEnd w:id="3"/>
+    <w:bookmarkStart w:id="6" w:name="_MON_1635078906"/>
+    <w:bookmarkEnd w:id="6"/>
     <w:p>
       <w:pPr>
         <w:keepNext/>
@@ -2786,10 +2640,10 @@
       </w:pPr>
       <w:r>
         <w:object w:dxaOrig="9026" w:dyaOrig="2004" w14:anchorId="24DB2053">
-          <v:shape id="_x0000_i1028" type="#_x0000_t75" style="width:417.6pt;height:79.2pt" o:ole="">
+          <v:shape id="_x0000_i1284" type="#_x0000_t75" style="width:417.75pt;height:79.5pt" o:ole="">
             <v:imagedata r:id="rId18" o:title="" cropbottom="15650f" cropright="5334f"/>
           </v:shape>
-          <o:OLEObject Type="Embed" ProgID="Word.OpenDocumentText.12" ShapeID="_x0000_i1028" DrawAspect="Content" ObjectID="_1646914757" r:id="rId19"/>
+          <o:OLEObject Type="Embed" ProgID="Word.OpenDocumentText.12" ShapeID="_x0000_i1284" DrawAspect="Content" ObjectID="_1647177256" r:id="rId19"/>
         </w:object>
       </w:r>
     </w:p>
@@ -3107,14 +2961,14 @@
           </mc:Fallback>
         </mc:AlternateContent>
       </w:r>
-      <w:bookmarkStart w:id="4" w:name="_MON_1635079069"/>
-      <w:bookmarkEnd w:id="4"/>
+      <w:bookmarkStart w:id="7" w:name="_MON_1635079069"/>
+      <w:bookmarkEnd w:id="7"/>
       <w:r>
         <w:object w:dxaOrig="9026" w:dyaOrig="4688" w14:anchorId="09D409AA">
-          <v:shape id="_x0000_i1029" type="#_x0000_t75" style="width:410.4pt;height:208.8pt" o:ole="">
+          <v:shape id="_x0000_i1285" type="#_x0000_t75" style="width:410.25pt;height:208.5pt" o:ole="">
             <v:imagedata r:id="rId20" o:title="" cropbottom="7119f" cropright="6096f"/>
           </v:shape>
-          <o:OLEObject Type="Embed" ProgID="Word.OpenDocumentText.12" ShapeID="_x0000_i1029" DrawAspect="Content" ObjectID="_1646914758" r:id="rId21"/>
+          <o:OLEObject Type="Embed" ProgID="Word.OpenDocumentText.12" ShapeID="_x0000_i1285" DrawAspect="Content" ObjectID="_1647177257" r:id="rId21"/>
         </w:object>
       </w:r>
     </w:p>
@@ -3197,8 +3051,8 @@
         <w:t>.</w:t>
       </w:r>
     </w:p>
-    <w:bookmarkStart w:id="5" w:name="_MON_1635061154"/>
-    <w:bookmarkEnd w:id="5"/>
+    <w:bookmarkStart w:id="8" w:name="_MON_1635061154"/>
+    <w:bookmarkEnd w:id="8"/>
     <w:p>
       <w:pPr>
         <w:keepNext/>
@@ -3207,10 +3061,10 @@
       </w:pPr>
       <w:r>
         <w:object w:dxaOrig="9026" w:dyaOrig="2492" w14:anchorId="3847A305">
-          <v:shape id="_x0000_i1030" type="#_x0000_t75" style="width:331.2pt;height:100.8pt" o:ole="">
+          <v:shape id="_x0000_i1286" type="#_x0000_t75" style="width:331.5pt;height:100.5pt" o:ole="">
             <v:imagedata r:id="rId22" o:title="" cropbottom="11449f" cropright="17092f"/>
           </v:shape>
-          <o:OLEObject Type="Embed" ProgID="Word.OpenDocumentText.12" ShapeID="_x0000_i1030" DrawAspect="Content" ObjectID="_1646914759" r:id="rId23"/>
+          <o:OLEObject Type="Embed" ProgID="Word.OpenDocumentText.12" ShapeID="_x0000_i1286" DrawAspect="Content" ObjectID="_1647177258" r:id="rId23"/>
         </w:object>
       </w:r>
     </w:p>
@@ -3251,8 +3105,8 @@
         <w:spacing w:line="360" w:lineRule="auto"/>
       </w:pPr>
     </w:p>
-    <w:bookmarkStart w:id="6" w:name="_MON_1635079220"/>
-    <w:bookmarkEnd w:id="6"/>
+    <w:bookmarkStart w:id="9" w:name="_MON_1635079220"/>
+    <w:bookmarkEnd w:id="9"/>
     <w:p>
       <w:pPr>
         <w:keepNext/>
@@ -3261,10 +3115,10 @@
       </w:pPr>
       <w:r>
         <w:object w:dxaOrig="9026" w:dyaOrig="1028" w14:anchorId="747E6626">
-          <v:shape id="_x0000_i1031" type="#_x0000_t75" style="width:295.2pt;height:28.8pt" o:ole="">
+          <v:shape id="_x0000_i1287" type="#_x0000_t75" style="width:295.5pt;height:28.5pt" o:ole="">
             <v:imagedata r:id="rId24" o:title="" cropbottom="28494f" cropright="22644f"/>
           </v:shape>
-          <o:OLEObject Type="Embed" ProgID="Word.OpenDocumentText.12" ShapeID="_x0000_i1031" DrawAspect="Content" ObjectID="_1646914760" r:id="rId25"/>
+          <o:OLEObject Type="Embed" ProgID="Word.OpenDocumentText.12" ShapeID="_x0000_i1287" DrawAspect="Content" ObjectID="_1647177259" r:id="rId25"/>
         </w:object>
       </w:r>
     </w:p>
@@ -3300,8 +3154,8 @@
         <w:t>: Cloning the Mutex for each connection socket so as to have and keep track of multiple "owners" for one Rust variable</w:t>
       </w:r>
     </w:p>
-    <w:bookmarkStart w:id="7" w:name="_MON_1635079390"/>
-    <w:bookmarkEnd w:id="7"/>
+    <w:bookmarkStart w:id="10" w:name="_MON_1635079390"/>
+    <w:bookmarkEnd w:id="10"/>
     <w:p>
       <w:pPr>
         <w:keepNext/>
@@ -3310,10 +3164,10 @@
       </w:pPr>
       <w:r>
         <w:object w:dxaOrig="9026" w:dyaOrig="2004" w14:anchorId="203757DC">
-          <v:shape id="_x0000_i1032" type="#_x0000_t75" style="width:417.6pt;height:79.2pt" o:ole="">
+          <v:shape id="_x0000_i1288" type="#_x0000_t75" style="width:417.75pt;height:79.5pt" o:ole="">
             <v:imagedata r:id="rId26" o:title="" cropbottom="15650f" cropright="4681f"/>
           </v:shape>
-          <o:OLEObject Type="Embed" ProgID="Word.OpenDocumentText.12" ShapeID="_x0000_i1032" DrawAspect="Content" ObjectID="_1646914761" r:id="rId27"/>
+          <o:OLEObject Type="Embed" ProgID="Word.OpenDocumentText.12" ShapeID="_x0000_i1288" DrawAspect="Content" ObjectID="_1647177260" r:id="rId27"/>
         </w:object>
       </w:r>
     </w:p>
@@ -3575,720 +3429,16 @@
     </w:p>
     <w:p>
       <w:pPr>
-        <w:pStyle w:val="Heading1"/>
-        <w:spacing w:line="360" w:lineRule="auto"/>
-      </w:pPr>
-      <w:bookmarkStart w:id="8" w:name="_Related_Work"/>
-      <w:bookmarkEnd w:id="8"/>
-      <w:r>
-        <w:t>Related Work</w:t>
-      </w:r>
-    </w:p>
-    <w:p>
-      <w:pPr>
-        <w:spacing w:line="360" w:lineRule="auto"/>
-      </w:pPr>
-      <w:r>
-        <w:t>Most of my related work focused on researching database design and studying different key-value storage implementations. I decided to research key-value storage databases specifically because my initial milestone for this project is to implement a simple Key-Value storage database in Rust.</w:t>
-      </w:r>
-    </w:p>
-    <w:p>
-      <w:pPr>
-        <w:pStyle w:val="Heading2"/>
-        <w:spacing w:line="360" w:lineRule="auto"/>
-      </w:pPr>
-      <w:r>
-        <w:t>RocksDB</w:t>
-      </w:r>
-    </w:p>
-    <w:p>
-      <w:pPr>
-        <w:spacing w:line="360" w:lineRule="auto"/>
-      </w:pPr>
-      <w:r>
-        <w:t>I decided to start by looking into “RocksDB” as I had heard about this database before while watching a seminar on a database implementation in Rust, as I mentioned previously in my report.</w:t>
-      </w:r>
-    </w:p>
-    <w:p>
-      <w:pPr>
-        <w:spacing w:line="360" w:lineRule="auto"/>
-      </w:pPr>
-      <w:r>
-        <w:t>RocksDB</w:t>
-      </w:r>
-      <w:r>
-        <w:t xml:space="preserve"> </w:t>
-      </w:r>
-      <w:hyperlink w:anchor="_References" w:history="1">
-        <w:r>
-          <w:rPr>
-            <w:rStyle w:val="Hyperlink"/>
-          </w:rPr>
-          <w:t>[7]</w:t>
-        </w:r>
-      </w:hyperlink>
-      <w:r>
-        <w:t xml:space="preserve"> is a database</w:t>
-      </w:r>
-      <w:r>
-        <w:t xml:space="preserve"> maintained by Facebook and it is based on another database called “LevelDB”</w:t>
-      </w:r>
-      <w:r>
-        <w:t xml:space="preserve"> with the aim of being specially tailored for fast storage media, specifically Flash media. It aims to stand out for server workloads that include high-random reads and high-update reads (i.e. overwriting).</w:t>
-      </w:r>
-      <w:r>
-        <w:br/>
-        <w:t>When it comes to the architecture (design) of it, the developers base their database on 3 foundational objects: the “memtable” which is a data structure that is in-memory (RAM), the “logfile” which keeps track of changes done to the memtable and is always written to permanent storage (Hard Disk or Solid State Drives) and the “sstfile</w:t>
-      </w:r>
-      <w:r>
-        <w:t>”</w:t>
-      </w:r>
-      <w:r>
-        <w:t xml:space="preserve">, which is the one that hold the database </w:t>
-      </w:r>
-      <w:r>
-        <w:lastRenderedPageBreak/>
-        <w:t>structure in permanent storage.</w:t>
-      </w:r>
-      <w:r>
-        <w:br/>
-        <w:t xml:space="preserve">When a change is made to the DB through some of the operations provided by the DB such as Get, Put, or Delete, the changes are </w:t>
-      </w:r>
-      <w:r>
-        <w:t>made</w:t>
-      </w:r>
-      <w:r>
-        <w:t xml:space="preserve"> to the memtable and </w:t>
-      </w:r>
-      <w:r>
-        <w:t>written to the logfile. Once the memtable fills up (because the OS may not be able to prov</w:t>
-      </w:r>
-      <w:r>
-        <w:t>id</w:t>
-      </w:r>
-      <w:r>
-        <w:t>e more RAM to the DB), the memtable gets “flushed” to the sstfile i.e. all of the changes made to the database are written to permanent storage and then the memtable get cleared of data. The logfile is then removed so a new one can be created for the newly cleared out memtable.</w:t>
-      </w:r>
-      <w:r>
-        <w:t xml:space="preserve"> The data is stored in sorted order according to an Iterator definition.</w:t>
-      </w:r>
-      <w:r>
-        <w:br/>
-        <w:t>The above is the basic architecture I want to follow for my key-value database, that’s why reading about RocksDB’s architecture helped concretize my ideas.</w:t>
-      </w:r>
-    </w:p>
-    <w:p>
-      <w:pPr>
-        <w:spacing w:line="360" w:lineRule="auto"/>
-      </w:pPr>
-      <w:r>
-        <w:t>The database also implements checksums to prevent against corrupted data.</w:t>
-      </w:r>
-    </w:p>
-    <w:p>
-      <w:pPr>
-        <w:spacing w:line="360" w:lineRule="auto"/>
-      </w:pPr>
-      <w:r>
-        <w:t>Lastly, on the database’s wiki I read they “provide different types of ACID guarantees” and that they support “optimistic” &amp; “pessimistic” transactions. I had heard of ACID before, but I still don’t know what it is, and I ha</w:t>
-      </w:r>
-      <w:r>
-        <w:t xml:space="preserve">d </w:t>
-      </w:r>
-      <w:r>
-        <w:t>never heard of pessimistic &amp; optimistic transactions</w:t>
-      </w:r>
-      <w:r>
-        <w:t xml:space="preserve">”. </w:t>
-      </w:r>
-      <w:r>
-        <w:t>For those reasons I decided to find out about them next.</w:t>
-      </w:r>
-    </w:p>
-    <w:p>
-      <w:pPr>
-        <w:pStyle w:val="Heading2"/>
-        <w:spacing w:line="360" w:lineRule="auto"/>
-      </w:pPr>
-      <w:bookmarkStart w:id="9" w:name="_ACID_&amp;_Database"/>
-      <w:bookmarkEnd w:id="9"/>
-      <w:r>
-        <w:t>ACID</w:t>
-      </w:r>
-      <w:r>
-        <w:t xml:space="preserve"> &amp; Database Transactions</w:t>
-      </w:r>
-    </w:p>
-    <w:p>
-      <w:pPr>
-        <w:spacing w:line="360" w:lineRule="auto"/>
-      </w:pPr>
-      <w:r>
-        <w:t xml:space="preserve">According to an article on </w:t>
-      </w:r>
-      <w:r>
-        <w:rPr>
-          <w:i/>
-          <w:iCs/>
-        </w:rPr>
-        <w:t>Lifewire</w:t>
-      </w:r>
-      <w:r>
-        <w:t xml:space="preserve"> “</w:t>
-      </w:r>
-      <w:r>
-        <w:t>The ACID model of database design is one of the oldest and most important concepts of database theory.</w:t>
-      </w:r>
-      <w:r>
-        <w:t xml:space="preserve">” </w:t>
-      </w:r>
-      <w:hyperlink w:anchor="_References" w:history="1">
-        <w:r>
-          <w:rPr>
-            <w:rStyle w:val="Hyperlink"/>
-          </w:rPr>
-          <w:t>[8]</w:t>
-        </w:r>
-      </w:hyperlink>
-      <w:r>
-        <w:t xml:space="preserve"> </w:t>
-      </w:r>
-      <w:r>
-        <w:t>It is a set of four properties that database systems must try to meet as these four properties, when met by a database</w:t>
-      </w:r>
-      <w:r>
-        <w:t>, indicate that the database is reliable. It is probably the most popular database paradigm. I have also now learned that a Transaction is an operation or sequence of operations on the database that satisfy the ACID properties.</w:t>
-      </w:r>
-      <w:r>
-        <w:t xml:space="preserve"> </w:t>
-      </w:r>
-      <w:hyperlink w:anchor="_References" w:history="1">
-        <w:r>
-          <w:rPr>
-            <w:rStyle w:val="Hyperlink"/>
-          </w:rPr>
-          <w:t>[9]</w:t>
-        </w:r>
-      </w:hyperlink>
-      <w:r>
-        <w:t xml:space="preserve"> These four properties are the following:</w:t>
-      </w:r>
-    </w:p>
-    <w:p>
-      <w:pPr>
-        <w:pStyle w:val="ListParagraph"/>
-        <w:numPr>
-          <w:ilvl w:val="0"/>
-          <w:numId w:val="3"/>
-        </w:numPr>
-        <w:spacing w:line="360" w:lineRule="auto"/>
-      </w:pPr>
-      <w:r>
-        <w:rPr>
-          <w:b/>
-          <w:bCs/>
-        </w:rPr>
-        <w:t>Atomicity</w:t>
-      </w:r>
-      <w:r>
-        <w:t>: This means that if a transaction consists of multiple operations on the database, the Database Management System (DBMS) has to have measures in place to guarantee that either all the operations of the transaction complete or if one fails then all of the operations fail. e.g. if a transaction consists of a read, write and deletion, if the writing operation fails for some reason (like a hardware or software failure) then the deletion operation must not happen.</w:t>
-      </w:r>
-    </w:p>
-    <w:p>
-      <w:pPr>
-        <w:pStyle w:val="ListParagraph"/>
-        <w:numPr>
-          <w:ilvl w:val="0"/>
-          <w:numId w:val="3"/>
-        </w:numPr>
-        <w:spacing w:line="360" w:lineRule="auto"/>
-        <w:rPr>
-          <w:b/>
-          <w:bCs/>
-        </w:rPr>
-      </w:pPr>
-      <w:r>
-        <w:rPr>
-          <w:b/>
-          <w:bCs/>
-        </w:rPr>
-        <w:t>Consistency:</w:t>
-      </w:r>
-      <w:r>
-        <w:t xml:space="preserve"> This means that each transaction on the </w:t>
-      </w:r>
-      <w:r>
-        <w:t>database</w:t>
-      </w:r>
-      <w:r>
-        <w:t xml:space="preserve"> must always comply with the rules of the database. For example, in an SQL database where there is a column defined with the datatype “Date” then the DBMS must not allow a value like “John” to be stored in it, otherwise this would break the rules of the database. If for some reason, a transaction </w:t>
-      </w:r>
-      <w:r>
-        <w:lastRenderedPageBreak/>
-        <w:t xml:space="preserve">happens that violates the rules of the </w:t>
-      </w:r>
-      <w:r>
-        <w:t>database</w:t>
-      </w:r>
-      <w:r>
-        <w:t xml:space="preserve">, the DBMS must have measures in place to roll back the </w:t>
-      </w:r>
-      <w:r>
-        <w:t>database</w:t>
-      </w:r>
-      <w:r>
-        <w:t xml:space="preserve"> to a previous state where the rules have not been violated.</w:t>
-      </w:r>
-    </w:p>
-    <w:p>
-      <w:pPr>
-        <w:pStyle w:val="ListParagraph"/>
-        <w:numPr>
-          <w:ilvl w:val="0"/>
-          <w:numId w:val="3"/>
-        </w:numPr>
-        <w:spacing w:line="360" w:lineRule="auto"/>
-        <w:rPr>
-          <w:b/>
-          <w:bCs/>
-        </w:rPr>
-      </w:pPr>
-      <w:r>
-        <w:rPr>
-          <w:b/>
-          <w:bCs/>
-        </w:rPr>
-        <w:t>Isolation:</w:t>
-      </w:r>
-      <w:r>
-        <w:t xml:space="preserve"> Isolation is very important in the context of concurrent modifications and </w:t>
-      </w:r>
-      <w:r>
-        <w:t>databases</w:t>
-      </w:r>
-      <w:r>
-        <w:t xml:space="preserve"> that have multiple users, as isolation means that if two different transactions have to take place, say by two different users, they must happen without interfering with each other. One of the ways to achieve this is to use a transaction queue where only one transaction can happen at the same time. If two transactions happen concurrently, they must not modify the same value. In my Rust project I have achieved this by using Atomic Reference Counters (Arcs) and Mutexes where a value grants </w:t>
-      </w:r>
-      <w:r>
-        <w:t xml:space="preserve">a </w:t>
-      </w:r>
-      <w:r>
-        <w:t>lock to the thread that wants to modify it and other threads must wait to acquire the lock before they can do so themselves.</w:t>
-      </w:r>
-    </w:p>
-    <w:p>
-      <w:pPr>
-        <w:pStyle w:val="ListParagraph"/>
-        <w:numPr>
-          <w:ilvl w:val="0"/>
-          <w:numId w:val="3"/>
-        </w:numPr>
-        <w:spacing w:line="360" w:lineRule="auto"/>
-        <w:rPr>
-          <w:b/>
-          <w:bCs/>
-        </w:rPr>
-      </w:pPr>
-      <w:r>
-        <w:rPr>
-          <w:b/>
-          <w:bCs/>
-        </w:rPr>
-        <w:t>Durability:</w:t>
-      </w:r>
-      <w:r>
-        <w:t xml:space="preserve"> Lastly, durability simply means that </w:t>
-      </w:r>
-      <w:r>
-        <w:t xml:space="preserve">information must not be lost by the database. For example, by using backups and “write-ahead logging” which writes transactions to a log before they are actually committed to the database. Since writing to a log is very quick, if there is a problem like a hardware failure during the actual transaction then the transaction is not lost once the </w:t>
-      </w:r>
-      <w:r>
-        <w:t>database</w:t>
-      </w:r>
-      <w:r>
-        <w:t xml:space="preserve"> is restored as it was written to the log.</w:t>
-      </w:r>
-      <w:r>
-        <w:t xml:space="preserve"> </w:t>
-      </w:r>
-    </w:p>
-    <w:p>
-      <w:pPr>
-        <w:spacing w:line="360" w:lineRule="auto"/>
-        <w:ind w:left="360"/>
-      </w:pPr>
-      <w:r>
-        <w:t>Th</w:t>
-      </w:r>
-      <w:r>
-        <w:t xml:space="preserve">e “write-ahead-logging” </w:t>
-      </w:r>
-      <w:r>
-        <w:t>method also ensures atomicity since if some of the operations in the transaction have taken place, but not all before the failure, then through scanning the log, the DBMS can tell what was left to be performed of the transaction.</w:t>
-      </w:r>
-    </w:p>
-    <w:p>
-      <w:pPr>
-        <w:spacing w:line="360" w:lineRule="auto"/>
-        <w:ind w:left="360"/>
-        <w:rPr>
-          <w:b/>
-          <w:bCs/>
-        </w:rPr>
-      </w:pPr>
-    </w:p>
-    <w:p>
-      <w:pPr>
-        <w:pStyle w:val="Heading2"/>
-        <w:spacing w:line="360" w:lineRule="auto"/>
-      </w:pPr>
-      <w:r>
-        <w:t>Log Structured Database Design</w:t>
-      </w:r>
-    </w:p>
-    <w:p>
-      <w:pPr>
-        <w:spacing w:line="360" w:lineRule="auto"/>
-      </w:pPr>
-      <w:r>
-        <w:t>On the main website</w:t>
-      </w:r>
-      <w:r>
-        <w:t xml:space="preserve"> of RocksDB</w:t>
-      </w:r>
-      <w:r>
-        <w:t xml:space="preserve"> (rocksdb.org) they mention that “</w:t>
-      </w:r>
-      <w:r>
-        <w:t>RocksDB uses a log structured database engine</w:t>
-      </w:r>
-      <w:r>
-        <w:t>”.</w:t>
-      </w:r>
-    </w:p>
-    <w:p>
-      <w:pPr>
-        <w:spacing w:line="360" w:lineRule="auto"/>
-      </w:pPr>
-      <w:r>
-        <w:t xml:space="preserve">I decided to look into what </w:t>
-      </w:r>
-      <w:r>
-        <w:t xml:space="preserve">that </w:t>
-      </w:r>
-      <w:r>
-        <w:t xml:space="preserve">is. I came across a blog post by </w:t>
-      </w:r>
-      <w:r>
-        <w:t>Nick Johnson</w:t>
-      </w:r>
-      <w:r>
-        <w:t xml:space="preserve"> </w:t>
-      </w:r>
-      <w:hyperlink w:anchor="_References" w:history="1">
-        <w:r>
-          <w:rPr>
-            <w:rStyle w:val="Hyperlink"/>
-          </w:rPr>
-          <w:t>[10]</w:t>
-        </w:r>
-      </w:hyperlink>
-      <w:r>
-        <w:t xml:space="preserve"> where he described this system in the context of databases (because this system can also be used for filesystem applications, that’s how it originated in the 1980s).</w:t>
-      </w:r>
-      <w:r>
-        <w:br/>
-        <w:t>Log structured design is a way to store data where the data is never overwritten in the disk, it is always appended</w:t>
-      </w:r>
-      <w:r>
-        <w:t xml:space="preserve"> to then end of the previous piece of data. At the end of the database storage file, which can be thought of as a log (hence the name) </w:t>
-      </w:r>
-      <w:r>
-        <w:t>an index node</w:t>
-      </w:r>
-      <w:r>
-        <w:t xml:space="preserve"> </w:t>
-      </w:r>
-      <w:r>
-        <w:t>keeps track of the most up-to-date values.</w:t>
-      </w:r>
-      <w:r>
-        <w:t xml:space="preserve"> Every time a transaction is complete, the index is updated</w:t>
-      </w:r>
-      <w:r>
-        <w:t>. Some</w:t>
-      </w:r>
-      <w:r>
-        <w:t xml:space="preserve"> of t</w:t>
-      </w:r>
-      <w:r>
-        <w:t xml:space="preserve">he advantages of this method </w:t>
-      </w:r>
-      <w:r>
-        <w:t xml:space="preserve">are: </w:t>
-      </w:r>
-    </w:p>
-    <w:p>
-      <w:pPr>
-        <w:pStyle w:val="ListParagraph"/>
-        <w:numPr>
-          <w:ilvl w:val="0"/>
-          <w:numId w:val="5"/>
-        </w:numPr>
-        <w:spacing w:line="360" w:lineRule="auto"/>
-      </w:pPr>
-      <w:r>
-        <w:lastRenderedPageBreak/>
-        <w:t>C</w:t>
-      </w:r>
-      <w:r>
-        <w:t>leaning up unused disk space is quite easy when you break the storage up into chunks: once a chunk has very little values in it or none at all, you can move those values to another chu</w:t>
-      </w:r>
-      <w:r>
-        <w:t>n</w:t>
-      </w:r>
-      <w:r>
-        <w:t>k and mark that section of the disk as being free.</w:t>
-      </w:r>
-    </w:p>
-    <w:p>
-      <w:pPr>
-        <w:pStyle w:val="ListParagraph"/>
-        <w:numPr>
-          <w:ilvl w:val="0"/>
-          <w:numId w:val="5"/>
-        </w:numPr>
-        <w:spacing w:line="360" w:lineRule="auto"/>
-      </w:pPr>
-      <w:r>
-        <w:t>Concurrent transaction</w:t>
-      </w:r>
-      <w:r>
-        <w:t>s</w:t>
-      </w:r>
-      <w:r>
-        <w:t xml:space="preserve"> can be more easily handled. In a read operation for example, the </w:t>
-      </w:r>
-      <w:r>
-        <w:t xml:space="preserve">DBMS </w:t>
-      </w:r>
-      <w:r>
-        <w:t xml:space="preserve">can </w:t>
-      </w:r>
-      <w:r>
-        <w:t>access</w:t>
-      </w:r>
-      <w:r>
-        <w:t xml:space="preserve"> the last index and not worry about data being modified </w:t>
-      </w:r>
-      <w:r>
-        <w:t xml:space="preserve">as once it has read the index it holds a “snapshot” of the database at the time </w:t>
-      </w:r>
-      <w:r>
-        <w:t>that will not change</w:t>
-      </w:r>
-      <w:r>
-        <w:t xml:space="preserve"> since in this system</w:t>
-      </w:r>
-      <w:r>
-        <w:t>,</w:t>
-      </w:r>
-      <w:r>
-        <w:t xml:space="preserve"> existing data is never modified.</w:t>
-      </w:r>
-      <w:r>
-        <w:t xml:space="preserve"> I learned that this is called Multiversion Concurrency Control (MVCC)</w:t>
-      </w:r>
-      <w:r>
-        <w:t xml:space="preserve"> </w:t>
-      </w:r>
-      <w:hyperlink w:anchor="_References" w:history="1">
-        <w:r>
-          <w:rPr>
-            <w:rStyle w:val="Hyperlink"/>
-          </w:rPr>
-          <w:t>[1</w:t>
-        </w:r>
-        <w:r>
-          <w:rPr>
-            <w:rStyle w:val="Hyperlink"/>
-          </w:rPr>
-          <w:t>1</w:t>
-        </w:r>
-        <w:r>
-          <w:rPr>
-            <w:rStyle w:val="Hyperlink"/>
-          </w:rPr>
-          <w:t>]</w:t>
-        </w:r>
-      </w:hyperlink>
-      <w:r>
-        <w:t xml:space="preserve"> </w:t>
-      </w:r>
-      <w:r>
-        <w:t xml:space="preserve">. </w:t>
-      </w:r>
-      <w:r>
-        <w:t>During a writing operation, a way to check that data that a transaction wants to modify has not being modified by another transaction is by looking at the most up to date index before modification and checking that the index node still points to the data that we want to modify, if it does</w:t>
-      </w:r>
-      <w:r>
-        <w:t>,</w:t>
-      </w:r>
-      <w:r>
-        <w:t xml:space="preserve"> then the data has not been modified by another transaction otherwise we just do the whole read operation again to get the most up-to-date data again. All of this without having to using </w:t>
-      </w:r>
-      <w:r>
-        <w:t xml:space="preserve">write </w:t>
-      </w:r>
-      <w:r>
-        <w:t>locks</w:t>
-      </w:r>
-      <w:r>
-        <w:t xml:space="preserve">. </w:t>
-      </w:r>
-      <w:r>
-        <w:t xml:space="preserve">This latter </w:t>
-      </w:r>
-      <w:r>
-        <w:t>methodology</w:t>
-      </w:r>
-      <w:r>
-        <w:t xml:space="preserve"> is called Optimistic concurrency control.</w:t>
-      </w:r>
-      <w:r>
-        <w:t xml:space="preserve"> </w:t>
-      </w:r>
-      <w:hyperlink w:anchor="_References" w:history="1">
-        <w:r>
-          <w:rPr>
-            <w:rStyle w:val="Hyperlink"/>
-          </w:rPr>
-          <w:t>[1</w:t>
-        </w:r>
-        <w:r>
-          <w:rPr>
-            <w:rStyle w:val="Hyperlink"/>
-          </w:rPr>
-          <w:t>2</w:t>
-        </w:r>
-        <w:r>
-          <w:rPr>
-            <w:rStyle w:val="Hyperlink"/>
-          </w:rPr>
-          <w:t>]</w:t>
-        </w:r>
-      </w:hyperlink>
-    </w:p>
-    <w:p>
-      <w:pPr>
-        <w:spacing w:line="360" w:lineRule="auto"/>
-      </w:pPr>
-      <w:r>
-        <w:t>I have learned that many databases employ this design or aspects of it, among them: RocksDB, CouchDB, PostgreSQL, Apache Cassandra</w:t>
-      </w:r>
-      <w:r>
-        <w:t>, Datomic</w:t>
-      </w:r>
-      <w:r>
-        <w:t>…</w:t>
-      </w:r>
-      <w:r>
-        <w:br/>
-        <w:t>Note that these are not only key-value databases but also relational, this shows the universal utility of this design method.</w:t>
-      </w:r>
-    </w:p>
-    <w:p>
-      <w:pPr>
-        <w:pStyle w:val="Heading2"/>
-        <w:spacing w:line="360" w:lineRule="auto"/>
-      </w:pPr>
-      <w:bookmarkStart w:id="10" w:name="_BTrees"/>
-      <w:bookmarkEnd w:id="10"/>
-      <w:r>
-        <w:t>BTrees</w:t>
-      </w:r>
-    </w:p>
-    <w:p>
-      <w:pPr>
-        <w:spacing w:line="360" w:lineRule="auto"/>
+        <w:spacing w:line="360" w:lineRule="auto"/>
+      </w:pPr>
+      <w:bookmarkStart w:id="11" w:name="_Related_Work"/>
+      <w:bookmarkStart w:id="12" w:name="_Development_Methodology,_Design,"/>
+      <w:bookmarkEnd w:id="11"/>
+      <w:bookmarkEnd w:id="12"/>
+      <w:r>
         <w:rPr>
           <w:rStyle w:val="Heading1Char"/>
         </w:rPr>
-      </w:pPr>
-      <w:r>
-        <w:t xml:space="preserve">I decided to do a little bit of research on BTrees as my memory wasn’t fresh from when this was mentioned in university classes. </w:t>
-      </w:r>
-      <w:r>
-        <w:t xml:space="preserve">I now understand that </w:t>
-      </w:r>
-      <w:r>
-        <w:t xml:space="preserve">BTrees are self-balancing tree data structures that try to minimize tree depth, therefore BTrees are very wide trees. The main benefit of BTrees is that disk access times are minimized as much as possible </w:t>
-      </w:r>
-      <w:hyperlink w:anchor="_BTrees" w:history="1">
-        <w:r>
-          <w:rPr>
-            <w:rStyle w:val="Hyperlink"/>
-          </w:rPr>
-          <w:t>[1</w:t>
-        </w:r>
-        <w:r>
-          <w:rPr>
-            <w:rStyle w:val="Hyperlink"/>
-          </w:rPr>
-          <w:t>3</w:t>
-        </w:r>
-        <w:r>
-          <w:rPr>
-            <w:rStyle w:val="Hyperlink"/>
-          </w:rPr>
-          <w:t>]</w:t>
-        </w:r>
-      </w:hyperlink>
-      <w:r>
-        <w:t xml:space="preserve"> and since disk access time is significantly slower compared to main memory access time, this means that operating data on BTrees is significantly quicker in comparison to other Tree data structures like Binary Search Trees.</w:t>
-      </w:r>
-      <w:bookmarkStart w:id="11" w:name="_Development_Methodology,_Design,"/>
-      <w:bookmarkEnd w:id="11"/>
-      <w:r>
-        <w:br/>
-      </w:r>
-      <w:r>
-        <w:br/>
-      </w:r>
-    </w:p>
-    <w:p>
-      <w:pPr>
-        <w:spacing w:line="360" w:lineRule="auto"/>
-        <w:rPr>
-          <w:rStyle w:val="Heading1Char"/>
-        </w:rPr>
-      </w:pPr>
-    </w:p>
-    <w:p>
-      <w:pPr>
-        <w:spacing w:line="360" w:lineRule="auto"/>
-        <w:rPr>
-          <w:rStyle w:val="Heading1Char"/>
-        </w:rPr>
-      </w:pPr>
-    </w:p>
-    <w:p>
-      <w:pPr>
-        <w:spacing w:line="360" w:lineRule="auto"/>
-        <w:rPr>
-          <w:rStyle w:val="Heading1Char"/>
-        </w:rPr>
-      </w:pPr>
-    </w:p>
-    <w:p>
-      <w:pPr>
-        <w:spacing w:line="360" w:lineRule="auto"/>
-      </w:pPr>
-      <w:r>
-        <w:rPr>
-          <w:rStyle w:val="Heading1Char"/>
-        </w:rPr>
-        <w:lastRenderedPageBreak/>
         <w:t>Design</w:t>
       </w:r>
     </w:p>
@@ -4383,6 +3533,9 @@
       </w:r>
       <w:r>
         <w:br/>
+      </w:r>
+      <w:r>
+        <w:lastRenderedPageBreak/>
         <w:t>Even though this diagram follows the UML format, in comparison to Java in Rust separate Classes don’t exist in the traditional sense i.e. how they exist in Java and C++. Instead, this diagram represents a separate Rust “module” which is a separate file where function definitions are found but the main database object is found in the Server module which holds the main class. The idea being that one can use function implementation from the modules to act on the variables that live in the main (Server module).</w:t>
       </w:r>
     </w:p>
@@ -4392,7 +3545,6 @@
         <w:spacing w:line="360" w:lineRule="auto"/>
       </w:pPr>
       <w:r>
-        <w:lastRenderedPageBreak/>
         <w:t>Semester 2</w:t>
       </w:r>
     </w:p>
@@ -4596,7 +3748,11 @@
         <w:t xml:space="preserve"> (i.e. the parent</w:t>
       </w:r>
       <w:r>
-        <w:t xml:space="preserve"> map</w:t>
+        <w:t xml:space="preserve"> </w:t>
+      </w:r>
+      <w:r>
+        <w:lastRenderedPageBreak/>
+        <w:t>map</w:t>
       </w:r>
       <w:r>
         <w:t>) and then I would change the pointer to the new</w:t>
@@ -4651,7 +3807,6 @@
         <w:rPr>
           <w:noProof/>
         </w:rPr>
-        <w:lastRenderedPageBreak/>
         <mc:AlternateContent>
           <mc:Choice Requires="wps">
             <w:drawing>
@@ -5544,8 +4699,8 @@
         <w:spacing w:line="360" w:lineRule="auto"/>
         <w:jc w:val="center"/>
       </w:pPr>
-      <w:bookmarkStart w:id="12" w:name="_References"/>
-      <w:bookmarkEnd w:id="12"/>
+      <w:bookmarkStart w:id="13" w:name="_References"/>
+      <w:bookmarkEnd w:id="13"/>
       <w:r>
         <w:rPr>
           <w:noProof/>
@@ -9063,8 +8218,8 @@
         <w:pStyle w:val="Heading3"/>
         <w:spacing w:line="360" w:lineRule="auto"/>
       </w:pPr>
-      <w:bookmarkStart w:id="13" w:name="_Testing_multiple_clients"/>
-      <w:bookmarkEnd w:id="13"/>
+      <w:bookmarkStart w:id="14" w:name="_Testing_multiple_clients"/>
+      <w:bookmarkEnd w:id="14"/>
       <w:r>
         <w:t>Testing multiple clients at the same time</w:t>
       </w:r>
@@ -10450,6 +9605,9 @@
         <w:jc w:val="center"/>
       </w:pPr>
       <w:r>
+        <w:rPr>
+          <w:noProof/>
+        </w:rPr>
         <w:drawing>
           <wp:inline distT="0" distB="0" distL="0" distR="0" wp14:anchorId="1882C142" wp14:editId="41280DCD">
             <wp:extent cx="4953691" cy="3810532"/>
@@ -10495,6 +9653,7 @@
     <w:p>
       <w:pPr>
         <w:pStyle w:val="Caption"/>
+        <w:spacing w:line="360" w:lineRule="auto"/>
         <w:jc w:val="center"/>
       </w:pPr>
       <w:r>
@@ -10515,9 +9674,13 @@
     <w:p>
       <w:pPr>
         <w:keepNext/>
+        <w:spacing w:line="360" w:lineRule="auto"/>
         <w:jc w:val="center"/>
       </w:pPr>
       <w:r>
+        <w:rPr>
+          <w:noProof/>
+        </w:rPr>
         <w:drawing>
           <wp:inline distT="0" distB="0" distL="0" distR="0" wp14:anchorId="121E4551" wp14:editId="1A1C9623">
             <wp:extent cx="4706007" cy="990738"/>
@@ -10563,6 +9726,7 @@
     <w:p>
       <w:pPr>
         <w:pStyle w:val="Caption"/>
+        <w:spacing w:line="360" w:lineRule="auto"/>
         <w:jc w:val="center"/>
       </w:pPr>
       <w:r>
@@ -10581,19 +9745,25 @@
       </w:r>
     </w:p>
     <w:p>
+      <w:pPr>
+        <w:spacing w:line="360" w:lineRule="auto"/>
+      </w:pPr>
       <w:r>
         <w:t>In the above Snippet, one can see a few lines before “Test Passed”, the first is the key from the last command sent to the log, the fourth is the last command for which one of the clients received an “Ok” receipt for. These are the two outputs to compare and would be useful for debugging if at any point the test fails. The second and third are of no importance, they are just side-effects from how the script was written.</w:t>
       </w:r>
-      <w:bookmarkStart w:id="14" w:name="_GoBack"/>
-      <w:bookmarkEnd w:id="14"/>
-    </w:p>
-    <w:p/>
+    </w:p>
+    <w:p>
+      <w:pPr>
+        <w:spacing w:line="360" w:lineRule="auto"/>
+      </w:pPr>
+    </w:p>
     <w:p>
       <w:pPr>
         <w:pStyle w:val="Heading1"/>
         <w:spacing w:line="360" w:lineRule="auto"/>
       </w:pPr>
       <w:r>
+        <w:lastRenderedPageBreak/>
         <w:t>Results</w:t>
       </w:r>
     </w:p>
@@ -10611,7 +9781,6 @@
         <w:spacing w:line="360" w:lineRule="auto"/>
       </w:pPr>
       <w:r>
-        <w:lastRenderedPageBreak/>
         <w:t>Conclusions</w:t>
       </w:r>
     </w:p>
@@ -11133,6 +10302,7 @@
         </w:rPr>
       </w:pPr>
       <w:r>
+        <w:lastRenderedPageBreak/>
         <w:t xml:space="preserve">Johnson N. </w:t>
       </w:r>
       <w:r>
@@ -11204,7 +10374,6 @@
           <w:u w:val="none"/>
           <w:lang w:val="fr-FR"/>
         </w:rPr>
-        <w:lastRenderedPageBreak/>
         <w:t>PostgreSQL: Documentation: 7.1: Multi-Version Concurrency Contro</w:t>
       </w:r>
       <w:r>
@@ -14426,6 +13595,7 @@
     <w:rsid w:val="00AF08BE"/>
     <w:rsid w:val="00C66D4F"/>
     <w:rsid w:val="00D31AAC"/>
+    <w:rsid w:val="00D563E3"/>
     <w:rsid w:val="00D86150"/>
     <w:rsid w:val="00E50A05"/>
     <w:rsid w:val="00EF2941"/>
@@ -15214,7 +14384,7 @@
 </file>
 
 <file path=customXml/itemProps2.xml><?xml version="1.0" encoding="utf-8"?>
-<ds:datastoreItem xmlns:ds="http://schemas.openxmlformats.org/officeDocument/2006/customXml" ds:itemID="{30B722B1-E893-4C98-AFD9-72871E892313}">
+<ds:datastoreItem xmlns:ds="http://schemas.openxmlformats.org/officeDocument/2006/customXml" ds:itemID="{DA85399F-8CB4-42A4-863A-D104AF5FCBA7}">
   <ds:schemaRefs>
     <ds:schemaRef ds:uri="http://schemas.openxmlformats.org/officeDocument/2006/bibliography"/>
   </ds:schemaRefs>

</xml_diff>

<commit_message>
Modified Testing section of Report
</commit_message>
<xml_diff>
--- a/Final Report Draft.docx
+++ b/Final Report Draft.docx
@@ -1272,28 +1272,12 @@
         <w:spacing w:line="360" w:lineRule="auto"/>
       </w:pPr>
       <w:r>
-        <w:t>Initially</w:t>
-      </w:r>
-      <w:r>
-        <w:t>,</w:t>
-      </w:r>
-      <w:r>
-        <w:t xml:space="preserve"> </w:t>
-      </w:r>
-      <w:r>
-        <w:t>testing of my</w:t>
-      </w:r>
-      <w:r>
-        <w:t xml:space="preserve"> implementation </w:t>
-      </w:r>
-      <w:r>
-        <w:t xml:space="preserve">will be done by myself </w:t>
-      </w:r>
-      <w:r>
-        <w:t xml:space="preserve">with occasional checks from my supervisor. </w:t>
-      </w:r>
-      <w:r>
-        <w:t>As mentioned in the project plan, I hope to incorporate more thorough testing by the Christmas holidays by using unit testing, Rust documentation testing (“doc” testing) and doing performance analysis.</w:t>
+        <w:t>Initially, I tested my database manually using the Windows telnet client. Later on, I designed automated tests using a mix of Rus</w:t>
+      </w:r>
+      <w:bookmarkStart w:id="0" w:name="_GoBack"/>
+      <w:bookmarkEnd w:id="0"/>
+      <w:r>
+        <w:t>t, by building a testing client that connects to the server, and Bash command line scripts. The Testing and Benchmarking sections go into detail.</w:t>
       </w:r>
     </w:p>
     <w:p>
@@ -1462,8 +1446,11 @@
         <w:spacing w:line="360" w:lineRule="auto"/>
       </w:pPr>
       <w:r>
+        <w:t xml:space="preserve">Lastly, on the database’s wiki I read they “provide different types of ACID guarantees” and that they support “optimistic” &amp; “pessimistic” transactions. I had heard of ACID before, but I still don’t know </w:t>
+      </w:r>
+      <w:r>
         <w:lastRenderedPageBreak/>
-        <w:t>Lastly, on the database’s wiki I read they “provide different types of ACID guarantees” and that they support “optimistic” &amp; “pessimistic” transactions. I had heard of ACID before, but I still don’t know what it is, and I had never heard of pessimistic &amp; optimistic transactions”. For those reasons I decided to find out about them next.</w:t>
+        <w:t>what it is, and I had never heard of pessimistic &amp; optimistic transactions”. For those reasons I decided to find out about them next.</w:t>
       </w:r>
     </w:p>
     <w:p>
@@ -1471,8 +1458,8 @@
         <w:pStyle w:val="Heading2"/>
         <w:spacing w:line="360" w:lineRule="auto"/>
       </w:pPr>
-      <w:bookmarkStart w:id="0" w:name="_ACID_&amp;_Database"/>
-      <w:bookmarkEnd w:id="0"/>
+      <w:bookmarkStart w:id="1" w:name="_ACID_&amp;_Database"/>
+      <w:bookmarkEnd w:id="1"/>
       <w:r>
         <w:t>ACID &amp; Database Transactions</w:t>
       </w:r>
@@ -1611,11 +1598,14 @@
           <w:b/>
           <w:bCs/>
         </w:rPr>
+        <w:t>Durability:</w:t>
+      </w:r>
+      <w:r>
+        <w:t xml:space="preserve"> Lastly, durability simply means that information must not be lost by the database. For example, by using backups and “write-ahead logging” which writes transactions to a log before they are actually committed to the database. Since writing to a </w:t>
+      </w:r>
+      <w:r>
         <w:lastRenderedPageBreak/>
-        <w:t>Durability:</w:t>
-      </w:r>
-      <w:r>
-        <w:t xml:space="preserve"> Lastly, durability simply means that information must not be lost by the database. For example, by using backups and “write-ahead logging” which writes transactions to a log before they are actually committed to the database. Since writing to a log is very quick, if there is a problem like a hardware failure during the actual transaction then the transaction is not lost once the database is restored as it was written to the log. </w:t>
+        <w:t xml:space="preserve">log is very quick, if there is a problem like a hardware failure during the actual transaction then the transaction is not lost once the database is restored as it was written to the log. </w:t>
       </w:r>
     </w:p>
     <w:p>
@@ -1761,19 +1751,21 @@
         <w:spacing w:line="360" w:lineRule="auto"/>
       </w:pPr>
       <w:r>
+        <w:t xml:space="preserve">I have learned that many databases employ this design or aspects of it, among them: RocksDB, CouchDB, PostgreSQL, Apache Cassandra, </w:t>
+      </w:r>
+      <w:proofErr w:type="spellStart"/>
+      <w:r>
+        <w:t>Datomic</w:t>
+      </w:r>
+      <w:proofErr w:type="spellEnd"/>
+      <w:r>
+        <w:t>…</w:t>
+      </w:r>
+      <w:r>
+        <w:br/>
+      </w:r>
+      <w:r>
         <w:lastRenderedPageBreak/>
-        <w:t xml:space="preserve">I have learned that many databases employ this design or aspects of it, among them: RocksDB, CouchDB, PostgreSQL, Apache Cassandra, </w:t>
-      </w:r>
-      <w:proofErr w:type="spellStart"/>
-      <w:r>
-        <w:t>Datomic</w:t>
-      </w:r>
-      <w:proofErr w:type="spellEnd"/>
-      <w:r>
-        <w:t>…</w:t>
-      </w:r>
-      <w:r>
-        <w:br/>
         <w:t>Note that these are not only key-value databases but also relational, this shows the universal utility of this design method.</w:t>
       </w:r>
     </w:p>
@@ -1782,8 +1774,8 @@
         <w:pStyle w:val="Heading2"/>
         <w:spacing w:line="360" w:lineRule="auto"/>
       </w:pPr>
-      <w:bookmarkStart w:id="1" w:name="_BTrees"/>
-      <w:bookmarkEnd w:id="1"/>
+      <w:bookmarkStart w:id="2" w:name="_BTrees"/>
+      <w:bookmarkEnd w:id="2"/>
       <w:proofErr w:type="spellStart"/>
       <w:r>
         <w:t>BTrees</w:t>
@@ -2175,8 +2167,8 @@
           </mc:Fallback>
         </mc:AlternateContent>
       </w:r>
-      <w:bookmarkStart w:id="2" w:name="_MON_1635078376"/>
-      <w:bookmarkEnd w:id="2"/>
+      <w:bookmarkStart w:id="3" w:name="_MON_1635078376"/>
+      <w:bookmarkEnd w:id="3"/>
       <w:r>
         <w:object w:dxaOrig="9026" w:dyaOrig="6352" w14:anchorId="11FDE486">
           <v:shapetype id="_x0000_t75" coordsize="21600,21600" o:spt="75" o:preferrelative="t" path="m@4@5l@4@11@9@11@9@5xe" filled="f" stroked="f">
@@ -2201,7 +2193,7 @@
           <v:shape id="_x0000_i1025" type="#_x0000_t75" style="width:417.75pt;height:294.75pt" o:ole="">
             <v:imagedata r:id="rId12" o:title="" cropbottom="5231f" cropright="4572f"/>
           </v:shape>
-          <o:OLEObject Type="Embed" ProgID="Word.OpenDocumentText.12" ShapeID="_x0000_i1025" DrawAspect="Content" ObjectID="_1647180197" r:id="rId13"/>
+          <o:OLEObject Type="Embed" ProgID="Word.OpenDocumentText.12" ShapeID="_x0000_i1025" DrawAspect="Content" ObjectID="_1647181534" r:id="rId13"/>
         </w:object>
       </w:r>
     </w:p>
@@ -2214,51 +2206,25 @@
       <w:r>
         <w:t xml:space="preserve">Snippet </w:t>
       </w:r>
-      <w:r>
-        <w:fldChar w:fldCharType="begin"/>
-      </w:r>
-      <w:r>
-        <w:instrText xml:space="preserve"> STYLEREF 1 \s </w:instrText>
-      </w:r>
-      <w:r>
-        <w:fldChar w:fldCharType="separate"/>
-      </w:r>
-      <w:r>
-        <w:rPr>
-          <w:noProof/>
-        </w:rPr>
-        <w:t>0</w:t>
-      </w:r>
-      <w:r>
-        <w:rPr>
-          <w:noProof/>
-        </w:rPr>
-        <w:fldChar w:fldCharType="end"/>
-      </w:r>
+      <w:fldSimple w:instr=" STYLEREF 1 \s ">
+        <w:r>
+          <w:rPr>
+            <w:noProof/>
+          </w:rPr>
+          <w:t>0</w:t>
+        </w:r>
+      </w:fldSimple>
       <w:r>
         <w:noBreakHyphen/>
       </w:r>
-      <w:r>
-        <w:fldChar w:fldCharType="begin"/>
-      </w:r>
-      <w:r>
-        <w:instrText xml:space="preserve"> SEQ Snippet \* ARABIC \s 1 </w:instrText>
-      </w:r>
-      <w:r>
-        <w:fldChar w:fldCharType="separate"/>
-      </w:r>
-      <w:r>
-        <w:rPr>
-          <w:noProof/>
-        </w:rPr>
-        <w:t>1</w:t>
-      </w:r>
-      <w:r>
-        <w:rPr>
-          <w:noProof/>
-        </w:rPr>
-        <w:fldChar w:fldCharType="end"/>
-      </w:r>
+      <w:fldSimple w:instr=" SEQ Snippet \* ARABIC \s 1 ">
+        <w:r>
+          <w:rPr>
+            <w:noProof/>
+          </w:rPr>
+          <w:t>1</w:t>
+        </w:r>
+      </w:fldSimple>
       <w:r>
         <w:t>: Function to remove a character from a String</w:t>
       </w:r>
@@ -2423,14 +2389,14 @@
           </mc:Fallback>
         </mc:AlternateContent>
       </w:r>
-      <w:bookmarkStart w:id="3" w:name="_MON_1635078503"/>
-      <w:bookmarkEnd w:id="3"/>
+      <w:bookmarkStart w:id="4" w:name="_MON_1635078503"/>
+      <w:bookmarkEnd w:id="4"/>
       <w:r>
         <w:object w:dxaOrig="9026" w:dyaOrig="4688" w14:anchorId="1262D5F2">
           <v:shape id="_x0000_i1026" type="#_x0000_t75" style="width:438.75pt;height:208.5pt" o:ole="">
             <v:imagedata r:id="rId14" o:title="" cropbottom="6700f" cropright="2177f"/>
           </v:shape>
-          <o:OLEObject Type="Embed" ProgID="Word.OpenDocumentText.12" ShapeID="_x0000_i1026" DrawAspect="Content" ObjectID="_1647180198" r:id="rId15"/>
+          <o:OLEObject Type="Embed" ProgID="Word.OpenDocumentText.12" ShapeID="_x0000_i1026" DrawAspect="Content" ObjectID="_1647181535" r:id="rId15"/>
         </w:object>
       </w:r>
     </w:p>
@@ -2443,51 +2409,25 @@
       <w:r>
         <w:t xml:space="preserve">Snippet </w:t>
       </w:r>
-      <w:r>
-        <w:fldChar w:fldCharType="begin"/>
-      </w:r>
-      <w:r>
-        <w:instrText xml:space="preserve"> STYLEREF 1 \s </w:instrText>
-      </w:r>
-      <w:r>
-        <w:fldChar w:fldCharType="separate"/>
-      </w:r>
-      <w:r>
-        <w:rPr>
-          <w:noProof/>
-        </w:rPr>
-        <w:t>0</w:t>
-      </w:r>
-      <w:r>
-        <w:rPr>
-          <w:noProof/>
-        </w:rPr>
-        <w:fldChar w:fldCharType="end"/>
-      </w:r>
+      <w:fldSimple w:instr=" STYLEREF 1 \s ">
+        <w:r>
+          <w:rPr>
+            <w:noProof/>
+          </w:rPr>
+          <w:t>0</w:t>
+        </w:r>
+      </w:fldSimple>
       <w:r>
         <w:noBreakHyphen/>
       </w:r>
-      <w:r>
-        <w:fldChar w:fldCharType="begin"/>
-      </w:r>
-      <w:r>
-        <w:instrText xml:space="preserve"> SEQ Snippet \* ARABIC \s 1 </w:instrText>
-      </w:r>
-      <w:r>
-        <w:fldChar w:fldCharType="separate"/>
-      </w:r>
-      <w:r>
-        <w:rPr>
-          <w:noProof/>
-        </w:rPr>
-        <w:t>2</w:t>
-      </w:r>
-      <w:r>
-        <w:rPr>
-          <w:noProof/>
-        </w:rPr>
-        <w:fldChar w:fldCharType="end"/>
-      </w:r>
+      <w:fldSimple w:instr=" SEQ Snippet \* ARABIC \s 1 ">
+        <w:r>
+          <w:rPr>
+            <w:noProof/>
+          </w:rPr>
+          <w:t>2</w:t>
+        </w:r>
+      </w:fldSimple>
       <w:r>
         <w:t>: Saving to the file system</w:t>
       </w:r>
@@ -2790,14 +2730,14 @@
           </mc:Fallback>
         </mc:AlternateContent>
       </w:r>
-      <w:bookmarkStart w:id="4" w:name="_MON_1635078739"/>
-      <w:bookmarkEnd w:id="4"/>
+      <w:bookmarkStart w:id="5" w:name="_MON_1635078739"/>
+      <w:bookmarkEnd w:id="5"/>
       <w:r>
         <w:object w:dxaOrig="9026" w:dyaOrig="3468" w14:anchorId="78AC4A35">
           <v:shape id="_x0000_i1027" type="#_x0000_t75" style="width:424.5pt;height:151.5pt" o:ole="">
             <v:imagedata r:id="rId16" o:title="" cropbottom="9079f" cropright="3919f"/>
           </v:shape>
-          <o:OLEObject Type="Embed" ProgID="Word.OpenDocumentText.12" ShapeID="_x0000_i1027" DrawAspect="Content" ObjectID="_1647180199" r:id="rId17"/>
+          <o:OLEObject Type="Embed" ProgID="Word.OpenDocumentText.12" ShapeID="_x0000_i1027" DrawAspect="Content" ObjectID="_1647181536" r:id="rId17"/>
         </w:object>
       </w:r>
     </w:p>
@@ -2810,51 +2750,25 @@
       <w:r>
         <w:t xml:space="preserve">Snippet </w:t>
       </w:r>
-      <w:r>
-        <w:fldChar w:fldCharType="begin"/>
-      </w:r>
-      <w:r>
-        <w:instrText xml:space="preserve"> STYLEREF 1 \s </w:instrText>
-      </w:r>
-      <w:r>
-        <w:fldChar w:fldCharType="separate"/>
-      </w:r>
-      <w:r>
-        <w:rPr>
-          <w:noProof/>
-        </w:rPr>
-        <w:t>0</w:t>
-      </w:r>
-      <w:r>
-        <w:rPr>
-          <w:noProof/>
-        </w:rPr>
-        <w:fldChar w:fldCharType="end"/>
-      </w:r>
+      <w:fldSimple w:instr=" STYLEREF 1 \s ">
+        <w:r>
+          <w:rPr>
+            <w:noProof/>
+          </w:rPr>
+          <w:t>0</w:t>
+        </w:r>
+      </w:fldSimple>
       <w:r>
         <w:noBreakHyphen/>
       </w:r>
-      <w:r>
-        <w:fldChar w:fldCharType="begin"/>
-      </w:r>
-      <w:r>
-        <w:instrText xml:space="preserve"> SEQ Snippet \* ARABIC \s 1 </w:instrText>
-      </w:r>
-      <w:r>
-        <w:fldChar w:fldCharType="separate"/>
-      </w:r>
-      <w:r>
-        <w:rPr>
-          <w:noProof/>
-        </w:rPr>
-        <w:t>3</w:t>
-      </w:r>
-      <w:r>
-        <w:rPr>
-          <w:noProof/>
-        </w:rPr>
-        <w:fldChar w:fldCharType="end"/>
-      </w:r>
+      <w:fldSimple w:instr=" SEQ Snippet \* ARABIC \s 1 ">
+        <w:r>
+          <w:rPr>
+            <w:noProof/>
+          </w:rPr>
+          <w:t>3</w:t>
+        </w:r>
+      </w:fldSimple>
       <w:r>
         <w:t xml:space="preserve">: The part of the program that echoes back characters by using the copy function from the </w:t>
       </w:r>
@@ -2941,8 +2855,8 @@
         <w:t xml:space="preserve"> that would only send back “h” if one pressed the Enter key. Therefore, unlike my previous version, now a user could type “hello” then the Enter key and get “hello” back.</w:t>
       </w:r>
     </w:p>
-    <w:bookmarkStart w:id="5" w:name="_MON_1635078906"/>
-    <w:bookmarkEnd w:id="5"/>
+    <w:bookmarkStart w:id="6" w:name="_MON_1635078906"/>
+    <w:bookmarkEnd w:id="6"/>
     <w:p>
       <w:pPr>
         <w:keepNext/>
@@ -2954,7 +2868,7 @@
           <v:shape id="_x0000_i1028" type="#_x0000_t75" style="width:417.75pt;height:79.5pt" o:ole="">
             <v:imagedata r:id="rId18" o:title="" cropbottom="15650f" cropright="5334f"/>
           </v:shape>
-          <o:OLEObject Type="Embed" ProgID="Word.OpenDocumentText.12" ShapeID="_x0000_i1028" DrawAspect="Content" ObjectID="_1647180200" r:id="rId19"/>
+          <o:OLEObject Type="Embed" ProgID="Word.OpenDocumentText.12" ShapeID="_x0000_i1028" DrawAspect="Content" ObjectID="_1647181537" r:id="rId19"/>
         </w:object>
       </w:r>
     </w:p>
@@ -2967,51 +2881,25 @@
       <w:r>
         <w:t xml:space="preserve">Snippet </w:t>
       </w:r>
-      <w:r>
-        <w:fldChar w:fldCharType="begin"/>
-      </w:r>
-      <w:r>
-        <w:instrText xml:space="preserve"> STYLEREF 1 \s </w:instrText>
-      </w:r>
-      <w:r>
-        <w:fldChar w:fldCharType="separate"/>
-      </w:r>
-      <w:r>
-        <w:rPr>
-          <w:noProof/>
-        </w:rPr>
-        <w:t>0</w:t>
-      </w:r>
-      <w:r>
-        <w:rPr>
-          <w:noProof/>
-        </w:rPr>
-        <w:fldChar w:fldCharType="end"/>
-      </w:r>
+      <w:fldSimple w:instr=" STYLEREF 1 \s ">
+        <w:r>
+          <w:rPr>
+            <w:noProof/>
+          </w:rPr>
+          <w:t>0</w:t>
+        </w:r>
+      </w:fldSimple>
       <w:r>
         <w:noBreakHyphen/>
       </w:r>
-      <w:r>
-        <w:fldChar w:fldCharType="begin"/>
-      </w:r>
-      <w:r>
-        <w:instrText xml:space="preserve"> SEQ Snippet \* ARABIC \s 1 </w:instrText>
-      </w:r>
-      <w:r>
-        <w:fldChar w:fldCharType="separate"/>
-      </w:r>
-      <w:r>
-        <w:rPr>
-          <w:noProof/>
-        </w:rPr>
-        <w:t>4</w:t>
-      </w:r>
-      <w:r>
-        <w:rPr>
-          <w:noProof/>
-        </w:rPr>
-        <w:fldChar w:fldCharType="end"/>
-      </w:r>
+      <w:fldSimple w:instr=" SEQ Snippet \* ARABIC \s 1 ">
+        <w:r>
+          <w:rPr>
+            <w:noProof/>
+          </w:rPr>
+          <w:t>4</w:t>
+        </w:r>
+      </w:fldSimple>
       <w:r>
         <w:t xml:space="preserve">: The only changes to be made compared to the previous Snippet, notice the use of the </w:t>
       </w:r>
@@ -3359,14 +3247,14 @@
           </mc:Fallback>
         </mc:AlternateContent>
       </w:r>
-      <w:bookmarkStart w:id="6" w:name="_MON_1635079069"/>
-      <w:bookmarkEnd w:id="6"/>
+      <w:bookmarkStart w:id="7" w:name="_MON_1635079069"/>
+      <w:bookmarkEnd w:id="7"/>
       <w:r>
         <w:object w:dxaOrig="9026" w:dyaOrig="4688" w14:anchorId="09D409AA">
           <v:shape id="_x0000_i1029" type="#_x0000_t75" style="width:410.25pt;height:208.5pt" o:ole="">
             <v:imagedata r:id="rId20" o:title="" cropbottom="7119f" cropright="6096f"/>
           </v:shape>
-          <o:OLEObject Type="Embed" ProgID="Word.OpenDocumentText.12" ShapeID="_x0000_i1029" DrawAspect="Content" ObjectID="_1647180201" r:id="rId21"/>
+          <o:OLEObject Type="Embed" ProgID="Word.OpenDocumentText.12" ShapeID="_x0000_i1029" DrawAspect="Content" ObjectID="_1647181538" r:id="rId21"/>
         </w:object>
       </w:r>
     </w:p>
@@ -3379,51 +3267,25 @@
       <w:r>
         <w:t xml:space="preserve">Snippet </w:t>
       </w:r>
-      <w:r>
-        <w:fldChar w:fldCharType="begin"/>
-      </w:r>
-      <w:r>
-        <w:instrText xml:space="preserve"> STYLEREF 1 \s </w:instrText>
-      </w:r>
-      <w:r>
-        <w:fldChar w:fldCharType="separate"/>
-      </w:r>
-      <w:r>
-        <w:rPr>
-          <w:noProof/>
-        </w:rPr>
-        <w:t>0</w:t>
-      </w:r>
-      <w:r>
-        <w:rPr>
-          <w:noProof/>
-        </w:rPr>
-        <w:fldChar w:fldCharType="end"/>
-      </w:r>
+      <w:fldSimple w:instr=" STYLEREF 1 \s ">
+        <w:r>
+          <w:rPr>
+            <w:noProof/>
+          </w:rPr>
+          <w:t>0</w:t>
+        </w:r>
+      </w:fldSimple>
       <w:r>
         <w:noBreakHyphen/>
       </w:r>
-      <w:r>
-        <w:fldChar w:fldCharType="begin"/>
-      </w:r>
-      <w:r>
-        <w:instrText xml:space="preserve"> SEQ Snippet \* ARABIC \s 1 </w:instrText>
-      </w:r>
-      <w:r>
-        <w:fldChar w:fldCharType="separate"/>
-      </w:r>
-      <w:r>
-        <w:rPr>
-          <w:noProof/>
-        </w:rPr>
-        <w:t>5</w:t>
-      </w:r>
-      <w:r>
-        <w:rPr>
-          <w:noProof/>
-        </w:rPr>
-        <w:fldChar w:fldCharType="end"/>
-      </w:r>
+      <w:fldSimple w:instr=" SEQ Snippet \* ARABIC \s 1 ">
+        <w:r>
+          <w:rPr>
+            <w:noProof/>
+          </w:rPr>
+          <w:t>5</w:t>
+        </w:r>
+      </w:fldSimple>
       <w:r>
         <w:t xml:space="preserve">: The </w:t>
       </w:r>
@@ -3483,8 +3345,8 @@
         <w:t>.</w:t>
       </w:r>
     </w:p>
-    <w:bookmarkStart w:id="7" w:name="_MON_1635061154"/>
-    <w:bookmarkEnd w:id="7"/>
+    <w:bookmarkStart w:id="8" w:name="_MON_1635061154"/>
+    <w:bookmarkEnd w:id="8"/>
     <w:p>
       <w:pPr>
         <w:keepNext/>
@@ -3496,7 +3358,7 @@
           <v:shape id="_x0000_i1030" type="#_x0000_t75" style="width:331.5pt;height:100.5pt" o:ole="">
             <v:imagedata r:id="rId22" o:title="" cropbottom="11449f" cropright="17092f"/>
           </v:shape>
-          <o:OLEObject Type="Embed" ProgID="Word.OpenDocumentText.12" ShapeID="_x0000_i1030" DrawAspect="Content" ObjectID="_1647180202" r:id="rId23"/>
+          <o:OLEObject Type="Embed" ProgID="Word.OpenDocumentText.12" ShapeID="_x0000_i1030" DrawAspect="Content" ObjectID="_1647181539" r:id="rId23"/>
         </w:object>
       </w:r>
     </w:p>
@@ -3509,51 +3371,25 @@
       <w:r>
         <w:t xml:space="preserve">Snippet </w:t>
       </w:r>
-      <w:r>
-        <w:fldChar w:fldCharType="begin"/>
-      </w:r>
-      <w:r>
-        <w:instrText xml:space="preserve"> STYLEREF 1 \s </w:instrText>
-      </w:r>
-      <w:r>
-        <w:fldChar w:fldCharType="separate"/>
-      </w:r>
-      <w:r>
-        <w:rPr>
-          <w:noProof/>
-        </w:rPr>
-        <w:t>0</w:t>
-      </w:r>
-      <w:r>
-        <w:rPr>
-          <w:noProof/>
-        </w:rPr>
-        <w:fldChar w:fldCharType="end"/>
-      </w:r>
+      <w:fldSimple w:instr=" STYLEREF 1 \s ">
+        <w:r>
+          <w:rPr>
+            <w:noProof/>
+          </w:rPr>
+          <w:t>0</w:t>
+        </w:r>
+      </w:fldSimple>
       <w:r>
         <w:noBreakHyphen/>
       </w:r>
-      <w:r>
-        <w:fldChar w:fldCharType="begin"/>
-      </w:r>
-      <w:r>
-        <w:instrText xml:space="preserve"> SEQ Snippet \* ARABIC \s 1 </w:instrText>
-      </w:r>
-      <w:r>
-        <w:fldChar w:fldCharType="separate"/>
-      </w:r>
-      <w:r>
-        <w:rPr>
-          <w:noProof/>
-        </w:rPr>
-        <w:t>6</w:t>
-      </w:r>
-      <w:r>
-        <w:rPr>
-          <w:noProof/>
-        </w:rPr>
-        <w:fldChar w:fldCharType="end"/>
-      </w:r>
+      <w:fldSimple w:instr=" SEQ Snippet \* ARABIC \s 1 ">
+        <w:r>
+          <w:rPr>
+            <w:noProof/>
+          </w:rPr>
+          <w:t>6</w:t>
+        </w:r>
+      </w:fldSimple>
       <w:r>
         <w:t>: Adding the counter variable wrapped in a Mutex</w:t>
       </w:r>
@@ -3563,8 +3399,8 @@
         <w:spacing w:line="360" w:lineRule="auto"/>
       </w:pPr>
     </w:p>
-    <w:bookmarkStart w:id="8" w:name="_MON_1635079220"/>
-    <w:bookmarkEnd w:id="8"/>
+    <w:bookmarkStart w:id="9" w:name="_MON_1635079220"/>
+    <w:bookmarkEnd w:id="9"/>
     <w:p>
       <w:pPr>
         <w:keepNext/>
@@ -3576,7 +3412,7 @@
           <v:shape id="_x0000_i1031" type="#_x0000_t75" style="width:295.5pt;height:28.5pt" o:ole="">
             <v:imagedata r:id="rId24" o:title="" cropbottom="28494f" cropright="22644f"/>
           </v:shape>
-          <o:OLEObject Type="Embed" ProgID="Word.OpenDocumentText.12" ShapeID="_x0000_i1031" DrawAspect="Content" ObjectID="_1647180203" r:id="rId25"/>
+          <o:OLEObject Type="Embed" ProgID="Word.OpenDocumentText.12" ShapeID="_x0000_i1031" DrawAspect="Content" ObjectID="_1647181540" r:id="rId25"/>
         </w:object>
       </w:r>
     </w:p>
@@ -3589,57 +3425,31 @@
       <w:r>
         <w:t xml:space="preserve">Snippet </w:t>
       </w:r>
-      <w:r>
-        <w:fldChar w:fldCharType="begin"/>
-      </w:r>
-      <w:r>
-        <w:instrText xml:space="preserve"> STYLEREF 1 \s </w:instrText>
-      </w:r>
-      <w:r>
-        <w:fldChar w:fldCharType="separate"/>
-      </w:r>
-      <w:r>
-        <w:rPr>
-          <w:noProof/>
-        </w:rPr>
-        <w:t>0</w:t>
-      </w:r>
-      <w:r>
-        <w:rPr>
-          <w:noProof/>
-        </w:rPr>
-        <w:fldChar w:fldCharType="end"/>
-      </w:r>
+      <w:fldSimple w:instr=" STYLEREF 1 \s ">
+        <w:r>
+          <w:rPr>
+            <w:noProof/>
+          </w:rPr>
+          <w:t>0</w:t>
+        </w:r>
+      </w:fldSimple>
       <w:r>
         <w:noBreakHyphen/>
       </w:r>
-      <w:r>
-        <w:fldChar w:fldCharType="begin"/>
-      </w:r>
-      <w:r>
-        <w:instrText xml:space="preserve"> SEQ Snippet \* ARABIC \s 1 </w:instrText>
-      </w:r>
-      <w:r>
-        <w:fldChar w:fldCharType="separate"/>
-      </w:r>
-      <w:r>
-        <w:rPr>
-          <w:noProof/>
-        </w:rPr>
-        <w:t>7</w:t>
-      </w:r>
-      <w:r>
-        <w:rPr>
-          <w:noProof/>
-        </w:rPr>
-        <w:fldChar w:fldCharType="end"/>
-      </w:r>
+      <w:fldSimple w:instr=" SEQ Snippet \* ARABIC \s 1 ">
+        <w:r>
+          <w:rPr>
+            <w:noProof/>
+          </w:rPr>
+          <w:t>7</w:t>
+        </w:r>
+      </w:fldSimple>
       <w:r>
         <w:t>: Cloning the Mutex for each connection socket so as to have and keep track of multiple "owners" for one Rust variable</w:t>
       </w:r>
     </w:p>
-    <w:bookmarkStart w:id="9" w:name="_MON_1635079390"/>
-    <w:bookmarkEnd w:id="9"/>
+    <w:bookmarkStart w:id="10" w:name="_MON_1635079390"/>
+    <w:bookmarkEnd w:id="10"/>
     <w:p>
       <w:pPr>
         <w:keepNext/>
@@ -3651,7 +3461,7 @@
           <v:shape id="_x0000_i1032" type="#_x0000_t75" style="width:417.75pt;height:79.5pt" o:ole="">
             <v:imagedata r:id="rId26" o:title="" cropbottom="15650f" cropright="4681f"/>
           </v:shape>
-          <o:OLEObject Type="Embed" ProgID="Word.OpenDocumentText.12" ShapeID="_x0000_i1032" DrawAspect="Content" ObjectID="_1647180204" r:id="rId27"/>
+          <o:OLEObject Type="Embed" ProgID="Word.OpenDocumentText.12" ShapeID="_x0000_i1032" DrawAspect="Content" ObjectID="_1647181541" r:id="rId27"/>
         </w:object>
       </w:r>
     </w:p>
@@ -3664,51 +3474,25 @@
       <w:r>
         <w:t xml:space="preserve">Snippet </w:t>
       </w:r>
-      <w:r>
-        <w:fldChar w:fldCharType="begin"/>
-      </w:r>
-      <w:r>
-        <w:instrText xml:space="preserve"> STYLEREF 1 \s </w:instrText>
-      </w:r>
-      <w:r>
-        <w:fldChar w:fldCharType="separate"/>
-      </w:r>
-      <w:r>
-        <w:rPr>
-          <w:noProof/>
-        </w:rPr>
-        <w:t>0</w:t>
-      </w:r>
-      <w:r>
-        <w:rPr>
-          <w:noProof/>
-        </w:rPr>
-        <w:fldChar w:fldCharType="end"/>
-      </w:r>
+      <w:fldSimple w:instr=" STYLEREF 1 \s ">
+        <w:r>
+          <w:rPr>
+            <w:noProof/>
+          </w:rPr>
+          <w:t>0</w:t>
+        </w:r>
+      </w:fldSimple>
       <w:r>
         <w:noBreakHyphen/>
       </w:r>
-      <w:r>
-        <w:fldChar w:fldCharType="begin"/>
-      </w:r>
-      <w:r>
-        <w:instrText xml:space="preserve"> SEQ Snippet \* ARABIC \s 1 </w:instrText>
-      </w:r>
-      <w:r>
-        <w:fldChar w:fldCharType="separate"/>
-      </w:r>
-      <w:r>
-        <w:rPr>
-          <w:noProof/>
-        </w:rPr>
-        <w:t>8</w:t>
-      </w:r>
-      <w:r>
-        <w:rPr>
-          <w:noProof/>
-        </w:rPr>
-        <w:fldChar w:fldCharType="end"/>
-      </w:r>
+      <w:fldSimple w:instr=" SEQ Snippet \* ARABIC \s 1 ">
+        <w:r>
+          <w:rPr>
+            <w:noProof/>
+          </w:rPr>
+          <w:t>8</w:t>
+        </w:r>
+      </w:fldSimple>
       <w:r>
         <w:t>: Getting the counter's lock so as to modify it when the connected client requests so, in this case incrementing the variable</w:t>
       </w:r>
@@ -4035,10 +3819,10 @@
         <w:pStyle w:val="Heading2"/>
         <w:spacing w:line="360" w:lineRule="auto"/>
       </w:pPr>
-      <w:bookmarkStart w:id="10" w:name="_Related_Work"/>
-      <w:bookmarkStart w:id="11" w:name="_Development_Methodology,_Design,"/>
-      <w:bookmarkEnd w:id="10"/>
+      <w:bookmarkStart w:id="11" w:name="_Related_Work"/>
+      <w:bookmarkStart w:id="12" w:name="_Development_Methodology,_Design,"/>
       <w:bookmarkEnd w:id="11"/>
+      <w:bookmarkEnd w:id="12"/>
       <w:r>
         <w:t>Making functions for database access</w:t>
       </w:r>
@@ -4104,30 +3888,14 @@
       <w:r>
         <w:t>Snippet 2.</w:t>
       </w:r>
-      <w:r>
-        <w:fldChar w:fldCharType="begin"/>
-      </w:r>
-      <w:r>
-        <w:instrText xml:space="preserve"> SEQ Sni</w:instrText>
-      </w:r>
-      <w:r>
-        <w:instrText xml:space="preserve">ppet_2. \* ARABIC </w:instrText>
-      </w:r>
-      <w:r>
-        <w:fldChar w:fldCharType="separate"/>
-      </w:r>
-      <w:r>
-        <w:rPr>
-          <w:noProof/>
-        </w:rPr>
-        <w:t>1</w:t>
-      </w:r>
-      <w:r>
-        <w:rPr>
-          <w:noProof/>
-        </w:rPr>
-        <w:fldChar w:fldCharType="end"/>
-      </w:r>
+      <w:fldSimple w:instr=" SEQ Snippet_2. \* ARABIC ">
+        <w:r>
+          <w:rPr>
+            <w:noProof/>
+          </w:rPr>
+          <w:t>1</w:t>
+        </w:r>
+      </w:fldSimple>
       <w:r>
         <w:t>: Non-modularised way of accessing the database</w:t>
       </w:r>
@@ -4325,146 +4093,13 @@
       </w:r>
       <w:r>
         <w:t xml:space="preserve"> </w:t>
-      </w:r>
-      <w:r>
-        <w:rPr>
-          <w:noProof/>
-        </w:rPr>
-        <mc:AlternateContent>
-          <mc:Choice Requires="wps">
-            <w:drawing>
-              <wp:anchor distT="0" distB="0" distL="114300" distR="114300" simplePos="0" relativeHeight="251696128" behindDoc="0" locked="0" layoutInCell="1" allowOverlap="1" wp14:anchorId="1249878D" wp14:editId="7F70879F">
-                <wp:simplePos x="0" y="0"/>
-                <wp:positionH relativeFrom="margin">
-                  <wp:posOffset>361951</wp:posOffset>
-                </wp:positionH>
-                <wp:positionV relativeFrom="paragraph">
-                  <wp:posOffset>3990975</wp:posOffset>
-                </wp:positionV>
-                <wp:extent cx="3886200" cy="0"/>
-                <wp:effectExtent l="0" t="0" r="0" b="0"/>
-                <wp:wrapNone/>
-                <wp:docPr id="63" name="Straight Connector 63"/>
-                <wp:cNvGraphicFramePr/>
-                <a:graphic xmlns:a="http://schemas.openxmlformats.org/drawingml/2006/main">
-                  <a:graphicData uri="http://schemas.microsoft.com/office/word/2010/wordprocessingShape">
-                    <wps:wsp>
-                      <wps:cNvCnPr/>
-                      <wps:spPr>
-                        <a:xfrm>
-                          <a:off x="0" y="0"/>
-                          <a:ext cx="3886200" cy="0"/>
-                        </a:xfrm>
-                        <a:prstGeom prst="line">
-                          <a:avLst/>
-                        </a:prstGeom>
-                      </wps:spPr>
-                      <wps:style>
-                        <a:lnRef idx="1">
-                          <a:schemeClr val="dk1"/>
-                        </a:lnRef>
-                        <a:fillRef idx="0">
-                          <a:schemeClr val="dk1"/>
-                        </a:fillRef>
-                        <a:effectRef idx="0">
-                          <a:schemeClr val="dk1"/>
-                        </a:effectRef>
-                        <a:fontRef idx="minor">
-                          <a:schemeClr val="tx1"/>
-                        </a:fontRef>
-                      </wps:style>
-                      <wps:bodyPr/>
-                    </wps:wsp>
-                  </a:graphicData>
-                </a:graphic>
-                <wp14:sizeRelH relativeFrom="margin">
-                  <wp14:pctWidth>0</wp14:pctWidth>
-                </wp14:sizeRelH>
-                <wp14:sizeRelV relativeFrom="margin">
-                  <wp14:pctHeight>0</wp14:pctHeight>
-                </wp14:sizeRelV>
-              </wp:anchor>
-            </w:drawing>
-          </mc:Choice>
-          <mc:Fallback>
-            <w:pict>
-              <v:line w14:anchorId="6CEC2EF7" id="Straight Connector 63" o:spid="_x0000_s1026" style="position:absolute;z-index:251696128;visibility:visible;mso-wrap-style:square;mso-width-percent:0;mso-height-percent:0;mso-wrap-distance-left:9pt;mso-wrap-distance-top:0;mso-wrap-distance-right:9pt;mso-wrap-distance-bottom:0;mso-position-horizontal:absolute;mso-position-horizontal-relative:margin;mso-position-vertical:absolute;mso-position-vertical-relative:text;mso-width-percent:0;mso-height-percent:0;mso-width-relative:margin;mso-height-relative:margin" from="28.5pt,314.25pt" to="334.5pt,314.25pt" o:gfxdata="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" strokecolor="black [3200]" strokeweight=".5pt">
-                <v:stroke joinstyle="miter"/>
-                <w10:wrap anchorx="margin"/>
-              </v:line>
-            </w:pict>
-          </mc:Fallback>
-        </mc:AlternateContent>
-      </w:r>
-      <w:r>
-        <w:rPr>
-          <w:noProof/>
-        </w:rPr>
-        <mc:AlternateContent>
-          <mc:Choice Requires="wps">
-            <w:drawing>
-              <wp:anchor distT="0" distB="0" distL="114300" distR="114300" simplePos="0" relativeHeight="251694080" behindDoc="0" locked="0" layoutInCell="1" allowOverlap="1" wp14:anchorId="28D6D823" wp14:editId="040CE268">
-                <wp:simplePos x="0" y="0"/>
-                <wp:positionH relativeFrom="column">
-                  <wp:posOffset>352424</wp:posOffset>
-                </wp:positionH>
-                <wp:positionV relativeFrom="paragraph">
-                  <wp:posOffset>3838575</wp:posOffset>
-                </wp:positionV>
-                <wp:extent cx="5000625" cy="0"/>
-                <wp:effectExtent l="0" t="0" r="0" b="0"/>
-                <wp:wrapNone/>
-                <wp:docPr id="61" name="Straight Connector 61"/>
-                <wp:cNvGraphicFramePr/>
-                <a:graphic xmlns:a="http://schemas.openxmlformats.org/drawingml/2006/main">
-                  <a:graphicData uri="http://schemas.microsoft.com/office/word/2010/wordprocessingShape">
-                    <wps:wsp>
-                      <wps:cNvCnPr/>
-                      <wps:spPr>
-                        <a:xfrm>
-                          <a:off x="0" y="0"/>
-                          <a:ext cx="5000625" cy="0"/>
-                        </a:xfrm>
-                        <a:prstGeom prst="line">
-                          <a:avLst/>
-                        </a:prstGeom>
-                      </wps:spPr>
-                      <wps:style>
-                        <a:lnRef idx="1">
-                          <a:schemeClr val="dk1"/>
-                        </a:lnRef>
-                        <a:fillRef idx="0">
-                          <a:schemeClr val="dk1"/>
-                        </a:fillRef>
-                        <a:effectRef idx="0">
-                          <a:schemeClr val="dk1"/>
-                        </a:effectRef>
-                        <a:fontRef idx="minor">
-                          <a:schemeClr val="tx1"/>
-                        </a:fontRef>
-                      </wps:style>
-                      <wps:bodyPr/>
-                    </wps:wsp>
-                  </a:graphicData>
-                </a:graphic>
-              </wp:anchor>
-            </w:drawing>
-          </mc:Choice>
-          <mc:Fallback>
-            <w:pict>
-              <v:line w14:anchorId="68D15208" id="Straight Connector 61" o:spid="_x0000_s1026" style="position:absolute;z-index:251694080;visibility:visible;mso-wrap-style:square;mso-wrap-distance-left:9pt;mso-wrap-distance-top:0;mso-wrap-distance-right:9pt;mso-wrap-distance-bottom:0;mso-position-horizontal:absolute;mso-position-horizontal-relative:text;mso-position-vertical:absolute;mso-position-vertical-relative:text" from="27.75pt,302.25pt" to="421.5pt,302.25pt" o:gfxdata="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" strokecolor="black [3200]" strokeweight=".5pt">
-                <v:stroke joinstyle="miter"/>
-              </v:line>
-            </w:pict>
-          </mc:Fallback>
-        </mc:AlternateContent>
       </w:r>
       <w:r>
         <w:rPr>
           <w:noProof/>
         </w:rPr>
         <w:drawing>
-          <wp:inline distT="0" distB="0" distL="0" distR="0" wp14:anchorId="76D92C08" wp14:editId="724ED4B7">
+          <wp:inline distT="0" distB="0" distL="0" distR="0" wp14:anchorId="76D92C08" wp14:editId="7A9C0D15">
             <wp:extent cx="5448300" cy="4503631"/>
             <wp:effectExtent l="19050" t="19050" r="19050" b="11430"/>
             <wp:docPr id="1" name="Picture 1"/>
@@ -4514,27 +4149,14 @@
       <w:r>
         <w:t>Screenshot 2.</w:t>
       </w:r>
-      <w:r>
-        <w:fldChar w:fldCharType="begin"/>
-      </w:r>
-      <w:r>
-        <w:instrText xml:space="preserve"> SEQ Screenshot \* ARABIC </w:instrText>
-      </w:r>
-      <w:r>
-        <w:fldChar w:fldCharType="separate"/>
-      </w:r>
-      <w:r>
-        <w:rPr>
-          <w:noProof/>
-        </w:rPr>
-        <w:t>1</w:t>
-      </w:r>
-      <w:r>
-        <w:rPr>
-          <w:noProof/>
-        </w:rPr>
-        <w:fldChar w:fldCharType="end"/>
-      </w:r>
+      <w:fldSimple w:instr=" SEQ Screenshot \* ARABIC ">
+        <w:r>
+          <w:rPr>
+            <w:noProof/>
+          </w:rPr>
+          <w:t>1</w:t>
+        </w:r>
+      </w:fldSimple>
       <w:r>
         <w:t>: Online Rust book explaining mutability in the context of data races</w:t>
       </w:r>
@@ -4716,27 +4338,14 @@
       <w:r>
         <w:t xml:space="preserve">Screenshot </w:t>
       </w:r>
-      <w:r>
-        <w:fldChar w:fldCharType="begin"/>
-      </w:r>
-      <w:r>
-        <w:instrText xml:space="preserve"> SEQ Screenshot \* ARABIC </w:instrText>
-      </w:r>
-      <w:r>
-        <w:fldChar w:fldCharType="separate"/>
-      </w:r>
-      <w:r>
-        <w:rPr>
-          <w:noProof/>
-        </w:rPr>
-        <w:t>2</w:t>
-      </w:r>
-      <w:r>
-        <w:rPr>
-          <w:noProof/>
-        </w:rPr>
-        <w:fldChar w:fldCharType="end"/>
-      </w:r>
+      <w:fldSimple w:instr=" SEQ Screenshot \* ARABIC ">
+        <w:r>
+          <w:rPr>
+            <w:noProof/>
+          </w:rPr>
+          <w:t>2</w:t>
+        </w:r>
+      </w:fldSimple>
       <w:r>
         <w:t>.2: Entry API in Rust</w:t>
       </w:r>
@@ -5074,27 +4683,14 @@
       <w:r>
         <w:t>.</w:t>
       </w:r>
-      <w:r>
-        <w:fldChar w:fldCharType="begin"/>
-      </w:r>
-      <w:r>
-        <w:instrText xml:space="preserve"> SEQ Snippet_2. \* ARABIC </w:instrText>
-      </w:r>
-      <w:r>
-        <w:fldChar w:fldCharType="separate"/>
-      </w:r>
-      <w:r>
-        <w:rPr>
-          <w:noProof/>
-        </w:rPr>
-        <w:t>2</w:t>
-      </w:r>
-      <w:r>
-        <w:rPr>
-          <w:noProof/>
-        </w:rPr>
-        <w:fldChar w:fldCharType="end"/>
-      </w:r>
+      <w:fldSimple w:instr=" SEQ Snippet_2. \* ARABIC ">
+        <w:r>
+          <w:rPr>
+            <w:noProof/>
+          </w:rPr>
+          <w:t>2</w:t>
+        </w:r>
+      </w:fldSimple>
       <w:r>
         <w:t>: Part of the database.rs file where the struct and the constructor are showed</w:t>
       </w:r>
@@ -5124,8 +4720,13 @@
       <w:r>
         <w:t xml:space="preserve"> </w:t>
       </w:r>
-      <w:r>
-        <w:t xml:space="preserve">its </w:t>
+      <w:proofErr w:type="gramStart"/>
+      <w:r>
+        <w:t>its</w:t>
+      </w:r>
+      <w:proofErr w:type="gramEnd"/>
+      <w:r>
+        <w:t xml:space="preserve"> </w:t>
       </w:r>
       <w:r>
         <w:t>restore</w:t>
@@ -5334,8 +4935,8 @@
         <w:spacing w:line="360" w:lineRule="auto"/>
         <w:jc w:val="center"/>
       </w:pPr>
-      <w:bookmarkStart w:id="12" w:name="_References"/>
-      <w:bookmarkEnd w:id="12"/>
+      <w:bookmarkStart w:id="13" w:name="_References"/>
+      <w:bookmarkEnd w:id="13"/>
       <w:r>
         <w:rPr>
           <w:noProof/>
@@ -5394,27 +4995,14 @@
       <w:r>
         <w:t>.</w:t>
       </w:r>
-      <w:r>
-        <w:fldChar w:fldCharType="begin"/>
-      </w:r>
-      <w:r>
-        <w:instrText xml:space="preserve"> SEQ Snippet_2. \* ARABIC </w:instrText>
-      </w:r>
-      <w:r>
-        <w:fldChar w:fldCharType="separate"/>
-      </w:r>
-      <w:r>
-        <w:rPr>
-          <w:noProof/>
-        </w:rPr>
-        <w:t>3</w:t>
-      </w:r>
-      <w:r>
-        <w:rPr>
-          <w:noProof/>
-        </w:rPr>
-        <w:fldChar w:fldCharType="end"/>
-      </w:r>
+      <w:fldSimple w:instr=" SEQ Snippet_2. \* ARABIC ">
+        <w:r>
+          <w:rPr>
+            <w:noProof/>
+          </w:rPr>
+          <w:t>3</w:t>
+        </w:r>
+      </w:fldSimple>
       <w:r>
         <w:t xml:space="preserve">: First version of </w:t>
       </w:r>
@@ -5782,10 +5370,7 @@
                         <w:txbxContent>
                           <w:p>
                             <w:r>
-                              <w:t xml:space="preserve">Separate </w:t>
-                            </w:r>
-                            <w:r>
-                              <w:t>Tokio Runtimes</w:t>
+                              <w:t>Separate Tokio Runtimes</w:t>
                             </w:r>
                           </w:p>
                         </w:txbxContent>
@@ -5815,10 +5400,7 @@
                   <w:txbxContent>
                     <w:p>
                       <w:r>
-                        <w:t xml:space="preserve">Separate </w:t>
-                      </w:r>
-                      <w:r>
-                        <w:t>Tokio Runtimes</w:t>
+                        <w:t>Separate Tokio Runtimes</w:t>
                       </w:r>
                     </w:p>
                   </w:txbxContent>
@@ -6064,27 +5646,14 @@
       <w:r>
         <w:t>.</w:t>
       </w:r>
-      <w:r>
-        <w:fldChar w:fldCharType="begin"/>
-      </w:r>
-      <w:r>
-        <w:instrText xml:space="preserve"> SEQ Snippet_2. \* ARABIC </w:instrText>
-      </w:r>
-      <w:r>
-        <w:fldChar w:fldCharType="separate"/>
-      </w:r>
-      <w:r>
-        <w:rPr>
-          <w:noProof/>
-        </w:rPr>
-        <w:t>4</w:t>
-      </w:r>
-      <w:r>
-        <w:rPr>
-          <w:noProof/>
-        </w:rPr>
-        <w:fldChar w:fldCharType="end"/>
-      </w:r>
+      <w:fldSimple w:instr=" SEQ Snippet_2. \* ARABIC ">
+        <w:r>
+          <w:rPr>
+            <w:noProof/>
+          </w:rPr>
+          <w:t>4</w:t>
+        </w:r>
+      </w:fldSimple>
       <w:r>
         <w:t>: Creating separate runtimes and using the “mod” keyword</w:t>
       </w:r>
@@ -6265,27 +5834,14 @@
       <w:r>
         <w:t>.</w:t>
       </w:r>
-      <w:r>
-        <w:fldChar w:fldCharType="begin"/>
-      </w:r>
-      <w:r>
-        <w:instrText xml:space="preserve"> SEQ Snippet_2. \* ARABIC </w:instrText>
-      </w:r>
-      <w:r>
-        <w:fldChar w:fldCharType="separate"/>
-      </w:r>
-      <w:r>
-        <w:rPr>
-          <w:noProof/>
-        </w:rPr>
-        <w:t>5</w:t>
-      </w:r>
-      <w:r>
-        <w:rPr>
-          <w:noProof/>
-        </w:rPr>
-        <w:fldChar w:fldCharType="end"/>
-      </w:r>
+      <w:fldSimple w:instr=" SEQ Snippet_2. \* ARABIC ">
+        <w:r>
+          <w:rPr>
+            <w:noProof/>
+          </w:rPr>
+          <w:t>5</w:t>
+        </w:r>
+      </w:fldSimple>
       <w:r>
         <w:t>: Error cannot be sent because it does not implement "Send"</w:t>
       </w:r>
@@ -6565,10 +6121,7 @@
                         <w:txbxContent>
                           <w:p>
                             <w:r>
-                              <w:t>Using “</w:t>
-                            </w:r>
-                            <w:r>
-                              <w:t>block_on”</w:t>
+                              <w:t>Using “block_on”</w:t>
                             </w:r>
                           </w:p>
                         </w:txbxContent>
@@ -6598,10 +6151,7 @@
                   <w:txbxContent>
                     <w:p>
                       <w:r>
-                        <w:t>Using “</w:t>
-                      </w:r>
-                      <w:r>
-                        <w:t>block_on”</w:t>
+                        <w:t>Using “block_on”</w:t>
                       </w:r>
                     </w:p>
                   </w:txbxContent>
@@ -6667,27 +6217,14 @@
       <w:r>
         <w:t>Snippet 2.</w:t>
       </w:r>
-      <w:r>
-        <w:fldChar w:fldCharType="begin"/>
-      </w:r>
-      <w:r>
-        <w:instrText xml:space="preserve"> SEQ Snippet_2. \* ARABIC </w:instrText>
-      </w:r>
-      <w:r>
-        <w:fldChar w:fldCharType="separate"/>
-      </w:r>
-      <w:r>
-        <w:rPr>
-          <w:noProof/>
-        </w:rPr>
-        <w:t>6</w:t>
-      </w:r>
-      <w:r>
-        <w:rPr>
-          <w:noProof/>
-        </w:rPr>
-        <w:fldChar w:fldCharType="end"/>
-      </w:r>
+      <w:fldSimple w:instr=" SEQ Snippet_2. \* ARABIC ">
+        <w:r>
+          <w:rPr>
+            <w:noProof/>
+          </w:rPr>
+          <w:t>6</w:t>
+        </w:r>
+      </w:fldSimple>
       <w:r>
         <w:t>: Runtime Block and Error re-wrapping</w:t>
       </w:r>
@@ -6770,27 +6307,14 @@
       <w:r>
         <w:t>Snippet 2.</w:t>
       </w:r>
-      <w:r>
-        <w:fldChar w:fldCharType="begin"/>
-      </w:r>
-      <w:r>
-        <w:instrText xml:space="preserve"> SEQ Snippet_2. \* ARABIC </w:instrText>
-      </w:r>
-      <w:r>
-        <w:fldChar w:fldCharType="separate"/>
-      </w:r>
-      <w:r>
-        <w:rPr>
-          <w:noProof/>
-        </w:rPr>
-        <w:t>7</w:t>
-      </w:r>
-      <w:r>
-        <w:rPr>
-          <w:noProof/>
-        </w:rPr>
-        <w:fldChar w:fldCharType="end"/>
-      </w:r>
+      <w:fldSimple w:instr=" SEQ Snippet_2. \* ARABIC ">
+        <w:r>
+          <w:rPr>
+            <w:noProof/>
+          </w:rPr>
+          <w:t>7</w:t>
+        </w:r>
+      </w:fldSimple>
       <w:r>
         <w:t>: Error for calling server function outside of the main thread</w:t>
       </w:r>
@@ -6907,37 +6431,29 @@
       <w:r>
         <w:t>Snippet 2.</w:t>
       </w:r>
-      <w:r>
-        <w:fldChar w:fldCharType="begin"/>
-      </w:r>
-      <w:r>
-        <w:instrText xml:space="preserve"> SEQ Snippet_2. \* ARABIC </w:instrText>
-      </w:r>
-      <w:r>
-        <w:fldChar w:fldCharType="separate"/>
-      </w:r>
-      <w:r>
-        <w:rPr>
-          <w:noProof/>
-        </w:rPr>
-        <w:t>8</w:t>
-      </w:r>
-      <w:r>
-        <w:rPr>
-          <w:noProof/>
-        </w:rPr>
-        <w:fldChar w:fldCharType="end"/>
-      </w:r>
+      <w:fldSimple w:instr=" SEQ Snippet_2. \* ARABIC ">
+        <w:r>
+          <w:rPr>
+            <w:noProof/>
+          </w:rPr>
+          <w:t>8</w:t>
+        </w:r>
+      </w:fldSimple>
       <w:r>
         <w:t xml:space="preserve">: Using async and </w:t>
       </w:r>
       <w:proofErr w:type="spellStart"/>
+      <w:proofErr w:type="gramStart"/>
       <w:r>
         <w:t>tokio</w:t>
       </w:r>
       <w:proofErr w:type="spellEnd"/>
       <w:r>
-        <w:t>::spawn</w:t>
+        <w:t>::</w:t>
+      </w:r>
+      <w:proofErr w:type="gramEnd"/>
+      <w:r>
+        <w:t>spawn</w:t>
       </w:r>
     </w:p>
     <w:p>
@@ -7066,27 +6582,14 @@
       <w:r>
         <w:t>Snippet 2.</w:t>
       </w:r>
-      <w:r>
-        <w:fldChar w:fldCharType="begin"/>
-      </w:r>
-      <w:r>
-        <w:instrText xml:space="preserve"> SEQ Snippet_2. \* ARABIC </w:instrText>
-      </w:r>
-      <w:r>
-        <w:fldChar w:fldCharType="separate"/>
-      </w:r>
-      <w:r>
-        <w:rPr>
-          <w:noProof/>
-        </w:rPr>
-        <w:t>9</w:t>
-      </w:r>
-      <w:r>
-        <w:rPr>
-          <w:noProof/>
-        </w:rPr>
-        <w:fldChar w:fldCharType="end"/>
-      </w:r>
+      <w:fldSimple w:instr=" SEQ Snippet_2. \* ARABIC ">
+        <w:r>
+          <w:rPr>
+            <w:noProof/>
+          </w:rPr>
+          <w:t>9</w:t>
+        </w:r>
+      </w:fldSimple>
       <w:r>
         <w:t>: Successful testing of server through client with one function</w:t>
       </w:r>
@@ -7274,27 +6777,14 @@
       <w:r>
         <w:t>Snippet 2.</w:t>
       </w:r>
-      <w:r>
-        <w:fldChar w:fldCharType="begin"/>
-      </w:r>
-      <w:r>
-        <w:instrText xml:space="preserve"> SEQ Snippet_2. \* ARABIC </w:instrText>
-      </w:r>
-      <w:r>
-        <w:fldChar w:fldCharType="separate"/>
-      </w:r>
-      <w:r>
-        <w:rPr>
-          <w:noProof/>
-        </w:rPr>
-        <w:t>10</w:t>
-      </w:r>
-      <w:r>
-        <w:rPr>
-          <w:noProof/>
-        </w:rPr>
-        <w:fldChar w:fldCharType="end"/>
-      </w:r>
+      <w:fldSimple w:instr=" SEQ Snippet_2. \* ARABIC ">
+        <w:r>
+          <w:rPr>
+            <w:noProof/>
+          </w:rPr>
+          <w:t>10</w:t>
+        </w:r>
+      </w:fldSimple>
       <w:r>
         <w:t>: Working Builder-Runtime configuration</w:t>
       </w:r>
@@ -8011,27 +7501,14 @@
       <w:r>
         <w:t>Snippet 2.</w:t>
       </w:r>
-      <w:r>
-        <w:fldChar w:fldCharType="begin"/>
-      </w:r>
-      <w:r>
-        <w:instrText xml:space="preserve"> SEQ Snippet_2. \* ARABIC </w:instrText>
-      </w:r>
-      <w:r>
-        <w:fldChar w:fldCharType="separate"/>
-      </w:r>
-      <w:r>
-        <w:rPr>
-          <w:noProof/>
-        </w:rPr>
-        <w:t>11</w:t>
-      </w:r>
-      <w:r>
-        <w:rPr>
-          <w:noProof/>
-        </w:rPr>
-        <w:fldChar w:fldCharType="end"/>
-      </w:r>
+      <w:fldSimple w:instr=" SEQ Snippet_2. \* ARABIC ">
+        <w:r>
+          <w:rPr>
+            <w:noProof/>
+          </w:rPr>
+          <w:t>11</w:t>
+        </w:r>
+      </w:fldSimple>
       <w:r>
         <w:t>: Client tests with completion time</w:t>
       </w:r>
@@ -8278,27 +7755,14 @@
       <w:r>
         <w:t>Snippet 2.</w:t>
       </w:r>
-      <w:r>
-        <w:fldChar w:fldCharType="begin"/>
-      </w:r>
-      <w:r>
-        <w:instrText xml:space="preserve"> SEQ Snippet_2. \* ARABIC </w:instrText>
-      </w:r>
-      <w:r>
-        <w:fldChar w:fldCharType="separate"/>
-      </w:r>
-      <w:r>
-        <w:rPr>
-          <w:noProof/>
-        </w:rPr>
-        <w:t>12</w:t>
-      </w:r>
-      <w:r>
-        <w:rPr>
-          <w:noProof/>
-        </w:rPr>
-        <w:fldChar w:fldCharType="end"/>
-      </w:r>
+      <w:fldSimple w:instr=" SEQ Snippet_2. \* ARABIC ">
+        <w:r>
+          <w:rPr>
+            <w:noProof/>
+          </w:rPr>
+          <w:t>12</w:t>
+        </w:r>
+      </w:fldSimple>
       <w:r>
         <w:t xml:space="preserve">: </w:t>
       </w:r>
@@ -8393,27 +7857,14 @@
       <w:r>
         <w:t>Snippet 2.</w:t>
       </w:r>
-      <w:r>
-        <w:fldChar w:fldCharType="begin"/>
-      </w:r>
-      <w:r>
-        <w:instrText xml:space="preserve"> SEQ Snippet_2. \* ARABIC </w:instrText>
-      </w:r>
-      <w:r>
-        <w:fldChar w:fldCharType="separate"/>
-      </w:r>
-      <w:r>
-        <w:rPr>
-          <w:noProof/>
-        </w:rPr>
-        <w:t>13</w:t>
-      </w:r>
-      <w:r>
-        <w:rPr>
-          <w:noProof/>
-        </w:rPr>
-        <w:fldChar w:fldCharType="end"/>
-      </w:r>
+      <w:fldSimple w:instr=" SEQ Snippet_2. \* ARABIC ">
+        <w:r>
+          <w:rPr>
+            <w:noProof/>
+          </w:rPr>
+          <w:t>13</w:t>
+        </w:r>
+      </w:fldSimple>
       <w:r>
         <w:t>: 100 set commands to server test report</w:t>
       </w:r>
@@ -8538,27 +7989,14 @@
       <w:r>
         <w:t>Snippet 2.</w:t>
       </w:r>
-      <w:r>
-        <w:fldChar w:fldCharType="begin"/>
-      </w:r>
-      <w:r>
-        <w:instrText xml:space="preserve"> SEQ Snippet_2. \* ARABIC </w:instrText>
-      </w:r>
-      <w:r>
-        <w:fldChar w:fldCharType="separate"/>
-      </w:r>
-      <w:r>
-        <w:rPr>
-          <w:noProof/>
-        </w:rPr>
-        <w:t>14</w:t>
-      </w:r>
-      <w:r>
-        <w:rPr>
-          <w:noProof/>
-        </w:rPr>
-        <w:fldChar w:fldCharType="end"/>
-      </w:r>
+      <w:fldSimple w:instr=" SEQ Snippet_2. \* ARABIC ">
+        <w:r>
+          <w:rPr>
+            <w:noProof/>
+          </w:rPr>
+          <w:t>14</w:t>
+        </w:r>
+      </w:fldSimple>
       <w:r>
         <w:t>: 100,000 set commands without "</w:t>
       </w:r>
@@ -8634,27 +8072,14 @@
       <w:r>
         <w:t>Snippet 2.</w:t>
       </w:r>
-      <w:r>
-        <w:fldChar w:fldCharType="begin"/>
-      </w:r>
-      <w:r>
-        <w:instrText xml:space="preserve"> SEQ Snippet_2. \* ARABIC </w:instrText>
-      </w:r>
-      <w:r>
-        <w:fldChar w:fldCharType="separate"/>
-      </w:r>
-      <w:r>
-        <w:rPr>
-          <w:noProof/>
-        </w:rPr>
-        <w:t>15</w:t>
-      </w:r>
-      <w:r>
-        <w:rPr>
-          <w:noProof/>
-        </w:rPr>
-        <w:fldChar w:fldCharType="end"/>
-      </w:r>
+      <w:fldSimple w:instr=" SEQ Snippet_2. \* ARABIC ">
+        <w:r>
+          <w:rPr>
+            <w:noProof/>
+          </w:rPr>
+          <w:t>15</w:t>
+        </w:r>
+      </w:fldSimple>
       <w:r>
         <w:t>: 100,000 iterations with "</w:t>
       </w:r>
@@ -8973,7 +8398,15 @@
         <w:spacing w:line="360" w:lineRule="auto"/>
       </w:pPr>
       <w:r>
-        <w:t xml:space="preserve">After discussing the testing I had done with my supervisor, we theorised that the difference between flush and </w:t>
+        <w:t xml:space="preserve">After discussing the </w:t>
+      </w:r>
+      <w:proofErr w:type="gramStart"/>
+      <w:r>
+        <w:t>testing</w:t>
+      </w:r>
+      <w:proofErr w:type="gramEnd"/>
+      <w:r>
+        <w:t xml:space="preserve"> I had done with my supervisor, we theorised that the difference between flush and </w:t>
       </w:r>
       <w:proofErr w:type="spellStart"/>
       <w:r>
@@ -9316,27 +8749,14 @@
       <w:r>
         <w:t>Snippet 2.</w:t>
       </w:r>
-      <w:r>
-        <w:fldChar w:fldCharType="begin"/>
-      </w:r>
-      <w:r>
-        <w:instrText xml:space="preserve"> SEQ Snippet_2. \* ARABIC </w:instrText>
-      </w:r>
-      <w:r>
-        <w:fldChar w:fldCharType="separate"/>
-      </w:r>
-      <w:r>
-        <w:rPr>
-          <w:noProof/>
-        </w:rPr>
-        <w:t>16</w:t>
-      </w:r>
-      <w:r>
-        <w:rPr>
-          <w:noProof/>
-        </w:rPr>
-        <w:fldChar w:fldCharType="end"/>
-      </w:r>
+      <w:fldSimple w:instr=" SEQ Snippet_2. \* ARABIC ">
+        <w:r>
+          <w:rPr>
+            <w:noProof/>
+          </w:rPr>
+          <w:t>16</w:t>
+        </w:r>
+      </w:fldSimple>
       <w:r>
         <w:t>: Running the server on a remote University computer</w:t>
       </w:r>
@@ -9402,27 +8822,14 @@
       <w:r>
         <w:t>Snippet 2.</w:t>
       </w:r>
-      <w:r>
-        <w:fldChar w:fldCharType="begin"/>
-      </w:r>
-      <w:r>
-        <w:instrText xml:space="preserve"> SEQ Snippet_2. \* ARABIC </w:instrText>
-      </w:r>
-      <w:r>
-        <w:fldChar w:fldCharType="separate"/>
-      </w:r>
-      <w:r>
-        <w:rPr>
-          <w:noProof/>
-        </w:rPr>
-        <w:t>17</w:t>
-      </w:r>
-      <w:r>
-        <w:rPr>
-          <w:noProof/>
-        </w:rPr>
-        <w:fldChar w:fldCharType="end"/>
-      </w:r>
+      <w:fldSimple w:instr=" SEQ Snippet_2. \* ARABIC ">
+        <w:r>
+          <w:rPr>
+            <w:noProof/>
+          </w:rPr>
+          <w:t>17</w:t>
+        </w:r>
+      </w:fldSimple>
       <w:r>
         <w:t>: Running the client on a remote University computer, having it connect to a server on another machine</w:t>
       </w:r>
@@ -9432,8 +8839,8 @@
         <w:pStyle w:val="Heading3"/>
         <w:spacing w:line="360" w:lineRule="auto"/>
       </w:pPr>
-      <w:bookmarkStart w:id="13" w:name="_Testing_multiple_clients"/>
-      <w:bookmarkEnd w:id="13"/>
+      <w:bookmarkStart w:id="14" w:name="_Testing_multiple_clients"/>
+      <w:bookmarkEnd w:id="14"/>
       <w:r>
         <w:lastRenderedPageBreak/>
         <w:t>Testing multiple clients at the same time</w:t>
@@ -9526,27 +8933,14 @@
       <w:r>
         <w:t>Snippet 2.</w:t>
       </w:r>
-      <w:r>
-        <w:fldChar w:fldCharType="begin"/>
-      </w:r>
-      <w:r>
-        <w:instrText xml:space="preserve"> SEQ Snippet_2. \* ARABIC </w:instrText>
-      </w:r>
-      <w:r>
-        <w:fldChar w:fldCharType="separate"/>
-      </w:r>
-      <w:r>
-        <w:rPr>
-          <w:noProof/>
-        </w:rPr>
-        <w:t>18</w:t>
-      </w:r>
-      <w:r>
-        <w:rPr>
-          <w:noProof/>
-        </w:rPr>
-        <w:fldChar w:fldCharType="end"/>
-      </w:r>
+      <w:fldSimple w:instr=" SEQ Snippet_2. \* ARABIC ">
+        <w:r>
+          <w:rPr>
+            <w:noProof/>
+          </w:rPr>
+          <w:t>18</w:t>
+        </w:r>
+      </w:fldSimple>
       <w:r>
         <w:t>: Testing two clients connecting and modifying the database</w:t>
       </w:r>
@@ -9612,27 +9006,14 @@
       <w:r>
         <w:t>Snippet 2.</w:t>
       </w:r>
-      <w:r>
-        <w:fldChar w:fldCharType="begin"/>
-      </w:r>
-      <w:r>
-        <w:instrText xml:space="preserve"> SEQ Snippet_2. \* ARABIC </w:instrText>
-      </w:r>
-      <w:r>
-        <w:fldChar w:fldCharType="separate"/>
-      </w:r>
-      <w:r>
-        <w:rPr>
-          <w:noProof/>
-        </w:rPr>
-        <w:t>19</w:t>
-      </w:r>
-      <w:r>
-        <w:rPr>
-          <w:noProof/>
-        </w:rPr>
-        <w:fldChar w:fldCharType="end"/>
-      </w:r>
+      <w:fldSimple w:instr=" SEQ Snippet_2. \* ARABIC ">
+        <w:r>
+          <w:rPr>
+            <w:noProof/>
+          </w:rPr>
+          <w:t>19</w:t>
+        </w:r>
+      </w:fldSimple>
       <w:r>
         <w:t>: Log from two simultaneous clients test</w:t>
       </w:r>
@@ -9733,27 +9114,14 @@
       <w:r>
         <w:t>Snippet 2.</w:t>
       </w:r>
-      <w:r>
-        <w:fldChar w:fldCharType="begin"/>
-      </w:r>
-      <w:r>
-        <w:instrText xml:space="preserve"> SEQ Snippet_2. \* ARABIC </w:instrText>
-      </w:r>
-      <w:r>
-        <w:fldChar w:fldCharType="separate"/>
-      </w:r>
-      <w:r>
-        <w:rPr>
-          <w:noProof/>
-        </w:rPr>
-        <w:t>20</w:t>
-      </w:r>
-      <w:r>
-        <w:rPr>
-          <w:noProof/>
-        </w:rPr>
-        <w:fldChar w:fldCharType="end"/>
-      </w:r>
+      <w:fldSimple w:instr=" SEQ Snippet_2. \* ARABIC ">
+        <w:r>
+          <w:rPr>
+            <w:noProof/>
+          </w:rPr>
+          <w:t>20</w:t>
+        </w:r>
+      </w:fldSimple>
       <w:r>
         <w:t>: Change name test</w:t>
       </w:r>
@@ -9900,30 +9268,14 @@
       <w:r>
         <w:t>Snippet 2.</w:t>
       </w:r>
-      <w:r>
-        <w:fldChar w:fldCharType="begin"/>
-      </w:r>
-      <w:r>
-        <w:instrText xml:space="preserve"> SEQ S</w:instrText>
-      </w:r>
-      <w:r>
-        <w:instrText xml:space="preserve">nippet_2. \* ARABIC </w:instrText>
-      </w:r>
-      <w:r>
-        <w:fldChar w:fldCharType="separate"/>
-      </w:r>
-      <w:r>
-        <w:rPr>
-          <w:noProof/>
-        </w:rPr>
-        <w:t>21</w:t>
-      </w:r>
-      <w:r>
-        <w:rPr>
-          <w:noProof/>
-        </w:rPr>
-        <w:fldChar w:fldCharType="end"/>
-      </w:r>
+      <w:fldSimple w:instr=" SEQ Snippet_2. \* ARABIC ">
+        <w:r>
+          <w:rPr>
+            <w:noProof/>
+          </w:rPr>
+          <w:t>21</w:t>
+        </w:r>
+      </w:fldSimple>
       <w:r>
         <w:t>: Successful test of both clients modifying the same key</w:t>
       </w:r>
@@ -9985,27 +9337,14 @@
       <w:r>
         <w:t>Snippet 2.</w:t>
       </w:r>
-      <w:r>
-        <w:fldChar w:fldCharType="begin"/>
-      </w:r>
-      <w:r>
-        <w:instrText xml:space="preserve"> SEQ Snippet_2. \* ARABIC </w:instrText>
-      </w:r>
-      <w:r>
-        <w:fldChar w:fldCharType="separate"/>
-      </w:r>
-      <w:r>
-        <w:rPr>
-          <w:noProof/>
-        </w:rPr>
-        <w:t>22</w:t>
-      </w:r>
-      <w:r>
-        <w:rPr>
-          <w:noProof/>
-        </w:rPr>
-        <w:fldChar w:fldCharType="end"/>
-      </w:r>
+      <w:fldSimple w:instr=" SEQ Snippet_2. \* ARABIC ">
+        <w:r>
+          <w:rPr>
+            <w:noProof/>
+          </w:rPr>
+          <w:t>22</w:t>
+        </w:r>
+      </w:fldSimple>
       <w:r>
         <w:t>: Staggered set and get commands</w:t>
       </w:r>
@@ -10082,27 +9421,14 @@
       <w:r>
         <w:t>Snippet 2.</w:t>
       </w:r>
-      <w:r>
-        <w:fldChar w:fldCharType="begin"/>
-      </w:r>
-      <w:r>
-        <w:instrText xml:space="preserve"> SEQ Snippet_2. \* ARABIC </w:instrText>
-      </w:r>
-      <w:r>
-        <w:fldChar w:fldCharType="separate"/>
-      </w:r>
-      <w:r>
-        <w:rPr>
-          <w:noProof/>
-        </w:rPr>
-        <w:t>23</w:t>
-      </w:r>
-      <w:r>
-        <w:rPr>
-          <w:noProof/>
-        </w:rPr>
-        <w:fldChar w:fldCharType="end"/>
-      </w:r>
+      <w:fldSimple w:instr=" SEQ Snippet_2. \* ARABIC ">
+        <w:r>
+          <w:rPr>
+            <w:noProof/>
+          </w:rPr>
+          <w:t>23</w:t>
+        </w:r>
+      </w:fldSimple>
       <w:r>
         <w:t>: Artificially simulating network delay causes the client to get a value it didn't expect</w:t>
       </w:r>
@@ -10222,27 +9548,14 @@
       <w:r>
         <w:t>Snippet 2.</w:t>
       </w:r>
-      <w:r>
-        <w:fldChar w:fldCharType="begin"/>
-      </w:r>
-      <w:r>
-        <w:instrText xml:space="preserve"> SEQ Snippet_2. \* ARABIC </w:instrText>
-      </w:r>
-      <w:r>
-        <w:fldChar w:fldCharType="separate"/>
-      </w:r>
-      <w:r>
-        <w:rPr>
-          <w:noProof/>
-        </w:rPr>
-        <w:t>24</w:t>
-      </w:r>
-      <w:r>
-        <w:rPr>
-          <w:noProof/>
-        </w:rPr>
-        <w:fldChar w:fldCharType="end"/>
-      </w:r>
+      <w:fldSimple w:instr=" SEQ Snippet_2. \* ARABIC ">
+        <w:r>
+          <w:rPr>
+            <w:noProof/>
+          </w:rPr>
+          <w:t>24</w:t>
+        </w:r>
+      </w:fldSimple>
       <w:r>
         <w:t xml:space="preserve">: Last command from client on one of my </w:t>
       </w:r>
@@ -10315,27 +9628,14 @@
       <w:r>
         <w:t>Snippet 2.</w:t>
       </w:r>
-      <w:r>
-        <w:fldChar w:fldCharType="begin"/>
-      </w:r>
-      <w:r>
-        <w:instrText xml:space="preserve"> SEQ Snippet_2. \* ARABIC </w:instrText>
-      </w:r>
-      <w:r>
-        <w:fldChar w:fldCharType="separate"/>
-      </w:r>
-      <w:r>
-        <w:rPr>
-          <w:noProof/>
-        </w:rPr>
-        <w:t>25</w:t>
-      </w:r>
-      <w:r>
-        <w:rPr>
-          <w:noProof/>
-        </w:rPr>
-        <w:fldChar w:fldCharType="end"/>
-      </w:r>
+      <w:fldSimple w:instr=" SEQ Snippet_2. \* ARABIC ">
+        <w:r>
+          <w:rPr>
+            <w:noProof/>
+          </w:rPr>
+          <w:t>25</w:t>
+        </w:r>
+      </w:fldSimple>
       <w:r>
         <w:t>: Last command written to the server log</w:t>
       </w:r>
@@ -10424,27 +9724,14 @@
       <w:r>
         <w:t>Snippet 2.</w:t>
       </w:r>
-      <w:r>
-        <w:fldChar w:fldCharType="begin"/>
-      </w:r>
-      <w:r>
-        <w:instrText xml:space="preserve"> SEQ Snippet_2. \* ARABIC </w:instrText>
-      </w:r>
-      <w:r>
-        <w:fldChar w:fldCharType="separate"/>
-      </w:r>
-      <w:r>
-        <w:rPr>
-          <w:noProof/>
-        </w:rPr>
-        <w:t>26</w:t>
-      </w:r>
-      <w:r>
-        <w:rPr>
-          <w:noProof/>
-        </w:rPr>
-        <w:fldChar w:fldCharType="end"/>
-      </w:r>
+      <w:fldSimple w:instr=" SEQ Snippet_2. \* ARABIC ">
+        <w:r>
+          <w:rPr>
+            <w:noProof/>
+          </w:rPr>
+          <w:t>26</w:t>
+        </w:r>
+      </w:fldSimple>
       <w:r>
         <w:t>: Output from two clients before server crash</w:t>
       </w:r>
@@ -10510,27 +9797,14 @@
       <w:r>
         <w:t>Snippet 2.</w:t>
       </w:r>
-      <w:r>
-        <w:fldChar w:fldCharType="begin"/>
-      </w:r>
-      <w:r>
-        <w:instrText xml:space="preserve"> SEQ Snippet_2. \* ARABIC </w:instrText>
-      </w:r>
-      <w:r>
-        <w:fldChar w:fldCharType="separate"/>
-      </w:r>
-      <w:r>
-        <w:rPr>
-          <w:noProof/>
-        </w:rPr>
-        <w:t>27</w:t>
-      </w:r>
-      <w:r>
-        <w:rPr>
-          <w:noProof/>
-        </w:rPr>
-        <w:fldChar w:fldCharType="end"/>
-      </w:r>
+      <w:fldSimple w:instr=" SEQ Snippet_2. \* ARABIC ">
+        <w:r>
+          <w:rPr>
+            <w:noProof/>
+          </w:rPr>
+          <w:t>27</w:t>
+        </w:r>
+      </w:fldSimple>
       <w:r>
         <w:t>: Server log file after crashing</w:t>
       </w:r>
@@ -10676,27 +9950,14 @@
       <w:r>
         <w:t>Snippet 2.</w:t>
       </w:r>
-      <w:r>
-        <w:fldChar w:fldCharType="begin"/>
-      </w:r>
-      <w:r>
-        <w:instrText xml:space="preserve"> SEQ Snippet_2. \* ARABIC </w:instrText>
-      </w:r>
-      <w:r>
-        <w:fldChar w:fldCharType="separate"/>
-      </w:r>
-      <w:r>
-        <w:rPr>
-          <w:noProof/>
-        </w:rPr>
-        <w:t>28</w:t>
-      </w:r>
-      <w:r>
-        <w:rPr>
-          <w:noProof/>
-        </w:rPr>
-        <w:fldChar w:fldCharType="end"/>
-      </w:r>
+      <w:fldSimple w:instr=" SEQ Snippet_2. \* ARABIC ">
+        <w:r>
+          <w:rPr>
+            <w:noProof/>
+          </w:rPr>
+          <w:t>28</w:t>
+        </w:r>
+      </w:fldSimple>
       <w:r>
         <w:t>: Checking for Ok</w:t>
       </w:r>
@@ -10762,27 +10023,14 @@
       <w:r>
         <w:t>Snippet 2.</w:t>
       </w:r>
-      <w:r>
-        <w:fldChar w:fldCharType="begin"/>
-      </w:r>
-      <w:r>
-        <w:instrText xml:space="preserve"> SEQ Snippet_2. \* ARABIC </w:instrText>
-      </w:r>
-      <w:r>
-        <w:fldChar w:fldCharType="separate"/>
-      </w:r>
-      <w:r>
-        <w:rPr>
-          <w:noProof/>
-        </w:rPr>
-        <w:t>29</w:t>
-      </w:r>
-      <w:r>
-        <w:rPr>
-          <w:noProof/>
-        </w:rPr>
-        <w:fldChar w:fldCharType="end"/>
-      </w:r>
+      <w:fldSimple w:instr=" SEQ Snippet_2. \* ARABIC ">
+        <w:r>
+          <w:rPr>
+            <w:noProof/>
+          </w:rPr>
+          <w:t>29</w:t>
+        </w:r>
+      </w:fldSimple>
       <w:r>
         <w:t>: Last commands written to the server log (compare with Snippet 2.27 above)</w:t>
       </w:r>
@@ -10897,27 +10145,14 @@
       <w:r>
         <w:t>Snippet 2.</w:t>
       </w:r>
-      <w:r>
-        <w:fldChar w:fldCharType="begin"/>
-      </w:r>
-      <w:r>
-        <w:instrText xml:space="preserve"> SEQ Snippet_2. \* ARABIC </w:instrText>
-      </w:r>
-      <w:r>
-        <w:fldChar w:fldCharType="separate"/>
-      </w:r>
-      <w:r>
-        <w:rPr>
-          <w:noProof/>
-        </w:rPr>
-        <w:t>30</w:t>
-      </w:r>
-      <w:r>
-        <w:rPr>
-          <w:noProof/>
-        </w:rPr>
-        <w:fldChar w:fldCharType="end"/>
-      </w:r>
+      <w:fldSimple w:instr=" SEQ Snippet_2. \* ARABIC ">
+        <w:r>
+          <w:rPr>
+            <w:noProof/>
+          </w:rPr>
+          <w:t>30</w:t>
+        </w:r>
+      </w:fldSimple>
       <w:r>
         <w:t>: Writing a bash script</w:t>
       </w:r>
@@ -11056,27 +10291,14 @@
       <w:r>
         <w:t>Snippet 2.</w:t>
       </w:r>
-      <w:r>
-        <w:fldChar w:fldCharType="begin"/>
-      </w:r>
-      <w:r>
-        <w:instrText xml:space="preserve"> SEQ Snippet_2. \* ARABIC </w:instrText>
-      </w:r>
-      <w:r>
-        <w:fldChar w:fldCharType="separate"/>
-      </w:r>
-      <w:r>
-        <w:rPr>
-          <w:noProof/>
-        </w:rPr>
-        <w:t>31</w:t>
-      </w:r>
-      <w:r>
-        <w:rPr>
-          <w:noProof/>
-        </w:rPr>
-        <w:fldChar w:fldCharType="end"/>
-      </w:r>
+      <w:fldSimple w:instr=" SEQ Snippet_2. \* ARABIC ">
+        <w:r>
+          <w:rPr>
+            <w:noProof/>
+          </w:rPr>
+          <w:t>31</w:t>
+        </w:r>
+      </w:fldSimple>
       <w:r>
         <w:t>: Checking the last command written to log to the last command the server told the client it had processed</w:t>
       </w:r>
@@ -11143,27 +10365,14 @@
       <w:r>
         <w:t>Snippet 2.</w:t>
       </w:r>
-      <w:r>
-        <w:fldChar w:fldCharType="begin"/>
-      </w:r>
-      <w:r>
-        <w:instrText xml:space="preserve"> SEQ Snippet_2. \* ARABIC </w:instrText>
-      </w:r>
-      <w:r>
-        <w:fldChar w:fldCharType="separate"/>
-      </w:r>
-      <w:r>
-        <w:rPr>
-          <w:noProof/>
-        </w:rPr>
-        <w:t>32</w:t>
-      </w:r>
-      <w:r>
-        <w:rPr>
-          <w:noProof/>
-        </w:rPr>
-        <w:fldChar w:fldCharType="end"/>
-      </w:r>
+      <w:fldSimple w:instr=" SEQ Snippet_2. \* ARABIC ">
+        <w:r>
+          <w:rPr>
+            <w:noProof/>
+          </w:rPr>
+          <w:t>32</w:t>
+        </w:r>
+      </w:fldSimple>
       <w:r>
         <w:t>: Passing test for the script that checks for proper "Ok" command receipts</w:t>
       </w:r>
@@ -11886,6 +11095,7 @@
         </w:numPr>
         <w:spacing w:line="360" w:lineRule="auto"/>
       </w:pPr>
+      <w:proofErr w:type="gramStart"/>
       <w:r>
         <w:rPr>
           <w:rStyle w:val="Hyperlink"/>
@@ -11895,7 +11105,19 @@
           <w:u w:val="none"/>
           <w:lang w:val="fr-FR"/>
         </w:rPr>
-        <w:t xml:space="preserve">PostgreSQL: Documentation: 7.1: Multi-Version </w:t>
+        <w:t>PostgreSQL:</w:t>
+      </w:r>
+      <w:proofErr w:type="gramEnd"/>
+      <w:r>
+        <w:rPr>
+          <w:rStyle w:val="Hyperlink"/>
+          <w:i/>
+          <w:iCs/>
+          <w:color w:val="auto"/>
+          <w:u w:val="none"/>
+          <w:lang w:val="fr-FR"/>
+        </w:rPr>
+        <w:t xml:space="preserve"> Documentation: 7.1: Multi-Version </w:t>
       </w:r>
       <w:proofErr w:type="spellStart"/>
       <w:r>
@@ -12037,16 +11259,7 @@
           <w:i/>
           <w:iCs/>
         </w:rPr>
-        <w:t>Intr</w:t>
-      </w:r>
-      <w:bookmarkStart w:id="14" w:name="_GoBack"/>
-      <w:bookmarkEnd w:id="14"/>
-      <w:r>
-        <w:rPr>
-          <w:i/>
-          <w:iCs/>
-        </w:rPr>
-        <w:t>oduction of B-Tree</w:t>
+        <w:t>Introduction of B-Tree</w:t>
       </w:r>
       <w:r>
         <w:rPr>
@@ -15173,6 +14386,7 @@
     <w:rsid w:val="00323C73"/>
     <w:rsid w:val="003269BB"/>
     <w:rsid w:val="00383A80"/>
+    <w:rsid w:val="003D18FD"/>
     <w:rsid w:val="00493FE8"/>
     <w:rsid w:val="0051177A"/>
     <w:rsid w:val="00552B87"/>
@@ -15979,7 +15193,7 @@
 </file>
 
 <file path=customXml/itemProps2.xml><?xml version="1.0" encoding="utf-8"?>
-<ds:datastoreItem xmlns:ds="http://schemas.openxmlformats.org/officeDocument/2006/customXml" ds:itemID="{F622713F-C0E4-4092-8018-21D460E0A0E8}">
+<ds:datastoreItem xmlns:ds="http://schemas.openxmlformats.org/officeDocument/2006/customXml" ds:itemID="{0F2F6A33-7851-45D0-B8CA-F4B7C65AB03F}">
   <ds:schemaRefs>
     <ds:schemaRef ds:uri="http://schemas.openxmlformats.org/officeDocument/2006/bibliography"/>
   </ds:schemaRefs>

</xml_diff>

<commit_message>
Added project overview, moved realted work section, updated references.
</commit_message>
<xml_diff>
--- a/Final Report Draft.docx
+++ b/Final Report Draft.docx
@@ -106,7 +106,6 @@
             <w:dataBinding w:prefixMappings="xmlns:ns0='http://purl.org/dc/elements/1.1/' xmlns:ns1='http://schemas.openxmlformats.org/package/2006/metadata/core-properties' " w:xpath="/ns1:coreProperties[1]/ns0:title[1]" w:storeItemID="{6C3C8BC8-F283-45AE-878A-BAB7291924A1}"/>
             <w:text/>
           </w:sdtPr>
-          <w:sdtEndPr/>
           <w:sdtContent>
             <w:p>
               <w:pPr>
@@ -154,7 +153,6 @@
             <w:dataBinding w:prefixMappings="xmlns:ns0='http://purl.org/dc/elements/1.1/' xmlns:ns1='http://schemas.openxmlformats.org/package/2006/metadata/core-properties' " w:xpath="/ns1:coreProperties[1]/ns0:subject[1]" w:storeItemID="{6C3C8BC8-F283-45AE-878A-BAB7291924A1}"/>
             <w:text/>
           </w:sdtPr>
-          <w:sdtEndPr/>
           <w:sdtContent>
             <w:p>
               <w:pPr>
@@ -351,7 +349,6 @@
                                     <w:calendar w:val="gregorian"/>
                                   </w:date>
                                 </w:sdtPr>
-                                <w:sdtEndPr/>
                                 <w:sdtContent>
                                   <w:p>
                                     <w:pPr>
@@ -397,7 +394,6 @@
                                     <w:dataBinding w:prefixMappings="xmlns:ns0='http://schemas.openxmlformats.org/officeDocument/2006/extended-properties' " w:xpath="/ns0:Properties[1]/ns0:Company[1]" w:storeItemID="{6668398D-A668-4E3E-A5EB-62B293D839F1}"/>
                                     <w:text/>
                                   </w:sdtPr>
-                                  <w:sdtEndPr/>
                                   <w:sdtContent>
                                     <w:r>
                                       <w:rPr>
@@ -428,7 +424,6 @@
                                     <w:dataBinding w:prefixMappings="xmlns:ns0='http://schemas.microsoft.com/office/2006/coverPageProps' " w:xpath="/ns0:CoverPageProperties[1]/ns0:CompanyAddress[1]" w:storeItemID="{55AF091B-3C7A-41E3-B477-F2FDAA23CFDA}"/>
                                     <w:text/>
                                   </w:sdtPr>
-                                  <w:sdtEndPr/>
                                   <w:sdtContent>
                                     <w:r>
                                       <w:rPr>
@@ -517,7 +512,6 @@
                               <w:calendar w:val="gregorian"/>
                             </w:date>
                           </w:sdtPr>
-                          <w:sdtEndPr/>
                           <w:sdtContent>
                             <w:p>
                               <w:pPr>
@@ -563,7 +557,6 @@
                               <w:dataBinding w:prefixMappings="xmlns:ns0='http://schemas.openxmlformats.org/officeDocument/2006/extended-properties' " w:xpath="/ns0:Properties[1]/ns0:Company[1]" w:storeItemID="{6668398D-A668-4E3E-A5EB-62B293D839F1}"/>
                               <w:text/>
                             </w:sdtPr>
-                            <w:sdtEndPr/>
                             <w:sdtContent>
                               <w:r>
                                 <w:rPr>
@@ -594,7 +587,6 @@
                               <w:dataBinding w:prefixMappings="xmlns:ns0='http://schemas.microsoft.com/office/2006/coverPageProps' " w:xpath="/ns0:CoverPageProperties[1]/ns0:CompanyAddress[1]" w:storeItemID="{55AF091B-3C7A-41E3-B477-F2FDAA23CFDA}"/>
                               <w:text/>
                             </w:sdtPr>
-                            <w:sdtEndPr/>
                             <w:sdtContent>
                               <w:r>
                                 <w:rPr>
@@ -652,6 +644,7 @@
     <w:p>
       <w:pPr>
         <w:pStyle w:val="Heading1"/>
+        <w:spacing w:line="360" w:lineRule="auto"/>
       </w:pPr>
       <w:r>
         <w:lastRenderedPageBreak/>
@@ -661,6 +654,7 @@
     <w:p>
       <w:pPr>
         <w:pStyle w:val="Heading2"/>
+        <w:spacing w:line="360" w:lineRule="auto"/>
       </w:pPr>
       <w:r>
         <w:t>Project Aims &amp; Objectives</w:t>
@@ -778,6 +772,7 @@
     <w:p>
       <w:pPr>
         <w:pStyle w:val="Heading2"/>
+        <w:spacing w:line="360" w:lineRule="auto"/>
       </w:pPr>
       <w:r>
         <w:t>Project Specification</w:t>
@@ -924,29 +919,69 @@
     <w:p>
       <w:pPr>
         <w:pStyle w:val="Heading2"/>
+        <w:spacing w:line="360" w:lineRule="auto"/>
       </w:pPr>
     </w:p>
     <w:p>
       <w:pPr>
         <w:pStyle w:val="Heading2"/>
+        <w:spacing w:line="360" w:lineRule="auto"/>
       </w:pPr>
     </w:p>
     <w:p>
       <w:pPr>
         <w:pStyle w:val="Heading2"/>
+        <w:spacing w:line="360" w:lineRule="auto"/>
       </w:pPr>
       <w:r>
         <w:t>Outcome Overview</w:t>
       </w:r>
     </w:p>
     <w:p>
-      <w:r>
-        <w:t>Lorem Ipsum</w:t>
+      <w:pPr>
+        <w:spacing w:line="360" w:lineRule="auto"/>
+      </w:pPr>
+      <w:r>
+        <w:t>By the end of the project, most of the original specification</w:t>
+      </w:r>
+      <w:r>
+        <w:t>s</w:t>
+      </w:r>
+      <w:r>
+        <w:t xml:space="preserve"> were met. </w:t>
+      </w:r>
+      <w:r>
+        <w:t>A key-value</w:t>
+      </w:r>
+      <w:r>
+        <w:t xml:space="preserve"> database</w:t>
+      </w:r>
+      <w:r>
+        <w:t xml:space="preserve"> was coded. It</w:t>
+      </w:r>
+      <w:r>
+        <w:t xml:space="preserve"> runs on a server and one can set, remove and get values (among other commands</w:t>
+      </w:r>
+      <w:r>
+        <w:t>). Nested keys are supported, much like the way a hard-drive storage directory works e.g. a command to set a user’s admin level to “1” could be “set Users/PersonName/AdminLevel 1”. Overwriting values can be done by using the set command on the same key.</w:t>
+      </w:r>
+      <w:r>
+        <w:br/>
+        <w:t>The database also has crash recovery mechanisms by the use of a log text file. This is also the way the database maintains data when it is offline.</w:t>
+      </w:r>
+      <w:r>
+        <w:br/>
+        <w:t>The database supports concurrent user usage by queueing commands from each user.</w:t>
+      </w:r>
+      <w:r>
+        <w:br/>
+        <w:t>The only feature from the original specification that was not implemented was the feature that allowed a user or program to connect over the web using the HTTP protocol.</w:t>
       </w:r>
     </w:p>
     <w:p>
       <w:pPr>
         <w:pStyle w:val="Heading2"/>
+        <w:spacing w:line="360" w:lineRule="auto"/>
       </w:pPr>
       <w:r>
         <w:t>Development Methodology</w:t>
@@ -957,7 +992,13 @@
         <w:spacing w:line="360" w:lineRule="auto"/>
       </w:pPr>
       <w:r>
-        <w:t>The development methodology works through simple steps or milestones to achieve as much progress in the time allocated to produce the project, the steps that I decided upon with the help of my supervisor are as follows:</w:t>
+        <w:t xml:space="preserve">The development methodology works through simple steps or milestones to achieve as much progress in the time allocated to produce the project, the steps </w:t>
+      </w:r>
+      <w:r>
+        <w:t>that were followed to produce the program are as follows</w:t>
+      </w:r>
+      <w:r>
+        <w:t>:</w:t>
       </w:r>
     </w:p>
     <w:p>
@@ -1061,15 +1102,7 @@
         <w:spacing w:line="360" w:lineRule="auto"/>
       </w:pPr>
       <w:r>
-        <w:t xml:space="preserve">Learn about Rust’s </w:t>
-      </w:r>
-      <w:proofErr w:type="spellStart"/>
-      <w:r>
-        <w:t>Tokio</w:t>
-      </w:r>
-      <w:proofErr w:type="spellEnd"/>
-      <w:r>
-        <w:t xml:space="preserve"> Library</w:t>
+        <w:t>Learn about Rust’s Tokio Library</w:t>
       </w:r>
     </w:p>
     <w:p>
@@ -1186,6 +1219,7 @@
         <w:spacing w:line="360" w:lineRule="auto"/>
       </w:pPr>
       <w:r>
+        <w:lastRenderedPageBreak/>
         <w:t>Add logging to files</w:t>
       </w:r>
     </w:p>
@@ -1225,7 +1259,7 @@
         <w:spacing w:line="360" w:lineRule="auto"/>
       </w:pPr>
       <w:r>
-        <w:t>Bonus elements</w:t>
+        <w:t>Extra Features</w:t>
       </w:r>
     </w:p>
     <w:p>
@@ -1249,18 +1283,18 @@
         <w:spacing w:line="360" w:lineRule="auto"/>
       </w:pPr>
       <w:r>
-        <w:t>The steps laid out above are but guidelines only. As I have already discovered, some of the steps can be done before others depending on what I find and how my development goes.</w:t>
-      </w:r>
-      <w:r>
-        <w:t xml:space="preserve"> Lastly, if the implementation of all of the above is completed successfully, I could take on the challenge of making a relational type of database.</w:t>
+        <w:t>Development</w:t>
+      </w:r>
+      <w:r>
+        <w:t xml:space="preserve"> was done in a fashion similar to the Agile Development methodology by implementing each step in 2-week blocks (which in Agile are called Sprints). Aside from the odd set-back, the plan was followed quite accurately.</w:t>
       </w:r>
     </w:p>
     <w:p>
       <w:pPr>
         <w:pStyle w:val="Heading2"/>
-      </w:pPr>
-      <w:r>
-        <w:lastRenderedPageBreak/>
+        <w:spacing w:line="360" w:lineRule="auto"/>
+      </w:pPr>
+      <w:r>
         <w:t>Testing</w:t>
       </w:r>
       <w:r>
@@ -1272,12 +1306,33 @@
         <w:spacing w:line="360" w:lineRule="auto"/>
       </w:pPr>
       <w:r>
-        <w:t>Initially, I tested my database manually using the Windows telnet client. Later on, I designed automated tests using a mix of Rus</w:t>
-      </w:r>
-      <w:bookmarkStart w:id="0" w:name="_GoBack"/>
-      <w:bookmarkEnd w:id="0"/>
-      <w:r>
-        <w:t>t, by building a testing client that connects to the server, and Bash command line scripts. The Testing and Benchmarking sections go into detail.</w:t>
+        <w:t>Initially,</w:t>
+      </w:r>
+      <w:r>
+        <w:t xml:space="preserve"> the database was</w:t>
+      </w:r>
+      <w:r>
+        <w:t xml:space="preserve"> tested manually using the Windows telnet client. Later on, automated tests </w:t>
+      </w:r>
+      <w:r>
+        <w:t xml:space="preserve">were designed </w:t>
+      </w:r>
+      <w:r>
+        <w:t xml:space="preserve">using a mix of Rust, by building a testing client that connects to the server, and Bash command line scripts. </w:t>
+      </w:r>
+      <w:r>
+        <w:t xml:space="preserve">For details on this, please reference the </w:t>
+      </w:r>
+      <w:hyperlink w:anchor="_Testing_&amp;_Benchmarking" w:history="1">
+        <w:r>
+          <w:rPr>
+            <w:rStyle w:val="Hyperlink"/>
+          </w:rPr>
+          <w:t>Testing and Benchmarking</w:t>
+        </w:r>
+      </w:hyperlink>
+      <w:r>
+        <w:t xml:space="preserve"> section.</w:t>
       </w:r>
     </w:p>
     <w:p>
@@ -1294,7 +1349,19 @@
         <w:spacing w:line="360" w:lineRule="auto"/>
       </w:pPr>
       <w:r>
-        <w:t>Most of my related work focused on researching database design and studying different key-value storage implementations. I decided to research key-value storage databases specifically because my initial milestone for this project is to implement a simple Key-Value storage database in Rust.</w:t>
+        <w:t xml:space="preserve">Most of </w:t>
+      </w:r>
+      <w:r>
+        <w:t>the</w:t>
+      </w:r>
+      <w:r>
+        <w:t xml:space="preserve"> related work focused on researching database design and studying different key-value storage implementations. I decided to research key-value storage databases specifically because my initial milestone for this project </w:t>
+      </w:r>
+      <w:r>
+        <w:t>was</w:t>
+      </w:r>
+      <w:r>
+        <w:t xml:space="preserve"> to implement a simple Key-Value storage database in Rust.</w:t>
       </w:r>
     </w:p>
     <w:p>
@@ -1326,388 +1393,7 @@
           <w:rPr>
             <w:rStyle w:val="Hyperlink"/>
           </w:rPr>
-          <w:t>[7]</w:t>
-        </w:r>
-      </w:hyperlink>
-      <w:r>
-        <w:t xml:space="preserve"> is a database maintained by Facebook and it is based on another database called “</w:t>
-      </w:r>
-      <w:proofErr w:type="spellStart"/>
-      <w:r>
-        <w:t>LevelDB</w:t>
-      </w:r>
-      <w:proofErr w:type="spellEnd"/>
-      <w:r>
-        <w:t>” with the aim of being specially tailored for fast storage media, specifically Flash media. It aims to stand out for server workloads that include high-random reads and high-update reads (i.e. overwriting).</w:t>
-      </w:r>
-      <w:r>
-        <w:br/>
-        <w:t>When it comes to the architecture (design) of it, the developers base their database on 3 foundational objects: the “</w:t>
-      </w:r>
-      <w:proofErr w:type="spellStart"/>
-      <w:r>
-        <w:t>memtable</w:t>
-      </w:r>
-      <w:proofErr w:type="spellEnd"/>
-      <w:r>
-        <w:t xml:space="preserve">” which is a data structure that is in-memory (RAM), the “logfile” which keeps track of changes done to the </w:t>
-      </w:r>
-      <w:proofErr w:type="spellStart"/>
-      <w:r>
-        <w:t>memtable</w:t>
-      </w:r>
-      <w:proofErr w:type="spellEnd"/>
-      <w:r>
-        <w:t xml:space="preserve"> and is always written to permanent storage (Hard Disk or Solid State Drives) and the “</w:t>
-      </w:r>
-      <w:proofErr w:type="spellStart"/>
-      <w:r>
-        <w:t>sstfile</w:t>
-      </w:r>
-      <w:proofErr w:type="spellEnd"/>
-      <w:r>
-        <w:t>”, which is the one that hold the database structure in permanent storage.</w:t>
-      </w:r>
-      <w:r>
-        <w:br/>
-        <w:t xml:space="preserve">When a change is made to the DB through some of the operations provided by the DB such as Get, Put, or Delete, the changes are made to the </w:t>
-      </w:r>
-      <w:proofErr w:type="spellStart"/>
-      <w:r>
-        <w:t>memtable</w:t>
-      </w:r>
-      <w:proofErr w:type="spellEnd"/>
-      <w:r>
-        <w:t xml:space="preserve"> and written to the logfile. Once the </w:t>
-      </w:r>
-      <w:proofErr w:type="spellStart"/>
-      <w:r>
-        <w:t>memtable</w:t>
-      </w:r>
-      <w:proofErr w:type="spellEnd"/>
-      <w:r>
-        <w:t xml:space="preserve"> fills up (because the OS may not be able to provide more RAM to the DB), the </w:t>
-      </w:r>
-      <w:proofErr w:type="spellStart"/>
-      <w:r>
-        <w:t>memtable</w:t>
-      </w:r>
-      <w:proofErr w:type="spellEnd"/>
-      <w:r>
-        <w:t xml:space="preserve"> gets “flushed” to the </w:t>
-      </w:r>
-      <w:proofErr w:type="spellStart"/>
-      <w:r>
-        <w:t>sstfile</w:t>
-      </w:r>
-      <w:proofErr w:type="spellEnd"/>
-      <w:r>
-        <w:t xml:space="preserve"> i.e. all of the changes made to the database are written to permanent storage and then the </w:t>
-      </w:r>
-      <w:proofErr w:type="spellStart"/>
-      <w:r>
-        <w:t>memtable</w:t>
-      </w:r>
-      <w:proofErr w:type="spellEnd"/>
-      <w:r>
-        <w:t xml:space="preserve"> get cleared of data. The logfile is then removed so a new one can be created for the newly cleared out </w:t>
-      </w:r>
-      <w:proofErr w:type="spellStart"/>
-      <w:r>
-        <w:t>memtable</w:t>
-      </w:r>
-      <w:proofErr w:type="spellEnd"/>
-      <w:r>
-        <w:t>. The data is stored in sorted order according to an Iterator definition.</w:t>
-      </w:r>
-      <w:r>
-        <w:br/>
-        <w:t xml:space="preserve">The above is the basic architecture I want to follow for my key-value database, that’s why reading about </w:t>
-      </w:r>
-      <w:proofErr w:type="spellStart"/>
-      <w:r>
-        <w:t>RocksDB’s</w:t>
-      </w:r>
-      <w:proofErr w:type="spellEnd"/>
-      <w:r>
-        <w:t xml:space="preserve"> architecture helped concretize my ideas.</w:t>
-      </w:r>
-    </w:p>
-    <w:p>
-      <w:pPr>
-        <w:spacing w:line="360" w:lineRule="auto"/>
-      </w:pPr>
-      <w:r>
-        <w:t>The database also implements checksums to prevent against corrupted data.</w:t>
-      </w:r>
-    </w:p>
-    <w:p>
-      <w:pPr>
-        <w:spacing w:line="360" w:lineRule="auto"/>
-      </w:pPr>
-      <w:r>
-        <w:t xml:space="preserve">Lastly, on the database’s wiki I read they “provide different types of ACID guarantees” and that they support “optimistic” &amp; “pessimistic” transactions. I had heard of ACID before, but I still don’t know </w:t>
-      </w:r>
-      <w:r>
-        <w:lastRenderedPageBreak/>
-        <w:t>what it is, and I had never heard of pessimistic &amp; optimistic transactions”. For those reasons I decided to find out about them next.</w:t>
-      </w:r>
-    </w:p>
-    <w:p>
-      <w:pPr>
-        <w:pStyle w:val="Heading2"/>
-        <w:spacing w:line="360" w:lineRule="auto"/>
-      </w:pPr>
-      <w:bookmarkStart w:id="1" w:name="_ACID_&amp;_Database"/>
-      <w:bookmarkEnd w:id="1"/>
-      <w:r>
-        <w:t>ACID &amp; Database Transactions</w:t>
-      </w:r>
-    </w:p>
-    <w:p>
-      <w:pPr>
-        <w:spacing w:line="360" w:lineRule="auto"/>
-      </w:pPr>
-      <w:r>
-        <w:t xml:space="preserve">According to an article on </w:t>
-      </w:r>
-      <w:proofErr w:type="spellStart"/>
-      <w:r>
-        <w:rPr>
-          <w:i/>
-          <w:iCs/>
-        </w:rPr>
-        <w:t>Lifewire</w:t>
-      </w:r>
-      <w:proofErr w:type="spellEnd"/>
-      <w:r>
-        <w:t xml:space="preserve"> “</w:t>
-      </w:r>
-      <w:r>
-        <w:t>The ACID model of database design is one of the oldest and most important concepts of database theory.</w:t>
-      </w:r>
-      <w:r>
-        <w:t xml:space="preserve">” </w:t>
-      </w:r>
-      <w:hyperlink w:anchor="_References" w:history="1">
-        <w:r>
-          <w:rPr>
-            <w:rStyle w:val="Hyperlink"/>
-          </w:rPr>
-          <w:t>[8]</w:t>
-        </w:r>
-      </w:hyperlink>
-      <w:r>
-        <w:t xml:space="preserve"> It is a set of four properties that database systems must try to meet as these four properties, when met by a database, indicate that the database is reliable. It is probably the most popular database paradigm. I have also now learned that a Transaction is an operation or sequence of operations on the database that satisfy the ACID properties. </w:t>
-      </w:r>
-      <w:hyperlink w:anchor="_References" w:history="1">
-        <w:r>
-          <w:rPr>
-            <w:rStyle w:val="Hyperlink"/>
-          </w:rPr>
-          <w:t>[9]</w:t>
-        </w:r>
-      </w:hyperlink>
-      <w:r>
-        <w:t xml:space="preserve"> These four properties are the following:</w:t>
-      </w:r>
-    </w:p>
-    <w:p>
-      <w:pPr>
-        <w:pStyle w:val="ListParagraph"/>
-        <w:numPr>
-          <w:ilvl w:val="0"/>
-          <w:numId w:val="3"/>
-        </w:numPr>
-        <w:spacing w:line="360" w:lineRule="auto"/>
-      </w:pPr>
-      <w:r>
-        <w:rPr>
-          <w:b/>
-          <w:bCs/>
-        </w:rPr>
-        <w:t>Atomicity</w:t>
-      </w:r>
-      <w:r>
-        <w:t>: This means that if a transaction consists of multiple operations on the database, the Database Management System (DBMS) has to have measures in place to guarantee that either all the operations of the transaction complete or if one fails then all of the operations fail. e.g. if a transaction consists of a read, write and deletion, if the writing operation fails for some reason (like a hardware or software failure) then the deletion operation must not happen.</w:t>
-      </w:r>
-    </w:p>
-    <w:p>
-      <w:pPr>
-        <w:pStyle w:val="ListParagraph"/>
-        <w:numPr>
-          <w:ilvl w:val="0"/>
-          <w:numId w:val="3"/>
-        </w:numPr>
-        <w:spacing w:line="360" w:lineRule="auto"/>
-        <w:rPr>
-          <w:b/>
-          <w:bCs/>
-        </w:rPr>
-      </w:pPr>
-      <w:r>
-        <w:rPr>
-          <w:b/>
-          <w:bCs/>
-        </w:rPr>
-        <w:t>Consistency:</w:t>
-      </w:r>
-      <w:r>
-        <w:t xml:space="preserve"> This means that each transaction on the database must always comply with the rules of the database. For example, in an SQL database where there is a column defined with the datatype “Date” then the DBMS must not allow a value like “John” to be stored in it, otherwise this would break the rules of the database. If for some reason, a transaction happens that violates the rules of the database, the DBMS must have measures in place to roll back the database to a previous state where the rules have not been violated.</w:t>
-      </w:r>
-    </w:p>
-    <w:p>
-      <w:pPr>
-        <w:pStyle w:val="ListParagraph"/>
-        <w:numPr>
-          <w:ilvl w:val="0"/>
-          <w:numId w:val="3"/>
-        </w:numPr>
-        <w:spacing w:line="360" w:lineRule="auto"/>
-        <w:rPr>
-          <w:b/>
-          <w:bCs/>
-        </w:rPr>
-      </w:pPr>
-      <w:r>
-        <w:rPr>
-          <w:b/>
-          <w:bCs/>
-        </w:rPr>
-        <w:t>Isolation:</w:t>
-      </w:r>
-      <w:r>
-        <w:t xml:space="preserve"> Isolation is very important in the context of concurrent modifications and databases that have multiple users, as isolation means that if two different transactions have to take place, say by two different users, they must happen without interfering with each other. One of the ways to achieve this is to use a transaction queue where only one transaction can happen at the same time. If two transactions happen concurrently, they must not modify the same value. In my Rust project I have achieved this by using Atomic Reference Counters (Arcs) and Mutexes where a value grants a lock to the thread that wants to modify it and other threads must wait to acquire the lock before they can do so themselves.</w:t>
-      </w:r>
-    </w:p>
-    <w:p>
-      <w:pPr>
-        <w:pStyle w:val="ListParagraph"/>
-        <w:numPr>
-          <w:ilvl w:val="0"/>
-          <w:numId w:val="3"/>
-        </w:numPr>
-        <w:spacing w:line="360" w:lineRule="auto"/>
-        <w:rPr>
-          <w:b/>
-          <w:bCs/>
-        </w:rPr>
-      </w:pPr>
-      <w:r>
-        <w:rPr>
-          <w:b/>
-          <w:bCs/>
-        </w:rPr>
-        <w:t>Durability:</w:t>
-      </w:r>
-      <w:r>
-        <w:t xml:space="preserve"> Lastly, durability simply means that information must not be lost by the database. For example, by using backups and “write-ahead logging” which writes transactions to a log before they are actually committed to the database. Since writing to a </w:t>
-      </w:r>
-      <w:r>
-        <w:lastRenderedPageBreak/>
-        <w:t xml:space="preserve">log is very quick, if there is a problem like a hardware failure during the actual transaction then the transaction is not lost once the database is restored as it was written to the log. </w:t>
-      </w:r>
-    </w:p>
-    <w:p>
-      <w:pPr>
-        <w:spacing w:line="360" w:lineRule="auto"/>
-        <w:ind w:left="360"/>
-      </w:pPr>
-      <w:r>
-        <w:t>The “write-ahead-logging” method also ensures atomicity since if some of the operations in the transaction have taken place, but not all before the failure, then through scanning the log, the DBMS can tell what was left to be performed of the transaction.</w:t>
-      </w:r>
-    </w:p>
-    <w:p>
-      <w:pPr>
-        <w:pStyle w:val="Heading2"/>
-        <w:spacing w:line="360" w:lineRule="auto"/>
-      </w:pPr>
-      <w:r>
-        <w:t>Log Structured Database Design</w:t>
-      </w:r>
-    </w:p>
-    <w:p>
-      <w:pPr>
-        <w:spacing w:line="360" w:lineRule="auto"/>
-      </w:pPr>
-      <w:r>
-        <w:t>On the main website of RocksDB (rocksdb.org) they mention that “</w:t>
-      </w:r>
-      <w:r>
-        <w:t>RocksDB uses a log structured database engine</w:t>
-      </w:r>
-      <w:r>
-        <w:t>”.</w:t>
-      </w:r>
-    </w:p>
-    <w:p>
-      <w:pPr>
-        <w:spacing w:line="360" w:lineRule="auto"/>
-      </w:pPr>
-      <w:r>
-        <w:t xml:space="preserve">I decided to look into what that is. I came across a blog post by </w:t>
-      </w:r>
-      <w:r>
-        <w:t>Nick Johnson</w:t>
-      </w:r>
-      <w:r>
-        <w:t xml:space="preserve"> </w:t>
-      </w:r>
-      <w:hyperlink w:anchor="_References" w:history="1">
-        <w:r>
-          <w:rPr>
-            <w:rStyle w:val="Hyperlink"/>
-          </w:rPr>
-          <w:t>[10]</w:t>
-        </w:r>
-      </w:hyperlink>
-      <w:r>
-        <w:t xml:space="preserve"> where he described this system in the context of databases (because this system can also be used for filesystem applications, that’s how it originated in the 1980s).</w:t>
-      </w:r>
-      <w:r>
-        <w:br/>
-        <w:t xml:space="preserve">Log structured design is a way to store data where the data is never overwritten in the disk, it is always appended to then end of the previous piece of data. At the end of the database storage file, which can be thought of as a log (hence the name) an index node keeps track of the most up-to-date values. Every time a transaction is complete, the index is updated. Some of the advantages of this method are: </w:t>
-      </w:r>
-    </w:p>
-    <w:p>
-      <w:pPr>
-        <w:pStyle w:val="ListParagraph"/>
-        <w:numPr>
-          <w:ilvl w:val="0"/>
-          <w:numId w:val="5"/>
-        </w:numPr>
-        <w:spacing w:line="360" w:lineRule="auto"/>
-      </w:pPr>
-      <w:r>
-        <w:t>Cleaning up unused disk space is quite easy when you break the storage up into chunks: once a chunk has very little values in it or none at all, you can move those values to another chunk and mark that section of the disk as being free.</w:t>
-      </w:r>
-    </w:p>
-    <w:p>
-      <w:pPr>
-        <w:pStyle w:val="ListParagraph"/>
-        <w:numPr>
-          <w:ilvl w:val="0"/>
-          <w:numId w:val="5"/>
-        </w:numPr>
-        <w:spacing w:line="360" w:lineRule="auto"/>
-      </w:pPr>
-      <w:r>
-        <w:t xml:space="preserve">Concurrent transactions can be more easily handled. In a read operation for example, the DBMS can access the last index and not worry about data being modified as once it has read the index it holds a “snapshot” of the database at the time that will not change since in this system, existing data is never modified. I learned that this is called </w:t>
-      </w:r>
-      <w:proofErr w:type="spellStart"/>
-      <w:r>
-        <w:t>Multiversion</w:t>
-      </w:r>
-      <w:proofErr w:type="spellEnd"/>
-      <w:r>
-        <w:t xml:space="preserve"> Concurrency Control (MVCC) </w:t>
-      </w:r>
-      <w:hyperlink w:anchor="_References" w:history="1">
-        <w:r>
-          <w:rPr>
-            <w:rStyle w:val="Hyperlink"/>
-          </w:rPr>
-          <w:t>[1</w:t>
+          <w:t>[</w:t>
         </w:r>
         <w:r>
           <w:rPr>
@@ -1723,14 +1409,81 @@
         </w:r>
       </w:hyperlink>
       <w:r>
-        <w:t xml:space="preserve"> . During a writing operation, a way to check that data that a transaction wants to modify has not being modified by another transaction is by looking at the most up to date index before modification and checking that the index node still points to the data that we want to modify, if it does, then the data has not been modified by another transaction otherwise we just do the whole read operation again to get the most up-to-date data again. All of this without having to using write locks. This latter methodology is called Optimistic concurrency control. </w:t>
+        <w:t xml:space="preserve"> is a database maintained by Facebook and it is based on another database called “LevelDB” with the aim of being specially tailored for fast storage media, specifically Flash media. It aims to stand out for server workloads that include high-random reads and high-update reads (i.e. overwriting).</w:t>
+      </w:r>
+      <w:r>
+        <w:br/>
+        <w:t>When it comes to the architecture (design) of it, the developers base their database on 3 foundational objects: the “memtable” which is a data structure that is in-memory (RAM), the “logfile” which keeps track of changes done to the memtable and is always written to permanent storage (Hard Disk or Solid State Drives) and the “sstfile”, which is the one that hold the database structure in permanent storage.</w:t>
+      </w:r>
+      <w:r>
+        <w:br/>
+        <w:t xml:space="preserve">When a change is made to the DB through some of the operations provided by the DB such as Get, Put, or Delete, the changes are made to the memtable and written to the logfile. Once the </w:t>
+      </w:r>
+      <w:r>
+        <w:lastRenderedPageBreak/>
+        <w:t>memtable fills up (because the OS may not be able to provide more RAM to the DB), the memtable gets “flushed” to the sstfile i.e. all of the changes made to the database are written to permanent storage and then the memtable get cleared of data. The logfile is then removed so a new one can be created for the newly cleared out memtable. The data is stored in sorted order according to an Iterator definition.</w:t>
+      </w:r>
+      <w:r>
+        <w:br/>
+        <w:t>The above is the basic architecture I want to follow for my key-value database, that’s why reading about RocksDB’s architecture helped concretize my ideas.</w:t>
+      </w:r>
+    </w:p>
+    <w:p>
+      <w:pPr>
+        <w:spacing w:line="360" w:lineRule="auto"/>
+      </w:pPr>
+      <w:r>
+        <w:t>The database also implements checksums to prevent against corrupted data.</w:t>
+      </w:r>
+    </w:p>
+    <w:p>
+      <w:pPr>
+        <w:spacing w:line="360" w:lineRule="auto"/>
+      </w:pPr>
+      <w:r>
+        <w:t>Lastly, on the database’s wiki I read they “provide different types of ACID guarantees” and that they support “optimistic” &amp; “pessimistic” transactions. I had heard of ACID before, but I still don’t know what it is, and I had never heard of pessimistic &amp; optimistic transactions”. For those reasons I decided to find out about them next.</w:t>
+      </w:r>
+    </w:p>
+    <w:p>
+      <w:pPr>
+        <w:pStyle w:val="Heading2"/>
+        <w:spacing w:line="360" w:lineRule="auto"/>
+      </w:pPr>
+      <w:bookmarkStart w:id="0" w:name="_ACID_&amp;_Database"/>
+      <w:bookmarkEnd w:id="0"/>
+      <w:r>
+        <w:t>ACID &amp; Database Transactions</w:t>
+      </w:r>
+    </w:p>
+    <w:p>
+      <w:pPr>
+        <w:spacing w:line="360" w:lineRule="auto"/>
+      </w:pPr>
+      <w:r>
+        <w:t xml:space="preserve">According to an article on </w:t>
+      </w:r>
+      <w:r>
+        <w:rPr>
+          <w:i/>
+          <w:iCs/>
+        </w:rPr>
+        <w:t>Lifewire</w:t>
+      </w:r>
+      <w:r>
+        <w:t xml:space="preserve"> “</w:t>
+      </w:r>
+      <w:r>
+        <w:t>The ACID model of database design is one of the oldest and most important concepts of database theory.</w:t>
+      </w:r>
+      <w:r>
+        <w:t xml:space="preserve">” </w:t>
       </w:r>
       <w:hyperlink w:anchor="_References" w:history="1">
         <w:r>
           <w:rPr>
             <w:rStyle w:val="Hyperlink"/>
           </w:rPr>
-          <w:t>[1</w:t>
+          <w:t>[</w:t>
         </w:r>
         <w:r>
           <w:rPr>
@@ -1745,88 +1498,15 @@
           <w:t>]</w:t>
         </w:r>
       </w:hyperlink>
-    </w:p>
-    <w:p>
-      <w:pPr>
-        <w:spacing w:line="360" w:lineRule="auto"/>
-      </w:pPr>
-      <w:r>
-        <w:t xml:space="preserve">I have learned that many databases employ this design or aspects of it, among them: RocksDB, CouchDB, PostgreSQL, Apache Cassandra, </w:t>
-      </w:r>
-      <w:proofErr w:type="spellStart"/>
-      <w:r>
-        <w:t>Datomic</w:t>
-      </w:r>
-      <w:proofErr w:type="spellEnd"/>
-      <w:r>
-        <w:t>…</w:t>
-      </w:r>
-      <w:r>
-        <w:br/>
-      </w:r>
-      <w:r>
-        <w:lastRenderedPageBreak/>
-        <w:t>Note that these are not only key-value databases but also relational, this shows the universal utility of this design method.</w:t>
-      </w:r>
-    </w:p>
-    <w:p>
-      <w:pPr>
-        <w:pStyle w:val="Heading2"/>
-        <w:spacing w:line="360" w:lineRule="auto"/>
-      </w:pPr>
-      <w:bookmarkStart w:id="2" w:name="_BTrees"/>
-      <w:bookmarkEnd w:id="2"/>
-      <w:proofErr w:type="spellStart"/>
-      <w:r>
-        <w:t>BTrees</w:t>
-      </w:r>
-      <w:proofErr w:type="spellEnd"/>
-    </w:p>
-    <w:p>
-      <w:pPr>
-        <w:spacing w:line="360" w:lineRule="auto"/>
-      </w:pPr>
-      <w:r>
-        <w:t xml:space="preserve">I decided to do a little bit of research on </w:t>
-      </w:r>
-      <w:proofErr w:type="spellStart"/>
-      <w:r>
-        <w:t>BTrees</w:t>
-      </w:r>
-      <w:proofErr w:type="spellEnd"/>
-      <w:r>
-        <w:t xml:space="preserve"> as my memory wasn’t fresh from when this was mentioned in university classes. I now understand that </w:t>
-      </w:r>
-      <w:proofErr w:type="spellStart"/>
-      <w:r>
-        <w:t>BTrees</w:t>
-      </w:r>
-      <w:proofErr w:type="spellEnd"/>
-      <w:r>
-        <w:t xml:space="preserve"> are self-balancing tree data structures that try to minimize tree depth, therefore </w:t>
-      </w:r>
-      <w:proofErr w:type="spellStart"/>
-      <w:r>
-        <w:t>BTrees</w:t>
-      </w:r>
-      <w:proofErr w:type="spellEnd"/>
-      <w:r>
-        <w:t xml:space="preserve"> are very wide trees. The main benefit of </w:t>
-      </w:r>
-      <w:proofErr w:type="spellStart"/>
-      <w:r>
-        <w:t>BTrees</w:t>
-      </w:r>
-      <w:proofErr w:type="spellEnd"/>
-      <w:r>
-        <w:t xml:space="preserve"> is that disk access times are minimized as much as possible </w:t>
-      </w:r>
-      <w:hyperlink w:anchor="_BTrees" w:history="1">
+      <w:r>
+        <w:t xml:space="preserve"> It is a set of four properties that database systems must try to meet as these four properties, when met by a database, indicate that the database is reliable. It is probably the most popular database paradigm. I have also now learned that a Transaction is an operation or sequence of operations on the database that satisfy the ACID properties. </w:t>
+      </w:r>
+      <w:hyperlink w:anchor="_References" w:history="1">
         <w:r>
           <w:rPr>
             <w:rStyle w:val="Hyperlink"/>
           </w:rPr>
-          <w:t>[1</w:t>
+          <w:t>[</w:t>
         </w:r>
         <w:r>
           <w:rPr>
@@ -1842,24 +1522,112 @@
         </w:r>
       </w:hyperlink>
       <w:r>
-        <w:t xml:space="preserve"> and since disk access time is significantly slower compared to main memory access time, this means that operating data on </w:t>
-      </w:r>
-      <w:proofErr w:type="spellStart"/>
-      <w:r>
-        <w:t>BTrees</w:t>
-      </w:r>
-      <w:proofErr w:type="spellEnd"/>
-      <w:r>
-        <w:t xml:space="preserve"> is significantly quicker in comparison to other Tree data structures like Binary Search Trees.</w:t>
-      </w:r>
-    </w:p>
-    <w:p>
-      <w:pPr>
-        <w:pStyle w:val="Heading1"/>
-        <w:spacing w:line="360" w:lineRule="auto"/>
-      </w:pPr>
-      <w:r>
-        <w:t>Detailed Design &amp; Implementation</w:t>
+        <w:t xml:space="preserve"> These four properties are the following:</w:t>
+      </w:r>
+    </w:p>
+    <w:p>
+      <w:pPr>
+        <w:pStyle w:val="ListParagraph"/>
+        <w:numPr>
+          <w:ilvl w:val="0"/>
+          <w:numId w:val="3"/>
+        </w:numPr>
+        <w:spacing w:line="360" w:lineRule="auto"/>
+      </w:pPr>
+      <w:r>
+        <w:rPr>
+          <w:b/>
+          <w:bCs/>
+        </w:rPr>
+        <w:t>Atomicity</w:t>
+      </w:r>
+      <w:r>
+        <w:t>: This means that if a transaction consists of multiple operations on the database, the Database Management System (DBMS) has to have measures in place to guarantee that either all the operations of the transaction complete or if one fails then all of the operations fail. e.g. if a transaction consists of a read, write and deletion, if the writing operation fails for some reason (like a hardware or software failure) then the deletion operation must not happen.</w:t>
+      </w:r>
+    </w:p>
+    <w:p>
+      <w:pPr>
+        <w:pStyle w:val="ListParagraph"/>
+        <w:numPr>
+          <w:ilvl w:val="0"/>
+          <w:numId w:val="3"/>
+        </w:numPr>
+        <w:spacing w:line="360" w:lineRule="auto"/>
+        <w:rPr>
+          <w:b/>
+          <w:bCs/>
+        </w:rPr>
+      </w:pPr>
+      <w:r>
+        <w:rPr>
+          <w:b/>
+          <w:bCs/>
+        </w:rPr>
+        <w:t>Consistency:</w:t>
+      </w:r>
+      <w:r>
+        <w:t xml:space="preserve"> This means that each transaction on the database must always comply with the rules of the database. For example, in an SQL database where there is a column defined with the datatype “Date” then the DBMS must not allow a value like “John” to be stored in it, otherwise this would break the rules of the database. If for some reason, a transaction happens that violates the rules of the database, the DBMS must have measures in place to roll back the database to a previous state where the rules have not been violated.</w:t>
+      </w:r>
+    </w:p>
+    <w:p>
+      <w:pPr>
+        <w:pStyle w:val="ListParagraph"/>
+        <w:numPr>
+          <w:ilvl w:val="0"/>
+          <w:numId w:val="3"/>
+        </w:numPr>
+        <w:spacing w:line="360" w:lineRule="auto"/>
+        <w:rPr>
+          <w:b/>
+          <w:bCs/>
+        </w:rPr>
+      </w:pPr>
+      <w:r>
+        <w:rPr>
+          <w:b/>
+          <w:bCs/>
+        </w:rPr>
+        <w:t>Isolation:</w:t>
+      </w:r>
+      <w:r>
+        <w:t xml:space="preserve"> Isolation is very important in the context of concurrent modifications and databases that have multiple users, as isolation means that if two different transactions </w:t>
+      </w:r>
+      <w:r>
+        <w:lastRenderedPageBreak/>
+        <w:t>have to take place, say by two different users, they must happen without interfering with each other. One of the ways to achieve this is to use a transaction queue where only one transaction can happen at the same time. If two transactions happen concurrently, they must not modify the same value. In my Rust project I have achieved this by using Atomic Reference Counters (Arcs) and Mutexes where a value grants a lock to the thread that wants to modify it and other threads must wait to acquire the lock before they can do so themselves.</w:t>
+      </w:r>
+    </w:p>
+    <w:p>
+      <w:pPr>
+        <w:pStyle w:val="ListParagraph"/>
+        <w:numPr>
+          <w:ilvl w:val="0"/>
+          <w:numId w:val="3"/>
+        </w:numPr>
+        <w:spacing w:line="360" w:lineRule="auto"/>
+        <w:rPr>
+          <w:b/>
+          <w:bCs/>
+        </w:rPr>
+      </w:pPr>
+      <w:r>
+        <w:rPr>
+          <w:b/>
+          <w:bCs/>
+        </w:rPr>
+        <w:t>Durability:</w:t>
+      </w:r>
+      <w:r>
+        <w:t xml:space="preserve"> Lastly, durability simply means that information must not be lost by the database. For example, by using backups and “write-ahead logging” which writes transactions to a log before they are actually committed to the database. Since writing to a log is very quick, if there is a problem like a hardware failure during the actual transaction then the transaction is not lost once the database is restored as it was written to the log. </w:t>
+      </w:r>
+    </w:p>
+    <w:p>
+      <w:pPr>
+        <w:spacing w:line="360" w:lineRule="auto"/>
+        <w:ind w:left="360"/>
+      </w:pPr>
+      <w:r>
+        <w:t>The “write-ahead-logging” method also ensures atomicity since if some of the operations in the transaction have taken place, but not all before the failure, then through scanning the log, the DBMS can tell what was left to be performed of the transaction.</w:t>
       </w:r>
     </w:p>
     <w:p>
@@ -1868,24 +1636,33 @@
         <w:spacing w:line="360" w:lineRule="auto"/>
       </w:pPr>
       <w:r>
-        <w:t>Part I: Learning Rust</w:t>
-      </w:r>
-    </w:p>
-    <w:p>
-      <w:pPr>
-        <w:spacing w:line="360" w:lineRule="auto"/>
-      </w:pPr>
-      <w:r>
-        <w:t xml:space="preserve">My initial reflex was to find resources for learning Rust in the university library. I was successful since I found the book: </w:t>
-      </w:r>
-      <w:r>
-        <w:t xml:space="preserve">“Beginning Rust” by Carlo </w:t>
-      </w:r>
-      <w:proofErr w:type="spellStart"/>
-      <w:r>
-        <w:t>Milanesi</w:t>
-      </w:r>
-      <w:proofErr w:type="spellEnd"/>
+        <w:t>Log Structured Database Design</w:t>
+      </w:r>
+    </w:p>
+    <w:p>
+      <w:pPr>
+        <w:spacing w:line="360" w:lineRule="auto"/>
+      </w:pPr>
+      <w:r>
+        <w:t>On the main website of RocksDB (rocksdb.org) they mention that “</w:t>
+      </w:r>
+      <w:r>
+        <w:t>RocksDB uses a log structured database engine</w:t>
+      </w:r>
+      <w:r>
+        <w:t>”.</w:t>
+      </w:r>
+    </w:p>
+    <w:p>
+      <w:pPr>
+        <w:spacing w:line="360" w:lineRule="auto"/>
+      </w:pPr>
+      <w:r>
+        <w:t xml:space="preserve">I decided to look into what that is. I came across a blog post by </w:t>
+      </w:r>
+      <w:r>
+        <w:t>Nick Johnson</w:t>
+      </w:r>
       <w:r>
         <w:t xml:space="preserve"> </w:t>
       </w:r>
@@ -1894,7 +1671,205 @@
           <w:rPr>
             <w:rStyle w:val="Hyperlink"/>
           </w:rPr>
-          <w:t>[1]</w:t>
+          <w:t>[</w:t>
+        </w:r>
+        <w:r>
+          <w:rPr>
+            <w:rStyle w:val="Hyperlink"/>
+          </w:rPr>
+          <w:t>4</w:t>
+        </w:r>
+        <w:r>
+          <w:rPr>
+            <w:rStyle w:val="Hyperlink"/>
+          </w:rPr>
+          <w:t>]</w:t>
+        </w:r>
+      </w:hyperlink>
+      <w:r>
+        <w:t xml:space="preserve"> where he described this system in the context of databases (because this system can also be used for filesystem applications, that’s how it originated in the 1980s).</w:t>
+      </w:r>
+      <w:r>
+        <w:br/>
+        <w:t xml:space="preserve">Log structured design is a way to store data where the data is never overwritten in the disk, it is always appended to then end of the previous piece of data. At the end of the database storage file, which can be thought of as a log (hence the name) an index node keeps track of the most up-to-date values. Every time a transaction is complete, the index is updated. Some of the advantages of this method are: </w:t>
+      </w:r>
+    </w:p>
+    <w:p>
+      <w:pPr>
+        <w:pStyle w:val="ListParagraph"/>
+        <w:numPr>
+          <w:ilvl w:val="0"/>
+          <w:numId w:val="5"/>
+        </w:numPr>
+        <w:spacing w:line="360" w:lineRule="auto"/>
+      </w:pPr>
+      <w:r>
+        <w:t>Cleaning up unused disk space is quite easy when you break the storage up into chunks: once a chunk has very little values in it or none at all, you can move those values to another chunk and mark that section of the disk as being free.</w:t>
+      </w:r>
+    </w:p>
+    <w:p>
+      <w:pPr>
+        <w:pStyle w:val="ListParagraph"/>
+        <w:numPr>
+          <w:ilvl w:val="0"/>
+          <w:numId w:val="5"/>
+        </w:numPr>
+        <w:spacing w:line="360" w:lineRule="auto"/>
+      </w:pPr>
+      <w:r>
+        <w:t xml:space="preserve">Concurrent transactions can be more easily handled. In a read operation for example, the DBMS can access the last index and not worry about data being modified as once it has read the index it holds a “snapshot” of the database at the time that will not change since in this system, existing data is never modified. I learned that this is called Multiversion Concurrency </w:t>
+      </w:r>
+      <w:r>
+        <w:lastRenderedPageBreak/>
+        <w:t xml:space="preserve">Control (MVCC) </w:t>
+      </w:r>
+      <w:hyperlink w:anchor="_References" w:history="1">
+        <w:r>
+          <w:rPr>
+            <w:rStyle w:val="Hyperlink"/>
+          </w:rPr>
+          <w:t>[</w:t>
+        </w:r>
+        <w:r>
+          <w:rPr>
+            <w:rStyle w:val="Hyperlink"/>
+          </w:rPr>
+          <w:t>5</w:t>
+        </w:r>
+        <w:r>
+          <w:rPr>
+            <w:rStyle w:val="Hyperlink"/>
+          </w:rPr>
+          <w:t>]</w:t>
+        </w:r>
+      </w:hyperlink>
+      <w:r>
+        <w:t xml:space="preserve"> . During a writing operation, a way to check that data that a transaction wants to modify has not being modified by another transaction is by looking at the most up to date index before modification and checking that the index node still points to the data that we want to modify, if it does, then the data has not been modified by another transaction otherwise we just do the whole read operation again to get the most up-to-date data again. All of this without having to using write locks. This latter methodology is called Optimistic concurrency control. </w:t>
+      </w:r>
+      <w:hyperlink w:anchor="_References" w:history="1">
+        <w:r>
+          <w:rPr>
+            <w:rStyle w:val="Hyperlink"/>
+          </w:rPr>
+          <w:t>[</w:t>
+        </w:r>
+        <w:r>
+          <w:rPr>
+            <w:rStyle w:val="Hyperlink"/>
+          </w:rPr>
+          <w:t>6</w:t>
+        </w:r>
+        <w:r>
+          <w:rPr>
+            <w:rStyle w:val="Hyperlink"/>
+          </w:rPr>
+          <w:t>]</w:t>
+        </w:r>
+      </w:hyperlink>
+    </w:p>
+    <w:p>
+      <w:pPr>
+        <w:spacing w:line="360" w:lineRule="auto"/>
+      </w:pPr>
+      <w:r>
+        <w:t>I have learned that many databases employ this design or aspects of it, among them: RocksDB, CouchDB, PostgreSQL, Apache Cassandra, Datomic…</w:t>
+      </w:r>
+      <w:r>
+        <w:br/>
+        <w:t>Note that these are not only key-value databases but also relational, this shows the universal utility of this design method.</w:t>
+      </w:r>
+    </w:p>
+    <w:p>
+      <w:pPr>
+        <w:pStyle w:val="Heading2"/>
+        <w:spacing w:line="360" w:lineRule="auto"/>
+      </w:pPr>
+      <w:bookmarkStart w:id="1" w:name="_BTrees"/>
+      <w:bookmarkEnd w:id="1"/>
+      <w:r>
+        <w:t>BTrees</w:t>
+      </w:r>
+    </w:p>
+    <w:p>
+      <w:pPr>
+        <w:spacing w:line="360" w:lineRule="auto"/>
+      </w:pPr>
+      <w:r>
+        <w:t xml:space="preserve">I decided to do a little bit of research on BTrees as my memory wasn’t fresh from when this was mentioned in university classes. I now understand that BTrees are self-balancing tree data structures that try to minimize tree depth, therefore BTrees are very wide trees. The main benefit of BTrees is that disk access times are minimized as much as possible </w:t>
+      </w:r>
+      <w:hyperlink w:anchor="_BTrees" w:history="1">
+        <w:r>
+          <w:rPr>
+            <w:rStyle w:val="Hyperlink"/>
+          </w:rPr>
+          <w:t>[</w:t>
+        </w:r>
+        <w:r>
+          <w:rPr>
+            <w:rStyle w:val="Hyperlink"/>
+          </w:rPr>
+          <w:t>7</w:t>
+        </w:r>
+        <w:r>
+          <w:rPr>
+            <w:rStyle w:val="Hyperlink"/>
+          </w:rPr>
+          <w:t>]</w:t>
+        </w:r>
+      </w:hyperlink>
+      <w:r>
+        <w:t xml:space="preserve"> and since disk access time is significantly slower compared to main memory access time, this means that operating data on BTrees is significantly quicker in comparison to other Tree data structures like Binary Search Trees.</w:t>
+      </w:r>
+    </w:p>
+    <w:p>
+      <w:pPr>
+        <w:pStyle w:val="Heading1"/>
+        <w:spacing w:line="360" w:lineRule="auto"/>
+      </w:pPr>
+      <w:r>
+        <w:t>Detailed Design &amp; Implementation</w:t>
+      </w:r>
+    </w:p>
+    <w:p>
+      <w:pPr>
+        <w:pStyle w:val="Heading2"/>
+        <w:spacing w:line="360" w:lineRule="auto"/>
+      </w:pPr>
+      <w:r>
+        <w:t>Part I: Learning Rust</w:t>
+      </w:r>
+    </w:p>
+    <w:p>
+      <w:pPr>
+        <w:spacing w:line="360" w:lineRule="auto"/>
+      </w:pPr>
+      <w:r>
+        <w:t xml:space="preserve">My initial reflex was to find resources for learning Rust in the university library. I was successful since I found the book: </w:t>
+      </w:r>
+      <w:r>
+        <w:t>“Beginning Rust” by Carlo Milanesi</w:t>
+      </w:r>
+      <w:r>
+        <w:t xml:space="preserve"> </w:t>
+      </w:r>
+      <w:hyperlink w:anchor="_References" w:history="1">
+        <w:r>
+          <w:rPr>
+            <w:rStyle w:val="Hyperlink"/>
+          </w:rPr>
+          <w:t>[</w:t>
+        </w:r>
+        <w:r>
+          <w:rPr>
+            <w:rStyle w:val="Hyperlink"/>
+          </w:rPr>
+          <w:t>8</w:t>
+        </w:r>
+        <w:r>
+          <w:rPr>
+            <w:rStyle w:val="Hyperlink"/>
+          </w:rPr>
+          <w:t>]</w:t>
         </w:r>
       </w:hyperlink>
       <w:r>
@@ -1979,7 +1954,11 @@
         <w:spacing w:line="360" w:lineRule="auto"/>
       </w:pPr>
       <w:r>
-        <w:t>Then, the program would ask the user to input a String and depending on the option that was chosen, it would prompt the user for a character or an option to choose from e.g. when changing case, what the desired case is.</w:t>
+        <w:t xml:space="preserve">Then, the program would ask the user to input a String and depending on the option that was chosen, it would prompt the user for a character or an option to choose from e.g. when changing </w:t>
+      </w:r>
+      <w:r>
+        <w:lastRenderedPageBreak/>
+        <w:t>case, what the desired case is.</w:t>
       </w:r>
       <w:r>
         <w:br/>
@@ -2012,7 +1991,6 @@
         <w:rPr>
           <w:noProof/>
         </w:rPr>
-        <w:lastRenderedPageBreak/>
         <mc:AlternateContent>
           <mc:Choice Requires="wps">
             <w:drawing>
@@ -2167,8 +2145,8 @@
           </mc:Fallback>
         </mc:AlternateContent>
       </w:r>
-      <w:bookmarkStart w:id="3" w:name="_MON_1635078376"/>
-      <w:bookmarkEnd w:id="3"/>
+      <w:bookmarkStart w:id="2" w:name="_MON_1635078376"/>
+      <w:bookmarkEnd w:id="2"/>
       <w:r>
         <w:object w:dxaOrig="9026" w:dyaOrig="6352" w14:anchorId="11FDE486">
           <v:shapetype id="_x0000_t75" coordsize="21600,21600" o:spt="75" o:preferrelative="t" path="m@4@5l@4@11@9@11@9@5xe" filled="f" stroked="f">
@@ -2193,7 +2171,7 @@
           <v:shape id="_x0000_i1025" type="#_x0000_t75" style="width:417.75pt;height:294.75pt" o:ole="">
             <v:imagedata r:id="rId12" o:title="" cropbottom="5231f" cropright="4572f"/>
           </v:shape>
-          <o:OLEObject Type="Embed" ProgID="Word.OpenDocumentText.12" ShapeID="_x0000_i1025" DrawAspect="Content" ObjectID="_1647181534" r:id="rId13"/>
+          <o:OLEObject Type="Embed" ProgID="Word.OpenDocumentText.12" ShapeID="_x0000_i1025" DrawAspect="Content" ObjectID="_1647244312" r:id="rId13"/>
         </w:object>
       </w:r>
     </w:p>
@@ -2389,14 +2367,14 @@
           </mc:Fallback>
         </mc:AlternateContent>
       </w:r>
-      <w:bookmarkStart w:id="4" w:name="_MON_1635078503"/>
-      <w:bookmarkEnd w:id="4"/>
+      <w:bookmarkStart w:id="3" w:name="_MON_1635078503"/>
+      <w:bookmarkEnd w:id="3"/>
       <w:r>
         <w:object w:dxaOrig="9026" w:dyaOrig="4688" w14:anchorId="1262D5F2">
           <v:shape id="_x0000_i1026" type="#_x0000_t75" style="width:438.75pt;height:208.5pt" o:ole="">
             <v:imagedata r:id="rId14" o:title="" cropbottom="6700f" cropright="2177f"/>
           </v:shape>
-          <o:OLEObject Type="Embed" ProgID="Word.OpenDocumentText.12" ShapeID="_x0000_i1026" DrawAspect="Content" ObjectID="_1647181535" r:id="rId15"/>
+          <o:OLEObject Type="Embed" ProgID="Word.OpenDocumentText.12" ShapeID="_x0000_i1026" DrawAspect="Content" ObjectID="_1647244313" r:id="rId15"/>
         </w:object>
       </w:r>
     </w:p>
@@ -2437,18 +2415,11 @@
         <w:spacing w:line="360" w:lineRule="auto"/>
       </w:pPr>
       <w:r>
+        <w:lastRenderedPageBreak/>
         <w:t xml:space="preserve">Over the next couple of weeks, I finished reading the book. The last couple of chapters explained the concept of borrowing and Lifetimes. I was still confused after reading the book, so I looked for more information online. Among what I found, </w:t>
       </w:r>
       <w:r>
-        <w:t xml:space="preserve">what stood out was a video on </w:t>
-      </w:r>
-      <w:proofErr w:type="spellStart"/>
-      <w:r>
-        <w:t>Youtube</w:t>
-      </w:r>
-      <w:proofErr w:type="spellEnd"/>
-      <w:r>
-        <w:t xml:space="preserve"> </w:t>
+        <w:t xml:space="preserve">what stood out was a video on Youtube </w:t>
       </w:r>
       <w:r>
         <w:t xml:space="preserve">titled </w:t>
@@ -2467,33 +2438,33 @@
         <w:t xml:space="preserve">by </w:t>
       </w:r>
       <w:r>
-        <w:t>the channel “</w:t>
-      </w:r>
-      <w:proofErr w:type="spellStart"/>
-      <w:r>
-        <w:t>BinaryAdventure</w:t>
-      </w:r>
-      <w:proofErr w:type="spellEnd"/>
-      <w:r>
-        <w:t xml:space="preserve">” </w:t>
+        <w:t xml:space="preserve">the channel “BinaryAdventure” </w:t>
       </w:r>
       <w:hyperlink w:anchor="_References" w:history="1">
         <w:r>
           <w:rPr>
             <w:rStyle w:val="Hyperlink"/>
           </w:rPr>
-          <w:t>[2]</w:t>
+          <w:t>[</w:t>
+        </w:r>
+        <w:r>
+          <w:rPr>
+            <w:rStyle w:val="Hyperlink"/>
+          </w:rPr>
+          <w:t>9</w:t>
+        </w:r>
+        <w:r>
+          <w:rPr>
+            <w:rStyle w:val="Hyperlink"/>
+          </w:rPr>
+          <w:t>]</w:t>
         </w:r>
       </w:hyperlink>
       <w:r>
         <w:t xml:space="preserve">. </w:t>
       </w:r>
       <w:r>
-        <w:t xml:space="preserve">The video helped me understand better why the usage &amp; implementation of Lifetimes is required. It also helped me </w:t>
-      </w:r>
-      <w:r>
-        <w:lastRenderedPageBreak/>
-        <w:t>understand the syntax better. Unfortunately, at this point I still felt it wasn’t something I would understand properly unless I put it into practice myself.</w:t>
+        <w:t>The video helped me understand better why the usage &amp; implementation of Lifetimes is required. It also helped me understand the syntax better. Unfortunately, at this point I still felt it wasn’t something I would understand properly unless I put it into practice myself.</w:t>
       </w:r>
     </w:p>
     <w:p>
@@ -2506,11 +2477,9 @@
       <w:r>
         <w:t>“</w:t>
       </w:r>
-      <w:proofErr w:type="spellStart"/>
       <w:r>
         <w:t>Tokio</w:t>
       </w:r>
-      <w:proofErr w:type="spellEnd"/>
       <w:r>
         <w:t>”</w:t>
       </w:r>
@@ -2521,29 +2490,13 @@
         <w:t>library,</w:t>
       </w:r>
       <w:r>
-        <w:t xml:space="preserve"> so I decided to look into it. By following the tutorials in the </w:t>
-      </w:r>
-      <w:proofErr w:type="spellStart"/>
-      <w:r>
-        <w:t>Tokio</w:t>
-      </w:r>
-      <w:proofErr w:type="spellEnd"/>
-      <w:r>
-        <w:t xml:space="preserve"> documentation I made a simple “Echo” server</w:t>
+        <w:t xml:space="preserve"> so I decided to look into it. By following the tutorials in the Tokio documentation I made a simple “Echo” server</w:t>
       </w:r>
       <w:r>
         <w:t xml:space="preserve"> (v1 on GitLab)</w:t>
       </w:r>
       <w:r>
-        <w:t>. This program, when you connect through a client like “Telnet” on Windows will immediately send back anything that is sent to it i.e. if you press “h” on your keyboard, you would receive “h” back immediately so your terminal would display “</w:t>
-      </w:r>
-      <w:proofErr w:type="spellStart"/>
-      <w:r>
-        <w:t>hh</w:t>
-      </w:r>
-      <w:proofErr w:type="spellEnd"/>
-      <w:r>
-        <w:t>”</w:t>
+        <w:t>. This program, when you connect through a client like “Telnet” on Windows will immediately send back anything that is sent to it i.e. if you press “h” on your keyboard, you would receive “h” back immediately so your terminal would display “hh”</w:t>
       </w:r>
       <w:r>
         <w:t xml:space="preserve"> (Snippet 3)</w:t>
@@ -2730,14 +2683,14 @@
           </mc:Fallback>
         </mc:AlternateContent>
       </w:r>
-      <w:bookmarkStart w:id="5" w:name="_MON_1635078739"/>
-      <w:bookmarkEnd w:id="5"/>
+      <w:bookmarkStart w:id="4" w:name="_MON_1635078739"/>
+      <w:bookmarkEnd w:id="4"/>
       <w:r>
         <w:object w:dxaOrig="9026" w:dyaOrig="3468" w14:anchorId="78AC4A35">
           <v:shape id="_x0000_i1027" type="#_x0000_t75" style="width:424.5pt;height:151.5pt" o:ole="">
             <v:imagedata r:id="rId16" o:title="" cropbottom="9079f" cropright="3919f"/>
           </v:shape>
-          <o:OLEObject Type="Embed" ProgID="Word.OpenDocumentText.12" ShapeID="_x0000_i1027" DrawAspect="Content" ObjectID="_1647181536" r:id="rId17"/>
+          <o:OLEObject Type="Embed" ProgID="Word.OpenDocumentText.12" ShapeID="_x0000_i1027" DrawAspect="Content" ObjectID="_1647244314" r:id="rId17"/>
         </w:object>
       </w:r>
     </w:p>
@@ -2770,15 +2723,7 @@
         </w:r>
       </w:fldSimple>
       <w:r>
-        <w:t xml:space="preserve">: The part of the program that echoes back characters by using the copy function from the </w:t>
-      </w:r>
-      <w:proofErr w:type="spellStart"/>
-      <w:r>
-        <w:t>Tokio</w:t>
-      </w:r>
-      <w:proofErr w:type="spellEnd"/>
-      <w:r>
-        <w:t xml:space="preserve"> library</w:t>
+        <w:t>: The part of the program that echoes back characters by using the copy function from the Tokio library</w:t>
       </w:r>
     </w:p>
     <w:p>
@@ -2792,15 +2737,7 @@
         <w:t>research</w:t>
       </w:r>
       <w:r>
-        <w:t xml:space="preserve">, I found out about the </w:t>
-      </w:r>
-      <w:proofErr w:type="spellStart"/>
-      <w:r>
-        <w:t>Tokio</w:t>
-      </w:r>
-      <w:proofErr w:type="spellEnd"/>
-      <w:r>
-        <w:t xml:space="preserve"> Codec library which is used to apply certain modifications to </w:t>
+        <w:t xml:space="preserve">, I found out about the Tokio Codec library which is used to apply certain modifications to </w:t>
       </w:r>
       <w:r>
         <w:t xml:space="preserve">String </w:t>
@@ -2812,23 +2749,7 @@
         <w:t xml:space="preserve">. </w:t>
       </w:r>
       <w:r>
-        <w:t xml:space="preserve">The objects in the library work on the “Streams” (Input) and “Sinks” (Output) objects in </w:t>
-      </w:r>
-      <w:proofErr w:type="spellStart"/>
-      <w:r>
-        <w:t>Tokio’s</w:t>
-      </w:r>
-      <w:proofErr w:type="spellEnd"/>
-      <w:r>
-        <w:t xml:space="preserve"> I/O library. In the Codecs library one can find the “</w:t>
-      </w:r>
-      <w:proofErr w:type="spellStart"/>
-      <w:r>
-        <w:t>LinesCodec</w:t>
-      </w:r>
-      <w:proofErr w:type="spellEnd"/>
-      <w:r>
-        <w:t>” object which splits data by using the newline (“\r\n” on Windows) character(s)</w:t>
+        <w:t>The objects in the library work on the “Streams” (Input) and “Sinks” (Output) objects in Tokio’s I/O library. In the Codecs library one can find the “LinesCodec” object which splits data by using the newline (“\r\n” on Windows) character(s)</w:t>
       </w:r>
       <w:r>
         <w:t xml:space="preserve"> </w:t>
@@ -2855,8 +2776,8 @@
         <w:t xml:space="preserve"> that would only send back “h” if one pressed the Enter key. Therefore, unlike my previous version, now a user could type “hello” then the Enter key and get “hello” back.</w:t>
       </w:r>
     </w:p>
-    <w:bookmarkStart w:id="6" w:name="_MON_1635078906"/>
-    <w:bookmarkEnd w:id="6"/>
+    <w:bookmarkStart w:id="5" w:name="_MON_1635078906"/>
+    <w:bookmarkEnd w:id="5"/>
     <w:p>
       <w:pPr>
         <w:keepNext/>
@@ -2868,7 +2789,7 @@
           <v:shape id="_x0000_i1028" type="#_x0000_t75" style="width:417.75pt;height:79.5pt" o:ole="">
             <v:imagedata r:id="rId18" o:title="" cropbottom="15650f" cropright="5334f"/>
           </v:shape>
-          <o:OLEObject Type="Embed" ProgID="Word.OpenDocumentText.12" ShapeID="_x0000_i1028" DrawAspect="Content" ObjectID="_1647181537" r:id="rId19"/>
+          <o:OLEObject Type="Embed" ProgID="Word.OpenDocumentText.12" ShapeID="_x0000_i1028" DrawAspect="Content" ObjectID="_1647244315" r:id="rId19"/>
         </w:object>
       </w:r>
     </w:p>
@@ -2901,13 +2822,8 @@
         </w:r>
       </w:fldSimple>
       <w:r>
-        <w:t xml:space="preserve">: The only changes to be made compared to the previous Snippet, notice the use of the </w:t>
-      </w:r>
-      <w:proofErr w:type="spellStart"/>
-      <w:r>
-        <w:t>LinesCodec</w:t>
-      </w:r>
-      <w:proofErr w:type="spellEnd"/>
+        <w:t>: The only changes to be made compared to the previous Snippet, notice the use of the LinesCodec</w:t>
+      </w:r>
       <w:r>
         <w:t xml:space="preserve"> object</w:t>
       </w:r>
@@ -2917,37 +2833,13 @@
         <w:spacing w:line="360" w:lineRule="auto"/>
       </w:pPr>
       <w:r>
-        <w:t xml:space="preserve">I was still feeling a bit confused about how </w:t>
-      </w:r>
-      <w:proofErr w:type="spellStart"/>
-      <w:r>
-        <w:t>Tokio</w:t>
-      </w:r>
-      <w:proofErr w:type="spellEnd"/>
-      <w:r>
-        <w:t xml:space="preserve"> worked, especially when it came to its asynchronous logic. So, in the hopes to get more knowledgeable about </w:t>
-      </w:r>
-      <w:proofErr w:type="spellStart"/>
-      <w:r>
-        <w:t>Tokio</w:t>
-      </w:r>
-      <w:proofErr w:type="spellEnd"/>
-      <w:r>
-        <w:t xml:space="preserve">, I came across </w:t>
+        <w:t xml:space="preserve">I was still feeling a bit confused about how Tokio worked, especially when it came to its asynchronous logic. So, in the hopes to get more knowledgeable about Tokio, I came across </w:t>
       </w:r>
       <w:r>
         <w:t>a</w:t>
       </w:r>
       <w:r>
-        <w:t xml:space="preserve"> video of a lecture from “</w:t>
-      </w:r>
-      <w:proofErr w:type="spellStart"/>
-      <w:r>
-        <w:t>RustFest</w:t>
-      </w:r>
-      <w:proofErr w:type="spellEnd"/>
-      <w:r>
-        <w:t>” done in Zurich in 201</w:t>
+        <w:t xml:space="preserve"> video of a lecture from “RustFest” done in Zurich in 201</w:t>
       </w:r>
       <w:r>
         <w:t xml:space="preserve">7 </w:t>
@@ -2957,7 +2849,19 @@
           <w:rPr>
             <w:rStyle w:val="Hyperlink"/>
           </w:rPr>
-          <w:t>[3]</w:t>
+          <w:t>[</w:t>
+        </w:r>
+        <w:r>
+          <w:rPr>
+            <w:rStyle w:val="Hyperlink"/>
+          </w:rPr>
+          <w:t>10</w:t>
+        </w:r>
+        <w:r>
+          <w:rPr>
+            <w:rStyle w:val="Hyperlink"/>
+          </w:rPr>
+          <w:t>]</w:t>
         </w:r>
       </w:hyperlink>
       <w:r>
@@ -2970,29 +2874,13 @@
         <w:t>were</w:t>
       </w:r>
       <w:r>
-        <w:t xml:space="preserve"> behind the development of </w:t>
-      </w:r>
-      <w:proofErr w:type="spellStart"/>
-      <w:r>
-        <w:t>Tokio</w:t>
-      </w:r>
-      <w:proofErr w:type="spellEnd"/>
-      <w:r>
-        <w:t xml:space="preserve"> and why it was designed the way it is i.e. what issues </w:t>
+        <w:t xml:space="preserve"> behind the development of Tokio and why it was designed the way it is i.e. what issues </w:t>
       </w:r>
       <w:r>
         <w:t>arose</w:t>
       </w:r>
       <w:r>
-        <w:t xml:space="preserve"> when asynchronicity was implemented into other languages and how </w:t>
-      </w:r>
-      <w:proofErr w:type="spellStart"/>
-      <w:r>
-        <w:t>Tokio</w:t>
-      </w:r>
-      <w:proofErr w:type="spellEnd"/>
-      <w:r>
-        <w:t xml:space="preserve"> could be developed while taking those issues into account. For example, when passing “Future” objects in between threads when dealing with concurrency</w:t>
+        <w:t xml:space="preserve"> when asynchronicity was implemented into other languages and how Tokio could be developed while taking those issues into account. For example, when passing “Future” objects in between threads when dealing with concurrency</w:t>
       </w:r>
       <w:r>
         <w:t xml:space="preserve"> the concept of ownership had to be dealt with</w:t>
@@ -3002,15 +2890,7 @@
       </w:r>
       <w:r>
         <w:br/>
-        <w:t xml:space="preserve">I feel I now understand a bit more about the inner workings of </w:t>
-      </w:r>
-      <w:proofErr w:type="spellStart"/>
-      <w:r>
-        <w:t>Tokio</w:t>
-      </w:r>
-      <w:proofErr w:type="spellEnd"/>
-      <w:r>
-        <w:t xml:space="preserve">, which I hope will help me when using the library </w:t>
+        <w:t xml:space="preserve">I feel I now understand a bit more about the inner workings of Tokio, which I hope will help me when using the library </w:t>
       </w:r>
       <w:r>
         <w:t xml:space="preserve">for </w:t>
@@ -3051,19 +2931,23 @@
           <w:rPr>
             <w:rStyle w:val="Hyperlink"/>
           </w:rPr>
-          <w:t>[4]</w:t>
+          <w:t>[</w:t>
+        </w:r>
+        <w:r>
+          <w:rPr>
+            <w:rStyle w:val="Hyperlink"/>
+          </w:rPr>
+          <w:t>11</w:t>
+        </w:r>
+        <w:r>
+          <w:rPr>
+            <w:rStyle w:val="Hyperlink"/>
+          </w:rPr>
+          <w:t>]</w:t>
         </w:r>
       </w:hyperlink>
       <w:r>
-        <w:t xml:space="preserve"> on the Rust Language book website where one builds and HTTP server starting from a simple single-threaded one and building upon it to get a more a more complex multi-threaded one. This interested me and thought I could learn enough from it that I could then transfer the knowledge to my </w:t>
-      </w:r>
-      <w:proofErr w:type="spellStart"/>
-      <w:r>
-        <w:t>Tokio</w:t>
-      </w:r>
-      <w:proofErr w:type="spellEnd"/>
-      <w:r>
-        <w:t xml:space="preserve"> Echo server.</w:t>
+        <w:t xml:space="preserve"> on the Rust Language book website where one builds and HTTP server starting from a simple single-threaded one and building upon it to get a more a more complex multi-threaded one. This interested me and thought I could learn enough from it that I could then transfer the knowledge to my Tokio Echo server.</w:t>
       </w:r>
     </w:p>
     <w:p>
@@ -3247,14 +3131,14 @@
           </mc:Fallback>
         </mc:AlternateContent>
       </w:r>
-      <w:bookmarkStart w:id="7" w:name="_MON_1635079069"/>
-      <w:bookmarkEnd w:id="7"/>
+      <w:bookmarkStart w:id="6" w:name="_MON_1635079069"/>
+      <w:bookmarkEnd w:id="6"/>
       <w:r>
         <w:object w:dxaOrig="9026" w:dyaOrig="4688" w14:anchorId="09D409AA">
           <v:shape id="_x0000_i1029" type="#_x0000_t75" style="width:410.25pt;height:208.5pt" o:ole="">
             <v:imagedata r:id="rId20" o:title="" cropbottom="7119f" cropright="6096f"/>
           </v:shape>
-          <o:OLEObject Type="Embed" ProgID="Word.OpenDocumentText.12" ShapeID="_x0000_i1029" DrawAspect="Content" ObjectID="_1647181538" r:id="rId21"/>
+          <o:OLEObject Type="Embed" ProgID="Word.OpenDocumentText.12" ShapeID="_x0000_i1029" DrawAspect="Content" ObjectID="_1647244316" r:id="rId21"/>
         </w:object>
       </w:r>
     </w:p>
@@ -3287,15 +3171,7 @@
         </w:r>
       </w:fldSimple>
       <w:r>
-        <w:t xml:space="preserve">: The </w:t>
-      </w:r>
-      <w:proofErr w:type="spellStart"/>
-      <w:r>
-        <w:t>ThreadPool</w:t>
-      </w:r>
-      <w:proofErr w:type="spellEnd"/>
-      <w:r>
-        <w:t xml:space="preserve"> I implemented to learn about Atomic Reference Counters and Mutexes</w:t>
+        <w:t>: The ThreadPool I implemented to learn about Atomic Reference Counters and Mutexes</w:t>
       </w:r>
     </w:p>
     <w:p>
@@ -3345,8 +3221,8 @@
         <w:t>.</w:t>
       </w:r>
     </w:p>
-    <w:bookmarkStart w:id="8" w:name="_MON_1635061154"/>
-    <w:bookmarkEnd w:id="8"/>
+    <w:bookmarkStart w:id="7" w:name="_MON_1635061154"/>
+    <w:bookmarkEnd w:id="7"/>
     <w:p>
       <w:pPr>
         <w:keepNext/>
@@ -3358,7 +3234,7 @@
           <v:shape id="_x0000_i1030" type="#_x0000_t75" style="width:331.5pt;height:100.5pt" o:ole="">
             <v:imagedata r:id="rId22" o:title="" cropbottom="11449f" cropright="17092f"/>
           </v:shape>
-          <o:OLEObject Type="Embed" ProgID="Word.OpenDocumentText.12" ShapeID="_x0000_i1030" DrawAspect="Content" ObjectID="_1647181539" r:id="rId23"/>
+          <o:OLEObject Type="Embed" ProgID="Word.OpenDocumentText.12" ShapeID="_x0000_i1030" DrawAspect="Content" ObjectID="_1647244317" r:id="rId23"/>
         </w:object>
       </w:r>
     </w:p>
@@ -3399,8 +3275,8 @@
         <w:spacing w:line="360" w:lineRule="auto"/>
       </w:pPr>
     </w:p>
-    <w:bookmarkStart w:id="9" w:name="_MON_1635079220"/>
-    <w:bookmarkEnd w:id="9"/>
+    <w:bookmarkStart w:id="8" w:name="_MON_1635079220"/>
+    <w:bookmarkEnd w:id="8"/>
     <w:p>
       <w:pPr>
         <w:keepNext/>
@@ -3412,7 +3288,7 @@
           <v:shape id="_x0000_i1031" type="#_x0000_t75" style="width:295.5pt;height:28.5pt" o:ole="">
             <v:imagedata r:id="rId24" o:title="" cropbottom="28494f" cropright="22644f"/>
           </v:shape>
-          <o:OLEObject Type="Embed" ProgID="Word.OpenDocumentText.12" ShapeID="_x0000_i1031" DrawAspect="Content" ObjectID="_1647181540" r:id="rId25"/>
+          <o:OLEObject Type="Embed" ProgID="Word.OpenDocumentText.12" ShapeID="_x0000_i1031" DrawAspect="Content" ObjectID="_1647244318" r:id="rId25"/>
         </w:object>
       </w:r>
     </w:p>
@@ -3448,8 +3324,8 @@
         <w:t>: Cloning the Mutex for each connection socket so as to have and keep track of multiple "owners" for one Rust variable</w:t>
       </w:r>
     </w:p>
-    <w:bookmarkStart w:id="10" w:name="_MON_1635079390"/>
-    <w:bookmarkEnd w:id="10"/>
+    <w:bookmarkStart w:id="9" w:name="_MON_1635079390"/>
+    <w:bookmarkEnd w:id="9"/>
     <w:p>
       <w:pPr>
         <w:keepNext/>
@@ -3461,7 +3337,7 @@
           <v:shape id="_x0000_i1032" type="#_x0000_t75" style="width:417.75pt;height:79.5pt" o:ole="">
             <v:imagedata r:id="rId26" o:title="" cropbottom="15650f" cropright="4681f"/>
           </v:shape>
-          <o:OLEObject Type="Embed" ProgID="Word.OpenDocumentText.12" ShapeID="_x0000_i1032" DrawAspect="Content" ObjectID="_1647181541" r:id="rId27"/>
+          <o:OLEObject Type="Embed" ProgID="Word.OpenDocumentText.12" ShapeID="_x0000_i1032" DrawAspect="Content" ObjectID="_1647244319" r:id="rId27"/>
         </w:object>
       </w:r>
     </w:p>
@@ -3512,15 +3388,7 @@
       </w:r>
       <w:r>
         <w:br/>
-        <w:t xml:space="preserve">For now, the knowledge I gained on thread pools and workers is not required for the </w:t>
-      </w:r>
-      <w:proofErr w:type="spellStart"/>
-      <w:r>
-        <w:t>Tokio</w:t>
-      </w:r>
-      <w:proofErr w:type="spellEnd"/>
-      <w:r>
-        <w:t xml:space="preserve"> server since </w:t>
+        <w:t xml:space="preserve">For now, the knowledge I gained on thread pools and workers is not required for the Tokio server since </w:t>
       </w:r>
       <w:r>
         <w:t xml:space="preserve">the </w:t>
@@ -3529,15 +3397,7 @@
         <w:t>Asynchronous logic</w:t>
       </w:r>
       <w:r>
-        <w:t xml:space="preserve"> coded into the </w:t>
-      </w:r>
-      <w:proofErr w:type="spellStart"/>
-      <w:r>
-        <w:t>Tokio</w:t>
-      </w:r>
-      <w:proofErr w:type="spellEnd"/>
-      <w:r>
-        <w:t xml:space="preserve"> library</w:t>
+        <w:t xml:space="preserve"> coded into the Tokio library</w:t>
       </w:r>
       <w:r>
         <w:t xml:space="preserve"> takes care of handling multiple clients (connections).</w:t>
@@ -3586,12 +3446,12 @@
       <w:r>
         <w:t xml:space="preserve"> </w:t>
       </w:r>
-      <w:hyperlink w:anchor="_References" w:history="1">
+      <w:hyperlink r:id="rId28" w:history="1">
         <w:r>
           <w:rPr>
             <w:rStyle w:val="Hyperlink"/>
           </w:rPr>
-          <w:t>[5]</w:t>
+          <w:t>[12]</w:t>
         </w:r>
       </w:hyperlink>
       <w:r>
@@ -3603,7 +3463,7 @@
       <w:r>
         <w:t xml:space="preserve"> at </w:t>
       </w:r>
-      <w:hyperlink r:id="rId28" w:history="1">
+      <w:hyperlink r:id="rId29" w:history="1">
         <w:r>
           <w:rPr>
             <w:rStyle w:val="Hyperlink"/>
@@ -3622,15 +3482,7 @@
       </w:r>
       <w:r>
         <w:br/>
-        <w:t xml:space="preserve">The lecture, given by </w:t>
-      </w:r>
-      <w:proofErr w:type="spellStart"/>
-      <w:r>
-        <w:t>Siddon</w:t>
-      </w:r>
-      <w:proofErr w:type="spellEnd"/>
-      <w:r>
-        <w:t xml:space="preserve"> Tang talked about u</w:t>
+        <w:t>The lecture, given by Siddon Tang talked about u</w:t>
       </w:r>
       <w:r>
         <w:t>sing Rust to Build a Distributed Transactional Key-Value Database</w:t>
@@ -3680,13 +3532,8 @@
         <w:t xml:space="preserve"> by “</w:t>
       </w:r>
       <w:r>
-        <w:t xml:space="preserve">Emmanuel </w:t>
-      </w:r>
-      <w:proofErr w:type="spellStart"/>
-      <w:r>
-        <w:t>Goossaert</w:t>
-      </w:r>
-      <w:proofErr w:type="spellEnd"/>
+        <w:t>Emmanuel Goossaert</w:t>
+      </w:r>
       <w:r>
         <w:t xml:space="preserve">” </w:t>
       </w:r>
@@ -3695,81 +3542,39 @@
           <w:rPr>
             <w:rStyle w:val="Hyperlink"/>
           </w:rPr>
-          <w:t>[6]</w:t>
+          <w:t>[</w:t>
+        </w:r>
+        <w:r>
+          <w:rPr>
+            <w:rStyle w:val="Hyperlink"/>
+          </w:rPr>
+          <w:t>13</w:t>
+        </w:r>
+        <w:bookmarkStart w:id="10" w:name="_GoBack"/>
+        <w:bookmarkEnd w:id="10"/>
+        <w:r>
+          <w:rPr>
+            <w:rStyle w:val="Hyperlink"/>
+          </w:rPr>
+          <w:t>]</w:t>
         </w:r>
       </w:hyperlink>
       <w:r>
         <w:t xml:space="preserve"> </w:t>
       </w:r>
       <w:r>
-        <w:t xml:space="preserve">where he documents his journey into developing a key-value storage system using C++ and </w:t>
-      </w:r>
-      <w:proofErr w:type="spellStart"/>
-      <w:r>
-        <w:t>HashTables</w:t>
-      </w:r>
-      <w:proofErr w:type="spellEnd"/>
-      <w:r>
-        <w:t xml:space="preserve">, I find this very interesting because what he is doing is basically what I’m trying to do but with Rust (and </w:t>
+        <w:t xml:space="preserve">where he documents his journey into developing a key-value storage system using C++ and HashTables, I find this very interesting because what he is doing is basically what I’m trying to do but with Rust (and </w:t>
       </w:r>
       <w:r>
         <w:lastRenderedPageBreak/>
-        <w:t xml:space="preserve">also I would probably use </w:t>
-      </w:r>
-      <w:proofErr w:type="spellStart"/>
-      <w:r>
-        <w:t>BTrees</w:t>
-      </w:r>
-      <w:proofErr w:type="spellEnd"/>
-      <w:r>
-        <w:t xml:space="preserve"> instead of </w:t>
-      </w:r>
-      <w:proofErr w:type="spellStart"/>
-      <w:r>
-        <w:t>HashTables</w:t>
-      </w:r>
-      <w:proofErr w:type="spellEnd"/>
-      <w:r>
-        <w:t xml:space="preserve"> since that is what Rust supports well).</w:t>
+        <w:t>also I would probably use BTrees instead of HashTables since that is what Rust supports well).</w:t>
       </w:r>
       <w:r>
         <w:br/>
       </w:r>
       <w:r>
         <w:br/>
-        <w:t xml:space="preserve">I’ve also been thinking about how I can design a simple key-value store building upon the </w:t>
-      </w:r>
-      <w:proofErr w:type="spellStart"/>
-      <w:r>
-        <w:t>Tokio</w:t>
-      </w:r>
-      <w:proofErr w:type="spellEnd"/>
-      <w:r>
-        <w:t xml:space="preserve"> server I have developed. Basically, I think I can build a Rust module where I can encapsulate all the database management functions and the actual </w:t>
-      </w:r>
-      <w:proofErr w:type="spellStart"/>
-      <w:r>
-        <w:t>BTree</w:t>
-      </w:r>
-      <w:proofErr w:type="spellEnd"/>
-      <w:r>
-        <w:t xml:space="preserve"> on there and use my </w:t>
-      </w:r>
-      <w:proofErr w:type="spellStart"/>
-      <w:r>
-        <w:t>Tokio</w:t>
-      </w:r>
-      <w:proofErr w:type="spellEnd"/>
-      <w:r>
-        <w:t xml:space="preserve"> server implementation to get commands from a user (e.g. “Set Name ‘John’) parse them, and call the proper functions from my module to store the desired information into the </w:t>
-      </w:r>
-      <w:proofErr w:type="spellStart"/>
-      <w:r>
-        <w:t>BTree</w:t>
-      </w:r>
-      <w:proofErr w:type="spellEnd"/>
-      <w:r>
-        <w:t xml:space="preserve">. At the moment this is a memory only implementation, when I achieve </w:t>
+        <w:t xml:space="preserve">I’ve also been thinking about how I can design a simple key-value store building upon the Tokio server I have developed. Basically, I think I can build a Rust module where I can encapsulate all the database management functions and the actual BTree on there and use my Tokio server implementation to get commands from a user (e.g. “Set Name ‘John’) parse them, and call the proper functions from my module to store the desired information into the BTree. At the moment this is a memory only implementation, when I achieve </w:t>
       </w:r>
       <w:r>
         <w:t>this,</w:t>
@@ -3794,15 +3599,7 @@
         </w:r>
       </w:hyperlink>
       <w:r>
-        <w:t xml:space="preserve"> part of the report) and secondly, to try to implement the design I had come up with before: a </w:t>
-      </w:r>
-      <w:proofErr w:type="spellStart"/>
-      <w:r>
-        <w:t>BTree</w:t>
-      </w:r>
-      <w:proofErr w:type="spellEnd"/>
-      <w:r>
-        <w:t xml:space="preserve"> database in Rust using what I have built previously.</w:t>
+        <w:t xml:space="preserve"> part of the report) and secondly, to try to implement the design I had come up with before: a BTree database in Rust using what I have built previously.</w:t>
       </w:r>
       <w:r>
         <w:t xml:space="preserve"> He mentioned that it might not be possible to have a separate “database” module in Rust that hold the actual database object, this is more like Java thinking so he suggested that first I implement the database object and the functions all in the one file, in a procedural programming type of </w:t>
@@ -3853,7 +3650,7 @@
                     <pic:cNvPicPr/>
                   </pic:nvPicPr>
                   <pic:blipFill>
-                    <a:blip r:embed="rId29"/>
+                    <a:blip r:embed="rId30"/>
                     <a:stretch>
                       <a:fillRect/>
                     </a:stretch>
@@ -3962,15 +3759,7 @@
         <w:t>While I was working on modularising my database access functions,</w:t>
       </w:r>
       <w:r>
-        <w:t xml:space="preserve"> all was going well until I started to work on the “</w:t>
-      </w:r>
-      <w:proofErr w:type="spellStart"/>
-      <w:r>
-        <w:t>setvalue</w:t>
-      </w:r>
-      <w:proofErr w:type="spellEnd"/>
-      <w:r>
-        <w:t>” function</w:t>
+        <w:t xml:space="preserve"> all was going well until I started to work on the “setvalue” function</w:t>
       </w:r>
       <w:r>
         <w:t>. This caused a big setback for me.</w:t>
@@ -3981,36 +3770,24 @@
       <w:r>
         <w:t xml:space="preserve">I was modifying it so that nested </w:t>
       </w:r>
-      <w:proofErr w:type="spellStart"/>
       <w:r>
         <w:t>BTree</w:t>
       </w:r>
       <w:r>
         <w:t>Maps</w:t>
       </w:r>
-      <w:proofErr w:type="spellEnd"/>
       <w:r>
         <w:t xml:space="preserve"> (the data structure that forms the core of the key-value database)</w:t>
       </w:r>
       <w:r>
         <w:t xml:space="preserve"> could be added to the database. My idea for implementing this was to receive a list of the nested </w:t>
       </w:r>
-      <w:proofErr w:type="spellStart"/>
       <w:r>
         <w:t>BTree</w:t>
       </w:r>
       <w:r>
-        <w:t>Maps</w:t>
-      </w:r>
-      <w:proofErr w:type="spellEnd"/>
-      <w:r>
-        <w:t xml:space="preserve"> and loop through them. I would have a pointer that would keep track of the current </w:t>
-      </w:r>
-      <w:proofErr w:type="spellStart"/>
-      <w:r>
-        <w:t>BTreeMap</w:t>
-      </w:r>
-      <w:proofErr w:type="spellEnd"/>
+        <w:t>Maps and loop through them. I would have a pointer that would keep track of the current BTreeMap</w:t>
+      </w:r>
       <w:r>
         <w:t>. I</w:t>
       </w:r>
@@ -4021,15 +3798,7 @@
         <w:t>,</w:t>
       </w:r>
       <w:r>
-        <w:t xml:space="preserve"> then I would change the pointer to it. Otherwise, I would create a new </w:t>
-      </w:r>
-      <w:proofErr w:type="spellStart"/>
-      <w:r>
-        <w:t>BTreeMap</w:t>
-      </w:r>
-      <w:proofErr w:type="spellEnd"/>
-      <w:r>
-        <w:t xml:space="preserve"> in the </w:t>
+        <w:t xml:space="preserve"> then I would change the pointer to it. Otherwise, I would create a new BTreeMap in the </w:t>
       </w:r>
       <w:r>
         <w:t>data structure</w:t>
@@ -4114,7 +3883,7 @@
                     <pic:cNvPicPr/>
                   </pic:nvPicPr>
                   <pic:blipFill>
-                    <a:blip r:embed="rId30"/>
+                    <a:blip r:embed="rId31"/>
                     <a:stretch>
                       <a:fillRect/>
                     </a:stretch>
@@ -4303,7 +4072,7 @@
                     <pic:cNvPicPr/>
                   </pic:nvPicPr>
                   <pic:blipFill>
-                    <a:blip r:embed="rId31"/>
+                    <a:blip r:embed="rId32"/>
                     <a:stretch>
                       <a:fillRect/>
                     </a:stretch>
@@ -4508,15 +4277,7 @@
         <w:t xml:space="preserve"> practices</w:t>
       </w:r>
       <w:r>
-        <w:t>. I decided it was time to clean it up and use Object-Oriented principles by employing the “struct” and “</w:t>
-      </w:r>
-      <w:proofErr w:type="spellStart"/>
-      <w:r>
-        <w:t>impl</w:t>
-      </w:r>
-      <w:proofErr w:type="spellEnd"/>
-      <w:r>
-        <w:t xml:space="preserve">” functionality of Rust. Essentially, </w:t>
+        <w:t xml:space="preserve">. I decided it was time to clean it up and use Object-Oriented principles by employing the “struct” and “impl” functionality of Rust. Essentially, </w:t>
       </w:r>
       <w:r>
         <w:t xml:space="preserve">the aim would be to make a </w:t>
@@ -4528,15 +4289,7 @@
         <w:t xml:space="preserve">use </w:t>
       </w:r>
       <w:r>
-        <w:t>the “</w:t>
-      </w:r>
-      <w:proofErr w:type="spellStart"/>
-      <w:r>
-        <w:t>impl</w:t>
-      </w:r>
-      <w:proofErr w:type="spellEnd"/>
-      <w:r>
-        <w:t>” keyword</w:t>
+        <w:t>the “impl” keyword</w:t>
       </w:r>
       <w:r>
         <w:t xml:space="preserve"> which</w:t>
@@ -4579,13 +4332,8 @@
         <w:t xml:space="preserve"> explicitly public (all struct data and functions are private</w:t>
       </w:r>
       <w:r>
-        <w:t xml:space="preserve"> by </w:t>
-      </w:r>
-      <w:proofErr w:type="spellStart"/>
-      <w:r>
-        <w:t>deafault</w:t>
-      </w:r>
-      <w:proofErr w:type="spellEnd"/>
+        <w:t xml:space="preserve"> by deafault</w:t>
+      </w:r>
       <w:r>
         <w:t xml:space="preserve"> unless explicitly stated by the “pub” keyword.)</w:t>
       </w:r>
@@ -4645,7 +4393,7 @@
                     <pic:cNvPicPr/>
                   </pic:nvPicPr>
                   <pic:blipFill>
-                    <a:blip r:embed="rId32"/>
+                    <a:blip r:embed="rId33"/>
                     <a:stretch>
                       <a:fillRect/>
                     </a:stretch>
@@ -4720,37 +4468,33 @@
       <w:r>
         <w:t xml:space="preserve"> </w:t>
       </w:r>
-      <w:proofErr w:type="gramStart"/>
+      <w:r>
+        <w:t xml:space="preserve">its </w:t>
+      </w:r>
+      <w:r>
+        <w:t>restore</w:t>
+      </w:r>
+      <w:r>
+        <w:t xml:space="preserve"> function to restore</w:t>
+      </w:r>
+      <w:r>
+        <w:t xml:space="preserve"> itself from the log file when initialised. When I got to the point that I was fairly satisfied with the extraction of the database into </w:t>
+      </w:r>
       <w:r>
         <w:t>its</w:t>
       </w:r>
-      <w:proofErr w:type="gramEnd"/>
-      <w:r>
-        <w:t xml:space="preserve"> </w:t>
-      </w:r>
-      <w:r>
-        <w:t>restore</w:t>
-      </w:r>
-      <w:r>
-        <w:t xml:space="preserve"> function to restore</w:t>
-      </w:r>
-      <w:r>
-        <w:t xml:space="preserve"> itself from the log file when initialised. When I got to the point that I was fairly satisfied with the extraction of the database into </w:t>
-      </w:r>
-      <w:r>
-        <w:t>its</w:t>
-      </w:r>
       <w:r>
         <w:t xml:space="preserve"> own file (“database.rs” which is then imported by the server file) I decided that it was time to implement proper, automated testing.</w:t>
       </w:r>
     </w:p>
     <w:p>
       <w:pPr>
-        <w:pStyle w:val="Heading2"/>
-        <w:spacing w:line="360" w:lineRule="auto"/>
-      </w:pPr>
-      <w:r>
-        <w:t>Automating Testing Part I</w:t>
+        <w:pStyle w:val="Heading1"/>
+      </w:pPr>
+      <w:bookmarkStart w:id="13" w:name="_Testing_&amp;_Benchmarking"/>
+      <w:bookmarkEnd w:id="13"/>
+      <w:r>
+        <w:t>Testing &amp; Benchmarking</w:t>
       </w:r>
     </w:p>
     <w:p>
@@ -4785,15 +4529,7 @@
         <w:t xml:space="preserve"> would check that the server’s responses a</w:t>
       </w:r>
       <w:r>
-        <w:t xml:space="preserve">re what is expected. For this, I had to research more about the </w:t>
-      </w:r>
-      <w:proofErr w:type="spellStart"/>
-      <w:r>
-        <w:t>Tokio</w:t>
-      </w:r>
-      <w:proofErr w:type="spellEnd"/>
-      <w:r>
-        <w:t xml:space="preserve"> library functionality</w:t>
+        <w:t>re what is expected. For this, I had to research more about the Tokio library functionality</w:t>
       </w:r>
       <w:r>
         <w:t xml:space="preserve"> </w:t>
@@ -4807,23 +4543,7 @@
         </w:r>
       </w:hyperlink>
       <w:r>
-        <w:t xml:space="preserve">, specifically the </w:t>
-      </w:r>
-      <w:proofErr w:type="spellStart"/>
-      <w:r>
-        <w:t>TcpStream</w:t>
-      </w:r>
-      <w:proofErr w:type="spellEnd"/>
-      <w:r>
-        <w:t xml:space="preserve"> object which is used to connect to network sockets. During this stage, noticed that it would benefit me to use </w:t>
-      </w:r>
-      <w:proofErr w:type="spellStart"/>
-      <w:r>
-        <w:t>Tokio</w:t>
-      </w:r>
-      <w:proofErr w:type="spellEnd"/>
-      <w:r>
-        <w:t xml:space="preserve"> 0.2 instead of the version I was using </w:t>
+        <w:t xml:space="preserve">, specifically the TcpStream object which is used to connect to network sockets. During this stage, noticed that it would benefit me to use Tokio 0.2 instead of the version I was using </w:t>
       </w:r>
       <w:r>
         <w:t>(</w:t>
@@ -4835,25 +4555,17 @@
         <w:t>)</w:t>
       </w:r>
       <w:r>
-        <w:t xml:space="preserve">, this is because the documentation was clearer and code examples all used 0.2. I had used 0.1 in the first place because the first tutorial I followed to create a </w:t>
-      </w:r>
-      <w:proofErr w:type="spellStart"/>
-      <w:r>
-        <w:t>Tokio</w:t>
-      </w:r>
-      <w:proofErr w:type="spellEnd"/>
-      <w:r>
-        <w:t xml:space="preserve"> “echo” server used version 0.1</w:t>
+        <w:t>, this is because the documentation was clearer and code examples all used 0.2. I had used 0.1 in the first place because the first tutorial I followed to create a Tokio “echo” server used version 0.1</w:t>
       </w:r>
       <w:r>
         <w:t xml:space="preserve"> and didn’t find out until later on that there was a newer version</w:t>
       </w:r>
       <w:r>
-        <w:t xml:space="preserve">. Because of this change I had to re-write a lot of how the server handled connections, so I used this opportunity to also lay the groundwork for parsing transactions. The major changes </w:t>
+        <w:t xml:space="preserve">. Because of this change I had to re-write a lot of how the server handled connections, </w:t>
       </w:r>
       <w:r>
         <w:lastRenderedPageBreak/>
-        <w:t xml:space="preserve">were that I was now manually reading the user’s commands into a buffer (8 byte buffer) and then interpreting this buffer according to certain rules: if a character that was received is a semicolon “;”, that would mean the end of a command or </w:t>
+        <w:t xml:space="preserve">so I used this opportunity to also lay the groundwork for parsing transactions. The major changes were that I was now manually reading the user’s commands into a buffer (8 byte buffer) and then interpreting this buffer according to certain rules: if a character that was received is a semicolon “;”, that would mean the end of a command or </w:t>
       </w:r>
       <w:r>
         <w:rPr>
@@ -4890,31 +4602,15 @@
         <w:t>s</w:t>
       </w:r>
       <w:r>
-        <w:t xml:space="preserve"> as this was not useful to me anymore. It is also deprecated in </w:t>
-      </w:r>
-      <w:proofErr w:type="spellStart"/>
-      <w:r>
-        <w:t>Tokio</w:t>
-      </w:r>
-      <w:proofErr w:type="spellEnd"/>
-      <w:r>
-        <w:t xml:space="preserve"> 0.2.</w:t>
-      </w:r>
-    </w:p>
-    <w:p>
-      <w:pPr>
-        <w:spacing w:line="360" w:lineRule="auto"/>
-      </w:pPr>
-      <w:r>
-        <w:t xml:space="preserve">After re-writing my server, I implemented my client using the new 0.2 </w:t>
-      </w:r>
-      <w:proofErr w:type="spellStart"/>
-      <w:r>
-        <w:t>Tokio</w:t>
-      </w:r>
-      <w:proofErr w:type="spellEnd"/>
-      <w:r>
-        <w:t xml:space="preserve"> nomenclature using “async” and “await” keywords for asynchronous programming</w:t>
+        <w:t xml:space="preserve"> as this was not useful to me anymore. It is also deprecated in Tokio 0.2.</w:t>
+      </w:r>
+    </w:p>
+    <w:p>
+      <w:pPr>
+        <w:spacing w:line="360" w:lineRule="auto"/>
+      </w:pPr>
+      <w:r>
+        <w:t>After re-writing my server, I implemented my client using the new 0.2 Tokio nomenclature using “async” and “await” keywords for asynchronous programming</w:t>
       </w:r>
       <w:r>
         <w:t xml:space="preserve"> which were introduced into Rust in 2018 but only became stable towards the start of 2019.</w:t>
@@ -4935,8 +4631,8 @@
         <w:spacing w:line="360" w:lineRule="auto"/>
         <w:jc w:val="center"/>
       </w:pPr>
-      <w:bookmarkStart w:id="13" w:name="_References"/>
-      <w:bookmarkEnd w:id="13"/>
+      <w:bookmarkStart w:id="14" w:name="_References"/>
+      <w:bookmarkEnd w:id="14"/>
       <w:r>
         <w:rPr>
           <w:noProof/>
@@ -4957,7 +4653,7 @@
                     <pic:cNvPicPr/>
                   </pic:nvPicPr>
                   <pic:blipFill>
-                    <a:blip r:embed="rId33"/>
+                    <a:blip r:embed="rId34"/>
                     <a:stretch>
                       <a:fillRect/>
                     </a:stretch>
@@ -5020,7 +4716,10 @@
       </w:pPr>
       <w:r>
         <w:lastRenderedPageBreak/>
-        <w:t>Automating Testing Part II</w:t>
+        <w:t xml:space="preserve">Further </w:t>
+      </w:r>
+      <w:r>
+        <w:t>Automating Testing</w:t>
       </w:r>
     </w:p>
     <w:p>
@@ -5111,23 +4810,7 @@
         <w:t>R</w:t>
       </w:r>
       <w:r>
-        <w:t>ust file that would call the server and client start functions. To do this, I first renamed the server and client “main” functions to “</w:t>
-      </w:r>
-      <w:proofErr w:type="spellStart"/>
-      <w:r>
-        <w:t>start_server</w:t>
-      </w:r>
-      <w:proofErr w:type="spellEnd"/>
-      <w:r>
-        <w:t>” and “</w:t>
-      </w:r>
-      <w:proofErr w:type="spellStart"/>
-      <w:r>
-        <w:t>start_client</w:t>
-      </w:r>
-      <w:proofErr w:type="spellEnd"/>
-      <w:r>
-        <w:t xml:space="preserve">” respectively. I then renamed both Rust files which were “main.rs” (as I was using them as independent applications) to “server.rs” and “client.rs”. What this achieved was that I could </w:t>
+        <w:t xml:space="preserve">ust file that would call the server and client start functions. To do this, I first renamed the server and client “main” functions to “start_server” and “start_client” respectively. I then renamed both Rust files which were “main.rs” (as I was using them as independent applications) to “server.rs” and “client.rs”. What this achieved was that I could </w:t>
       </w:r>
       <w:r>
         <w:t xml:space="preserve">now </w:t>
@@ -5585,7 +5268,7 @@
                     <pic:cNvPicPr/>
                   </pic:nvPicPr>
                   <pic:blipFill rotWithShape="1">
-                    <a:blip r:embed="rId34"/>
+                    <a:blip r:embed="rId35"/>
                     <a:srcRect t="1402"/>
                     <a:stretch/>
                   </pic:blipFill>
@@ -5664,15 +5347,7 @@
       </w:pPr>
       <w:r>
         <w:lastRenderedPageBreak/>
-        <w:t xml:space="preserve">Initially, I wanted to have the server and client start on different threads. After doing some research I thought that using the </w:t>
-      </w:r>
-      <w:proofErr w:type="spellStart"/>
-      <w:r>
-        <w:t>Tokio</w:t>
-      </w:r>
-      <w:proofErr w:type="spellEnd"/>
-      <w:r>
-        <w:t xml:space="preserve"> “Builder”</w:t>
+        <w:t>Initially, I wanted to have the server and client start on different threads. After doing some research I thought that using the Tokio “Builder”</w:t>
       </w:r>
       <w:r>
         <w:t xml:space="preserve"> </w:t>
@@ -5686,31 +5361,7 @@
         </w:r>
       </w:hyperlink>
       <w:r>
-        <w:t xml:space="preserve"> would work. The Builder creates a </w:t>
-      </w:r>
-      <w:proofErr w:type="spellStart"/>
-      <w:r>
-        <w:t>Tokio</w:t>
-      </w:r>
-      <w:proofErr w:type="spellEnd"/>
-      <w:r>
-        <w:t xml:space="preserve"> runtime (which is the main </w:t>
-      </w:r>
-      <w:proofErr w:type="spellStart"/>
-      <w:r>
-        <w:t>Tokio</w:t>
-      </w:r>
-      <w:proofErr w:type="spellEnd"/>
-      <w:r>
-        <w:t xml:space="preserve"> thread where </w:t>
-      </w:r>
-      <w:proofErr w:type="spellStart"/>
-      <w:r>
-        <w:t>Tokio</w:t>
-      </w:r>
-      <w:proofErr w:type="spellEnd"/>
-      <w:r>
-        <w:t xml:space="preserve"> functions </w:t>
+        <w:t xml:space="preserve"> would work. The Builder creates a Tokio runtime (which is the main Tokio thread where Tokio functions </w:t>
       </w:r>
       <w:r>
         <w:t>must</w:t>
@@ -5725,23 +5376,7 @@
         <w:t>) I ran into a problem though,</w:t>
       </w:r>
       <w:r>
-        <w:t xml:space="preserve"> when calling an async function with </w:t>
-      </w:r>
-      <w:proofErr w:type="spellStart"/>
-      <w:r>
-        <w:t>Tokio</w:t>
-      </w:r>
-      <w:proofErr w:type="spellEnd"/>
-      <w:r>
-        <w:t xml:space="preserve">, one has to use the await keyword to get the “Future” for that function which is an object representing the result a function will yield when it completes in the future. There are a couple of these functions in the server (specifically, ones that deal with client connection over the network) and they return a “Result” which is either an “Ok(result)” or an “Err(error)”. If the function returns an error, the server stops because there was a connection problem. If this error is returned to the calling function, it will create a compiler error because the Error type that </w:t>
-      </w:r>
-      <w:proofErr w:type="spellStart"/>
-      <w:r>
-        <w:t>Tokio</w:t>
-      </w:r>
-      <w:proofErr w:type="spellEnd"/>
-      <w:r>
-        <w:t xml:space="preserve"> uses cannot be sent “safely” between threads (</w:t>
+        <w:t xml:space="preserve"> when calling an async function with Tokio, one has to use the await keyword to get the “Future” for that function which is an object representing the result a function will yield when it completes in the future. There are a couple of these functions in the server (specifically, ones that deal with client connection over the network) and they return a “Result” which is either an “Ok(result)” or an “Err(error)”. If the function returns an error, the server stops because there was a connection problem. If this error is returned to the calling function, it will create a compiler error because the Error type that Tokio uses cannot be sent “safely” between threads (</w:t>
       </w:r>
       <w:r>
         <w:t xml:space="preserve">Snippet </w:t>
@@ -5796,7 +5431,7 @@
                     <pic:cNvPicPr/>
                   </pic:nvPicPr>
                   <pic:blipFill>
-                    <a:blip r:embed="rId35"/>
+                    <a:blip r:embed="rId36"/>
                     <a:stretch>
                       <a:fillRect/>
                     </a:stretch>
@@ -6182,7 +5817,7 @@
                     <pic:cNvPicPr/>
                   </pic:nvPicPr>
                   <pic:blipFill>
-                    <a:blip r:embed="rId36"/>
+                    <a:blip r:embed="rId37"/>
                     <a:stretch>
                       <a:fillRect/>
                     </a:stretch>
@@ -6235,15 +5870,7 @@
       </w:pPr>
       <w:r>
         <w:lastRenderedPageBreak/>
-        <w:t xml:space="preserve">Unfortunately, when I implemented this fix, I ran into another obstacle: I could not run the server and client functions in the way I envisioned because they have to run on the main </w:t>
-      </w:r>
-      <w:proofErr w:type="spellStart"/>
-      <w:r>
-        <w:t>Tokio</w:t>
-      </w:r>
-      <w:proofErr w:type="spellEnd"/>
-      <w:r>
-        <w:t xml:space="preserve"> “Runtime” thread, which is the one created in the main function. (Snippet 2.7)</w:t>
+        <w:t>Unfortunately, when I implemented this fix, I ran into another obstacle: I could not run the server and client functions in the way I envisioned because they have to run on the main Tokio “Runtime” thread, which is the one created in the main function. (Snippet 2.7)</w:t>
       </w:r>
     </w:p>
     <w:p>
@@ -6272,7 +5899,7 @@
                     <pic:cNvPicPr/>
                   </pic:nvPicPr>
                   <pic:blipFill>
-                    <a:blip r:embed="rId37"/>
+                    <a:blip r:embed="rId38"/>
                     <a:stretch>
                       <a:fillRect/>
                     </a:stretch>
@@ -6324,45 +5951,13 @@
         <w:spacing w:line="360" w:lineRule="auto"/>
       </w:pPr>
       <w:r>
-        <w:t xml:space="preserve">To fix this, I tried creating two separate </w:t>
-      </w:r>
-      <w:proofErr w:type="spellStart"/>
-      <w:r>
-        <w:t>Tokio</w:t>
-      </w:r>
-      <w:proofErr w:type="spellEnd"/>
-      <w:r>
-        <w:t xml:space="preserve"> runtimes (Snippet 2.4) and passing them separately to the server and client functions and creating the Network connection</w:t>
+        <w:t>To fix this, I tried creating two separate Tokio runtimes (Snippet 2.4) and passing them separately to the server and client functions and creating the Network connection</w:t>
       </w:r>
       <w:r>
         <w:t>s</w:t>
       </w:r>
       <w:r>
-        <w:t xml:space="preserve"> (</w:t>
-      </w:r>
-      <w:proofErr w:type="spellStart"/>
-      <w:r>
-        <w:t>TcpListener</w:t>
-      </w:r>
-      <w:proofErr w:type="spellEnd"/>
-      <w:r>
-        <w:t xml:space="preserve"> for the server, </w:t>
-      </w:r>
-      <w:proofErr w:type="spellStart"/>
-      <w:r>
-        <w:t>TcpStream</w:t>
-      </w:r>
-      <w:proofErr w:type="spellEnd"/>
-      <w:r>
-        <w:t xml:space="preserve"> for the client) on those specific threads using the “</w:t>
-      </w:r>
-      <w:proofErr w:type="spellStart"/>
-      <w:r>
-        <w:t>block_on</w:t>
-      </w:r>
-      <w:proofErr w:type="spellEnd"/>
-      <w:r>
-        <w:t xml:space="preserve">” function (Snippet 2.6). It compiled and ran, but it seemed like nothing happened i.e. the process exited, and the command prompt was blank. Therefore, the print statements were not working. As </w:t>
+        <w:t xml:space="preserve"> (TcpListener for the server, TcpStream for the client) on those specific threads using the “block_on” function (Snippet 2.6). It compiled and ran, but it seemed like nothing happened i.e. the process exited, and the command prompt was blank. Therefore, the print statements were not working. As </w:t>
       </w:r>
       <w:r>
         <w:t xml:space="preserve">it seemed I was getting nowhere with these methods, </w:t>
@@ -6396,7 +5991,7 @@
                     <pic:cNvPicPr/>
                   </pic:nvPicPr>
                   <pic:blipFill>
-                    <a:blip r:embed="rId38"/>
+                    <a:blip r:embed="rId39"/>
                     <a:stretch>
                       <a:fillRect/>
                     </a:stretch>
@@ -6440,36 +6035,15 @@
         </w:r>
       </w:fldSimple>
       <w:r>
-        <w:t xml:space="preserve">: Using async and </w:t>
-      </w:r>
-      <w:proofErr w:type="spellStart"/>
-      <w:proofErr w:type="gramStart"/>
-      <w:r>
-        <w:t>tokio</w:t>
-      </w:r>
-      <w:proofErr w:type="spellEnd"/>
-      <w:r>
-        <w:t>::</w:t>
-      </w:r>
-      <w:proofErr w:type="gramEnd"/>
-      <w:r>
-        <w:t>spawn</w:t>
-      </w:r>
-    </w:p>
-    <w:p>
-      <w:pPr>
-        <w:spacing w:line="360" w:lineRule="auto"/>
-      </w:pPr>
-      <w:r>
-        <w:t xml:space="preserve">After taking a day off, the morning after I had an idea that proved to be successful. When looking at the </w:t>
-      </w:r>
-      <w:proofErr w:type="spellStart"/>
-      <w:r>
-        <w:t>Tokio</w:t>
-      </w:r>
-      <w:proofErr w:type="spellEnd"/>
-      <w:r>
-        <w:t xml:space="preserve"> documentation, I stumbled upon the</w:t>
+        <w:t>: Using async and tokio::spawn</w:t>
+      </w:r>
+    </w:p>
+    <w:p>
+      <w:pPr>
+        <w:spacing w:line="360" w:lineRule="auto"/>
+      </w:pPr>
+      <w:r>
+        <w:t>After taking a day off, the morning after I had an idea that proved to be successful. When looking at the Tokio documentation, I stumbled upon the</w:t>
       </w:r>
       <w:r>
         <w:t xml:space="preserve"> documentation of the</w:t>
@@ -6486,15 +6060,7 @@
         </w:r>
       </w:hyperlink>
       <w:r>
-        <w:t xml:space="preserve">. It allows to create a </w:t>
-      </w:r>
-      <w:proofErr w:type="spellStart"/>
-      <w:r>
-        <w:t>Tokio</w:t>
-      </w:r>
-      <w:proofErr w:type="spellEnd"/>
-      <w:r>
-        <w:t xml:space="preserve"> specific task that runs asynchronously. I realised I never tried using it for the purposes of running the server and client separately. In retrospective, it was the simplest and most “obvious” of solutions and while it took me a few days to find it, it worked! (Snippet 2.8 and 2.9)</w:t>
+        <w:t>. It allows to create a Tokio specific task that runs asynchronously. I realised I never tried using it for the purposes of running the server and client separately. In retrospective, it was the simplest and most “obvious” of solutions and while it took me a few days to find it, it worked! (Snippet 2.8 and 2.9)</w:t>
       </w:r>
     </w:p>
     <w:p>
@@ -6524,7 +6090,7 @@
                     <pic:cNvPicPr/>
                   </pic:nvPicPr>
                   <pic:blipFill rotWithShape="1">
-                    <a:blip r:embed="rId39"/>
+                    <a:blip r:embed="rId40"/>
                     <a:srcRect l="1495"/>
                     <a:stretch/>
                   </pic:blipFill>
@@ -6642,15 +6208,7 @@
         <w:t>:</w:t>
       </w:r>
       <w:r>
-        <w:t xml:space="preserve"> </w:t>
-      </w:r>
-      <w:proofErr w:type="spellStart"/>
-      <w:r>
-        <w:t>Tokio</w:t>
-      </w:r>
-      <w:proofErr w:type="spellEnd"/>
-      <w:r>
-        <w:t xml:space="preserve"> functions (specifically the ones that perform asynchronous tasks) need to run in what is called the “Runtime”, otherwise they cannot use the proper functions for I/O</w:t>
+        <w:t xml:space="preserve"> Tokio functions (specifically the ones that perform asynchronous tasks) need to run in what is called the “Runtime”, otherwise they cannot use the proper functions for I/O</w:t>
       </w:r>
       <w:r>
         <w:t xml:space="preserve"> (input and output)</w:t>
@@ -6662,15 +6220,7 @@
         <w:t>in</w:t>
       </w:r>
       <w:r>
-        <w:t xml:space="preserve"> the documentation I noticed how a “</w:t>
-      </w:r>
-      <w:proofErr w:type="spellStart"/>
-      <w:r>
-        <w:t>block_on</w:t>
-      </w:r>
-      <w:proofErr w:type="spellEnd"/>
-      <w:r>
-        <w:t>” function was used with a non-Builder Runtime and</w:t>
+        <w:t xml:space="preserve"> the documentation I noticed how a “block_on” function was used with a non-Builder Runtime and</w:t>
       </w:r>
       <w:r>
         <w:t xml:space="preserve">, </w:t>
@@ -6683,15 +6233,7 @@
         <w:t>inside</w:t>
       </w:r>
       <w:r>
-        <w:t xml:space="preserve"> of the “</w:t>
-      </w:r>
-      <w:proofErr w:type="spellStart"/>
-      <w:r>
-        <w:t>block_on</w:t>
-      </w:r>
-      <w:proofErr w:type="spellEnd"/>
-      <w:r>
-        <w:t>” function,</w:t>
+        <w:t xml:space="preserve"> of the “block_on” function,</w:t>
       </w:r>
       <w:r>
         <w:t xml:space="preserve"> the </w:t>
@@ -6742,7 +6284,7 @@
                     <pic:cNvPicPr/>
                   </pic:nvPicPr>
                   <pic:blipFill>
-                    <a:blip r:embed="rId40"/>
+                    <a:blip r:embed="rId41"/>
                     <a:stretch>
                       <a:fillRect/>
                     </a:stretch>
@@ -6920,15 +6462,7 @@
         <w:t>that writing is always saved to the disk</w:t>
       </w:r>
       <w:r>
-        <w:t xml:space="preserve"> using the “</w:t>
-      </w:r>
-      <w:proofErr w:type="spellStart"/>
-      <w:r>
-        <w:t>sync_all</w:t>
-      </w:r>
-      <w:proofErr w:type="spellEnd"/>
-      <w:r>
-        <w:t>” function</w:t>
+        <w:t xml:space="preserve"> using the “sync_all” function</w:t>
       </w:r>
       <w:r>
         <w:t xml:space="preserve">, this is for database durability purposes -see ACID under the </w:t>
@@ -7466,7 +7000,7 @@
                     <pic:cNvPicPr/>
                   </pic:nvPicPr>
                   <pic:blipFill>
-                    <a:blip r:embed="rId41"/>
+                    <a:blip r:embed="rId42"/>
                     <a:stretch>
                       <a:fillRect/>
                     </a:stretch>
@@ -7518,15 +7052,7 @@
         <w:spacing w:line="360" w:lineRule="auto"/>
       </w:pPr>
       <w:r>
-        <w:t>Using the “</w:t>
-      </w:r>
-      <w:proofErr w:type="spellStart"/>
-      <w:r>
-        <w:t>sync_all</w:t>
-      </w:r>
-      <w:proofErr w:type="spellEnd"/>
-      <w:r>
-        <w:t>” all function to force disk writing</w:t>
+        <w:t>Using the “sync_all” all function to force disk writing</w:t>
       </w:r>
       <w:r>
         <w:t xml:space="preserve"> and then turning it off</w:t>
@@ -7720,7 +7246,7 @@
                     <pic:cNvPicPr/>
                   </pic:nvPicPr>
                   <pic:blipFill>
-                    <a:blip r:embed="rId42"/>
+                    <a:blip r:embed="rId43"/>
                     <a:stretch>
                       <a:fillRect/>
                     </a:stretch>
@@ -7789,15 +7315,7 @@
       </w:pPr>
       <w:r>
         <w:lastRenderedPageBreak/>
-        <w:t>When I first ran this function with 100 iterations i.e. 100 set commands being sent to the server, I had the “</w:t>
-      </w:r>
-      <w:proofErr w:type="spellStart"/>
-      <w:r>
-        <w:t>sync_all</w:t>
-      </w:r>
-      <w:proofErr w:type="spellEnd"/>
-      <w:r>
-        <w:t>” function on. I got the following result:</w:t>
+        <w:t>When I first ran this function with 100 iterations i.e. 100 set commands being sent to the server, I had the “sync_all” function on. I got the following result:</w:t>
       </w:r>
       <w:r>
         <w:br/>
@@ -7822,7 +7340,7 @@
                     <pic:cNvPicPr/>
                   </pic:nvPicPr>
                   <pic:blipFill>
-                    <a:blip r:embed="rId43"/>
+                    <a:blip r:embed="rId44"/>
                     <a:stretch>
                       <a:fillRect/>
                     </a:stretch>
@@ -7874,15 +7392,7 @@
         <w:spacing w:line="360" w:lineRule="auto"/>
       </w:pPr>
       <w:r>
-        <w:t>When I turned off the “</w:t>
-      </w:r>
-      <w:proofErr w:type="spellStart"/>
-      <w:r>
-        <w:t>sync_all</w:t>
-      </w:r>
-      <w:proofErr w:type="spellEnd"/>
-      <w:r>
-        <w:t xml:space="preserve">” function, I got 0ms taken for the average test and 0 seconds overall. </w:t>
+        <w:t xml:space="preserve">When I turned off the “sync_all” function, I got 0ms taken for the average test and 0 seconds overall. </w:t>
       </w:r>
       <w:r>
         <w:t xml:space="preserve">Therefore, </w:t>
@@ -7910,15 +7420,7 @@
         <w:t>not</w:t>
       </w:r>
       <w:r>
-        <w:t xml:space="preserve"> using “</w:t>
-      </w:r>
-      <w:proofErr w:type="spellStart"/>
-      <w:r>
-        <w:t>sync_all</w:t>
-      </w:r>
-      <w:proofErr w:type="spellEnd"/>
-      <w:r>
-        <w:t>” was taking, I tried 100 thousand iterations</w:t>
+        <w:t xml:space="preserve"> using “sync_all” was taking, I tried 100 thousand iterations</w:t>
       </w:r>
       <w:r>
         <w:t>.</w:t>
@@ -7950,7 +7452,7 @@
                     <pic:cNvPicPr/>
                   </pic:nvPicPr>
                   <pic:blipFill rotWithShape="1">
-                    <a:blip r:embed="rId44"/>
+                    <a:blip r:embed="rId45"/>
                     <a:srcRect l="498" r="1451"/>
                     <a:stretch/>
                   </pic:blipFill>
@@ -7998,15 +7500,7 @@
         </w:r>
       </w:fldSimple>
       <w:r>
-        <w:t>: 100,000 set commands without "</w:t>
-      </w:r>
-      <w:proofErr w:type="spellStart"/>
-      <w:r>
-        <w:t>sync_all</w:t>
-      </w:r>
-      <w:proofErr w:type="spellEnd"/>
-      <w:r>
-        <w:t>"</w:t>
+        <w:t>: 100,000 set commands without "sync_all"</w:t>
       </w:r>
     </w:p>
     <w:p>
@@ -8035,7 +7529,7 @@
                     <pic:cNvPicPr/>
                   </pic:nvPicPr>
                   <pic:blipFill rotWithShape="1">
-                    <a:blip r:embed="rId45"/>
+                    <a:blip r:embed="rId46"/>
                     <a:srcRect l="1662"/>
                     <a:stretch/>
                   </pic:blipFill>
@@ -8081,31 +7575,15 @@
         </w:r>
       </w:fldSimple>
       <w:r>
-        <w:t>: 100,000 iterations with "</w:t>
-      </w:r>
-      <w:proofErr w:type="spellStart"/>
-      <w:r>
-        <w:t>sync_all</w:t>
-      </w:r>
-      <w:proofErr w:type="spellEnd"/>
-      <w:r>
-        <w:t>"</w:t>
-      </w:r>
-    </w:p>
-    <w:p>
-      <w:pPr>
-        <w:spacing w:line="360" w:lineRule="auto"/>
-      </w:pPr>
-      <w:r>
-        <w:t>Using “</w:t>
-      </w:r>
-      <w:proofErr w:type="spellStart"/>
-      <w:r>
-        <w:t>sync_all</w:t>
-      </w:r>
-      <w:proofErr w:type="spellEnd"/>
-      <w:r>
-        <w:t xml:space="preserve">”, the average test (i.e. set command) took 25ms to complete and it took almost 40 minutes to complete all 100 thousand commands! In contrast, </w:t>
+        <w:t>: 100,000 iterations with "sync_all"</w:t>
+      </w:r>
+    </w:p>
+    <w:p>
+      <w:pPr>
+        <w:spacing w:line="360" w:lineRule="auto"/>
+      </w:pPr>
+      <w:r>
+        <w:t xml:space="preserve">Using “sync_all”, the average test (i.e. set command) took 25ms to complete and it took almost 40 minutes to complete all 100 thousand commands! In contrast, </w:t>
       </w:r>
       <w:r>
         <w:rPr>
@@ -8115,29 +7593,13 @@
         <w:t>not</w:t>
       </w:r>
       <w:r>
-        <w:t xml:space="preserve"> using “</w:t>
-      </w:r>
-      <w:proofErr w:type="spellStart"/>
-      <w:r>
-        <w:t>sync_all</w:t>
-      </w:r>
-      <w:proofErr w:type="spellEnd"/>
-      <w:r>
-        <w:t xml:space="preserve">” only took 73 seconds to perform all 100 thousand set commands. This is a significant </w:t>
+        <w:t xml:space="preserve"> using “sync_all” only took 73 seconds to perform all 100 thousand set commands. This is a significant </w:t>
       </w:r>
       <w:r>
         <w:t>cost</w:t>
       </w:r>
       <w:r>
-        <w:t xml:space="preserve"> in performance which questions if “</w:t>
-      </w:r>
-      <w:proofErr w:type="spellStart"/>
-      <w:r>
-        <w:t>sync_all</w:t>
-      </w:r>
-      <w:proofErr w:type="spellEnd"/>
-      <w:r>
-        <w:t>” should really be used or if alternatives are available</w:t>
+        <w:t xml:space="preserve"> in performance which questions if “sync_all” should really be used or if alternatives are available</w:t>
       </w:r>
       <w:r>
         <w:t>.</w:t>
@@ -8170,23 +7632,7 @@
         <w:t>one can also find</w:t>
       </w:r>
       <w:r>
-        <w:t xml:space="preserve"> the “</w:t>
-      </w:r>
-      <w:proofErr w:type="spellStart"/>
-      <w:r>
-        <w:t>sync_data</w:t>
-      </w:r>
-      <w:proofErr w:type="spellEnd"/>
-      <w:r>
-        <w:t>” function which in contrast to “</w:t>
-      </w:r>
-      <w:proofErr w:type="spellStart"/>
-      <w:r>
-        <w:t>sync_all</w:t>
-      </w:r>
-      <w:proofErr w:type="spellEnd"/>
-      <w:r>
-        <w:t>”</w:t>
+        <w:t xml:space="preserve"> the “sync_data” function which in contrast to “sync_all”</w:t>
       </w:r>
       <w:r>
         <w:t>,</w:t>
@@ -8244,15 +7690,7 @@
         <w:spacing w:line="360" w:lineRule="auto"/>
       </w:pPr>
       <w:r>
-        <w:t>With “</w:t>
-      </w:r>
-      <w:proofErr w:type="spellStart"/>
-      <w:r>
-        <w:t>sync_all</w:t>
-      </w:r>
-      <w:proofErr w:type="spellEnd"/>
-      <w:r>
-        <w:t>”, 25ms to complete the average command and 25s to complete 1000 commands.</w:t>
+        <w:t>With “sync_all”, 25ms to complete the average command and 25s to complete 1000 commands.</w:t>
       </w:r>
     </w:p>
     <w:p>
@@ -8265,15 +7703,7 @@
         <w:spacing w:line="360" w:lineRule="auto"/>
       </w:pPr>
       <w:r>
-        <w:t>With “</w:t>
-      </w:r>
-      <w:proofErr w:type="spellStart"/>
-      <w:r>
-        <w:t>sync_data</w:t>
-      </w:r>
-      <w:proofErr w:type="spellEnd"/>
-      <w:r>
-        <w:t>”, 25ms to complete the average command and 25s to complete 1000 commands.</w:t>
+        <w:t>With “sync_data”, 25ms to complete the average command and 25s to complete 1000 commands.</w:t>
       </w:r>
     </w:p>
     <w:p>
@@ -8287,27 +7717,11 @@
         <w:t xml:space="preserve"> to allow flexibility with regards to performance</w:t>
       </w:r>
       <w:r>
-        <w:t>. Therefore, I had a look at the documentation again and found something I missed the first time I read it: it says that some platforms may implement “</w:t>
-      </w:r>
-      <w:proofErr w:type="spellStart"/>
-      <w:r>
-        <w:t>sync_data</w:t>
-      </w:r>
-      <w:proofErr w:type="spellEnd"/>
-      <w:r>
-        <w:t xml:space="preserve">” in the same </w:t>
+        <w:t xml:space="preserve">. Therefore, I had a look at the documentation again and found something I missed the first time I read it: it says that some platforms may implement “sync_data” in the same </w:t>
       </w:r>
       <w:r>
         <w:lastRenderedPageBreak/>
-        <w:t>way as “</w:t>
-      </w:r>
-      <w:proofErr w:type="spellStart"/>
-      <w:r>
-        <w:t>sync_all</w:t>
-      </w:r>
-      <w:proofErr w:type="spellEnd"/>
-      <w:r>
-        <w:t>” and it seems that Windows is one of those platforms</w:t>
+        <w:t>way as “sync_all” and it seems that Windows is one of those platforms</w:t>
       </w:r>
       <w:r>
         <w:t>, as I have done my testing on Windows thus far</w:t>
@@ -8327,15 +7741,7 @@
         <w:t xml:space="preserve">log </w:t>
       </w:r>
       <w:r>
-        <w:t>file was written to when logging commands. For that reason, I looked further into the documentation of the “File” and “</w:t>
-      </w:r>
-      <w:proofErr w:type="spellStart"/>
-      <w:r>
-        <w:t>io</w:t>
-      </w:r>
-      <w:proofErr w:type="spellEnd"/>
-      <w:r>
-        <w:t>” libraries which are the ones used for file writing. After a bit of reading I found that there is another function that could fit my purposes</w:t>
+        <w:t>file was written to when logging commands. For that reason, I looked further into the documentation of the “File” and “io” libraries which are the ones used for file writing. After a bit of reading I found that there is another function that could fit my purposes</w:t>
       </w:r>
       <w:r>
         <w:t>:</w:t>
@@ -8362,23 +7768,7 @@
         </w:r>
       </w:hyperlink>
       <w:r>
-        <w:t xml:space="preserve"> When I replaced “</w:t>
-      </w:r>
-      <w:proofErr w:type="spellStart"/>
-      <w:r>
-        <w:t>sync_all</w:t>
-      </w:r>
-      <w:proofErr w:type="spellEnd"/>
-      <w:r>
-        <w:t>” with “flush” on the previously tested 1000 iterations of set commands, I got a total time of 0 seconds! This is the same as not using “</w:t>
-      </w:r>
-      <w:proofErr w:type="spellStart"/>
-      <w:r>
-        <w:t>sync_all</w:t>
-      </w:r>
-      <w:proofErr w:type="spellEnd"/>
-      <w:r>
-        <w:t>” at all. This result had me question whether the function was working properly</w:t>
+        <w:t xml:space="preserve"> When I replaced “sync_all” with “flush” on the previously tested 1000 iterations of set commands, I got a total time of 0 seconds! This is the same as not using “sync_all” at all. This result had me question whether the function was working properly</w:t>
       </w:r>
       <w:r>
         <w:t>,</w:t>
@@ -8398,68 +7788,20 @@
         <w:spacing w:line="360" w:lineRule="auto"/>
       </w:pPr>
       <w:r>
-        <w:t xml:space="preserve">After discussing the </w:t>
-      </w:r>
-      <w:proofErr w:type="gramStart"/>
-      <w:r>
-        <w:t>testing</w:t>
-      </w:r>
-      <w:proofErr w:type="gramEnd"/>
-      <w:r>
-        <w:t xml:space="preserve"> I had done with my supervisor, we theorised that the difference between flush and </w:t>
-      </w:r>
-      <w:proofErr w:type="spellStart"/>
-      <w:r>
-        <w:t>sync_all</w:t>
-      </w:r>
-      <w:proofErr w:type="spellEnd"/>
-      <w:r>
-        <w:t xml:space="preserve"> is that flush sends the data to the OS buffer which in this case is Windows. It lets Windows’ C code handle when to write to</w:t>
+        <w:t>After discussing the testing I had done with my supervisor, we theorised that the difference between flush and sync_all is that flush sends the data to the OS buffer which in this case is Windows. It lets Windows’ C code handle when to write to</w:t>
       </w:r>
       <w:r>
         <w:t xml:space="preserve"> the</w:t>
       </w:r>
       <w:r>
-        <w:t xml:space="preserve"> file, effectively making it so that the Rust program no longer has to worry about the data. In contrast, </w:t>
-      </w:r>
-      <w:proofErr w:type="spellStart"/>
-      <w:r>
-        <w:t>sync_all</w:t>
-      </w:r>
-      <w:proofErr w:type="spellEnd"/>
-      <w:r>
-        <w:t xml:space="preserve"> tell the OS code to make sure the data is written to disk and waits for a response. It will not let the program continue until it has received confirmation from the OS that the </w:t>
+        <w:t xml:space="preserve"> file, effectively making it so that the Rust program no longer has to worry about the data. In contrast, sync_all tell the OS code to make sure the data is written to disk and waits for a response. It will not let the program continue until it has received confirmation from the OS that the </w:t>
       </w:r>
       <w:r>
         <w:t>data has been written to disk.</w:t>
       </w:r>
       <w:r>
         <w:br/>
-        <w:t xml:space="preserve">In light of this line of thought, the database must use </w:t>
-      </w:r>
-      <w:proofErr w:type="spellStart"/>
-      <w:r>
-        <w:t>sync_all</w:t>
-      </w:r>
-      <w:proofErr w:type="spellEnd"/>
-      <w:r>
-        <w:t xml:space="preserve"> to make sure it doesn’t lose any data. Clearly, it comes at an expense: making sure the data is written to disk costs a lot time. Therefore, there might be a balance that can be struck between how many operations are made and when the </w:t>
-      </w:r>
-      <w:proofErr w:type="spellStart"/>
-      <w:r>
-        <w:t>sync_all</w:t>
-      </w:r>
-      <w:proofErr w:type="spellEnd"/>
-      <w:r>
-        <w:t xml:space="preserve"> functions is called, at the cost of possibly losing data between </w:t>
-      </w:r>
-      <w:proofErr w:type="spellStart"/>
-      <w:r>
-        <w:t>sync_all</w:t>
-      </w:r>
-      <w:proofErr w:type="spellEnd"/>
-      <w:r>
-        <w:t xml:space="preserve"> calls. It is a classical trade-off of performance versus reliability.</w:t>
+        <w:t>In light of this line of thought, the database must use sync_all to make sure it doesn’t lose any data. Clearly, it comes at an expense: making sure the data is written to disk costs a lot time. Therefore, there might be a balance that can be struck between how many operations are made and when the sync_all functions is called, at the cost of possibly losing data between sync_all calls. It is a classical trade-off of performance versus reliability.</w:t>
       </w:r>
     </w:p>
     <w:p>
@@ -8468,15 +7810,7 @@
         <w:spacing w:line="360" w:lineRule="auto"/>
       </w:pPr>
       <w:r>
-        <w:t>Testing “</w:t>
-      </w:r>
-      <w:proofErr w:type="spellStart"/>
-      <w:r>
-        <w:t>sync_all</w:t>
-      </w:r>
-      <w:proofErr w:type="spellEnd"/>
-      <w:r>
-        <w:t>” on an SSD</w:t>
+        <w:t>Testing “sync_all” on an SSD</w:t>
       </w:r>
     </w:p>
     <w:p>
@@ -8524,15 +7858,7 @@
         <w:spacing w:line="360" w:lineRule="auto"/>
       </w:pPr>
       <w:r>
-        <w:t>With “</w:t>
-      </w:r>
-      <w:proofErr w:type="spellStart"/>
-      <w:r>
-        <w:t>sync_all</w:t>
-      </w:r>
-      <w:proofErr w:type="spellEnd"/>
-      <w:r>
-        <w:t xml:space="preserve">” on an HDD, </w:t>
+        <w:t xml:space="preserve">With “sync_all” on an HDD, </w:t>
       </w:r>
       <w:r>
         <w:t xml:space="preserve">25ms to complete the average command and 25s to complete </w:t>
@@ -8554,15 +7880,7 @@
         <w:spacing w:line="360" w:lineRule="auto"/>
       </w:pPr>
       <w:r>
-        <w:t>With “</w:t>
-      </w:r>
-      <w:proofErr w:type="spellStart"/>
-      <w:r>
-        <w:t>sync_all</w:t>
-      </w:r>
-      <w:proofErr w:type="spellEnd"/>
-      <w:r>
-        <w:t>” on an SSD,</w:t>
+        <w:t>With “sync_all” on an SSD,</w:t>
       </w:r>
       <w:r>
         <w:t xml:space="preserve"> 3ms to complete the average command and 4s to complete all 1000 commands.</w:t>
@@ -8586,27 +7904,11 @@
         <w:t xml:space="preserve"> HDD!</w:t>
       </w:r>
       <w:r>
-        <w:t xml:space="preserve"> If we recall on one of the earlier tests, when 100 thousand iterations were run on the HDD with “</w:t>
-      </w:r>
-      <w:proofErr w:type="spellStart"/>
-      <w:r>
-        <w:t>sync_all</w:t>
-      </w:r>
-      <w:proofErr w:type="spellEnd"/>
-      <w:r>
-        <w:t>” it took almost 40 minutes. Had I done that test on an SDD it would have taken approximately 6 and a half minutes!</w:t>
+        <w:t xml:space="preserve"> If we recall on one of the earlier tests, when 100 thousand iterations were run on the HDD with “sync_all” it took almost 40 minutes. Had I done that test on an SDD it would have taken approximately 6 and a half minutes!</w:t>
       </w:r>
       <w:r>
         <w:br/>
-        <w:t>Thanks to this we can conclude that preferentially one wants to run the server on an SDD to be able to mitigate the slowdowns that come from having to use “</w:t>
-      </w:r>
-      <w:proofErr w:type="spellStart"/>
-      <w:r>
-        <w:t>sync_all</w:t>
-      </w:r>
-      <w:proofErr w:type="spellEnd"/>
-      <w:r>
-        <w:t>” for data durability and server reliability.</w:t>
+        <w:t>Thanks to this we can conclude that preferentially one wants to run the server on an SDD to be able to mitigate the slowdowns that come from having to use “sync_all” for data durability and server reliability.</w:t>
       </w:r>
     </w:p>
     <w:p>
@@ -8714,7 +8016,7 @@
                     <pic:cNvPicPr/>
                   </pic:nvPicPr>
                   <pic:blipFill>
-                    <a:blip r:embed="rId46"/>
+                    <a:blip r:embed="rId47"/>
                     <a:stretch>
                       <a:fillRect/>
                     </a:stretch>
@@ -8787,7 +8089,7 @@
                     <pic:cNvPicPr/>
                   </pic:nvPicPr>
                   <pic:blipFill>
-                    <a:blip r:embed="rId47"/>
+                    <a:blip r:embed="rId48"/>
                     <a:stretch>
                       <a:fillRect/>
                     </a:stretch>
@@ -8839,8 +8141,8 @@
         <w:pStyle w:val="Heading3"/>
         <w:spacing w:line="360" w:lineRule="auto"/>
       </w:pPr>
-      <w:bookmarkStart w:id="14" w:name="_Testing_multiple_clients"/>
-      <w:bookmarkEnd w:id="14"/>
+      <w:bookmarkStart w:id="15" w:name="_Testing_multiple_clients"/>
+      <w:bookmarkEnd w:id="15"/>
       <w:r>
         <w:lastRenderedPageBreak/>
         <w:t>Testing multiple clients at the same time</w:t>
@@ -8861,15 +8163,7 @@
       </w:r>
       <w:r>
         <w:br/>
-        <w:t xml:space="preserve">To design this test I thought of using </w:t>
-      </w:r>
-      <w:proofErr w:type="spellStart"/>
-      <w:r>
-        <w:t>Tokio’s</w:t>
-      </w:r>
-      <w:proofErr w:type="spellEnd"/>
-      <w:r>
-        <w:t xml:space="preserve"> asynchronous capabilities to run multiple clients at once, in the same fashion as how I previously ran the client and server using one file i.e. before I tested them over a network with separate computers.</w:t>
+        <w:t>To design this test I thought of using Tokio’s asynchronous capabilities to run multiple clients at once, in the same fashion as how I previously ran the client and server using one file i.e. before I tested them over a network with separate computers.</w:t>
       </w:r>
     </w:p>
     <w:p>
@@ -8898,7 +8192,7 @@
                     <pic:cNvPicPr/>
                   </pic:nvPicPr>
                   <pic:blipFill>
-                    <a:blip r:embed="rId48"/>
+                    <a:blip r:embed="rId49"/>
                     <a:stretch>
                       <a:fillRect/>
                     </a:stretch>
@@ -8971,7 +8265,7 @@
                     <pic:cNvPicPr/>
                   </pic:nvPicPr>
                   <pic:blipFill>
-                    <a:blip r:embed="rId49"/>
+                    <a:blip r:embed="rId50"/>
                     <a:stretch>
                       <a:fillRect/>
                     </a:stretch>
@@ -9079,7 +8373,7 @@
                     <pic:cNvPicPr/>
                   </pic:nvPicPr>
                   <pic:blipFill>
-                    <a:blip r:embed="rId50"/>
+                    <a:blip r:embed="rId51"/>
                     <a:stretch>
                       <a:fillRect/>
                     </a:stretch>
@@ -9233,7 +8527,7 @@
                     <pic:cNvPicPr/>
                   </pic:nvPicPr>
                   <pic:blipFill>
-                    <a:blip r:embed="rId51"/>
+                    <a:blip r:embed="rId52"/>
                     <a:stretch>
                       <a:fillRect/>
                     </a:stretch>
@@ -9307,7 +8601,7 @@
                     <pic:cNvPicPr/>
                   </pic:nvPicPr>
                   <pic:blipFill>
-                    <a:blip r:embed="rId52"/>
+                    <a:blip r:embed="rId53"/>
                     <a:stretch>
                       <a:fillRect/>
                     </a:stretch>
@@ -9386,7 +8680,7 @@
                     <pic:cNvPicPr/>
                   </pic:nvPicPr>
                   <pic:blipFill>
-                    <a:blip r:embed="rId53"/>
+                    <a:blip r:embed="rId54"/>
                     <a:stretch>
                       <a:fillRect/>
                     </a:stretch>
@@ -9443,15 +8737,7 @@
         <w:spacing w:line="360" w:lineRule="auto"/>
       </w:pPr>
       <w:r>
-        <w:t xml:space="preserve">The next thing I tried, was killing the server randomly while the client is writing to it. This would be to verify that the </w:t>
-      </w:r>
-      <w:proofErr w:type="spellStart"/>
-      <w:r>
-        <w:t>sync_all</w:t>
-      </w:r>
-      <w:proofErr w:type="spellEnd"/>
-      <w:r>
-        <w:t xml:space="preserve"> function is doing its job by making sure the log is written to</w:t>
+        <w:t>The next thing I tried, was killing the server randomly while the client is writing to it. This would be to verify that the sync_all function is doing its job by making sure the log is written to</w:t>
       </w:r>
       <w:r>
         <w:t>,</w:t>
@@ -9513,7 +8799,7 @@
                     <pic:cNvPicPr/>
                   </pic:nvPicPr>
                   <pic:blipFill>
-                    <a:blip r:embed="rId54"/>
+                    <a:blip r:embed="rId55"/>
                     <a:stretch>
                       <a:fillRect/>
                     </a:stretch>
@@ -9593,7 +8879,7 @@
                     <pic:cNvPicPr/>
                   </pic:nvPicPr>
                   <pic:blipFill>
-                    <a:blip r:embed="rId55"/>
+                    <a:blip r:embed="rId56"/>
                     <a:stretch>
                       <a:fillRect/>
                     </a:stretch>
@@ -9689,7 +8975,7 @@
                     <pic:cNvPicPr/>
                   </pic:nvPicPr>
                   <pic:blipFill>
-                    <a:blip r:embed="rId56"/>
+                    <a:blip r:embed="rId57"/>
                     <a:stretch>
                       <a:fillRect/>
                     </a:stretch>
@@ -9762,7 +9048,7 @@
                     <pic:cNvPicPr/>
                   </pic:nvPicPr>
                   <pic:blipFill>
-                    <a:blip r:embed="rId57"/>
+                    <a:blip r:embed="rId58"/>
                     <a:stretch>
                       <a:fillRect/>
                     </a:stretch>
@@ -9915,7 +9201,7 @@
                     <pic:cNvPicPr/>
                   </pic:nvPicPr>
                   <pic:blipFill>
-                    <a:blip r:embed="rId58"/>
+                    <a:blip r:embed="rId59"/>
                     <a:stretch>
                       <a:fillRect/>
                     </a:stretch>
@@ -9988,7 +9274,7 @@
                     <pic:cNvPicPr/>
                   </pic:nvPicPr>
                   <pic:blipFill>
-                    <a:blip r:embed="rId59"/>
+                    <a:blip r:embed="rId60"/>
                     <a:stretch>
                       <a:fillRect/>
                     </a:stretch>
@@ -10110,7 +9396,7 @@
                     <pic:cNvPicPr/>
                   </pic:nvPicPr>
                   <pic:blipFill>
-                    <a:blip r:embed="rId60"/>
+                    <a:blip r:embed="rId61"/>
                     <a:stretch>
                       <a:fillRect/>
                     </a:stretch>
@@ -10256,7 +9542,7 @@
                     <pic:cNvPicPr/>
                   </pic:nvPicPr>
                   <pic:blipFill>
-                    <a:blip r:embed="rId61"/>
+                    <a:blip r:embed="rId62"/>
                     <a:stretch>
                       <a:fillRect/>
                     </a:stretch>
@@ -10330,7 +9616,7 @@
                     <pic:cNvPicPr/>
                   </pic:nvPicPr>
                   <pic:blipFill>
-                    <a:blip r:embed="rId62"/>
+                    <a:blip r:embed="rId63"/>
                     <a:stretch>
                       <a:fillRect/>
                     </a:stretch>
@@ -10405,12 +9691,16 @@
     <w:p>
       <w:pPr>
         <w:pStyle w:val="Heading2"/>
+        <w:spacing w:line="360" w:lineRule="auto"/>
       </w:pPr>
       <w:r>
         <w:t>Reflection</w:t>
       </w:r>
     </w:p>
     <w:p>
+      <w:pPr>
+        <w:spacing w:line="360" w:lineRule="auto"/>
+      </w:pPr>
       <w:r>
         <w:t>Lorem Ipsum</w:t>
       </w:r>
@@ -10418,12 +9708,16 @@
     <w:p>
       <w:pPr>
         <w:pStyle w:val="Heading2"/>
+        <w:spacing w:line="360" w:lineRule="auto"/>
       </w:pPr>
       <w:r>
         <w:t>Future Work</w:t>
       </w:r>
     </w:p>
     <w:p>
+      <w:pPr>
+        <w:spacing w:line="360" w:lineRule="auto"/>
+      </w:pPr>
       <w:r>
         <w:t>Lorem Ipsum</w:t>
       </w:r>
@@ -10431,12 +9725,16 @@
     <w:p>
       <w:pPr>
         <w:pStyle w:val="Heading2"/>
+        <w:spacing w:line="360" w:lineRule="auto"/>
       </w:pPr>
       <w:r>
         <w:t>Conclusion</w:t>
       </w:r>
     </w:p>
     <w:p>
+      <w:pPr>
+        <w:spacing w:line="360" w:lineRule="auto"/>
+      </w:pPr>
       <w:r>
         <w:t>Lorem Ipsum</w:t>
       </w:r>
@@ -10455,7 +9753,6 @@
           <w:docPartUnique/>
         </w:docPartObj>
       </w:sdtPr>
-      <w:sdtEndPr/>
       <w:sdtContent>
         <w:p>
           <w:pPr>
@@ -10486,14 +9783,19 @@
                   <w:numId w:val="6"/>
                 </w:numPr>
                 <w:spacing w:line="360" w:lineRule="auto"/>
+                <w:rPr>
+                  <w:i/>
+                  <w:iCs/>
+                </w:rPr>
               </w:pPr>
-              <w:proofErr w:type="spellStart"/>
               <w:r>
-                <w:t>Milanesi</w:t>
+                <w:t xml:space="preserve">Borthakur </w:t>
               </w:r>
-              <w:proofErr w:type="spellEnd"/>
               <w:r>
-                <w:t>, C.</w:t>
+                <w:t xml:space="preserve">D. </w:t>
+              </w:r>
+              <w:r>
+                <w:t>et al.</w:t>
               </w:r>
               <w:r>
                 <w:t xml:space="preserve"> </w:t>
@@ -10503,7 +9805,7 @@
                   <w:i/>
                   <w:iCs/>
                 </w:rPr>
-                <w:t>Beginning Rust: From Novice to Professional</w:t>
+                <w:t>RocksDB Basics</w:t>
               </w:r>
               <w:r>
                 <w:rPr>
@@ -10512,18 +9814,388 @@
                 </w:rPr>
                 <w:t xml:space="preserve">. </w:t>
               </w:r>
-              <w:proofErr w:type="spellStart"/>
+              <w:r>
+                <w:t>GitHub. 2019. Retrieved on the 13</w:t>
+              </w:r>
+              <w:r>
+                <w:rPr>
+                  <w:vertAlign w:val="superscript"/>
+                </w:rPr>
+                <w:t>th</w:t>
+              </w:r>
+              <w:r>
+                <w:t xml:space="preserve"> of November 2019.</w:t>
+              </w:r>
+              <w:r>
+                <w:br/>
+              </w:r>
+              <w:hyperlink r:id="rId64" w:history="1">
+                <w:r>
+                  <w:rPr>
+                    <w:rStyle w:val="Hyperlink"/>
+                  </w:rPr>
+                  <w:t>https://github.com/facebook/rocksdb/wiki/RocksDB-Basics</w:t>
+                </w:r>
+              </w:hyperlink>
+            </w:p>
+            <w:p>
+              <w:pPr>
+                <w:pStyle w:val="ListParagraph"/>
+                <w:numPr>
+                  <w:ilvl w:val="0"/>
+                  <w:numId w:val="6"/>
+                </w:numPr>
+                <w:spacing w:line="360" w:lineRule="auto"/>
+                <w:rPr>
+                  <w:i/>
+                  <w:iCs/>
+                </w:rPr>
+              </w:pPr>
+              <w:r>
+                <w:t xml:space="preserve">Chapple M. </w:t>
+              </w:r>
+              <w:r>
+                <w:rPr>
+                  <w:i/>
+                  <w:iCs/>
+                </w:rPr>
+                <w:t>The ACID Database Model.</w:t>
+              </w:r>
+              <w:r>
+                <w:t xml:space="preserve"> Lifewire. 2019. Retrieved on the 13</w:t>
+              </w:r>
+              <w:r>
+                <w:rPr>
+                  <w:vertAlign w:val="superscript"/>
+                </w:rPr>
+                <w:t>th</w:t>
+              </w:r>
+              <w:r>
+                <w:t xml:space="preserve"> of November 2019.</w:t>
+              </w:r>
+              <w:r>
+                <w:br/>
+              </w:r>
+              <w:hyperlink r:id="rId65" w:history="1">
+                <w:r>
+                  <w:rPr>
+                    <w:rStyle w:val="Hyperlink"/>
+                  </w:rPr>
+                  <w:t>https://www.lifewire.com/the-acid-model-1019731</w:t>
+                </w:r>
+              </w:hyperlink>
+            </w:p>
+            <w:p>
+              <w:pPr>
+                <w:pStyle w:val="ListParagraph"/>
+                <w:numPr>
+                  <w:ilvl w:val="0"/>
+                  <w:numId w:val="6"/>
+                </w:numPr>
+                <w:spacing w:line="360" w:lineRule="auto"/>
+                <w:rPr>
+                  <w:i/>
+                  <w:iCs/>
+                </w:rPr>
+              </w:pPr>
+              <w:r>
+                <w:rPr>
+                  <w:i/>
+                  <w:iCs/>
+                </w:rPr>
+                <w:t>ACID</w:t>
+              </w:r>
+              <w:r>
+                <w:t>. Wikipedia. 2019. Retrieved on the 13</w:t>
+              </w:r>
+              <w:r>
+                <w:rPr>
+                  <w:vertAlign w:val="superscript"/>
+                </w:rPr>
+                <w:t>th</w:t>
+              </w:r>
+              <w:r>
+                <w:t xml:space="preserve"> of November 2019.</w:t>
+              </w:r>
+              <w:r>
+                <w:br/>
+              </w:r>
+              <w:hyperlink r:id="rId66" w:history="1">
+                <w:r>
+                  <w:rPr>
+                    <w:rStyle w:val="Hyperlink"/>
+                  </w:rPr>
+                  <w:t>https://en.wikipedia.org/wiki/ACID</w:t>
+                </w:r>
+              </w:hyperlink>
+            </w:p>
+            <w:p>
+              <w:pPr>
+                <w:pStyle w:val="ListParagraph"/>
+                <w:numPr>
+                  <w:ilvl w:val="0"/>
+                  <w:numId w:val="6"/>
+                </w:numPr>
+                <w:spacing w:line="360" w:lineRule="auto"/>
+                <w:rPr>
+                  <w:rStyle w:val="Hyperlink"/>
+                  <w:i/>
+                  <w:iCs/>
+                  <w:color w:val="auto"/>
+                  <w:u w:val="none"/>
+                </w:rPr>
+              </w:pPr>
+              <w:r>
+                <w:t xml:space="preserve">Johnson N. </w:t>
+              </w:r>
+              <w:r>
+                <w:rPr>
+                  <w:i/>
+                  <w:iCs/>
+                </w:rPr>
+                <w:t>Damn Cool Algorithms: Log structured storage.</w:t>
+              </w:r>
+              <w:r>
+                <w:rPr>
+                  <w:i/>
+                  <w:iCs/>
+                </w:rPr>
+                <w:t xml:space="preserve"> </w:t>
+              </w:r>
+              <w:r>
+                <w:t>NotDot.</w:t>
+              </w:r>
+              <w:r>
+                <w:rPr>
+                  <w:i/>
+                  <w:iCs/>
+                </w:rPr>
+                <w:t xml:space="preserve"> </w:t>
+              </w:r>
+              <w:r>
+                <w:t>2009.</w:t>
+              </w:r>
+              <w:r>
+                <w:t xml:space="preserve"> Retrieved on the 13</w:t>
+              </w:r>
+              <w:r>
+                <w:rPr>
+                  <w:vertAlign w:val="superscript"/>
+                </w:rPr>
+                <w:t>th</w:t>
+              </w:r>
+              <w:r>
+                <w:t xml:space="preserve"> of November 2019.</w:t>
+              </w:r>
+              <w:r>
+                <w:br/>
+              </w:r>
+              <w:hyperlink r:id="rId67" w:history="1">
+                <w:r>
+                  <w:rPr>
+                    <w:rStyle w:val="Hyperlink"/>
+                  </w:rPr>
+                  <w:t>http://blog.notdot.net/2009/12/Damn-Cool-Algorithms-Log-structured-storage</w:t>
+                </w:r>
+              </w:hyperlink>
+            </w:p>
+            <w:p>
+              <w:pPr>
+                <w:pStyle w:val="ListParagraph"/>
+                <w:numPr>
+                  <w:ilvl w:val="0"/>
+                  <w:numId w:val="6"/>
+                </w:numPr>
+                <w:spacing w:line="360" w:lineRule="auto"/>
+              </w:pPr>
+              <w:r>
+                <w:rPr>
+                  <w:rStyle w:val="Hyperlink"/>
+                  <w:i/>
+                  <w:iCs/>
+                  <w:color w:val="auto"/>
+                  <w:u w:val="none"/>
+                  <w:lang w:val="fr-FR"/>
+                </w:rPr>
+                <w:lastRenderedPageBreak/>
+                <w:t>PostgreSQL: Documentation: 7.1: Multi-Version Concurrency Contro</w:t>
+              </w:r>
+              <w:r>
+                <w:rPr>
+                  <w:rStyle w:val="Hyperlink"/>
+                  <w:i/>
+                  <w:iCs/>
+                  <w:color w:val="auto"/>
+                  <w:u w:val="none"/>
+                  <w:lang w:val="fr-FR"/>
+                </w:rPr>
+                <w:t xml:space="preserve">l. </w:t>
+              </w:r>
+              <w:r>
+                <w:rPr>
+                  <w:rStyle w:val="Hyperlink"/>
+                  <w:color w:val="auto"/>
+                  <w:u w:val="none"/>
+                </w:rPr>
+                <w:t>PostgreSQL.</w:t>
+              </w:r>
+              <w:r>
+                <w:t xml:space="preserve"> </w:t>
+              </w:r>
+              <w:r>
+                <w:rPr>
+                  <w:rStyle w:val="Hyperlink"/>
+                  <w:color w:val="auto"/>
+                  <w:u w:val="none"/>
+                </w:rPr>
+                <w:t>Retrieved on the 13th of November 2019.</w:t>
+              </w:r>
+              <w:r>
+                <w:rPr>
+                  <w:rStyle w:val="Hyperlink"/>
+                </w:rPr>
+                <w:br/>
+              </w:r>
+              <w:hyperlink r:id="rId68" w:history="1">
+                <w:r>
+                  <w:rPr>
+                    <w:rStyle w:val="Hyperlink"/>
+                  </w:rPr>
+                  <w:t>https://www.postgresql.org/docs/7.1/mvcc.html</w:t>
+                </w:r>
+              </w:hyperlink>
+            </w:p>
+            <w:p>
+              <w:pPr>
+                <w:pStyle w:val="ListParagraph"/>
+                <w:numPr>
+                  <w:ilvl w:val="0"/>
+                  <w:numId w:val="6"/>
+                </w:numPr>
+                <w:spacing w:line="360" w:lineRule="auto"/>
+              </w:pPr>
+              <w:r>
+                <w:rPr>
+                  <w:i/>
+                  <w:iCs/>
+                </w:rPr>
+                <w:t>Distributed DBMS - Controlling Concurrency</w:t>
+              </w:r>
+              <w:r>
+                <w:t xml:space="preserve">. </w:t>
+              </w:r>
+              <w:r>
+                <w:t>TutorialsP</w:t>
+              </w:r>
+              <w:r>
+                <w:t xml:space="preserve">oint. </w:t>
+              </w:r>
+              <w:r>
+                <w:rPr>
+                  <w:rStyle w:val="Hyperlink"/>
+                  <w:color w:val="auto"/>
+                  <w:u w:val="none"/>
+                </w:rPr>
+                <w:t>Retrieved on the 13th of November 2019.</w:t>
+              </w:r>
+              <w:r>
+                <w:br/>
+              </w:r>
+              <w:hyperlink r:id="rId69" w:history="1">
+                <w:r>
+                  <w:rPr>
+                    <w:rStyle w:val="Hyperlink"/>
+                  </w:rPr>
+                  <w:t>https://www.tutorialspoint.com/distributed_dbms/distributed_dbms_controlling_concurrency.htm</w:t>
+                </w:r>
+              </w:hyperlink>
+            </w:p>
+            <w:p>
+              <w:pPr>
+                <w:pStyle w:val="ListParagraph"/>
+                <w:numPr>
+                  <w:ilvl w:val="0"/>
+                  <w:numId w:val="6"/>
+                </w:numPr>
+                <w:spacing w:line="360" w:lineRule="auto"/>
+                <w:rPr>
+                  <w:rStyle w:val="Hyperlink"/>
+                  <w:i/>
+                  <w:iCs/>
+                  <w:color w:val="auto"/>
+                  <w:u w:val="none"/>
+                </w:rPr>
+              </w:pPr>
+              <w:r>
+                <w:rPr>
+                  <w:i/>
+                  <w:iCs/>
+                </w:rPr>
+                <w:t>Introduction of B-Tree</w:t>
+              </w:r>
+              <w:r>
+                <w:rPr>
+                  <w:i/>
+                  <w:iCs/>
+                </w:rPr>
+                <w:t>.</w:t>
+              </w:r>
+              <w:r>
+                <w:t xml:space="preserve"> GeeksforGeeks. 2013. Retrieved on the 18</w:t>
+              </w:r>
+              <w:r>
+                <w:rPr>
+                  <w:vertAlign w:val="superscript"/>
+                </w:rPr>
+                <w:t>th</w:t>
+              </w:r>
+              <w:r>
+                <w:t xml:space="preserve"> of November 2019.</w:t>
+              </w:r>
+              <w:r>
+                <w:br/>
+              </w:r>
+              <w:hyperlink r:id="rId70" w:history="1">
+                <w:r>
+                  <w:rPr>
+                    <w:rStyle w:val="Hyperlink"/>
+                  </w:rPr>
+                  <w:t>https://www.geeksforgeeks.org/introduction-of-b-tree-2/</w:t>
+                </w:r>
+              </w:hyperlink>
+            </w:p>
+            <w:p>
+              <w:pPr>
+                <w:pStyle w:val="ListParagraph"/>
+                <w:numPr>
+                  <w:ilvl w:val="0"/>
+                  <w:numId w:val="6"/>
+                </w:numPr>
+                <w:spacing w:line="360" w:lineRule="auto"/>
+              </w:pPr>
+              <w:r>
+                <w:t>Milanesi, C.</w:t>
+              </w:r>
+              <w:r>
+                <w:t xml:space="preserve"> </w:t>
+              </w:r>
+              <w:r>
+                <w:rPr>
+                  <w:i/>
+                  <w:iCs/>
+                </w:rPr>
+                <w:t xml:space="preserve">Beginning Rust: From Novice to Professional. </w:t>
+              </w:r>
               <w:r>
                 <w:t>Apress</w:t>
               </w:r>
-              <w:proofErr w:type="spellEnd"/>
               <w:r>
                 <w:t>. 2018.</w:t>
               </w:r>
               <w:r>
                 <w:br/>
               </w:r>
-              <w:hyperlink r:id="rId63" w:history="1">
+              <w:hyperlink r:id="rId71" w:history="1">
                 <w:r>
                   <w:rPr>
                     <w:rStyle w:val="Hyperlink"/>
@@ -10545,13 +10217,8 @@
                   <w:iCs/>
                 </w:rPr>
               </w:pPr>
-              <w:proofErr w:type="spellStart"/>
               <w:r>
-                <w:t>BinaryAdventure</w:t>
-              </w:r>
-              <w:proofErr w:type="spellEnd"/>
-              <w:r>
-                <w:t xml:space="preserve">. </w:t>
+                <w:t xml:space="preserve">BinaryAdventure. </w:t>
               </w:r>
               <w:r>
                 <w:rPr>
@@ -10575,7 +10242,7 @@
               <w:r>
                 <w:br/>
               </w:r>
-              <w:hyperlink r:id="rId64" w:history="1">
+              <w:hyperlink r:id="rId72" w:history="1">
                 <w:r>
                   <w:rPr>
                     <w:rStyle w:val="Hyperlink"/>
@@ -10604,37 +10271,12 @@
       <w:r>
         <w:t xml:space="preserve">Rust. </w:t>
       </w:r>
-      <w:proofErr w:type="spellStart"/>
       <w:r>
         <w:rPr>
           <w:i/>
           <w:iCs/>
         </w:rPr>
-        <w:t>RustFest</w:t>
-      </w:r>
-      <w:proofErr w:type="spellEnd"/>
-      <w:r>
-        <w:rPr>
-          <w:i/>
-          <w:iCs/>
-        </w:rPr>
-        <w:t xml:space="preserve"> Zürich 2017 - </w:t>
-      </w:r>
-      <w:proofErr w:type="spellStart"/>
-      <w:r>
-        <w:rPr>
-          <w:i/>
-          <w:iCs/>
-        </w:rPr>
-        <w:t>Tokio</w:t>
-      </w:r>
-      <w:proofErr w:type="spellEnd"/>
-      <w:r>
-        <w:rPr>
-          <w:i/>
-          <w:iCs/>
-        </w:rPr>
-        <w:t>: How we hit 88mph by Alex Crichton</w:t>
+        <w:t>RustFest Zürich 2017 - Tokio: How we hit 88mph by Alex Crichton</w:t>
       </w:r>
       <w:r>
         <w:t>.</w:t>
@@ -10664,7 +10306,7 @@
       <w:r>
         <w:br/>
       </w:r>
-      <w:hyperlink r:id="rId65" w:history="1">
+      <w:hyperlink r:id="rId73" w:history="1">
         <w:r>
           <w:rPr>
             <w:rStyle w:val="Hyperlink"/>
@@ -10682,13 +10324,8 @@
         </w:numPr>
         <w:spacing w:line="360" w:lineRule="auto"/>
       </w:pPr>
-      <w:proofErr w:type="spellStart"/>
-      <w:r>
-        <w:t>Klabnik</w:t>
-      </w:r>
-      <w:proofErr w:type="spellEnd"/>
-      <w:r>
-        <w:t xml:space="preserve"> S. </w:t>
+      <w:r>
+        <w:t xml:space="preserve">Klabnik S. </w:t>
       </w:r>
       <w:r>
         <w:t xml:space="preserve">Nichols C. </w:t>
@@ -10717,7 +10354,7 @@
       <w:r>
         <w:br/>
       </w:r>
-      <w:hyperlink r:id="rId66" w:history="1">
+      <w:hyperlink r:id="rId74" w:history="1">
         <w:r>
           <w:rPr>
             <w:rStyle w:val="Hyperlink"/>
@@ -10735,22 +10372,11 @@
         </w:numPr>
         <w:spacing w:line="360" w:lineRule="auto"/>
       </w:pPr>
-      <w:proofErr w:type="spellStart"/>
-      <w:r>
-        <w:lastRenderedPageBreak/>
-        <w:t>Siddon</w:t>
-      </w:r>
-      <w:proofErr w:type="spellEnd"/>
-      <w:r>
-        <w:t xml:space="preserve"> T. </w:t>
-      </w:r>
-      <w:proofErr w:type="spellStart"/>
-      <w:r>
-        <w:t>TiKV</w:t>
-      </w:r>
-      <w:proofErr w:type="spellEnd"/>
-      <w:r>
-        <w:t xml:space="preserve"> - building a distributed key-value store with Rust</w:t>
+      <w:r>
+        <w:t xml:space="preserve">Siddon T. </w:t>
+      </w:r>
+      <w:r>
+        <w:t>TiKV - building a distributed key-value store with Rust</w:t>
       </w:r>
       <w:r>
         <w:t>. FOSDEM. 2018. Retrieved on the 30</w:t>
@@ -10767,7 +10393,7 @@
       <w:r>
         <w:br/>
       </w:r>
-      <w:hyperlink r:id="rId67" w:history="1">
+      <w:hyperlink r:id="rId75" w:history="1">
         <w:r>
           <w:rPr>
             <w:rStyle w:val="Hyperlink"/>
@@ -10785,11 +10411,9 @@
         </w:numPr>
         <w:spacing w:line="360" w:lineRule="auto"/>
       </w:pPr>
-      <w:proofErr w:type="spellStart"/>
       <w:r>
         <w:t>Goossaert</w:t>
       </w:r>
-      <w:proofErr w:type="spellEnd"/>
       <w:r>
         <w:t xml:space="preserve">. E. </w:t>
       </w:r>
@@ -10801,15 +10425,7 @@
         <w:t>Implementing a Key-Value Store</w:t>
       </w:r>
       <w:r>
-        <w:t xml:space="preserve">. </w:t>
-      </w:r>
-      <w:proofErr w:type="spellStart"/>
-      <w:r>
-        <w:t>codeCapsule</w:t>
-      </w:r>
-      <w:proofErr w:type="spellEnd"/>
-      <w:r>
-        <w:t>. 2017. Retrieved on the 1</w:t>
+        <w:t>. codeCapsule. 2017. Retrieved on the 1</w:t>
       </w:r>
       <w:r>
         <w:rPr>
@@ -10823,7 +10439,7 @@
       <w:r>
         <w:br/>
       </w:r>
-      <w:hyperlink r:id="rId68" w:history="1">
+      <w:hyperlink r:id="rId76" w:history="1">
         <w:r>
           <w:rPr>
             <w:rStyle w:val="Hyperlink"/>
@@ -10846,47 +10462,19 @@
         </w:rPr>
       </w:pPr>
       <w:r>
-        <w:t xml:space="preserve"> </w:t>
-      </w:r>
-      <w:proofErr w:type="spellStart"/>
-      <w:r>
-        <w:t>Borthakur</w:t>
-      </w:r>
-      <w:proofErr w:type="spellEnd"/>
-      <w:r>
-        <w:t xml:space="preserve"> </w:t>
-      </w:r>
-      <w:r>
-        <w:t xml:space="preserve">D. </w:t>
-      </w:r>
-      <w:r>
-        <w:t>et al.</w:t>
-      </w:r>
-      <w:r>
-        <w:t xml:space="preserve"> </w:t>
-      </w:r>
-      <w:r>
-        <w:rPr>
-          <w:i/>
-          <w:iCs/>
-        </w:rPr>
-        <w:t>RocksDB Basics</w:t>
-      </w:r>
-      <w:r>
-        <w:rPr>
-          <w:i/>
-          <w:iCs/>
-        </w:rPr>
+        <w:t xml:space="preserve">Klabnik S. Nichols C. </w:t>
+      </w:r>
+      <w:r>
+        <w:t>The Rust Programming Language</w:t>
+      </w:r>
+      <w:r>
         <w:t xml:space="preserve">. </w:t>
       </w:r>
       <w:r>
-        <w:t>GitHub. 2019.</w:t>
-      </w:r>
-      <w:r>
-        <w:t xml:space="preserve"> </w:t>
-      </w:r>
-      <w:r>
-        <w:t>Retrieved on the 13</w:t>
+        <w:t>Rust</w:t>
+      </w:r>
+      <w:r>
+        <w:t xml:space="preserve"> Lang Org. 2018. Retrieved on the 5</w:t>
       </w:r>
       <w:r>
         <w:rPr>
@@ -10895,119 +10483,23 @@
         <w:t>th</w:t>
       </w:r>
       <w:r>
-        <w:t xml:space="preserve"> of November 2019.</w:t>
+        <w:t xml:space="preserve"> of February 20</w:t>
+      </w:r>
+      <w:r>
+        <w:t>20</w:t>
+      </w:r>
+      <w:r>
+        <w:t>.</w:t>
       </w:r>
       <w:r>
         <w:br/>
       </w:r>
-      <w:hyperlink r:id="rId69" w:history="1">
+      <w:hyperlink r:id="rId77" w:history="1">
         <w:r>
           <w:rPr>
             <w:rStyle w:val="Hyperlink"/>
           </w:rPr>
-          <w:t>https://github.com/facebook/rocksdb/wiki/RocksDB-Basics</w:t>
-        </w:r>
-      </w:hyperlink>
-    </w:p>
-    <w:p>
-      <w:pPr>
-        <w:pStyle w:val="ListParagraph"/>
-        <w:numPr>
-          <w:ilvl w:val="0"/>
-          <w:numId w:val="6"/>
-        </w:numPr>
-        <w:spacing w:line="360" w:lineRule="auto"/>
-        <w:rPr>
-          <w:i/>
-          <w:iCs/>
-        </w:rPr>
-      </w:pPr>
-      <w:r>
-        <w:t xml:space="preserve">Chapple M. </w:t>
-      </w:r>
-      <w:r>
-        <w:rPr>
-          <w:i/>
-          <w:iCs/>
-        </w:rPr>
-        <w:t>The ACID Database Model.</w:t>
-      </w:r>
-      <w:r>
-        <w:t xml:space="preserve"> </w:t>
-      </w:r>
-      <w:proofErr w:type="spellStart"/>
-      <w:r>
-        <w:t>Lifewire</w:t>
-      </w:r>
-      <w:proofErr w:type="spellEnd"/>
-      <w:r>
-        <w:t>. 2019. Retrieved on the 13</w:t>
-      </w:r>
-      <w:r>
-        <w:rPr>
-          <w:vertAlign w:val="superscript"/>
-        </w:rPr>
-        <w:t>th</w:t>
-      </w:r>
-      <w:r>
-        <w:t xml:space="preserve"> of November 2019.</w:t>
-      </w:r>
-      <w:r>
-        <w:br/>
-      </w:r>
-      <w:hyperlink r:id="rId70" w:history="1">
-        <w:r>
-          <w:rPr>
-            <w:rStyle w:val="Hyperlink"/>
-          </w:rPr>
-          <w:t>https://www.lifewire.com/the-acid-model-1019731</w:t>
-        </w:r>
-      </w:hyperlink>
-    </w:p>
-    <w:p>
-      <w:pPr>
-        <w:pStyle w:val="ListParagraph"/>
-        <w:numPr>
-          <w:ilvl w:val="0"/>
-          <w:numId w:val="6"/>
-        </w:numPr>
-        <w:spacing w:line="360" w:lineRule="auto"/>
-        <w:rPr>
-          <w:i/>
-          <w:iCs/>
-        </w:rPr>
-      </w:pPr>
-      <w:r>
-        <w:rPr>
-          <w:i/>
-          <w:iCs/>
-        </w:rPr>
-        <w:t>ACID</w:t>
-      </w:r>
-      <w:r>
-        <w:t xml:space="preserve">. </w:t>
-      </w:r>
-      <w:r>
-        <w:t>Wikipedia. 2019. Retrieved on the 13</w:t>
-      </w:r>
-      <w:r>
-        <w:rPr>
-          <w:vertAlign w:val="superscript"/>
-        </w:rPr>
-        <w:t>th</w:t>
-      </w:r>
-      <w:r>
-        <w:t xml:space="preserve"> of November 2019.</w:t>
-      </w:r>
-      <w:r>
-        <w:br/>
-      </w:r>
-      <w:hyperlink r:id="rId71" w:history="1">
-        <w:r>
-          <w:rPr>
-            <w:rStyle w:val="Hyperlink"/>
-          </w:rPr>
-          <w:t>https://en.wikipedia.org/wiki/ACID</w:t>
+          <w:t>https://doc.rust-lang.org/book/ch04-02-references-and-borrowing.html</w:t>
         </w:r>
       </w:hyperlink>
     </w:p>
@@ -11028,61 +10520,26 @@
         </w:rPr>
       </w:pPr>
       <w:r>
-        <w:t xml:space="preserve">Johnson N. </w:t>
-      </w:r>
-      <w:r>
-        <w:rPr>
-          <w:i/>
-          <w:iCs/>
-        </w:rPr>
-        <w:t>Damn Cool Algorithms: Log structured storage.</w:t>
-      </w:r>
-      <w:r>
-        <w:rPr>
-          <w:i/>
-          <w:iCs/>
-        </w:rPr>
-        <w:t xml:space="preserve"> </w:t>
-      </w:r>
-      <w:proofErr w:type="spellStart"/>
-      <w:r>
-        <w:t>NotDot</w:t>
-      </w:r>
-      <w:proofErr w:type="spellEnd"/>
-      <w:r>
-        <w:t>.</w:t>
-      </w:r>
-      <w:r>
-        <w:rPr>
-          <w:i/>
-          <w:iCs/>
-        </w:rPr>
-        <w:t xml:space="preserve"> </w:t>
-      </w:r>
-      <w:r>
-        <w:t>2009.</w:t>
-      </w:r>
-      <w:r>
-        <w:t xml:space="preserve"> Retrieved on the 13</w:t>
+        <w:t>Tokio Library Documentation. 2018. Retrieved on the 21</w:t>
       </w:r>
       <w:r>
         <w:rPr>
           <w:vertAlign w:val="superscript"/>
         </w:rPr>
-        <w:t>th</w:t>
-      </w:r>
-      <w:r>
-        <w:t xml:space="preserve"> of November 2019.</w:t>
+        <w:t>st</w:t>
+      </w:r>
+      <w:r>
+        <w:t xml:space="preserve"> of February 2020.</w:t>
       </w:r>
       <w:r>
         <w:br/>
       </w:r>
-      <w:hyperlink r:id="rId72" w:history="1">
+      <w:hyperlink r:id="rId78" w:history="1">
         <w:r>
           <w:rPr>
             <w:rStyle w:val="Hyperlink"/>
           </w:rPr>
-          <w:t>http://blog.notdot.net/2009/12/Damn-Cool-Algorithms-Log-structured-storage</w:t>
+          <w:t>https://tokio.rs/docs/getting-started/echo/</w:t>
         </w:r>
       </w:hyperlink>
     </w:p>
@@ -11094,84 +10551,25 @@
           <w:numId w:val="6"/>
         </w:numPr>
         <w:spacing w:line="360" w:lineRule="auto"/>
-      </w:pPr>
-      <w:proofErr w:type="gramStart"/>
-      <w:r>
         <w:rPr>
-          <w:rStyle w:val="Hyperlink"/>
           <w:i/>
           <w:iCs/>
-          <w:color w:val="auto"/>
-          <w:u w:val="none"/>
-          <w:lang w:val="fr-FR"/>
         </w:rPr>
-        <w:t>PostgreSQL:</w:t>
-      </w:r>
-      <w:proofErr w:type="gramEnd"/>
+      </w:pPr>
+      <w:r>
+        <w:t xml:space="preserve">“Builder” </w:t>
+      </w:r>
+      <w:r>
+        <w:t>Tokio Library Documentation. 2020. Retrieved on the 28</w:t>
+      </w:r>
       <w:r>
         <w:rPr>
-          <w:rStyle w:val="Hyperlink"/>
-          <w:i/>
-          <w:iCs/>
-          <w:color w:val="auto"/>
-          <w:u w:val="none"/>
-          <w:lang w:val="fr-FR"/>
+          <w:vertAlign w:val="superscript"/>
         </w:rPr>
-        <w:t xml:space="preserve"> Documentation: 7.1: Multi-Version </w:t>
-      </w:r>
-      <w:proofErr w:type="spellStart"/>
-      <w:r>
-        <w:rPr>
-          <w:rStyle w:val="Hyperlink"/>
-          <w:i/>
-          <w:iCs/>
-          <w:color w:val="auto"/>
-          <w:u w:val="none"/>
-          <w:lang w:val="fr-FR"/>
-        </w:rPr>
-        <w:t>Concurrency</w:t>
-      </w:r>
-      <w:proofErr w:type="spellEnd"/>
-      <w:r>
-        <w:rPr>
-          <w:rStyle w:val="Hyperlink"/>
-          <w:i/>
-          <w:iCs/>
-          <w:color w:val="auto"/>
-          <w:u w:val="none"/>
-          <w:lang w:val="fr-FR"/>
-        </w:rPr>
-        <w:t xml:space="preserve"> Contro</w:t>
-      </w:r>
-      <w:r>
-        <w:rPr>
-          <w:rStyle w:val="Hyperlink"/>
-          <w:i/>
-          <w:iCs/>
-          <w:color w:val="auto"/>
-          <w:u w:val="none"/>
-          <w:lang w:val="fr-FR"/>
-        </w:rPr>
-        <w:t xml:space="preserve">l. </w:t>
-      </w:r>
-      <w:r>
-        <w:rPr>
-          <w:rStyle w:val="Hyperlink"/>
-          <w:color w:val="auto"/>
-          <w:u w:val="none"/>
-        </w:rPr>
-        <w:t>PostgreSQL.</w:t>
-      </w:r>
-      <w:r>
-        <w:t xml:space="preserve"> </w:t>
-      </w:r>
-      <w:r>
-        <w:rPr>
-          <w:rStyle w:val="Hyperlink"/>
-          <w:color w:val="auto"/>
-          <w:u w:val="none"/>
-        </w:rPr>
-        <w:t>Retrieved on the 13th of November 2019.</w:t>
+        <w:t>th</w:t>
+      </w:r>
+      <w:r>
+        <w:t xml:space="preserve"> of February 2020.</w:t>
       </w:r>
       <w:r>
         <w:rPr>
@@ -11179,12 +10577,12 @@
         </w:rPr>
         <w:br/>
       </w:r>
-      <w:hyperlink r:id="rId73" w:history="1">
+      <w:hyperlink r:id="rId79" w:history="1">
         <w:r>
           <w:rPr>
             <w:rStyle w:val="Hyperlink"/>
           </w:rPr>
-          <w:t>https://www.postgresql.org/docs/7.1/mvcc.html</w:t>
+          <w:t>https://docs.rs/tokio/0.2.13/tokio/runtime/struct.Builder.html</w:t>
         </w:r>
       </w:hyperlink>
     </w:p>
@@ -11196,45 +10594,39 @@
           <w:numId w:val="6"/>
         </w:numPr>
         <w:spacing w:line="360" w:lineRule="auto"/>
-      </w:pPr>
-      <w:r>
         <w:rPr>
           <w:i/>
           <w:iCs/>
         </w:rPr>
-        <w:t>Distributed DBMS - Controlling Concurrency</w:t>
-      </w:r>
-      <w:r>
-        <w:t xml:space="preserve">. </w:t>
-      </w:r>
-      <w:proofErr w:type="spellStart"/>
-      <w:r>
-        <w:t>TutorialsP</w:t>
-      </w:r>
-      <w:r>
-        <w:t>oint</w:t>
-      </w:r>
-      <w:proofErr w:type="spellEnd"/>
-      <w:r>
-        <w:t xml:space="preserve">. </w:t>
+      </w:pPr>
+      <w:r>
+        <w:lastRenderedPageBreak/>
+        <w:t>Inside Rust Blog. 2019. Retrieved on the 2</w:t>
       </w:r>
       <w:r>
         <w:rPr>
-          <w:rStyle w:val="Hyperlink"/>
-          <w:color w:val="auto"/>
-          <w:u w:val="none"/>
+          <w:vertAlign w:val="superscript"/>
         </w:rPr>
-        <w:t>Retrieved on the 13th of November 2019.</w:t>
+        <w:t>nd</w:t>
+      </w:r>
+      <w:r>
+        <w:rPr>
+          <w:vertAlign w:val="subscript"/>
+        </w:rPr>
+        <w:t xml:space="preserve"> </w:t>
+      </w:r>
+      <w:r>
+        <w:t>of March 2020.</w:t>
       </w:r>
       <w:r>
         <w:br/>
       </w:r>
-      <w:hyperlink r:id="rId74" w:history="1">
+      <w:hyperlink r:id="rId80" w:history="1">
         <w:r>
           <w:rPr>
             <w:rStyle w:val="Hyperlink"/>
           </w:rPr>
-          <w:t>https://www.tutorialspoint.com/distributed_dbms/distributed_dbms_controlling_concurrency.htm</w:t>
+          <w:t>https://blog.rust-lang.org/inside-rust/2019/10/11/AsyncAwait-Not-Send-Error-Improvements.html</w:t>
         </w:r>
       </w:hyperlink>
     </w:p>
@@ -11255,108 +10647,32 @@
         </w:rPr>
       </w:pPr>
       <w:r>
-        <w:rPr>
-          <w:i/>
-          <w:iCs/>
-        </w:rPr>
-        <w:t>Introduction of B-Tree</w:t>
-      </w:r>
-      <w:r>
-        <w:rPr>
-          <w:i/>
-          <w:iCs/>
-        </w:rPr>
-        <w:t>.</w:t>
-      </w:r>
-      <w:r>
-        <w:t xml:space="preserve"> </w:t>
-      </w:r>
-      <w:proofErr w:type="spellStart"/>
-      <w:r>
-        <w:t>GeeksforGeeks</w:t>
-      </w:r>
-      <w:proofErr w:type="spellEnd"/>
-      <w:r>
-        <w:t>. 2013. Retrieved on the 18</w:t>
+        <w:t xml:space="preserve">“Spawn” </w:t>
+      </w:r>
+      <w:r>
+        <w:t>Tokio Library Documentation. 2020. Retrieved on the 3</w:t>
+      </w:r>
+      <w:r>
+        <w:softHyphen/>
       </w:r>
       <w:r>
         <w:rPr>
           <w:vertAlign w:val="superscript"/>
         </w:rPr>
-        <w:t>th</w:t>
-      </w:r>
-      <w:r>
-        <w:t xml:space="preserve"> of November 2019.</w:t>
+        <w:t>rd</w:t>
+      </w:r>
+      <w:r>
+        <w:t xml:space="preserve"> of March 2020.</w:t>
       </w:r>
       <w:r>
         <w:br/>
       </w:r>
-      <w:hyperlink r:id="rId75" w:history="1">
+      <w:hyperlink r:id="rId81" w:history="1">
         <w:r>
           <w:rPr>
             <w:rStyle w:val="Hyperlink"/>
           </w:rPr>
-          <w:t>https://www.geeksforgeeks.org/introduction-of-b-tree-2/</w:t>
-        </w:r>
-      </w:hyperlink>
-    </w:p>
-    <w:p>
-      <w:pPr>
-        <w:pStyle w:val="ListParagraph"/>
-        <w:numPr>
-          <w:ilvl w:val="0"/>
-          <w:numId w:val="6"/>
-        </w:numPr>
-        <w:spacing w:line="360" w:lineRule="auto"/>
-        <w:rPr>
-          <w:i/>
-          <w:iCs/>
-        </w:rPr>
-      </w:pPr>
-      <w:proofErr w:type="spellStart"/>
-      <w:r>
-        <w:t>Klabnik</w:t>
-      </w:r>
-      <w:proofErr w:type="spellEnd"/>
-      <w:r>
-        <w:t xml:space="preserve"> S. Nichols C. </w:t>
-      </w:r>
-      <w:r>
-        <w:t>The Rust Programming Language</w:t>
-      </w:r>
-      <w:r>
-        <w:t xml:space="preserve">. </w:t>
-      </w:r>
-      <w:r>
-        <w:t>Rust</w:t>
-      </w:r>
-      <w:r>
-        <w:t xml:space="preserve"> Lang Org. 2018. Retrieved on the 5</w:t>
-      </w:r>
-      <w:r>
-        <w:rPr>
-          <w:vertAlign w:val="superscript"/>
-        </w:rPr>
-        <w:t>th</w:t>
-      </w:r>
-      <w:r>
-        <w:t xml:space="preserve"> of February 20</w:t>
-      </w:r>
-      <w:r>
-        <w:t>20</w:t>
-      </w:r>
-      <w:r>
-        <w:t>.</w:t>
-      </w:r>
-      <w:r>
-        <w:br/>
-      </w:r>
-      <w:hyperlink r:id="rId76" w:history="1">
-        <w:r>
-          <w:rPr>
-            <w:rStyle w:val="Hyperlink"/>
-          </w:rPr>
-          <w:t>https://doc.rust-lang.org/book/ch04-02-references-and-borrowing.html</w:t>
+          <w:t>https://docs.rs/tokio/0.2.13/tokio/fn.spawn.html</w:t>
         </w:r>
       </w:hyperlink>
     </w:p>
@@ -11376,194 +10692,6 @@
           <w:u w:val="none"/>
         </w:rPr>
       </w:pPr>
-      <w:proofErr w:type="spellStart"/>
-      <w:r>
-        <w:t>Tokio</w:t>
-      </w:r>
-      <w:proofErr w:type="spellEnd"/>
-      <w:r>
-        <w:t xml:space="preserve"> Library Documentation. 2018. Retrieved on the 21</w:t>
-      </w:r>
-      <w:r>
-        <w:rPr>
-          <w:vertAlign w:val="superscript"/>
-        </w:rPr>
-        <w:t>st</w:t>
-      </w:r>
-      <w:r>
-        <w:t xml:space="preserve"> of February 2020.</w:t>
-      </w:r>
-      <w:r>
-        <w:br/>
-      </w:r>
-      <w:hyperlink r:id="rId77" w:history="1">
-        <w:r>
-          <w:rPr>
-            <w:rStyle w:val="Hyperlink"/>
-          </w:rPr>
-          <w:t>https://tokio.rs/docs/getting-started/echo/</w:t>
-        </w:r>
-      </w:hyperlink>
-    </w:p>
-    <w:p>
-      <w:pPr>
-        <w:pStyle w:val="ListParagraph"/>
-        <w:numPr>
-          <w:ilvl w:val="0"/>
-          <w:numId w:val="6"/>
-        </w:numPr>
-        <w:spacing w:line="360" w:lineRule="auto"/>
-        <w:rPr>
-          <w:i/>
-          <w:iCs/>
-        </w:rPr>
-      </w:pPr>
-      <w:r>
-        <w:t xml:space="preserve">“Builder” </w:t>
-      </w:r>
-      <w:proofErr w:type="spellStart"/>
-      <w:r>
-        <w:t>Tokio</w:t>
-      </w:r>
-      <w:proofErr w:type="spellEnd"/>
-      <w:r>
-        <w:t xml:space="preserve"> Library Documentation. 2020. Retrieved on the 28</w:t>
-      </w:r>
-      <w:r>
-        <w:rPr>
-          <w:vertAlign w:val="superscript"/>
-        </w:rPr>
-        <w:t>th</w:t>
-      </w:r>
-      <w:r>
-        <w:t xml:space="preserve"> of February 2020.</w:t>
-      </w:r>
-      <w:r>
-        <w:rPr>
-          <w:rStyle w:val="Hyperlink"/>
-        </w:rPr>
-        <w:br/>
-      </w:r>
-      <w:hyperlink r:id="rId78" w:history="1">
-        <w:r>
-          <w:rPr>
-            <w:rStyle w:val="Hyperlink"/>
-          </w:rPr>
-          <w:t>https://docs.rs/tokio/0.2.13/tokio/runtime/struct.Builder.html</w:t>
-        </w:r>
-      </w:hyperlink>
-    </w:p>
-    <w:p>
-      <w:pPr>
-        <w:pStyle w:val="ListParagraph"/>
-        <w:numPr>
-          <w:ilvl w:val="0"/>
-          <w:numId w:val="6"/>
-        </w:numPr>
-        <w:spacing w:line="360" w:lineRule="auto"/>
-        <w:rPr>
-          <w:i/>
-          <w:iCs/>
-        </w:rPr>
-      </w:pPr>
-      <w:r>
-        <w:lastRenderedPageBreak/>
-        <w:t>Inside Rust Blog. 2019. Retrieved on the 2</w:t>
-      </w:r>
-      <w:r>
-        <w:rPr>
-          <w:vertAlign w:val="superscript"/>
-        </w:rPr>
-        <w:t>nd</w:t>
-      </w:r>
-      <w:r>
-        <w:rPr>
-          <w:vertAlign w:val="subscript"/>
-        </w:rPr>
-        <w:t xml:space="preserve"> </w:t>
-      </w:r>
-      <w:r>
-        <w:t>of March 2020.</w:t>
-      </w:r>
-      <w:r>
-        <w:br/>
-      </w:r>
-      <w:hyperlink r:id="rId79" w:history="1">
-        <w:r>
-          <w:rPr>
-            <w:rStyle w:val="Hyperlink"/>
-          </w:rPr>
-          <w:t>https://blog.rust-lang.org/inside-rust/2019/10/11/AsyncAwait-Not-Send-Error-Improvements.html</w:t>
-        </w:r>
-      </w:hyperlink>
-    </w:p>
-    <w:p>
-      <w:pPr>
-        <w:pStyle w:val="ListParagraph"/>
-        <w:numPr>
-          <w:ilvl w:val="0"/>
-          <w:numId w:val="6"/>
-        </w:numPr>
-        <w:spacing w:line="360" w:lineRule="auto"/>
-        <w:rPr>
-          <w:rStyle w:val="Hyperlink"/>
-          <w:i/>
-          <w:iCs/>
-          <w:color w:val="auto"/>
-          <w:u w:val="none"/>
-        </w:rPr>
-      </w:pPr>
-      <w:r>
-        <w:t xml:space="preserve">“Spawn” </w:t>
-      </w:r>
-      <w:proofErr w:type="spellStart"/>
-      <w:r>
-        <w:t>Tokio</w:t>
-      </w:r>
-      <w:proofErr w:type="spellEnd"/>
-      <w:r>
-        <w:t xml:space="preserve"> Library Documentation. 2020. Retrieved on the 3</w:t>
-      </w:r>
-      <w:r>
-        <w:softHyphen/>
-      </w:r>
-      <w:r>
-        <w:rPr>
-          <w:vertAlign w:val="superscript"/>
-        </w:rPr>
-        <w:t>rd</w:t>
-      </w:r>
-      <w:r>
-        <w:t xml:space="preserve"> of March 2020.</w:t>
-      </w:r>
-      <w:r>
-        <w:br/>
-      </w:r>
-      <w:hyperlink r:id="rId80" w:history="1">
-        <w:r>
-          <w:rPr>
-            <w:rStyle w:val="Hyperlink"/>
-          </w:rPr>
-          <w:t>https://docs.rs/tokio/0.2.13/tokio/fn.spawn.html</w:t>
-        </w:r>
-      </w:hyperlink>
-    </w:p>
-    <w:p>
-      <w:pPr>
-        <w:pStyle w:val="ListParagraph"/>
-        <w:numPr>
-          <w:ilvl w:val="0"/>
-          <w:numId w:val="6"/>
-        </w:numPr>
-        <w:spacing w:line="360" w:lineRule="auto"/>
-        <w:rPr>
-          <w:rStyle w:val="Hyperlink"/>
-          <w:i/>
-          <w:iCs/>
-          <w:color w:val="auto"/>
-          <w:u w:val="none"/>
-        </w:rPr>
-      </w:pPr>
       <w:r>
         <w:t>Rand Library Repository. 2020. Retrieved on the 7</w:t>
       </w:r>
@@ -11584,7 +10712,7 @@
         </w:rPr>
         <w:br/>
       </w:r>
-      <w:hyperlink r:id="rId81" w:history="1">
+      <w:hyperlink r:id="rId82" w:history="1">
         <w:r>
           <w:rPr>
             <w:rStyle w:val="Hyperlink"/>
@@ -11607,15 +10735,7 @@
         </w:rPr>
       </w:pPr>
       <w:r>
-        <w:t>“</w:t>
-      </w:r>
-      <w:proofErr w:type="spellStart"/>
-      <w:r>
-        <w:t>sync_data</w:t>
-      </w:r>
-      <w:proofErr w:type="spellEnd"/>
-      <w:r>
-        <w:t>” Rust “File” Library Documentation. 2020. Retrieved on the 8</w:t>
+        <w:t>“sync_data” Rust “File” Library Documentation. 2020. Retrieved on the 8</w:t>
       </w:r>
       <w:r>
         <w:rPr>
@@ -11632,7 +10752,7 @@
         </w:rPr>
         <w:br/>
       </w:r>
-      <w:hyperlink r:id="rId82" w:anchor="method.sync_data" w:history="1">
+      <w:hyperlink r:id="rId83" w:anchor="method.sync_data" w:history="1">
         <w:r>
           <w:rPr>
             <w:rStyle w:val="Hyperlink"/>
@@ -11655,15 +10775,7 @@
         </w:rPr>
       </w:pPr>
       <w:r>
-        <w:t>“flush” Rust “</w:t>
-      </w:r>
-      <w:proofErr w:type="spellStart"/>
-      <w:r>
-        <w:t>io</w:t>
-      </w:r>
-      <w:proofErr w:type="spellEnd"/>
-      <w:r>
-        <w:t>” Library Documentation. 2020. Retrieved on the 8</w:t>
+        <w:t>“flush” Rust “io” Library Documentation. 2020. Retrieved on the 8</w:t>
       </w:r>
       <w:r>
         <w:rPr>
@@ -11677,7 +10789,7 @@
       <w:r>
         <w:br/>
       </w:r>
-      <w:hyperlink r:id="rId83" w:anchor="tymethod.flush" w:history="1">
+      <w:hyperlink r:id="rId84" w:anchor="tymethod.flush" w:history="1">
         <w:r>
           <w:rPr>
             <w:rStyle w:val="Hyperlink"/>
@@ -11687,7 +10799,7 @@
       </w:hyperlink>
     </w:p>
     <w:sectPr>
-      <w:footerReference w:type="default" r:id="rId84"/>
+      <w:footerReference w:type="default" r:id="rId85"/>
       <w:pgSz w:w="11906" w:h="16838"/>
       <w:pgMar w:top="1440" w:right="1440" w:bottom="1440" w:left="1440" w:header="708" w:footer="708" w:gutter="0"/>
       <w:pgNumType w:start="0"/>
@@ -11734,7 +10846,6 @@
         <w:docPartUnique/>
       </w:docPartObj>
     </w:sdtPr>
-    <w:sdtEndPr/>
     <w:sdtContent>
       <w:p>
         <w:pPr>
@@ -14402,6 +13513,7 @@
     <w:rsid w:val="00A878CE"/>
     <w:rsid w:val="00AF08BE"/>
     <w:rsid w:val="00C66D4F"/>
+    <w:rsid w:val="00D170FB"/>
     <w:rsid w:val="00D31AAC"/>
     <w:rsid w:val="00D563E3"/>
     <w:rsid w:val="00D86150"/>
@@ -15193,7 +14305,7 @@
 </file>
 
 <file path=customXml/itemProps2.xml><?xml version="1.0" encoding="utf-8"?>
-<ds:datastoreItem xmlns:ds="http://schemas.openxmlformats.org/officeDocument/2006/customXml" ds:itemID="{0F2F6A33-7851-45D0-B8CA-F4B7C65AB03F}">
+<ds:datastoreItem xmlns:ds="http://schemas.openxmlformats.org/officeDocument/2006/customXml" ds:itemID="{79784CDC-B3A1-4432-AA67-9D50FAF9741D}">
   <ds:schemaRefs>
     <ds:schemaRef ds:uri="http://schemas.openxmlformats.org/officeDocument/2006/bibliography"/>
   </ds:schemaRefs>

</xml_diff>

<commit_message>
Fixed spacing on page 27.
</commit_message>
<xml_diff>
--- a/Final Report Draft.docx
+++ b/Final Report Draft.docx
@@ -106,6 +106,7 @@
             <w:dataBinding w:prefixMappings="xmlns:ns0='http://purl.org/dc/elements/1.1/' xmlns:ns1='http://schemas.openxmlformats.org/package/2006/metadata/core-properties' " w:xpath="/ns1:coreProperties[1]/ns0:title[1]" w:storeItemID="{6C3C8BC8-F283-45AE-878A-BAB7291924A1}"/>
             <w:text/>
           </w:sdtPr>
+          <w:sdtEndPr/>
           <w:sdtContent>
             <w:p>
               <w:pPr>
@@ -153,6 +154,7 @@
             <w:dataBinding w:prefixMappings="xmlns:ns0='http://purl.org/dc/elements/1.1/' xmlns:ns1='http://schemas.openxmlformats.org/package/2006/metadata/core-properties' " w:xpath="/ns1:coreProperties[1]/ns0:subject[1]" w:storeItemID="{6C3C8BC8-F283-45AE-878A-BAB7291924A1}"/>
             <w:text/>
           </w:sdtPr>
+          <w:sdtEndPr/>
           <w:sdtContent>
             <w:p>
               <w:pPr>
@@ -357,6 +359,7 @@
                                     <w:calendar w:val="gregorian"/>
                                   </w:date>
                                 </w:sdtPr>
+                                <w:sdtEndPr/>
                                 <w:sdtContent>
                                   <w:p>
                                     <w:pPr>
@@ -402,6 +405,7 @@
                                     <w:dataBinding w:prefixMappings="xmlns:ns0='http://schemas.openxmlformats.org/officeDocument/2006/extended-properties' " w:xpath="/ns0:Properties[1]/ns0:Company[1]" w:storeItemID="{6668398D-A668-4E3E-A5EB-62B293D839F1}"/>
                                     <w:text/>
                                   </w:sdtPr>
+                                  <w:sdtEndPr/>
                                   <w:sdtContent>
                                     <w:r>
                                       <w:rPr>
@@ -432,6 +436,7 @@
                                     <w:dataBinding w:prefixMappings="xmlns:ns0='http://schemas.microsoft.com/office/2006/coverPageProps' " w:xpath="/ns0:CoverPageProperties[1]/ns0:CompanyAddress[1]" w:storeItemID="{55AF091B-3C7A-41E3-B477-F2FDAA23CFDA}"/>
                                     <w:text/>
                                   </w:sdtPr>
+                                  <w:sdtEndPr/>
                                   <w:sdtContent>
                                     <w:r>
                                       <w:rPr>
@@ -520,6 +525,7 @@
                               <w:calendar w:val="gregorian"/>
                             </w:date>
                           </w:sdtPr>
+                          <w:sdtEndPr/>
                           <w:sdtContent>
                             <w:p>
                               <w:pPr>
@@ -565,6 +571,7 @@
                               <w:dataBinding w:prefixMappings="xmlns:ns0='http://schemas.openxmlformats.org/officeDocument/2006/extended-properties' " w:xpath="/ns0:Properties[1]/ns0:Company[1]" w:storeItemID="{6668398D-A668-4E3E-A5EB-62B293D839F1}"/>
                               <w:text/>
                             </w:sdtPr>
+                            <w:sdtEndPr/>
                             <w:sdtContent>
                               <w:r>
                                 <w:rPr>
@@ -595,6 +602,7 @@
                               <w:dataBinding w:prefixMappings="xmlns:ns0='http://schemas.microsoft.com/office/2006/coverPageProps' " w:xpath="/ns0:CoverPageProperties[1]/ns0:CompanyAddress[1]" w:storeItemID="{55AF091B-3C7A-41E3-B477-F2FDAA23CFDA}"/>
                               <w:text/>
                             </w:sdtPr>
+                            <w:sdtEndPr/>
                             <w:sdtContent>
                               <w:r>
                                 <w:rPr>
@@ -701,110 +709,63 @@
           <w:r>
             <w:fldChar w:fldCharType="separate"/>
           </w:r>
-          <w:bookmarkStart w:id="0" w:name="_GoBack"/>
-          <w:bookmarkEnd w:id="0"/>
-          <w:r>
-            <w:rPr>
-              <w:rStyle w:val="Hyperlink"/>
-              <w:noProof/>
-            </w:rPr>
-            <w:fldChar w:fldCharType="begin"/>
-          </w:r>
-          <w:r>
-            <w:rPr>
-              <w:rStyle w:val="Hyperlink"/>
-              <w:noProof/>
-            </w:rPr>
-            <w:instrText xml:space="preserve"> </w:instrText>
-          </w:r>
-          <w:r>
-            <w:rPr>
-              <w:noProof/>
-            </w:rPr>
-            <w:instrText>HYPERLINK \l "_Toc36999545"</w:instrText>
-          </w:r>
-          <w:r>
-            <w:rPr>
-              <w:rStyle w:val="Hyperlink"/>
-              <w:noProof/>
-            </w:rPr>
-            <w:instrText xml:space="preserve"> </w:instrText>
-          </w:r>
-          <w:r>
-            <w:rPr>
-              <w:rStyle w:val="Hyperlink"/>
-              <w:noProof/>
-            </w:rPr>
-          </w:r>
-          <w:r>
-            <w:rPr>
-              <w:rStyle w:val="Hyperlink"/>
-              <w:noProof/>
-            </w:rPr>
-            <w:fldChar w:fldCharType="separate"/>
-          </w:r>
-          <w:r>
-            <w:rPr>
-              <w:rStyle w:val="Hyperlink"/>
-              <w:noProof/>
-            </w:rPr>
-            <w:t>Introduction</w:t>
-          </w:r>
-          <w:r>
-            <w:rPr>
-              <w:noProof/>
-              <w:webHidden/>
-            </w:rPr>
-            <w:tab/>
-          </w:r>
-          <w:r>
-            <w:rPr>
-              <w:noProof/>
-              <w:webHidden/>
-            </w:rPr>
-            <w:fldChar w:fldCharType="begin"/>
-          </w:r>
-          <w:r>
-            <w:rPr>
-              <w:noProof/>
-              <w:webHidden/>
-            </w:rPr>
-            <w:instrText xml:space="preserve"> PAGEREF _Toc36999545 \h </w:instrText>
-          </w:r>
-          <w:r>
-            <w:rPr>
-              <w:noProof/>
-              <w:webHidden/>
-            </w:rPr>
-          </w:r>
-          <w:r>
-            <w:rPr>
-              <w:noProof/>
-              <w:webHidden/>
-            </w:rPr>
-            <w:fldChar w:fldCharType="separate"/>
-          </w:r>
-          <w:r>
-            <w:rPr>
-              <w:noProof/>
-              <w:webHidden/>
-            </w:rPr>
-            <w:t>2</w:t>
-          </w:r>
-          <w:r>
-            <w:rPr>
-              <w:noProof/>
-              <w:webHidden/>
-            </w:rPr>
-            <w:fldChar w:fldCharType="end"/>
-          </w:r>
-          <w:r>
-            <w:rPr>
-              <w:rStyle w:val="Hyperlink"/>
-              <w:noProof/>
-            </w:rPr>
-            <w:fldChar w:fldCharType="end"/>
-          </w:r>
+          <w:hyperlink w:anchor="_Toc36999545" w:history="1">
+            <w:r>
+              <w:rPr>
+                <w:rStyle w:val="Hyperlink"/>
+                <w:noProof/>
+              </w:rPr>
+              <w:t>Introduction</w:t>
+            </w:r>
+            <w:r>
+              <w:rPr>
+                <w:noProof/>
+                <w:webHidden/>
+              </w:rPr>
+              <w:tab/>
+            </w:r>
+            <w:r>
+              <w:rPr>
+                <w:noProof/>
+                <w:webHidden/>
+              </w:rPr>
+              <w:fldChar w:fldCharType="begin"/>
+            </w:r>
+            <w:r>
+              <w:rPr>
+                <w:noProof/>
+                <w:webHidden/>
+              </w:rPr>
+              <w:instrText xml:space="preserve"> PAGEREF _Toc36999545 \h </w:instrText>
+            </w:r>
+            <w:r>
+              <w:rPr>
+                <w:noProof/>
+                <w:webHidden/>
+              </w:rPr>
+            </w:r>
+            <w:r>
+              <w:rPr>
+                <w:noProof/>
+                <w:webHidden/>
+              </w:rPr>
+              <w:fldChar w:fldCharType="separate"/>
+            </w:r>
+            <w:r>
+              <w:rPr>
+                <w:noProof/>
+                <w:webHidden/>
+              </w:rPr>
+              <w:t>2</w:t>
+            </w:r>
+            <w:r>
+              <w:rPr>
+                <w:noProof/>
+                <w:webHidden/>
+              </w:rPr>
+              <w:fldChar w:fldCharType="end"/>
+            </w:r>
+          </w:hyperlink>
         </w:p>
         <w:p>
           <w:pPr>
@@ -3025,23 +2986,23 @@
         <w:pStyle w:val="Heading1"/>
         <w:spacing w:line="360" w:lineRule="auto"/>
       </w:pPr>
-      <w:bookmarkStart w:id="1" w:name="_Toc36999545"/>
+      <w:bookmarkStart w:id="0" w:name="_Toc36999545"/>
       <w:r>
         <w:lastRenderedPageBreak/>
         <w:t>Introduction</w:t>
       </w:r>
+      <w:bookmarkEnd w:id="0"/>
+    </w:p>
+    <w:p>
+      <w:pPr>
+        <w:pStyle w:val="Heading2"/>
+        <w:spacing w:line="360" w:lineRule="auto"/>
+      </w:pPr>
+      <w:bookmarkStart w:id="1" w:name="_Toc36999546"/>
+      <w:r>
+        <w:t>Project Aims &amp; Objectives</w:t>
+      </w:r>
       <w:bookmarkEnd w:id="1"/>
-    </w:p>
-    <w:p>
-      <w:pPr>
-        <w:pStyle w:val="Heading2"/>
-        <w:spacing w:line="360" w:lineRule="auto"/>
-      </w:pPr>
-      <w:bookmarkStart w:id="2" w:name="_Toc36999546"/>
-      <w:r>
-        <w:t>Project Aims &amp; Objectives</w:t>
-      </w:r>
-      <w:bookmarkEnd w:id="2"/>
     </w:p>
     <w:p>
       <w:pPr>
@@ -3157,11 +3118,11 @@
         <w:pStyle w:val="Heading2"/>
         <w:spacing w:line="360" w:lineRule="auto"/>
       </w:pPr>
-      <w:bookmarkStart w:id="3" w:name="_Toc36999547"/>
+      <w:bookmarkStart w:id="2" w:name="_Toc36999547"/>
       <w:r>
         <w:t>Project Specification</w:t>
       </w:r>
-      <w:bookmarkEnd w:id="3"/>
+      <w:bookmarkEnd w:id="2"/>
     </w:p>
     <w:p>
       <w:pPr>
@@ -3306,12 +3267,12 @@
         <w:pStyle w:val="Heading2"/>
         <w:spacing w:line="360" w:lineRule="auto"/>
       </w:pPr>
-      <w:bookmarkStart w:id="4" w:name="_Toc36999548"/>
+      <w:bookmarkStart w:id="3" w:name="_Toc36999548"/>
       <w:r>
         <w:lastRenderedPageBreak/>
         <w:t>Outcome Overview</w:t>
       </w:r>
-      <w:bookmarkEnd w:id="4"/>
+      <w:bookmarkEnd w:id="3"/>
     </w:p>
     <w:p>
       <w:pPr>
@@ -3401,11 +3362,11 @@
         <w:pStyle w:val="Heading2"/>
         <w:spacing w:line="360" w:lineRule="auto"/>
       </w:pPr>
-      <w:bookmarkStart w:id="5" w:name="_Toc36999549"/>
+      <w:bookmarkStart w:id="4" w:name="_Toc36999549"/>
       <w:r>
         <w:t>Development Methodology</w:t>
       </w:r>
-      <w:bookmarkEnd w:id="5"/>
+      <w:bookmarkEnd w:id="4"/>
     </w:p>
     <w:p>
       <w:pPr>
@@ -3714,14 +3675,14 @@
         <w:pStyle w:val="Heading2"/>
         <w:spacing w:line="360" w:lineRule="auto"/>
       </w:pPr>
-      <w:bookmarkStart w:id="6" w:name="_Toc36999550"/>
+      <w:bookmarkStart w:id="5" w:name="_Toc36999550"/>
       <w:r>
         <w:t>Testing</w:t>
       </w:r>
       <w:r>
         <w:t xml:space="preserve"> Strategy</w:t>
       </w:r>
-      <w:bookmarkEnd w:id="6"/>
+      <w:bookmarkEnd w:id="5"/>
     </w:p>
     <w:p>
       <w:pPr>
@@ -3768,82 +3729,82 @@
         <w:pStyle w:val="Heading2"/>
         <w:spacing w:line="360" w:lineRule="auto"/>
       </w:pPr>
-      <w:bookmarkStart w:id="7" w:name="_Toc36999551"/>
+      <w:bookmarkStart w:id="6" w:name="_Toc36999551"/>
       <w:r>
         <w:t>Report Structure</w:t>
       </w:r>
+      <w:bookmarkEnd w:id="6"/>
+    </w:p>
+    <w:p>
+      <w:pPr>
+        <w:spacing w:line="360" w:lineRule="auto"/>
+      </w:pPr>
+      <w:r>
+        <w:t>Following the introduction material, the report first accounts the research undertaken during the development of the project</w:t>
+      </w:r>
+      <w:r>
+        <w:t xml:space="preserve"> (Chapter 1)</w:t>
+      </w:r>
+      <w:r>
+        <w:t>. Then, a detailed explanation of the learning process for the Rust programming language can be found</w:t>
+      </w:r>
+      <w:r>
+        <w:t xml:space="preserve"> (Chapter 2)</w:t>
+      </w:r>
+      <w:r>
+        <w:t>. Following this, the report expands upon the specifics of developing the database, using code snippets when appropriate to explain in detail decisions made during development.</w:t>
+      </w:r>
+      <w:r>
+        <w:br/>
+      </w:r>
+      <w:r>
+        <w:t>Thereafter</w:t>
+      </w:r>
+      <w:r>
+        <w:t xml:space="preserve">, a detailed account of </w:t>
+      </w:r>
+      <w:r>
+        <w:t>the testing and benchmarking process is given, showing results and explaining design decisions using screenshots to illustrate.</w:t>
+      </w:r>
+      <w:r>
+        <w:t xml:space="preserve"> (Chapter 3)</w:t>
+      </w:r>
+    </w:p>
+    <w:p>
+      <w:pPr>
+        <w:spacing w:line="360" w:lineRule="auto"/>
+      </w:pPr>
+      <w:r>
+        <w:t>Lastly, a summary of the report is given as well as an explanation on future work that can be undertaken followed by conclusions that can be made from this experience.</w:t>
+      </w:r>
+    </w:p>
+    <w:p>
+      <w:pPr>
+        <w:spacing w:line="360" w:lineRule="auto"/>
+      </w:pPr>
+      <w:r>
+        <w:t xml:space="preserve">The report is structured in a chronological basis, except for the related work section. A narrative inspired by a </w:t>
+      </w:r>
+      <w:r>
+        <w:t>chronological</w:t>
+      </w:r>
+      <w:r>
+        <w:t xml:space="preserve"> style of writing has been implemented.</w:t>
+      </w:r>
+      <w:r>
+        <w:br/>
+      </w:r>
+    </w:p>
+    <w:p>
+      <w:pPr>
+        <w:pStyle w:val="Heading1"/>
+        <w:spacing w:line="360" w:lineRule="auto"/>
+      </w:pPr>
+      <w:bookmarkStart w:id="7" w:name="_Related_Work_1"/>
+      <w:bookmarkStart w:id="8" w:name="_Chapter_1:_Related"/>
+      <w:bookmarkStart w:id="9" w:name="_Toc36999552"/>
       <w:bookmarkEnd w:id="7"/>
-    </w:p>
-    <w:p>
-      <w:pPr>
-        <w:spacing w:line="360" w:lineRule="auto"/>
-      </w:pPr>
-      <w:r>
-        <w:t>Following the introduction material, the report first accounts the research undertaken during the development of the project</w:t>
-      </w:r>
-      <w:r>
-        <w:t xml:space="preserve"> (Chapter 1)</w:t>
-      </w:r>
-      <w:r>
-        <w:t>. Then, a detailed explanation of the learning process for the Rust programming language can be found</w:t>
-      </w:r>
-      <w:r>
-        <w:t xml:space="preserve"> (Chapter 2)</w:t>
-      </w:r>
-      <w:r>
-        <w:t>. Following this, the report expands upon the specifics of developing the database, using code snippets when appropriate to explain in detail decisions made during development.</w:t>
-      </w:r>
-      <w:r>
-        <w:br/>
-      </w:r>
-      <w:r>
-        <w:t>Thereafter</w:t>
-      </w:r>
-      <w:r>
-        <w:t xml:space="preserve">, a detailed account of </w:t>
-      </w:r>
-      <w:r>
-        <w:t>the testing and benchmarking process is given, showing results and explaining design decisions using screenshots to illustrate.</w:t>
-      </w:r>
-      <w:r>
-        <w:t xml:space="preserve"> (Chapter 3)</w:t>
-      </w:r>
-    </w:p>
-    <w:p>
-      <w:pPr>
-        <w:spacing w:line="360" w:lineRule="auto"/>
-      </w:pPr>
-      <w:r>
-        <w:t>Lastly, a summary of the report is given as well as an explanation on future work that can be undertaken followed by conclusions that can be made from this experience.</w:t>
-      </w:r>
-    </w:p>
-    <w:p>
-      <w:pPr>
-        <w:spacing w:line="360" w:lineRule="auto"/>
-      </w:pPr>
-      <w:r>
-        <w:t xml:space="preserve">The report is structured in a chronological basis, except for the related work section. A narrative inspired by a </w:t>
-      </w:r>
-      <w:r>
-        <w:t>chronological</w:t>
-      </w:r>
-      <w:r>
-        <w:t xml:space="preserve"> style of writing has been implemented.</w:t>
-      </w:r>
-      <w:r>
-        <w:br/>
-      </w:r>
-    </w:p>
-    <w:p>
-      <w:pPr>
-        <w:pStyle w:val="Heading1"/>
-        <w:spacing w:line="360" w:lineRule="auto"/>
-      </w:pPr>
-      <w:bookmarkStart w:id="8" w:name="_Related_Work_1"/>
-      <w:bookmarkStart w:id="9" w:name="_Chapter_1:_Related"/>
-      <w:bookmarkStart w:id="10" w:name="_Toc36999552"/>
       <w:bookmarkEnd w:id="8"/>
-      <w:bookmarkEnd w:id="9"/>
       <w:r>
         <w:lastRenderedPageBreak/>
         <w:t xml:space="preserve">Chapter 1: </w:t>
@@ -3851,7 +3812,7 @@
       <w:r>
         <w:t>Related Work</w:t>
       </w:r>
-      <w:bookmarkEnd w:id="10"/>
+      <w:bookmarkEnd w:id="9"/>
     </w:p>
     <w:p>
       <w:pPr>
@@ -3882,11 +3843,11 @@
         </w:numPr>
         <w:spacing w:line="360" w:lineRule="auto"/>
       </w:pPr>
-      <w:bookmarkStart w:id="11" w:name="_Toc36999553"/>
+      <w:bookmarkStart w:id="10" w:name="_Toc36999553"/>
       <w:r>
         <w:t>RocksDB</w:t>
       </w:r>
-      <w:bookmarkEnd w:id="11"/>
+      <w:bookmarkEnd w:id="10"/>
     </w:p>
     <w:p>
       <w:pPr>
@@ -3984,14 +3945,14 @@
         </w:numPr>
         <w:spacing w:line="360" w:lineRule="auto"/>
       </w:pPr>
-      <w:bookmarkStart w:id="12" w:name="_ACID_&amp;_Database"/>
-      <w:bookmarkStart w:id="13" w:name="_Toc36999554"/>
-      <w:bookmarkEnd w:id="12"/>
+      <w:bookmarkStart w:id="11" w:name="_ACID_&amp;_Database"/>
+      <w:bookmarkStart w:id="12" w:name="_Toc36999554"/>
+      <w:bookmarkEnd w:id="11"/>
       <w:r>
         <w:lastRenderedPageBreak/>
         <w:t>ACID &amp; Database Transactions</w:t>
       </w:r>
-      <w:bookmarkEnd w:id="13"/>
+      <w:bookmarkEnd w:id="12"/>
     </w:p>
     <w:p>
       <w:pPr>
@@ -4174,11 +4135,11 @@
         </w:numPr>
         <w:spacing w:line="360" w:lineRule="auto"/>
       </w:pPr>
-      <w:bookmarkStart w:id="14" w:name="_Toc36999555"/>
+      <w:bookmarkStart w:id="13" w:name="_Toc36999555"/>
       <w:r>
         <w:t>Log Structured Database Design</w:t>
       </w:r>
-      <w:bookmarkEnd w:id="14"/>
+      <w:bookmarkEnd w:id="13"/>
     </w:p>
     <w:p>
       <w:pPr>
@@ -4325,14 +4286,14 @@
         </w:numPr>
         <w:spacing w:line="360" w:lineRule="auto"/>
       </w:pPr>
-      <w:bookmarkStart w:id="15" w:name="_BTrees"/>
-      <w:bookmarkStart w:id="16" w:name="_Toc36999556"/>
-      <w:bookmarkEnd w:id="15"/>
+      <w:bookmarkStart w:id="14" w:name="_BTrees"/>
+      <w:bookmarkStart w:id="15" w:name="_Toc36999556"/>
+      <w:bookmarkEnd w:id="14"/>
       <w:r>
         <w:lastRenderedPageBreak/>
         <w:t>BTrees</w:t>
       </w:r>
-      <w:bookmarkEnd w:id="16"/>
+      <w:bookmarkEnd w:id="15"/>
     </w:p>
     <w:p>
       <w:pPr>
@@ -4455,7 +4416,7 @@
         <w:pStyle w:val="Heading1"/>
         <w:spacing w:line="360" w:lineRule="auto"/>
       </w:pPr>
-      <w:bookmarkStart w:id="17" w:name="_Toc36999557"/>
+      <w:bookmarkStart w:id="16" w:name="_Toc36999557"/>
       <w:r>
         <w:lastRenderedPageBreak/>
         <w:t xml:space="preserve">Chapter 2: </w:t>
@@ -4463,41 +4424,41 @@
       <w:r>
         <w:t>Detailed Design &amp; Implementation</w:t>
       </w:r>
+      <w:bookmarkEnd w:id="16"/>
+    </w:p>
+    <w:p>
+      <w:pPr>
+        <w:spacing w:line="360" w:lineRule="auto"/>
+      </w:pPr>
+      <w:r>
+        <w:t>In this chapter, one can find the detailed journey that was taken to achieve development of the database. First, one will learn about the small projects developed to learn the Rust programming language. Then, one can expect an explanation of the learning process undertaken to design the database</w:t>
+      </w:r>
+      <w:r>
+        <w:t>. L</w:t>
+      </w:r>
+      <w:r>
+        <w:t xml:space="preserve">astly, a walkthrough </w:t>
+      </w:r>
+      <w:r>
+        <w:t>of parts</w:t>
+      </w:r>
+      <w:r>
+        <w:t xml:space="preserve"> of the technical implementation.</w:t>
+      </w:r>
+    </w:p>
+    <w:p>
+      <w:pPr>
+        <w:pStyle w:val="Heading2"/>
+        <w:spacing w:line="360" w:lineRule="auto"/>
+      </w:pPr>
+      <w:bookmarkStart w:id="17" w:name="_Toc36999558"/>
+      <w:r>
+        <w:t xml:space="preserve">2.1. </w:t>
+      </w:r>
+      <w:r>
+        <w:t>Learning Rust</w:t>
+      </w:r>
       <w:bookmarkEnd w:id="17"/>
-    </w:p>
-    <w:p>
-      <w:pPr>
-        <w:spacing w:line="360" w:lineRule="auto"/>
-      </w:pPr>
-      <w:r>
-        <w:t>In this chapter, one can find the detailed journey that was taken to achieve development of the database. First, one will learn about the small projects developed to learn the Rust programming language. Then, one can expect an explanation of the learning process undertaken to design the database</w:t>
-      </w:r>
-      <w:r>
-        <w:t>. L</w:t>
-      </w:r>
-      <w:r>
-        <w:t xml:space="preserve">astly, a walkthrough </w:t>
-      </w:r>
-      <w:r>
-        <w:t>of parts</w:t>
-      </w:r>
-      <w:r>
-        <w:t xml:space="preserve"> of the technical implementation.</w:t>
-      </w:r>
-    </w:p>
-    <w:p>
-      <w:pPr>
-        <w:pStyle w:val="Heading2"/>
-        <w:spacing w:line="360" w:lineRule="auto"/>
-      </w:pPr>
-      <w:bookmarkStart w:id="18" w:name="_Toc36999558"/>
-      <w:r>
-        <w:t xml:space="preserve">2.1. </w:t>
-      </w:r>
-      <w:r>
-        <w:t>Learning Rust</w:t>
-      </w:r>
-      <w:bookmarkEnd w:id="18"/>
     </w:p>
     <w:p>
       <w:pPr>
@@ -4802,8 +4763,8 @@
           </mc:Fallback>
         </mc:AlternateContent>
       </w:r>
-      <w:bookmarkStart w:id="19" w:name="_MON_1635078376"/>
-      <w:bookmarkEnd w:id="19"/>
+      <w:bookmarkStart w:id="18" w:name="_MON_1635078376"/>
+      <w:bookmarkEnd w:id="18"/>
       <w:r>
         <w:object w:dxaOrig="9026" w:dyaOrig="6352" w14:anchorId="11FDE486">
           <v:shapetype id="_x0000_t75" coordsize="21600,21600" o:spt="75" o:preferrelative="t" path="m@4@5l@4@11@9@11@9@5xe" filled="f" stroked="f">
@@ -4828,7 +4789,7 @@
           <v:shape id="_x0000_i1025" type="#_x0000_t75" style="width:417.75pt;height:294.75pt" o:ole="">
             <v:imagedata r:id="rId12" o:title="" cropbottom="5231f" cropright="4572f"/>
           </v:shape>
-          <o:OLEObject Type="Embed" ProgID="Word.OpenDocumentText.12" ShapeID="_x0000_i1025" DrawAspect="Content" ObjectID="_1647612413" r:id="rId13"/>
+          <o:OLEObject Type="Embed" ProgID="Word.OpenDocumentText.12" ShapeID="_x0000_i1025" DrawAspect="Content" ObjectID="_1647612621" r:id="rId13"/>
         </w:object>
       </w:r>
     </w:p>
@@ -4847,14 +4808,27 @@
       <w:r>
         <w:noBreakHyphen/>
       </w:r>
-      <w:fldSimple w:instr=" SEQ Snippet \* ARABIC \s 1 ">
-        <w:r>
-          <w:rPr>
-            <w:noProof/>
-          </w:rPr>
-          <w:t>1</w:t>
-        </w:r>
-      </w:fldSimple>
+      <w:r>
+        <w:fldChar w:fldCharType="begin"/>
+      </w:r>
+      <w:r>
+        <w:instrText xml:space="preserve"> SEQ Snippet \* ARABIC \s 1 </w:instrText>
+      </w:r>
+      <w:r>
+        <w:fldChar w:fldCharType="separate"/>
+      </w:r>
+      <w:r>
+        <w:rPr>
+          <w:noProof/>
+        </w:rPr>
+        <w:t>1</w:t>
+      </w:r>
+      <w:r>
+        <w:rPr>
+          <w:noProof/>
+        </w:rPr>
+        <w:fldChar w:fldCharType="end"/>
+      </w:r>
       <w:r>
         <w:t>: Function to remove a character from a String</w:t>
       </w:r>
@@ -5019,14 +4993,14 @@
           </mc:Fallback>
         </mc:AlternateContent>
       </w:r>
-      <w:bookmarkStart w:id="20" w:name="_MON_1635078503"/>
-      <w:bookmarkEnd w:id="20"/>
+      <w:bookmarkStart w:id="19" w:name="_MON_1635078503"/>
+      <w:bookmarkEnd w:id="19"/>
       <w:r>
         <w:object w:dxaOrig="9026" w:dyaOrig="4688" w14:anchorId="1262D5F2">
           <v:shape id="_x0000_i1026" type="#_x0000_t75" style="width:438.75pt;height:208.5pt" o:ole="">
             <v:imagedata r:id="rId14" o:title="" cropbottom="6700f" cropright="2177f"/>
           </v:shape>
-          <o:OLEObject Type="Embed" ProgID="Word.OpenDocumentText.12" ShapeID="_x0000_i1026" DrawAspect="Content" ObjectID="_1647612414" r:id="rId15"/>
+          <o:OLEObject Type="Embed" ProgID="Word.OpenDocumentText.12" ShapeID="_x0000_i1026" DrawAspect="Content" ObjectID="_1647612622" r:id="rId15"/>
         </w:object>
       </w:r>
     </w:p>
@@ -5045,14 +5019,27 @@
       <w:r>
         <w:noBreakHyphen/>
       </w:r>
-      <w:fldSimple w:instr=" SEQ Snippet \* ARABIC \s 1 ">
-        <w:r>
-          <w:rPr>
-            <w:noProof/>
-          </w:rPr>
-          <w:t>2</w:t>
-        </w:r>
-      </w:fldSimple>
+      <w:r>
+        <w:fldChar w:fldCharType="begin"/>
+      </w:r>
+      <w:r>
+        <w:instrText xml:space="preserve"> SEQ Snippet \* ARABIC \s 1 </w:instrText>
+      </w:r>
+      <w:r>
+        <w:fldChar w:fldCharType="separate"/>
+      </w:r>
+      <w:r>
+        <w:rPr>
+          <w:noProof/>
+        </w:rPr>
+        <w:t>2</w:t>
+      </w:r>
+      <w:r>
+        <w:rPr>
+          <w:noProof/>
+        </w:rPr>
+        <w:fldChar w:fldCharType="end"/>
+      </w:r>
       <w:r>
         <w:t>: Saving to the file system</w:t>
       </w:r>
@@ -5351,14 +5338,14 @@
           </mc:Fallback>
         </mc:AlternateContent>
       </w:r>
-      <w:bookmarkStart w:id="21" w:name="_MON_1635078739"/>
-      <w:bookmarkEnd w:id="21"/>
+      <w:bookmarkStart w:id="20" w:name="_MON_1635078739"/>
+      <w:bookmarkEnd w:id="20"/>
       <w:r>
         <w:object w:dxaOrig="9026" w:dyaOrig="3468" w14:anchorId="78AC4A35">
           <v:shape id="_x0000_i1027" type="#_x0000_t75" style="width:424.5pt;height:151.5pt" o:ole="">
             <v:imagedata r:id="rId16" o:title="" cropbottom="9079f" cropright="3919f"/>
           </v:shape>
-          <o:OLEObject Type="Embed" ProgID="Word.OpenDocumentText.12" ShapeID="_x0000_i1027" DrawAspect="Content" ObjectID="_1647612415" r:id="rId17"/>
+          <o:OLEObject Type="Embed" ProgID="Word.OpenDocumentText.12" ShapeID="_x0000_i1027" DrawAspect="Content" ObjectID="_1647612623" r:id="rId17"/>
         </w:object>
       </w:r>
     </w:p>
@@ -5377,14 +5364,27 @@
       <w:r>
         <w:noBreakHyphen/>
       </w:r>
-      <w:fldSimple w:instr=" SEQ Snippet \* ARABIC \s 1 ">
-        <w:r>
-          <w:rPr>
-            <w:noProof/>
-          </w:rPr>
-          <w:t>3</w:t>
-        </w:r>
-      </w:fldSimple>
+      <w:r>
+        <w:fldChar w:fldCharType="begin"/>
+      </w:r>
+      <w:r>
+        <w:instrText xml:space="preserve"> SEQ Snippet \* ARABIC \s 1 </w:instrText>
+      </w:r>
+      <w:r>
+        <w:fldChar w:fldCharType="separate"/>
+      </w:r>
+      <w:r>
+        <w:rPr>
+          <w:noProof/>
+        </w:rPr>
+        <w:t>3</w:t>
+      </w:r>
+      <w:r>
+        <w:rPr>
+          <w:noProof/>
+        </w:rPr>
+        <w:fldChar w:fldCharType="end"/>
+      </w:r>
       <w:r>
         <w:t>: The part of the program that echoes back characters by using the copy function from the Tokio library</w:t>
       </w:r>
@@ -5439,8 +5439,8 @@
         <w:t xml:space="preserve"> that would only send back “h” if one pressed the Enter key. Therefore, unlike my previous version, now a user could type “hello” then the Enter key and get “hello” back.</w:t>
       </w:r>
     </w:p>
-    <w:bookmarkStart w:id="22" w:name="_MON_1635078906"/>
-    <w:bookmarkEnd w:id="22"/>
+    <w:bookmarkStart w:id="21" w:name="_MON_1635078906"/>
+    <w:bookmarkEnd w:id="21"/>
     <w:p>
       <w:pPr>
         <w:keepNext/>
@@ -5452,7 +5452,7 @@
           <v:shape id="_x0000_i1028" type="#_x0000_t75" style="width:417.75pt;height:79.5pt" o:ole="">
             <v:imagedata r:id="rId18" o:title="" cropbottom="15650f" cropright="5334f"/>
           </v:shape>
-          <o:OLEObject Type="Embed" ProgID="Word.OpenDocumentText.12" ShapeID="_x0000_i1028" DrawAspect="Content" ObjectID="_1647612416" r:id="rId19"/>
+          <o:OLEObject Type="Embed" ProgID="Word.OpenDocumentText.12" ShapeID="_x0000_i1028" DrawAspect="Content" ObjectID="_1647612624" r:id="rId19"/>
         </w:object>
       </w:r>
     </w:p>
@@ -5471,14 +5471,27 @@
       <w:r>
         <w:noBreakHyphen/>
       </w:r>
-      <w:fldSimple w:instr=" SEQ Snippet \* ARABIC \s 1 ">
-        <w:r>
-          <w:rPr>
-            <w:noProof/>
-          </w:rPr>
-          <w:t>4</w:t>
-        </w:r>
-      </w:fldSimple>
+      <w:r>
+        <w:fldChar w:fldCharType="begin"/>
+      </w:r>
+      <w:r>
+        <w:instrText xml:space="preserve"> SEQ Snippet \* ARABIC \s 1 </w:instrText>
+      </w:r>
+      <w:r>
+        <w:fldChar w:fldCharType="separate"/>
+      </w:r>
+      <w:r>
+        <w:rPr>
+          <w:noProof/>
+        </w:rPr>
+        <w:t>4</w:t>
+      </w:r>
+      <w:r>
+        <w:rPr>
+          <w:noProof/>
+        </w:rPr>
+        <w:fldChar w:fldCharType="end"/>
+      </w:r>
       <w:r>
         <w:t>: The only changes to be made compared to the previous Snippet, notice the use of the LinesCodec</w:t>
       </w:r>
@@ -5789,14 +5802,14 @@
           </mc:Fallback>
         </mc:AlternateContent>
       </w:r>
-      <w:bookmarkStart w:id="23" w:name="_MON_1635079069"/>
-      <w:bookmarkEnd w:id="23"/>
+      <w:bookmarkStart w:id="22" w:name="_MON_1635079069"/>
+      <w:bookmarkEnd w:id="22"/>
       <w:r>
         <w:object w:dxaOrig="9026" w:dyaOrig="4688" w14:anchorId="09D409AA">
           <v:shape id="_x0000_i1029" type="#_x0000_t75" style="width:410.25pt;height:208.5pt" o:ole="">
             <v:imagedata r:id="rId20" o:title="" cropbottom="7119f" cropright="6096f"/>
           </v:shape>
-          <o:OLEObject Type="Embed" ProgID="Word.OpenDocumentText.12" ShapeID="_x0000_i1029" DrawAspect="Content" ObjectID="_1647612417" r:id="rId21"/>
+          <o:OLEObject Type="Embed" ProgID="Word.OpenDocumentText.12" ShapeID="_x0000_i1029" DrawAspect="Content" ObjectID="_1647612625" r:id="rId21"/>
         </w:object>
       </w:r>
     </w:p>
@@ -5815,14 +5828,27 @@
       <w:r>
         <w:noBreakHyphen/>
       </w:r>
-      <w:fldSimple w:instr=" SEQ Snippet \* ARABIC \s 1 ">
-        <w:r>
-          <w:rPr>
-            <w:noProof/>
-          </w:rPr>
-          <w:t>5</w:t>
-        </w:r>
-      </w:fldSimple>
+      <w:r>
+        <w:fldChar w:fldCharType="begin"/>
+      </w:r>
+      <w:r>
+        <w:instrText xml:space="preserve"> SEQ Snippet \* ARABIC \s 1 </w:instrText>
+      </w:r>
+      <w:r>
+        <w:fldChar w:fldCharType="separate"/>
+      </w:r>
+      <w:r>
+        <w:rPr>
+          <w:noProof/>
+        </w:rPr>
+        <w:t>5</w:t>
+      </w:r>
+      <w:r>
+        <w:rPr>
+          <w:noProof/>
+        </w:rPr>
+        <w:fldChar w:fldCharType="end"/>
+      </w:r>
       <w:r>
         <w:t xml:space="preserve">: The </w:t>
       </w:r>
@@ -5880,8 +5906,8 @@
         <w:t>.</w:t>
       </w:r>
     </w:p>
-    <w:bookmarkStart w:id="24" w:name="_MON_1635061154"/>
-    <w:bookmarkEnd w:id="24"/>
+    <w:bookmarkStart w:id="23" w:name="_MON_1635061154"/>
+    <w:bookmarkEnd w:id="23"/>
     <w:p>
       <w:pPr>
         <w:keepNext/>
@@ -5893,7 +5919,7 @@
           <v:shape id="_x0000_i1030" type="#_x0000_t75" style="width:331.5pt;height:100.5pt" o:ole="">
             <v:imagedata r:id="rId22" o:title="" cropbottom="11449f" cropright="17092f"/>
           </v:shape>
-          <o:OLEObject Type="Embed" ProgID="Word.OpenDocumentText.12" ShapeID="_x0000_i1030" DrawAspect="Content" ObjectID="_1647612418" r:id="rId23"/>
+          <o:OLEObject Type="Embed" ProgID="Word.OpenDocumentText.12" ShapeID="_x0000_i1030" DrawAspect="Content" ObjectID="_1647612626" r:id="rId23"/>
         </w:object>
       </w:r>
     </w:p>
@@ -5906,25 +5932,51 @@
       <w:r>
         <w:t xml:space="preserve">Snippet </w:t>
       </w:r>
-      <w:fldSimple w:instr=" STYLEREF 1 \s ">
-        <w:r>
-          <w:rPr>
-            <w:noProof/>
-          </w:rPr>
-          <w:t>0</w:t>
-        </w:r>
-      </w:fldSimple>
+      <w:r>
+        <w:fldChar w:fldCharType="begin"/>
+      </w:r>
+      <w:r>
+        <w:instrText xml:space="preserve"> STYLEREF 1 \s </w:instrText>
+      </w:r>
+      <w:r>
+        <w:fldChar w:fldCharType="separate"/>
+      </w:r>
+      <w:r>
+        <w:rPr>
+          <w:noProof/>
+        </w:rPr>
+        <w:t>0</w:t>
+      </w:r>
+      <w:r>
+        <w:rPr>
+          <w:noProof/>
+        </w:rPr>
+        <w:fldChar w:fldCharType="end"/>
+      </w:r>
       <w:r>
         <w:noBreakHyphen/>
       </w:r>
-      <w:fldSimple w:instr=" SEQ Snippet \* ARABIC \s 1 ">
-        <w:r>
-          <w:rPr>
-            <w:noProof/>
-          </w:rPr>
-          <w:t>6</w:t>
-        </w:r>
-      </w:fldSimple>
+      <w:r>
+        <w:fldChar w:fldCharType="begin"/>
+      </w:r>
+      <w:r>
+        <w:instrText xml:space="preserve"> SEQ Snippet \* ARABIC \s 1 </w:instrText>
+      </w:r>
+      <w:r>
+        <w:fldChar w:fldCharType="separate"/>
+      </w:r>
+      <w:r>
+        <w:rPr>
+          <w:noProof/>
+        </w:rPr>
+        <w:t>6</w:t>
+      </w:r>
+      <w:r>
+        <w:rPr>
+          <w:noProof/>
+        </w:rPr>
+        <w:fldChar w:fldCharType="end"/>
+      </w:r>
       <w:r>
         <w:t>: Adding the counter variable wrapped in a Mutex</w:t>
       </w:r>
@@ -5934,8 +5986,8 @@
         <w:spacing w:line="360" w:lineRule="auto"/>
       </w:pPr>
     </w:p>
-    <w:bookmarkStart w:id="25" w:name="_MON_1635079220"/>
-    <w:bookmarkEnd w:id="25"/>
+    <w:bookmarkStart w:id="24" w:name="_MON_1635079220"/>
+    <w:bookmarkEnd w:id="24"/>
     <w:p>
       <w:pPr>
         <w:keepNext/>
@@ -5947,7 +5999,7 @@
           <v:shape id="_x0000_i1031" type="#_x0000_t75" style="width:295.5pt;height:28.5pt" o:ole="">
             <v:imagedata r:id="rId24" o:title="" cropbottom="28494f" cropright="22644f"/>
           </v:shape>
-          <o:OLEObject Type="Embed" ProgID="Word.OpenDocumentText.12" ShapeID="_x0000_i1031" DrawAspect="Content" ObjectID="_1647612419" r:id="rId25"/>
+          <o:OLEObject Type="Embed" ProgID="Word.OpenDocumentText.12" ShapeID="_x0000_i1031" DrawAspect="Content" ObjectID="_1647612627" r:id="rId25"/>
         </w:object>
       </w:r>
     </w:p>
@@ -5966,20 +6018,33 @@
       <w:r>
         <w:noBreakHyphen/>
       </w:r>
-      <w:fldSimple w:instr=" SEQ Snippet \* ARABIC \s 1 ">
-        <w:r>
-          <w:rPr>
-            <w:noProof/>
-          </w:rPr>
-          <w:t>7</w:t>
-        </w:r>
-      </w:fldSimple>
+      <w:r>
+        <w:fldChar w:fldCharType="begin"/>
+      </w:r>
+      <w:r>
+        <w:instrText xml:space="preserve"> SEQ Snippet \* ARABIC \s 1 </w:instrText>
+      </w:r>
+      <w:r>
+        <w:fldChar w:fldCharType="separate"/>
+      </w:r>
+      <w:r>
+        <w:rPr>
+          <w:noProof/>
+        </w:rPr>
+        <w:t>7</w:t>
+      </w:r>
+      <w:r>
+        <w:rPr>
+          <w:noProof/>
+        </w:rPr>
+        <w:fldChar w:fldCharType="end"/>
+      </w:r>
       <w:r>
         <w:t>: Cloning the Mutex for each connection socket so as to have and keep track of multiple "owners" for one Rust variable</w:t>
       </w:r>
     </w:p>
-    <w:bookmarkStart w:id="26" w:name="_MON_1635079390"/>
-    <w:bookmarkEnd w:id="26"/>
+    <w:bookmarkStart w:id="25" w:name="_MON_1635079390"/>
+    <w:bookmarkEnd w:id="25"/>
     <w:p>
       <w:pPr>
         <w:keepNext/>
@@ -5991,7 +6056,7 @@
           <v:shape id="_x0000_i1032" type="#_x0000_t75" style="width:417.75pt;height:79.5pt" o:ole="">
             <v:imagedata r:id="rId26" o:title="" cropbottom="15650f" cropright="4681f"/>
           </v:shape>
-          <o:OLEObject Type="Embed" ProgID="Word.OpenDocumentText.12" ShapeID="_x0000_i1032" DrawAspect="Content" ObjectID="_1647612420" r:id="rId27"/>
+          <o:OLEObject Type="Embed" ProgID="Word.OpenDocumentText.12" ShapeID="_x0000_i1032" DrawAspect="Content" ObjectID="_1647612628" r:id="rId27"/>
         </w:object>
       </w:r>
     </w:p>
@@ -6010,14 +6075,27 @@
       <w:r>
         <w:noBreakHyphen/>
       </w:r>
-      <w:fldSimple w:instr=" SEQ Snippet \* ARABIC \s 1 ">
-        <w:r>
-          <w:rPr>
-            <w:noProof/>
-          </w:rPr>
-          <w:t>8</w:t>
-        </w:r>
-      </w:fldSimple>
+      <w:r>
+        <w:fldChar w:fldCharType="begin"/>
+      </w:r>
+      <w:r>
+        <w:instrText xml:space="preserve"> SEQ Snippet \* ARABIC \s 1 </w:instrText>
+      </w:r>
+      <w:r>
+        <w:fldChar w:fldCharType="separate"/>
+      </w:r>
+      <w:r>
+        <w:rPr>
+          <w:noProof/>
+        </w:rPr>
+        <w:t>8</w:t>
+      </w:r>
+      <w:r>
+        <w:rPr>
+          <w:noProof/>
+        </w:rPr>
+        <w:fldChar w:fldCharType="end"/>
+      </w:r>
       <w:r>
         <w:t>: Getting the counter's lock so as to modify it when the connected client requests so, in this case incrementing the variable</w:t>
       </w:r>
@@ -6057,16 +6135,16 @@
         <w:pStyle w:val="Heading2"/>
         <w:spacing w:line="360" w:lineRule="auto"/>
       </w:pPr>
-      <w:bookmarkStart w:id="27" w:name="_2.2._Learning_about"/>
-      <w:bookmarkStart w:id="28" w:name="_Toc36999559"/>
+      <w:bookmarkStart w:id="26" w:name="_2.2._Learning_about"/>
+      <w:bookmarkStart w:id="27" w:name="_Toc36999559"/>
+      <w:bookmarkEnd w:id="26"/>
+      <w:r>
+        <w:t xml:space="preserve">2.2. </w:t>
+      </w:r>
+      <w:r>
+        <w:t>Learning about Database Design</w:t>
+      </w:r>
       <w:bookmarkEnd w:id="27"/>
-      <w:r>
-        <w:t xml:space="preserve">2.2. </w:t>
-      </w:r>
-      <w:r>
-        <w:t>Learning about Database Design</w:t>
-      </w:r>
-      <w:bookmarkEnd w:id="28"/>
     </w:p>
     <w:p>
       <w:pPr>
@@ -6280,21 +6358,21 @@
         <w:pStyle w:val="Heading2"/>
         <w:spacing w:line="360" w:lineRule="auto"/>
       </w:pPr>
-      <w:bookmarkStart w:id="29" w:name="_Related_Work"/>
-      <w:bookmarkStart w:id="30" w:name="_Development_Methodology,_Design,"/>
-      <w:bookmarkStart w:id="31" w:name="_Toc36999560"/>
+      <w:bookmarkStart w:id="28" w:name="_Related_Work"/>
+      <w:bookmarkStart w:id="29" w:name="_Development_Methodology,_Design,"/>
+      <w:bookmarkStart w:id="30" w:name="_Toc36999560"/>
+      <w:bookmarkEnd w:id="28"/>
       <w:bookmarkEnd w:id="29"/>
+      <w:r>
+        <w:t xml:space="preserve">2.3. </w:t>
+      </w:r>
+      <w:r>
+        <w:t>Implementing</w:t>
+      </w:r>
+      <w:r>
+        <w:t xml:space="preserve"> functions for database access</w:t>
+      </w:r>
       <w:bookmarkEnd w:id="30"/>
-      <w:r>
-        <w:t xml:space="preserve">2.3. </w:t>
-      </w:r>
-      <w:r>
-        <w:t>Implementing</w:t>
-      </w:r>
-      <w:r>
-        <w:t xml:space="preserve"> functions for database access</w:t>
-      </w:r>
-      <w:bookmarkEnd w:id="31"/>
     </w:p>
     <w:p>
       <w:pPr>
@@ -6357,14 +6435,27 @@
       <w:r>
         <w:t>Snippet 2.</w:t>
       </w:r>
-      <w:fldSimple w:instr=" SEQ Snippet_2. \* ARABIC ">
-        <w:r>
-          <w:rPr>
-            <w:noProof/>
-          </w:rPr>
-          <w:t>1</w:t>
-        </w:r>
-      </w:fldSimple>
+      <w:r>
+        <w:fldChar w:fldCharType="begin"/>
+      </w:r>
+      <w:r>
+        <w:instrText xml:space="preserve"> SEQ Snippet_2. \* ARABIC </w:instrText>
+      </w:r>
+      <w:r>
+        <w:fldChar w:fldCharType="separate"/>
+      </w:r>
+      <w:r>
+        <w:rPr>
+          <w:noProof/>
+        </w:rPr>
+        <w:t>1</w:t>
+      </w:r>
+      <w:r>
+        <w:rPr>
+          <w:noProof/>
+        </w:rPr>
+        <w:fldChar w:fldCharType="end"/>
+      </w:r>
       <w:r>
         <w:t>: Non-modularised way of accessing the database</w:t>
       </w:r>
@@ -6409,7 +6500,7 @@
         <w:pStyle w:val="Heading2"/>
         <w:spacing w:line="360" w:lineRule="auto"/>
       </w:pPr>
-      <w:bookmarkStart w:id="32" w:name="_Toc36999561"/>
+      <w:bookmarkStart w:id="31" w:name="_Toc36999561"/>
       <w:r>
         <w:lastRenderedPageBreak/>
         <w:t xml:space="preserve">2.4. </w:t>
@@ -6423,7 +6514,7 @@
       <w:r>
         <w:t>functions</w:t>
       </w:r>
-      <w:bookmarkEnd w:id="32"/>
+      <w:bookmarkEnd w:id="31"/>
     </w:p>
     <w:p>
       <w:pPr>
@@ -6597,14 +6688,27 @@
       <w:r>
         <w:t>Screenshot 2.</w:t>
       </w:r>
-      <w:fldSimple w:instr=" SEQ Screenshot \* ARABIC ">
-        <w:r>
-          <w:rPr>
-            <w:noProof/>
-          </w:rPr>
-          <w:t>1</w:t>
-        </w:r>
-      </w:fldSimple>
+      <w:r>
+        <w:fldChar w:fldCharType="begin"/>
+      </w:r>
+      <w:r>
+        <w:instrText xml:space="preserve"> SEQ Screenshot \* ARABIC </w:instrText>
+      </w:r>
+      <w:r>
+        <w:fldChar w:fldCharType="separate"/>
+      </w:r>
+      <w:r>
+        <w:rPr>
+          <w:noProof/>
+        </w:rPr>
+        <w:t>1</w:t>
+      </w:r>
+      <w:r>
+        <w:rPr>
+          <w:noProof/>
+        </w:rPr>
+        <w:fldChar w:fldCharType="end"/>
+      </w:r>
       <w:r>
         <w:t>: Online Rust book explaining mutability in the context of data races</w:t>
       </w:r>
@@ -6786,14 +6890,27 @@
       <w:r>
         <w:t xml:space="preserve">Screenshot </w:t>
       </w:r>
-      <w:fldSimple w:instr=" SEQ Screenshot \* ARABIC ">
-        <w:r>
-          <w:rPr>
-            <w:noProof/>
-          </w:rPr>
-          <w:t>2</w:t>
-        </w:r>
-      </w:fldSimple>
+      <w:r>
+        <w:fldChar w:fldCharType="begin"/>
+      </w:r>
+      <w:r>
+        <w:instrText xml:space="preserve"> SEQ Screenshot \* ARABIC </w:instrText>
+      </w:r>
+      <w:r>
+        <w:fldChar w:fldCharType="separate"/>
+      </w:r>
+      <w:r>
+        <w:rPr>
+          <w:noProof/>
+        </w:rPr>
+        <w:t>2</w:t>
+      </w:r>
+      <w:r>
+        <w:rPr>
+          <w:noProof/>
+        </w:rPr>
+        <w:fldChar w:fldCharType="end"/>
+      </w:r>
       <w:r>
         <w:t>.2: Entry API in Rust</w:t>
       </w:r>
@@ -6803,14 +6920,14 @@
         <w:pStyle w:val="Heading2"/>
         <w:spacing w:line="360" w:lineRule="auto"/>
       </w:pPr>
-      <w:bookmarkStart w:id="33" w:name="_Toc36999562"/>
+      <w:bookmarkStart w:id="32" w:name="_Toc36999562"/>
       <w:r>
         <w:t xml:space="preserve">2.5. </w:t>
       </w:r>
       <w:r>
         <w:t>Adding logging functionality and database storage to disk</w:t>
       </w:r>
-      <w:bookmarkEnd w:id="33"/>
+      <w:bookmarkEnd w:id="32"/>
     </w:p>
     <w:p>
       <w:pPr>
@@ -6931,7 +7048,7 @@
         <w:pStyle w:val="Heading2"/>
         <w:spacing w:line="360" w:lineRule="auto"/>
       </w:pPr>
-      <w:bookmarkStart w:id="34" w:name="_Toc36999563"/>
+      <w:bookmarkStart w:id="33" w:name="_Toc36999563"/>
       <w:r>
         <w:t xml:space="preserve">2.6. </w:t>
       </w:r>
@@ -6944,7 +7061,7 @@
       <w:r>
         <w:t xml:space="preserve"> own module</w:t>
       </w:r>
-      <w:bookmarkEnd w:id="34"/>
+      <w:bookmarkEnd w:id="33"/>
     </w:p>
     <w:p>
       <w:pPr>
@@ -7123,14 +7240,27 @@
       <w:r>
         <w:t>.</w:t>
       </w:r>
-      <w:fldSimple w:instr=" SEQ Snippet_2. \* ARABIC ">
-        <w:r>
-          <w:rPr>
-            <w:noProof/>
-          </w:rPr>
-          <w:t>2</w:t>
-        </w:r>
-      </w:fldSimple>
+      <w:r>
+        <w:fldChar w:fldCharType="begin"/>
+      </w:r>
+      <w:r>
+        <w:instrText xml:space="preserve"> SEQ Snippet_2. \* ARABIC </w:instrText>
+      </w:r>
+      <w:r>
+        <w:fldChar w:fldCharType="separate"/>
+      </w:r>
+      <w:r>
+        <w:rPr>
+          <w:noProof/>
+        </w:rPr>
+        <w:t>2</w:t>
+      </w:r>
+      <w:r>
+        <w:rPr>
+          <w:noProof/>
+        </w:rPr>
+        <w:fldChar w:fldCharType="end"/>
+      </w:r>
       <w:r>
         <w:t>: Part of the database.rs file where the struct and the constructor are showed</w:t>
       </w:r>
@@ -7219,9 +7349,9 @@
         <w:pStyle w:val="Heading1"/>
         <w:spacing w:line="360" w:lineRule="auto"/>
       </w:pPr>
-      <w:bookmarkStart w:id="35" w:name="_Testing_&amp;_Benchmarking"/>
-      <w:bookmarkStart w:id="36" w:name="_Toc36999564"/>
-      <w:bookmarkEnd w:id="35"/>
+      <w:bookmarkStart w:id="34" w:name="_Testing_&amp;_Benchmarking"/>
+      <w:bookmarkStart w:id="35" w:name="_Toc36999564"/>
+      <w:bookmarkEnd w:id="34"/>
       <w:r>
         <w:lastRenderedPageBreak/>
         <w:t xml:space="preserve">Chapter 3: </w:t>
@@ -7229,7 +7359,7 @@
       <w:r>
         <w:t>Testing &amp; Benchmarking</w:t>
       </w:r>
-      <w:bookmarkEnd w:id="36"/>
+      <w:bookmarkEnd w:id="35"/>
     </w:p>
     <w:p>
       <w:pPr>
@@ -7361,8 +7491,8 @@
         <w:spacing w:line="360" w:lineRule="auto"/>
         <w:jc w:val="center"/>
       </w:pPr>
-      <w:bookmarkStart w:id="37" w:name="_References"/>
-      <w:bookmarkEnd w:id="37"/>
+      <w:bookmarkStart w:id="36" w:name="_References"/>
+      <w:bookmarkEnd w:id="36"/>
       <w:r>
         <w:rPr>
           <w:noProof/>
@@ -7422,14 +7552,27 @@
       <w:r>
         <w:t>.</w:t>
       </w:r>
-      <w:fldSimple w:instr=" SEQ Snippet_2. \* ARABIC ">
-        <w:r>
-          <w:rPr>
-            <w:noProof/>
-          </w:rPr>
-          <w:t>3</w:t>
-        </w:r>
-      </w:fldSimple>
+      <w:r>
+        <w:fldChar w:fldCharType="begin"/>
+      </w:r>
+      <w:r>
+        <w:instrText xml:space="preserve"> SEQ Snippet_2. \* ARABIC </w:instrText>
+      </w:r>
+      <w:r>
+        <w:fldChar w:fldCharType="separate"/>
+      </w:r>
+      <w:r>
+        <w:rPr>
+          <w:noProof/>
+        </w:rPr>
+        <w:t>3</w:t>
+      </w:r>
+      <w:r>
+        <w:rPr>
+          <w:noProof/>
+        </w:rPr>
+        <w:fldChar w:fldCharType="end"/>
+      </w:r>
       <w:r>
         <w:t xml:space="preserve">: First version of </w:t>
       </w:r>
@@ -7445,14 +7588,14 @@
         <w:pStyle w:val="Heading2"/>
         <w:spacing w:line="360" w:lineRule="auto"/>
       </w:pPr>
-      <w:bookmarkStart w:id="38" w:name="_Toc36999565"/>
+      <w:bookmarkStart w:id="37" w:name="_Toc36999565"/>
       <w:r>
         <w:t xml:space="preserve">3.1. </w:t>
       </w:r>
       <w:r>
         <w:t>Automating Testing</w:t>
       </w:r>
-      <w:bookmarkEnd w:id="38"/>
+      <w:bookmarkEnd w:id="37"/>
     </w:p>
     <w:p>
       <w:pPr>
@@ -8065,14 +8208,27 @@
       <w:r>
         <w:t>.</w:t>
       </w:r>
-      <w:fldSimple w:instr=" SEQ Snippet_2. \* ARABIC ">
-        <w:r>
-          <w:rPr>
-            <w:noProof/>
-          </w:rPr>
-          <w:t>4</w:t>
-        </w:r>
-      </w:fldSimple>
+      <w:r>
+        <w:fldChar w:fldCharType="begin"/>
+      </w:r>
+      <w:r>
+        <w:instrText xml:space="preserve"> SEQ Snippet_2. \* ARABIC </w:instrText>
+      </w:r>
+      <w:r>
+        <w:fldChar w:fldCharType="separate"/>
+      </w:r>
+      <w:r>
+        <w:rPr>
+          <w:noProof/>
+        </w:rPr>
+        <w:t>4</w:t>
+      </w:r>
+      <w:r>
+        <w:rPr>
+          <w:noProof/>
+        </w:rPr>
+        <w:fldChar w:fldCharType="end"/>
+      </w:r>
       <w:r>
         <w:t>: Creating separate runtimes and using the “mod” keyword</w:t>
       </w:r>
@@ -8205,14 +8361,27 @@
       <w:r>
         <w:t>.</w:t>
       </w:r>
-      <w:fldSimple w:instr=" SEQ Snippet_2. \* ARABIC ">
-        <w:r>
-          <w:rPr>
-            <w:noProof/>
-          </w:rPr>
-          <w:t>5</w:t>
-        </w:r>
-      </w:fldSimple>
+      <w:r>
+        <w:fldChar w:fldCharType="begin"/>
+      </w:r>
+      <w:r>
+        <w:instrText xml:space="preserve"> SEQ Snippet_2. \* ARABIC </w:instrText>
+      </w:r>
+      <w:r>
+        <w:fldChar w:fldCharType="separate"/>
+      </w:r>
+      <w:r>
+        <w:rPr>
+          <w:noProof/>
+        </w:rPr>
+        <w:t>5</w:t>
+      </w:r>
+      <w:r>
+        <w:rPr>
+          <w:noProof/>
+        </w:rPr>
+        <w:fldChar w:fldCharType="end"/>
+      </w:r>
       <w:r>
         <w:t>: Error cannot be sent because it does not implement "Send"</w:t>
       </w:r>
@@ -8588,14 +8757,27 @@
       <w:r>
         <w:t>Snippet 2.</w:t>
       </w:r>
-      <w:fldSimple w:instr=" SEQ Snippet_2. \* ARABIC ">
-        <w:r>
-          <w:rPr>
-            <w:noProof/>
-          </w:rPr>
-          <w:t>6</w:t>
-        </w:r>
-      </w:fldSimple>
+      <w:r>
+        <w:fldChar w:fldCharType="begin"/>
+      </w:r>
+      <w:r>
+        <w:instrText xml:space="preserve"> SEQ Snippet_2. \* ARABIC </w:instrText>
+      </w:r>
+      <w:r>
+        <w:fldChar w:fldCharType="separate"/>
+      </w:r>
+      <w:r>
+        <w:rPr>
+          <w:noProof/>
+        </w:rPr>
+        <w:t>6</w:t>
+      </w:r>
+      <w:r>
+        <w:rPr>
+          <w:noProof/>
+        </w:rPr>
+        <w:fldChar w:fldCharType="end"/>
+      </w:r>
       <w:r>
         <w:t>: Runtime Block and Error re-wrapping</w:t>
       </w:r>
@@ -8669,14 +8851,27 @@
       <w:r>
         <w:t>Snippet 2.</w:t>
       </w:r>
-      <w:fldSimple w:instr=" SEQ Snippet_2. \* ARABIC ">
-        <w:r>
-          <w:rPr>
-            <w:noProof/>
-          </w:rPr>
-          <w:t>7</w:t>
-        </w:r>
-      </w:fldSimple>
+      <w:r>
+        <w:fldChar w:fldCharType="begin"/>
+      </w:r>
+      <w:r>
+        <w:instrText xml:space="preserve"> SEQ Snippet_2. \* ARABIC </w:instrText>
+      </w:r>
+      <w:r>
+        <w:fldChar w:fldCharType="separate"/>
+      </w:r>
+      <w:r>
+        <w:rPr>
+          <w:noProof/>
+        </w:rPr>
+        <w:t>7</w:t>
+      </w:r>
+      <w:r>
+        <w:rPr>
+          <w:noProof/>
+        </w:rPr>
+        <w:fldChar w:fldCharType="end"/>
+      </w:r>
       <w:r>
         <w:t>: Error for calling server function outside of the main thread</w:t>
       </w:r>
@@ -8762,14 +8957,27 @@
       <w:r>
         <w:t>Snippet 2.</w:t>
       </w:r>
-      <w:fldSimple w:instr=" SEQ Snippet_2. \* ARABIC ">
-        <w:r>
-          <w:rPr>
-            <w:noProof/>
-          </w:rPr>
-          <w:t>8</w:t>
-        </w:r>
-      </w:fldSimple>
+      <w:r>
+        <w:fldChar w:fldCharType="begin"/>
+      </w:r>
+      <w:r>
+        <w:instrText xml:space="preserve"> SEQ Snippet_2. \* ARABIC </w:instrText>
+      </w:r>
+      <w:r>
+        <w:fldChar w:fldCharType="separate"/>
+      </w:r>
+      <w:r>
+        <w:rPr>
+          <w:noProof/>
+        </w:rPr>
+        <w:t>8</w:t>
+      </w:r>
+      <w:r>
+        <w:rPr>
+          <w:noProof/>
+        </w:rPr>
+        <w:fldChar w:fldCharType="end"/>
+      </w:r>
       <w:r>
         <w:t>: Using async and tokio::spawn</w:t>
       </w:r>
@@ -8883,14 +9091,27 @@
       <w:r>
         <w:t>Snippet 2.</w:t>
       </w:r>
-      <w:fldSimple w:instr=" SEQ Snippet_2. \* ARABIC ">
-        <w:r>
-          <w:rPr>
-            <w:noProof/>
-          </w:rPr>
-          <w:t>9</w:t>
-        </w:r>
-      </w:fldSimple>
+      <w:r>
+        <w:fldChar w:fldCharType="begin"/>
+      </w:r>
+      <w:r>
+        <w:instrText xml:space="preserve"> SEQ Snippet_2. \* ARABIC </w:instrText>
+      </w:r>
+      <w:r>
+        <w:fldChar w:fldCharType="separate"/>
+      </w:r>
+      <w:r>
+        <w:rPr>
+          <w:noProof/>
+        </w:rPr>
+        <w:t>9</w:t>
+      </w:r>
+      <w:r>
+        <w:rPr>
+          <w:noProof/>
+        </w:rPr>
+        <w:fldChar w:fldCharType="end"/>
+      </w:r>
       <w:r>
         <w:t>: Successful testing of server through client with one function</w:t>
       </w:r>
@@ -9054,14 +9275,27 @@
       <w:r>
         <w:t>Snippet 2.</w:t>
       </w:r>
-      <w:fldSimple w:instr=" SEQ Snippet_2. \* ARABIC ">
-        <w:r>
-          <w:rPr>
-            <w:noProof/>
-          </w:rPr>
-          <w:t>10</w:t>
-        </w:r>
-      </w:fldSimple>
+      <w:r>
+        <w:fldChar w:fldCharType="begin"/>
+      </w:r>
+      <w:r>
+        <w:instrText xml:space="preserve"> SEQ Snippet_2. \* ARABIC </w:instrText>
+      </w:r>
+      <w:r>
+        <w:fldChar w:fldCharType="separate"/>
+      </w:r>
+      <w:r>
+        <w:rPr>
+          <w:noProof/>
+        </w:rPr>
+        <w:t>10</w:t>
+      </w:r>
+      <w:r>
+        <w:rPr>
+          <w:noProof/>
+        </w:rPr>
+        <w:fldChar w:fldCharType="end"/>
+      </w:r>
       <w:r>
         <w:t>: Working Builder-Runtime configuration</w:t>
       </w:r>
@@ -9071,7 +9305,7 @@
         <w:pStyle w:val="Heading2"/>
         <w:spacing w:line="360" w:lineRule="auto"/>
       </w:pPr>
-      <w:bookmarkStart w:id="39" w:name="_Toc36999566"/>
+      <w:bookmarkStart w:id="38" w:name="_Toc36999566"/>
       <w:r>
         <w:lastRenderedPageBreak/>
         <w:t xml:space="preserve">3.2. </w:t>
@@ -9079,73 +9313,70 @@
       <w:r>
         <w:t>Benchmarking</w:t>
       </w:r>
+      <w:bookmarkEnd w:id="38"/>
+    </w:p>
+    <w:p>
+      <w:pPr>
+        <w:spacing w:line="360" w:lineRule="auto"/>
+      </w:pPr>
+      <w:r>
+        <w:t>After completing this concurrent testing function, I decided I should start working on benchmarking.</w:t>
+      </w:r>
+      <w:r>
+        <w:t xml:space="preserve"> </w:t>
+      </w:r>
+      <w:r>
+        <w:t>This is because</w:t>
+      </w:r>
+      <w:r>
+        <w:t xml:space="preserve"> you cannot prove database efficiency and advantages without running benchmarks.</w:t>
+      </w:r>
+    </w:p>
+    <w:p>
+      <w:pPr>
+        <w:spacing w:line="360" w:lineRule="auto"/>
+      </w:pPr>
+      <w:r>
+        <w:t>For benchmarking</w:t>
+      </w:r>
+      <w:r>
+        <w:t>,</w:t>
+      </w:r>
+      <w:r>
+        <w:t xml:space="preserve"> I used the “time” Rust library</w:t>
+      </w:r>
+      <w:r>
+        <w:t xml:space="preserve"> (Snippet 2.11</w:t>
+      </w:r>
+      <w:r>
+        <w:t>.</w:t>
+      </w:r>
+      <w:r>
+        <w:t>)</w:t>
+      </w:r>
+      <w:r>
+        <w:t xml:space="preserve"> My first two tests were to run the client</w:t>
+      </w:r>
+      <w:r>
+        <w:t>s</w:t>
+      </w:r>
+      <w:r>
+        <w:t xml:space="preserve"> with logging to file enabled on the server, </w:t>
+      </w:r>
+      <w:r>
+        <w:t>then</w:t>
+      </w:r>
+      <w:r>
+        <w:t xml:space="preserve"> with logging to file turned off. I ran each test 10 times in a loop, taking the average time at the end, this is to eliminate a bit of the variability there can be between tests (because of CPU load on the computer</w:t>
+      </w:r>
+      <w:r>
+        <w:t xml:space="preserve"> due to different programs running in the background</w:t>
+      </w:r>
+      <w:r>
+        <w:t>, memory access time differences etc.)</w:t>
+      </w:r>
+      <w:bookmarkStart w:id="39" w:name="_GoBack"/>
       <w:bookmarkEnd w:id="39"/>
-    </w:p>
-    <w:p>
-      <w:pPr>
-        <w:spacing w:line="360" w:lineRule="auto"/>
-      </w:pPr>
-      <w:r>
-        <w:t>After completing this concurrent testing function, I decided I should start working on benchmarking.</w:t>
-      </w:r>
-      <w:r>
-        <w:t xml:space="preserve"> </w:t>
-      </w:r>
-      <w:r>
-        <w:t>This is because</w:t>
-      </w:r>
-      <w:r>
-        <w:t xml:space="preserve"> you cannot prove database efficiency and advantages without running benchmarks.</w:t>
-      </w:r>
-    </w:p>
-    <w:p>
-      <w:pPr>
-        <w:spacing w:line="360" w:lineRule="auto"/>
-      </w:pPr>
-      <w:r>
-        <w:t>For benchmarking</w:t>
-      </w:r>
-      <w:r>
-        <w:t>,</w:t>
-      </w:r>
-      <w:r>
-        <w:t xml:space="preserve"> I used the “time” Rust library</w:t>
-      </w:r>
-      <w:r>
-        <w:t xml:space="preserve"> (Snippet 2.11</w:t>
-      </w:r>
-      <w:r>
-        <w:t>.</w:t>
-      </w:r>
-      <w:r>
-        <w:t>)</w:t>
-      </w:r>
-      <w:r>
-        <w:t xml:space="preserve"> My first two tests were to run the client</w:t>
-      </w:r>
-      <w:r>
-        <w:t>s</w:t>
-      </w:r>
-      <w:r>
-        <w:t xml:space="preserve"> with logging to file enabled on the server, </w:t>
-      </w:r>
-      <w:r>
-        <w:t>then</w:t>
-      </w:r>
-      <w:r>
-        <w:t xml:space="preserve"> with logging to file turned off. I ran each test 10 times in a loop, taking the average time at the end, this is to eliminate a bit of the variability there can be between tests (because of CPU load on the computer</w:t>
-      </w:r>
-      <w:r>
-        <w:t xml:space="preserve"> due to different programs running in the background</w:t>
-      </w:r>
-      <w:r>
-        <w:t>, memory access time differences etc.)</w:t>
-      </w:r>
-    </w:p>
-    <w:p>
-      <w:pPr>
-        <w:spacing w:line="360" w:lineRule="auto"/>
-      </w:pPr>
     </w:p>
     <w:p>
       <w:pPr>
@@ -9770,14 +10001,27 @@
       <w:r>
         <w:t>Snippet 2.</w:t>
       </w:r>
-      <w:fldSimple w:instr=" SEQ Snippet_2. \* ARABIC ">
-        <w:r>
-          <w:rPr>
-            <w:noProof/>
-          </w:rPr>
-          <w:t>11</w:t>
-        </w:r>
-      </w:fldSimple>
+      <w:r>
+        <w:fldChar w:fldCharType="begin"/>
+      </w:r>
+      <w:r>
+        <w:instrText xml:space="preserve"> SEQ Snippet_2. \* ARABIC </w:instrText>
+      </w:r>
+      <w:r>
+        <w:fldChar w:fldCharType="separate"/>
+      </w:r>
+      <w:r>
+        <w:rPr>
+          <w:noProof/>
+        </w:rPr>
+        <w:t>11</w:t>
+      </w:r>
+      <w:r>
+        <w:rPr>
+          <w:noProof/>
+        </w:rPr>
+        <w:fldChar w:fldCharType="end"/>
+      </w:r>
       <w:r>
         <w:t>: Client tests with completion time</w:t>
       </w:r>
@@ -10002,14 +10246,27 @@
       <w:r>
         <w:t>Snippet 2.</w:t>
       </w:r>
-      <w:fldSimple w:instr=" SEQ Snippet_2. \* ARABIC ">
-        <w:r>
-          <w:rPr>
-            <w:noProof/>
-          </w:rPr>
-          <w:t>12</w:t>
-        </w:r>
-      </w:fldSimple>
+      <w:r>
+        <w:fldChar w:fldCharType="begin"/>
+      </w:r>
+      <w:r>
+        <w:instrText xml:space="preserve"> SEQ Snippet_2. \* ARABIC </w:instrText>
+      </w:r>
+      <w:r>
+        <w:fldChar w:fldCharType="separate"/>
+      </w:r>
+      <w:r>
+        <w:rPr>
+          <w:noProof/>
+        </w:rPr>
+        <w:t>12</w:t>
+      </w:r>
+      <w:r>
+        <w:rPr>
+          <w:noProof/>
+        </w:rPr>
+        <w:fldChar w:fldCharType="end"/>
+      </w:r>
       <w:r>
         <w:t xml:space="preserve">: </w:t>
       </w:r>
@@ -10096,14 +10353,27 @@
       <w:r>
         <w:t>Snippet 2.</w:t>
       </w:r>
-      <w:fldSimple w:instr=" SEQ Snippet_2. \* ARABIC ">
-        <w:r>
-          <w:rPr>
-            <w:noProof/>
-          </w:rPr>
-          <w:t>13</w:t>
-        </w:r>
-      </w:fldSimple>
+      <w:r>
+        <w:fldChar w:fldCharType="begin"/>
+      </w:r>
+      <w:r>
+        <w:instrText xml:space="preserve"> SEQ Snippet_2. \* ARABIC </w:instrText>
+      </w:r>
+      <w:r>
+        <w:fldChar w:fldCharType="separate"/>
+      </w:r>
+      <w:r>
+        <w:rPr>
+          <w:noProof/>
+        </w:rPr>
+        <w:t>13</w:t>
+      </w:r>
+      <w:r>
+        <w:rPr>
+          <w:noProof/>
+        </w:rPr>
+        <w:fldChar w:fldCharType="end"/>
+      </w:r>
       <w:r>
         <w:t>: 100 set commands to server test report</w:t>
       </w:r>
@@ -10212,14 +10482,27 @@
       <w:r>
         <w:t>Snippet 2.</w:t>
       </w:r>
-      <w:fldSimple w:instr=" SEQ Snippet_2. \* ARABIC ">
-        <w:r>
-          <w:rPr>
-            <w:noProof/>
-          </w:rPr>
-          <w:t>14</w:t>
-        </w:r>
-      </w:fldSimple>
+      <w:r>
+        <w:fldChar w:fldCharType="begin"/>
+      </w:r>
+      <w:r>
+        <w:instrText xml:space="preserve"> SEQ Snippet_2. \* ARABIC </w:instrText>
+      </w:r>
+      <w:r>
+        <w:fldChar w:fldCharType="separate"/>
+      </w:r>
+      <w:r>
+        <w:rPr>
+          <w:noProof/>
+        </w:rPr>
+        <w:t>14</w:t>
+      </w:r>
+      <w:r>
+        <w:rPr>
+          <w:noProof/>
+        </w:rPr>
+        <w:fldChar w:fldCharType="end"/>
+      </w:r>
       <w:r>
         <w:t>: 100,000 set commands without "sync_all"</w:t>
       </w:r>
@@ -10287,14 +10570,27 @@
       <w:r>
         <w:t>Snippet 2.</w:t>
       </w:r>
-      <w:fldSimple w:instr=" SEQ Snippet_2. \* ARABIC ">
-        <w:r>
-          <w:rPr>
-            <w:noProof/>
-          </w:rPr>
-          <w:t>15</w:t>
-        </w:r>
-      </w:fldSimple>
+      <w:r>
+        <w:fldChar w:fldCharType="begin"/>
+      </w:r>
+      <w:r>
+        <w:instrText xml:space="preserve"> SEQ Snippet_2. \* ARABIC </w:instrText>
+      </w:r>
+      <w:r>
+        <w:fldChar w:fldCharType="separate"/>
+      </w:r>
+      <w:r>
+        <w:rPr>
+          <w:noProof/>
+        </w:rPr>
+        <w:t>15</w:t>
+      </w:r>
+      <w:r>
+        <w:rPr>
+          <w:noProof/>
+        </w:rPr>
+        <w:fldChar w:fldCharType="end"/>
+      </w:r>
       <w:r>
         <w:t>: 100,000 iterations with "sync_all"</w:t>
       </w:r>
@@ -10777,14 +11073,27 @@
       <w:r>
         <w:t>Snippet 2.</w:t>
       </w:r>
-      <w:fldSimple w:instr=" SEQ Snippet_2. \* ARABIC ">
-        <w:r>
-          <w:rPr>
-            <w:noProof/>
-          </w:rPr>
-          <w:t>16</w:t>
-        </w:r>
-      </w:fldSimple>
+      <w:r>
+        <w:fldChar w:fldCharType="begin"/>
+      </w:r>
+      <w:r>
+        <w:instrText xml:space="preserve"> SEQ Snippet_2. \* ARABIC </w:instrText>
+      </w:r>
+      <w:r>
+        <w:fldChar w:fldCharType="separate"/>
+      </w:r>
+      <w:r>
+        <w:rPr>
+          <w:noProof/>
+        </w:rPr>
+        <w:t>16</w:t>
+      </w:r>
+      <w:r>
+        <w:rPr>
+          <w:noProof/>
+        </w:rPr>
+        <w:fldChar w:fldCharType="end"/>
+      </w:r>
       <w:r>
         <w:t>: Running the server on a remote University computer</w:t>
       </w:r>
@@ -10850,14 +11159,27 @@
       <w:r>
         <w:t>Snippet 2.</w:t>
       </w:r>
-      <w:fldSimple w:instr=" SEQ Snippet_2. \* ARABIC ">
-        <w:r>
-          <w:rPr>
-            <w:noProof/>
-          </w:rPr>
-          <w:t>17</w:t>
-        </w:r>
-      </w:fldSimple>
+      <w:r>
+        <w:fldChar w:fldCharType="begin"/>
+      </w:r>
+      <w:r>
+        <w:instrText xml:space="preserve"> SEQ Snippet_2. \* ARABIC </w:instrText>
+      </w:r>
+      <w:r>
+        <w:fldChar w:fldCharType="separate"/>
+      </w:r>
+      <w:r>
+        <w:rPr>
+          <w:noProof/>
+        </w:rPr>
+        <w:t>17</w:t>
+      </w:r>
+      <w:r>
+        <w:rPr>
+          <w:noProof/>
+        </w:rPr>
+        <w:fldChar w:fldCharType="end"/>
+      </w:r>
       <w:r>
         <w:t>: Running the client on a remote University computer, having it connect to a server on another machine</w:t>
       </w:r>
@@ -10961,14 +11283,27 @@
       <w:r>
         <w:t>Snippet 2.</w:t>
       </w:r>
-      <w:fldSimple w:instr=" SEQ Snippet_2. \* ARABIC ">
-        <w:r>
-          <w:rPr>
-            <w:noProof/>
-          </w:rPr>
-          <w:t>18</w:t>
-        </w:r>
-      </w:fldSimple>
+      <w:r>
+        <w:fldChar w:fldCharType="begin"/>
+      </w:r>
+      <w:r>
+        <w:instrText xml:space="preserve"> SEQ Snippet_2. \* ARABIC </w:instrText>
+      </w:r>
+      <w:r>
+        <w:fldChar w:fldCharType="separate"/>
+      </w:r>
+      <w:r>
+        <w:rPr>
+          <w:noProof/>
+        </w:rPr>
+        <w:t>18</w:t>
+      </w:r>
+      <w:r>
+        <w:rPr>
+          <w:noProof/>
+        </w:rPr>
+        <w:fldChar w:fldCharType="end"/>
+      </w:r>
       <w:r>
         <w:t>: Testing two clients connecting and modifying the database</w:t>
       </w:r>
@@ -11034,14 +11369,27 @@
       <w:r>
         <w:t>Snippet 2.</w:t>
       </w:r>
-      <w:fldSimple w:instr=" SEQ Snippet_2. \* ARABIC ">
-        <w:r>
-          <w:rPr>
-            <w:noProof/>
-          </w:rPr>
-          <w:t>19</w:t>
-        </w:r>
-      </w:fldSimple>
+      <w:r>
+        <w:fldChar w:fldCharType="begin"/>
+      </w:r>
+      <w:r>
+        <w:instrText xml:space="preserve"> SEQ Snippet_2. \* ARABIC </w:instrText>
+      </w:r>
+      <w:r>
+        <w:fldChar w:fldCharType="separate"/>
+      </w:r>
+      <w:r>
+        <w:rPr>
+          <w:noProof/>
+        </w:rPr>
+        <w:t>19</w:t>
+      </w:r>
+      <w:r>
+        <w:rPr>
+          <w:noProof/>
+        </w:rPr>
+        <w:fldChar w:fldCharType="end"/>
+      </w:r>
       <w:r>
         <w:t>: Log from two simultaneous clients test</w:t>
       </w:r>
@@ -11141,14 +11489,27 @@
       <w:r>
         <w:t>Snippet 2.</w:t>
       </w:r>
-      <w:fldSimple w:instr=" SEQ Snippet_2. \* ARABIC ">
-        <w:r>
-          <w:rPr>
-            <w:noProof/>
-          </w:rPr>
-          <w:t>20</w:t>
-        </w:r>
-      </w:fldSimple>
+      <w:r>
+        <w:fldChar w:fldCharType="begin"/>
+      </w:r>
+      <w:r>
+        <w:instrText xml:space="preserve"> SEQ Snippet_2. \* ARABIC </w:instrText>
+      </w:r>
+      <w:r>
+        <w:fldChar w:fldCharType="separate"/>
+      </w:r>
+      <w:r>
+        <w:rPr>
+          <w:noProof/>
+        </w:rPr>
+        <w:t>20</w:t>
+      </w:r>
+      <w:r>
+        <w:rPr>
+          <w:noProof/>
+        </w:rPr>
+        <w:fldChar w:fldCharType="end"/>
+      </w:r>
       <w:r>
         <w:t>: Change name test</w:t>
       </w:r>
@@ -11298,14 +11659,30 @@
       <w:r>
         <w:t>Snippet 2.</w:t>
       </w:r>
-      <w:fldSimple w:instr=" SEQ Snippet_2. \* ARABIC ">
-        <w:r>
-          <w:rPr>
-            <w:noProof/>
-          </w:rPr>
-          <w:t>21</w:t>
-        </w:r>
-      </w:fldSimple>
+      <w:r>
+        <w:fldChar w:fldCharType="begin"/>
+      </w:r>
+      <w:r>
+        <w:instrText xml:space="preserve"> SEQ S</w:instrText>
+      </w:r>
+      <w:r>
+        <w:instrText xml:space="preserve">nippet_2. \* ARABIC </w:instrText>
+      </w:r>
+      <w:r>
+        <w:fldChar w:fldCharType="separate"/>
+      </w:r>
+      <w:r>
+        <w:rPr>
+          <w:noProof/>
+        </w:rPr>
+        <w:t>21</w:t>
+      </w:r>
+      <w:r>
+        <w:rPr>
+          <w:noProof/>
+        </w:rPr>
+        <w:fldChar w:fldCharType="end"/>
+      </w:r>
       <w:r>
         <w:t>: Successful test of both clients modifying the same key</w:t>
       </w:r>
@@ -11366,14 +11743,27 @@
       <w:r>
         <w:t>Snippet 2.</w:t>
       </w:r>
-      <w:fldSimple w:instr=" SEQ Snippet_2. \* ARABIC ">
-        <w:r>
-          <w:rPr>
-            <w:noProof/>
-          </w:rPr>
-          <w:t>22</w:t>
-        </w:r>
-      </w:fldSimple>
+      <w:r>
+        <w:fldChar w:fldCharType="begin"/>
+      </w:r>
+      <w:r>
+        <w:instrText xml:space="preserve"> SEQ Snippet_2. \* ARABIC </w:instrText>
+      </w:r>
+      <w:r>
+        <w:fldChar w:fldCharType="separate"/>
+      </w:r>
+      <w:r>
+        <w:rPr>
+          <w:noProof/>
+        </w:rPr>
+        <w:t>22</w:t>
+      </w:r>
+      <w:r>
+        <w:rPr>
+          <w:noProof/>
+        </w:rPr>
+        <w:fldChar w:fldCharType="end"/>
+      </w:r>
       <w:r>
         <w:t>: Staggered set and get commands</w:t>
       </w:r>
@@ -11451,14 +11841,27 @@
       <w:r>
         <w:t>Snippet 2.</w:t>
       </w:r>
-      <w:fldSimple w:instr=" SEQ Snippet_2. \* ARABIC ">
-        <w:r>
-          <w:rPr>
-            <w:noProof/>
-          </w:rPr>
-          <w:t>23</w:t>
-        </w:r>
-      </w:fldSimple>
+      <w:r>
+        <w:fldChar w:fldCharType="begin"/>
+      </w:r>
+      <w:r>
+        <w:instrText xml:space="preserve"> SEQ Snippet_2. \* ARABIC </w:instrText>
+      </w:r>
+      <w:r>
+        <w:fldChar w:fldCharType="separate"/>
+      </w:r>
+      <w:r>
+        <w:rPr>
+          <w:noProof/>
+        </w:rPr>
+        <w:t>23</w:t>
+      </w:r>
+      <w:r>
+        <w:rPr>
+          <w:noProof/>
+        </w:rPr>
+        <w:fldChar w:fldCharType="end"/>
+      </w:r>
       <w:r>
         <w:t>: Artificially simulating network delay causes the client to get a value it didn't expect</w:t>
       </w:r>
@@ -11570,14 +11973,27 @@
       <w:r>
         <w:t>Snippet 2.</w:t>
       </w:r>
-      <w:fldSimple w:instr=" SEQ Snippet_2. \* ARABIC ">
-        <w:r>
-          <w:rPr>
-            <w:noProof/>
-          </w:rPr>
-          <w:t>24</w:t>
-        </w:r>
-      </w:fldSimple>
+      <w:r>
+        <w:fldChar w:fldCharType="begin"/>
+      </w:r>
+      <w:r>
+        <w:instrText xml:space="preserve"> SEQ Snippet_2. \* ARABIC </w:instrText>
+      </w:r>
+      <w:r>
+        <w:fldChar w:fldCharType="separate"/>
+      </w:r>
+      <w:r>
+        <w:rPr>
+          <w:noProof/>
+        </w:rPr>
+        <w:t>24</w:t>
+      </w:r>
+      <w:r>
+        <w:rPr>
+          <w:noProof/>
+        </w:rPr>
+        <w:fldChar w:fldCharType="end"/>
+      </w:r>
       <w:r>
         <w:t xml:space="preserve">: Last command from client on one of my </w:t>
       </w:r>
@@ -11649,14 +12065,27 @@
       <w:r>
         <w:t>Snippet 2.</w:t>
       </w:r>
-      <w:fldSimple w:instr=" SEQ Snippet_2. \* ARABIC ">
-        <w:r>
-          <w:rPr>
-            <w:noProof/>
-          </w:rPr>
-          <w:t>25</w:t>
-        </w:r>
-      </w:fldSimple>
+      <w:r>
+        <w:fldChar w:fldCharType="begin"/>
+      </w:r>
+      <w:r>
+        <w:instrText xml:space="preserve"> SEQ Snippet_2. \* ARABIC </w:instrText>
+      </w:r>
+      <w:r>
+        <w:fldChar w:fldCharType="separate"/>
+      </w:r>
+      <w:r>
+        <w:rPr>
+          <w:noProof/>
+        </w:rPr>
+        <w:t>25</w:t>
+      </w:r>
+      <w:r>
+        <w:rPr>
+          <w:noProof/>
+        </w:rPr>
+        <w:fldChar w:fldCharType="end"/>
+      </w:r>
       <w:r>
         <w:t>: Last command written to the server log</w:t>
       </w:r>
@@ -11745,14 +12174,27 @@
       <w:r>
         <w:t>Snippet 2.</w:t>
       </w:r>
-      <w:fldSimple w:instr=" SEQ Snippet_2. \* ARABIC ">
-        <w:r>
-          <w:rPr>
-            <w:noProof/>
-          </w:rPr>
-          <w:t>26</w:t>
-        </w:r>
-      </w:fldSimple>
+      <w:r>
+        <w:fldChar w:fldCharType="begin"/>
+      </w:r>
+      <w:r>
+        <w:instrText xml:space="preserve"> SEQ Snippet_2. \* ARABIC </w:instrText>
+      </w:r>
+      <w:r>
+        <w:fldChar w:fldCharType="separate"/>
+      </w:r>
+      <w:r>
+        <w:rPr>
+          <w:noProof/>
+        </w:rPr>
+        <w:t>26</w:t>
+      </w:r>
+      <w:r>
+        <w:rPr>
+          <w:noProof/>
+        </w:rPr>
+        <w:fldChar w:fldCharType="end"/>
+      </w:r>
       <w:r>
         <w:t>: Output from two clients before server crash</w:t>
       </w:r>
@@ -11819,14 +12261,27 @@
       <w:r>
         <w:t>Snippet 2.</w:t>
       </w:r>
-      <w:fldSimple w:instr=" SEQ Snippet_2. \* ARABIC ">
-        <w:r>
-          <w:rPr>
-            <w:noProof/>
-          </w:rPr>
-          <w:t>27</w:t>
-        </w:r>
-      </w:fldSimple>
+      <w:r>
+        <w:fldChar w:fldCharType="begin"/>
+      </w:r>
+      <w:r>
+        <w:instrText xml:space="preserve"> SEQ Snippet_2. \* ARABIC </w:instrText>
+      </w:r>
+      <w:r>
+        <w:fldChar w:fldCharType="separate"/>
+      </w:r>
+      <w:r>
+        <w:rPr>
+          <w:noProof/>
+        </w:rPr>
+        <w:t>27</w:t>
+      </w:r>
+      <w:r>
+        <w:rPr>
+          <w:noProof/>
+        </w:rPr>
+        <w:fldChar w:fldCharType="end"/>
+      </w:r>
       <w:r>
         <w:t>: Server log file after crashing</w:t>
       </w:r>
@@ -11971,14 +12426,27 @@
       <w:r>
         <w:t>Snippet 2.</w:t>
       </w:r>
-      <w:fldSimple w:instr=" SEQ Snippet_2. \* ARABIC ">
-        <w:r>
-          <w:rPr>
-            <w:noProof/>
-          </w:rPr>
-          <w:t>28</w:t>
-        </w:r>
-      </w:fldSimple>
+      <w:r>
+        <w:fldChar w:fldCharType="begin"/>
+      </w:r>
+      <w:r>
+        <w:instrText xml:space="preserve"> SEQ Snippet_2. \* ARABIC </w:instrText>
+      </w:r>
+      <w:r>
+        <w:fldChar w:fldCharType="separate"/>
+      </w:r>
+      <w:r>
+        <w:rPr>
+          <w:noProof/>
+        </w:rPr>
+        <w:t>28</w:t>
+      </w:r>
+      <w:r>
+        <w:rPr>
+          <w:noProof/>
+        </w:rPr>
+        <w:fldChar w:fldCharType="end"/>
+      </w:r>
       <w:r>
         <w:t>: Checking for Ok</w:t>
       </w:r>
@@ -12044,14 +12512,27 @@
       <w:r>
         <w:t>Snippet 2.</w:t>
       </w:r>
-      <w:fldSimple w:instr=" SEQ Snippet_2. \* ARABIC ">
-        <w:r>
-          <w:rPr>
-            <w:noProof/>
-          </w:rPr>
-          <w:t>29</w:t>
-        </w:r>
-      </w:fldSimple>
+      <w:r>
+        <w:fldChar w:fldCharType="begin"/>
+      </w:r>
+      <w:r>
+        <w:instrText xml:space="preserve"> SEQ Snippet_2. \* ARABIC </w:instrText>
+      </w:r>
+      <w:r>
+        <w:fldChar w:fldCharType="separate"/>
+      </w:r>
+      <w:r>
+        <w:rPr>
+          <w:noProof/>
+        </w:rPr>
+        <w:t>29</w:t>
+      </w:r>
+      <w:r>
+        <w:rPr>
+          <w:noProof/>
+        </w:rPr>
+        <w:fldChar w:fldCharType="end"/>
+      </w:r>
       <w:r>
         <w:t>: Last commands written to the server log (compare with Snippet 2.27 above)</w:t>
       </w:r>
@@ -12170,14 +12651,27 @@
       <w:r>
         <w:t>Snippet 2.</w:t>
       </w:r>
-      <w:fldSimple w:instr=" SEQ Snippet_2. \* ARABIC ">
-        <w:r>
-          <w:rPr>
-            <w:noProof/>
-          </w:rPr>
-          <w:t>30</w:t>
-        </w:r>
-      </w:fldSimple>
+      <w:r>
+        <w:fldChar w:fldCharType="begin"/>
+      </w:r>
+      <w:r>
+        <w:instrText xml:space="preserve"> SEQ Snippet_2. \* ARABIC </w:instrText>
+      </w:r>
+      <w:r>
+        <w:fldChar w:fldCharType="separate"/>
+      </w:r>
+      <w:r>
+        <w:rPr>
+          <w:noProof/>
+        </w:rPr>
+        <w:t>30</w:t>
+      </w:r>
+      <w:r>
+        <w:rPr>
+          <w:noProof/>
+        </w:rPr>
+        <w:fldChar w:fldCharType="end"/>
+      </w:r>
       <w:r>
         <w:t>: Writing a bash script</w:t>
       </w:r>
@@ -12315,14 +12809,27 @@
       <w:r>
         <w:t>Snippet 2.</w:t>
       </w:r>
-      <w:fldSimple w:instr=" SEQ Snippet_2. \* ARABIC ">
-        <w:r>
-          <w:rPr>
-            <w:noProof/>
-          </w:rPr>
-          <w:t>31</w:t>
-        </w:r>
-      </w:fldSimple>
+      <w:r>
+        <w:fldChar w:fldCharType="begin"/>
+      </w:r>
+      <w:r>
+        <w:instrText xml:space="preserve"> SEQ Snippet_2. \* ARABIC </w:instrText>
+      </w:r>
+      <w:r>
+        <w:fldChar w:fldCharType="separate"/>
+      </w:r>
+      <w:r>
+        <w:rPr>
+          <w:noProof/>
+        </w:rPr>
+        <w:t>31</w:t>
+      </w:r>
+      <w:r>
+        <w:rPr>
+          <w:noProof/>
+        </w:rPr>
+        <w:fldChar w:fldCharType="end"/>
+      </w:r>
       <w:r>
         <w:t>: Checking the last command written to log to the last command the server told the client it had processed</w:t>
       </w:r>
@@ -12388,14 +12895,27 @@
       <w:r>
         <w:t>Snippet 2.</w:t>
       </w:r>
-      <w:fldSimple w:instr=" SEQ Snippet_2. \* ARABIC ">
-        <w:r>
-          <w:rPr>
-            <w:noProof/>
-          </w:rPr>
-          <w:t>32</w:t>
-        </w:r>
-      </w:fldSimple>
+      <w:r>
+        <w:fldChar w:fldCharType="begin"/>
+      </w:r>
+      <w:r>
+        <w:instrText xml:space="preserve"> SEQ Snippet_2. \* ARABIC </w:instrText>
+      </w:r>
+      <w:r>
+        <w:fldChar w:fldCharType="separate"/>
+      </w:r>
+      <w:r>
+        <w:rPr>
+          <w:noProof/>
+        </w:rPr>
+        <w:t>32</w:t>
+      </w:r>
+      <w:r>
+        <w:rPr>
+          <w:noProof/>
+        </w:rPr>
+        <w:fldChar w:fldCharType="end"/>
+      </w:r>
       <w:r>
         <w:t>: Passing test for the script that checks for proper "Ok" command receipts</w:t>
       </w:r>
@@ -12875,6 +13395,7 @@
           <w:docPartUnique/>
         </w:docPartObj>
       </w:sdtPr>
+      <w:sdtEndPr/>
       <w:sdtContent>
         <w:p>
           <w:pPr>
@@ -13989,6 +14510,7 @@
         <w:docPartUnique/>
       </w:docPartObj>
     </w:sdtPr>
+    <w:sdtEndPr/>
     <w:sdtContent>
       <w:p>
         <w:pPr>
@@ -16259,6 +16781,7 @@
   <w:style w:type="character" w:default="1" w:styleId="DefaultParagraphFont">
     <w:name w:val="Default Paragraph Font"/>
     <w:uiPriority w:val="1"/>
+    <w:semiHidden/>
     <w:unhideWhenUsed/>
   </w:style>
   <w:style w:type="table" w:default="1" w:styleId="TableNormal">
@@ -20376,6 +20899,7 @@
     <w:rsid w:val="00323C73"/>
     <w:rsid w:val="003269BB"/>
     <w:rsid w:val="00383A80"/>
+    <w:rsid w:val="003B5160"/>
     <w:rsid w:val="003D18FD"/>
     <w:rsid w:val="00493FE8"/>
     <w:rsid w:val="0051177A"/>
@@ -21187,7 +21711,7 @@
 </file>
 
 <file path=customXml/itemProps2.xml><?xml version="1.0" encoding="utf-8"?>
-<ds:datastoreItem xmlns:ds="http://schemas.openxmlformats.org/officeDocument/2006/customXml" ds:itemID="{A667A0CD-DD44-473B-A4EC-65912F229752}">
+<ds:datastoreItem xmlns:ds="http://schemas.openxmlformats.org/officeDocument/2006/customXml" ds:itemID="{CDE3B772-0BB4-4408-A291-94FA2C7E9A03}">
   <ds:schemaRefs>
     <ds:schemaRef ds:uri="http://schemas.openxmlformats.org/officeDocument/2006/bibliography"/>
   </ds:schemaRefs>

</xml_diff>